<commit_message>
finished introduction and started EDA analysis
</commit_message>
<xml_diff>
--- a/B210472095_SATISH_PILLA_CLOUD_COMPUTING_REPORT.docx
+++ b/B210472095_SATISH_PILLA_CLOUD_COMPUTING_REPORT.docx
@@ -564,19 +564,7 @@
         <w:rPr>
           <w:szCs w:val="24"/>
         </w:rPr>
-        <w:t xml:space="preserve">Rendering, also known as image synthesis, is the automatic process of creating a photorealistic or non-photorealistic image from a 2D or 3D model (or models in what is referred to as a scene file) using computer </w:t>
-      </w:r>
-      <w:r>
-        <w:rPr>
-          <w:szCs w:val="24"/>
-        </w:rPr>
-        <w:t>programs</w:t>
-      </w:r>
-      <w:r>
-        <w:rPr>
-          <w:szCs w:val="24"/>
-        </w:rPr>
-        <w:t>. A render can also be defined as the outcome of presenting such a model.</w:t>
+        <w:t>Rendering, also known as image synthesis, is the automatic process of creating a photorealistic or non-photorealistic image from a 2D or 3D model (or models in what is referred to as a scene file) using computer programs. A render can also be defined as the outcome of presenting such a model.</w:t>
       </w:r>
     </w:p>
     <w:p>
@@ -676,13 +664,7 @@
         <w:t xml:space="preserve">which </w:t>
       </w:r>
       <w:r>
-        <w:t xml:space="preserve">is a scalable cloud-based </w:t>
-      </w:r>
-      <w:r>
-        <w:t>visualization</w:t>
-      </w:r>
-      <w:r>
-        <w:t xml:space="preserve"> platform that we can deploy</w:t>
+        <w:t>is a scalable cloud-based visualization platform that we can deploy</w:t>
       </w:r>
       <w:r>
         <w:t>ed</w:t>
@@ -710,6 +692,7 @@
         </w:rPr>
         <w:t>3</w:t>
       </w:r>
+      <w:proofErr w:type="gramStart"/>
       <w:r>
         <w:rPr>
           <w:color w:val="4472C4" w:themeColor="accent1"/>
@@ -726,29 +709,12 @@
       <w:r>
         <w:t>.</w:t>
       </w:r>
+      <w:proofErr w:type="gramEnd"/>
       <w:r>
         <w:t xml:space="preserve"> The three main goals of a study of IoT-sensed environment data are to </w:t>
       </w:r>
       <w:r>
-        <w:t xml:space="preserve">develop a supercomputer architecture for scalable </w:t>
-      </w:r>
-      <w:r>
-        <w:t>visualization</w:t>
-      </w:r>
-      <w:r>
-        <w:t xml:space="preserve"> in the cloud, to create a terapixel 3D city </w:t>
-      </w:r>
-      <w:r>
-        <w:t>visualization</w:t>
-      </w:r>
-      <w:r>
-        <w:t xml:space="preserve"> that can be updated on a daily basis, and to conduct a comprehensive evaluation of cloud supercomputing for compute-intensive </w:t>
-      </w:r>
-      <w:r>
-        <w:t>visualization</w:t>
-      </w:r>
-      <w:r>
-        <w:t xml:space="preserve"> applications.</w:t>
+        <w:t>develop a supercomputer architecture for scalable visualization in the cloud, to create a terapixel 3D city visualization that can be updated on a daily basis, and to conduct a comprehensive evaluation of cloud supercomputing for compute-intensive visualization applications.</w:t>
       </w:r>
       <w:r>
         <w:t xml:space="preserve"> They showed</w:t>
@@ -760,10 +726,7 @@
         <w:t>, can create a</w:t>
       </w:r>
       <w:r>
-        <w:t xml:space="preserve"> high-quality terapixel </w:t>
-      </w:r>
-      <w:r>
-        <w:t>visualization</w:t>
+        <w:t xml:space="preserve"> high-quality terapixel visualization</w:t>
       </w:r>
       <w:r>
         <w:t xml:space="preserve"> in</w:t>
@@ -834,10 +797,7 @@
         <w:jc w:val="center"/>
       </w:pPr>
       <w:r>
-        <w:t xml:space="preserve">Fig 1: </w:t>
-      </w:r>
-      <w:r>
-        <w:t>Block Diagram of Terapixel Rendering</w:t>
+        <w:t>Fig 1: Block Diagram of Terapixel Rendering</w:t>
       </w:r>
     </w:p>
     <w:p>
@@ -885,6 +845,9 @@
         <w:jc w:val="center"/>
       </w:pPr>
       <w:r>
+        <w:rPr>
+          <w:noProof/>
+        </w:rPr>
         <w:drawing>
           <wp:inline distT="0" distB="0" distL="0" distR="0" wp14:anchorId="5C595F38" wp14:editId="6BA6CE98">
             <wp:extent cx="4633362" cy="4320914"/>
@@ -1013,16 +976,7 @@
         </mc:AlternateContent>
       </w:r>
       <w:r>
-        <w:t>Fig 2: visualization</w:t>
-      </w:r>
-      <w:r>
-        <w:t xml:space="preserve"> of the realistic terapixel image of Newcastle upon </w:t>
-      </w:r>
-      <w:r>
-        <w:t>Tyne</w:t>
-      </w:r>
-      <w:r>
-        <w:t xml:space="preserve"> city</w:t>
+        <w:t>Fig 2: visualization of the realistic terapixel image of Newcastle upon Tyne city</w:t>
       </w:r>
     </w:p>
     <w:p>
@@ -1051,14 +1005,7 @@
           <w:szCs w:val="28"/>
         </w:rPr>
         <w:lastRenderedPageBreak/>
-        <w:t xml:space="preserve">3 </w:t>
-      </w:r>
-      <w:r>
-        <w:rPr>
-          <w:rFonts w:cs="Times New Roman"/>
-          <w:szCs w:val="28"/>
-        </w:rPr>
-        <w:t>Exploratory Data Analysis</w:t>
+        <w:t>3 Exploratory Data Analysis</w:t>
       </w:r>
     </w:p>
     <w:p/>
@@ -1067,19 +1014,7 @@
         <w:spacing w:line="360" w:lineRule="auto"/>
       </w:pPr>
       <w:r>
-        <w:t xml:space="preserve">Data scientists </w:t>
-      </w:r>
-      <w:r>
-        <w:t>utilize</w:t>
-      </w:r>
-      <w:r>
-        <w:t xml:space="preserve"> exploratory data analysis (EDA) to study and investigate data sets and describe their key characteristics, often using data </w:t>
-      </w:r>
-      <w:r>
-        <w:t>visualization</w:t>
-      </w:r>
-      <w:r>
-        <w:t xml:space="preserve"> techniques</w:t>
+        <w:t>Data scientists utilize exploratory data analysis (EDA) to study and investigate data sets and describe their key characteristics, often using data visualization techniques</w:t>
       </w:r>
       <w:r>
         <w:t xml:space="preserve"> </w:t>
@@ -1244,13 +1179,7 @@
         <w:spacing w:line="360" w:lineRule="auto"/>
       </w:pPr>
       <w:r>
-        <w:t xml:space="preserve">Hostname: </w:t>
-      </w:r>
-      <w:r>
-        <w:t>T</w:t>
-      </w:r>
-      <w:r>
-        <w:t xml:space="preserve">his is the host name of the virtual machine which is auto-assigned by the Azure batch system. </w:t>
+        <w:t xml:space="preserve">Hostname: This is the host name of the virtual machine which is auto-assigned by the Azure batch system. </w:t>
       </w:r>
     </w:p>
     <w:p>
@@ -1263,16 +1192,7 @@
         <w:spacing w:line="360" w:lineRule="auto"/>
       </w:pPr>
       <w:r>
-        <w:t xml:space="preserve">eventName: </w:t>
-      </w:r>
-      <w:r>
-        <w:t>T</w:t>
-      </w:r>
-      <w:r>
-        <w:t>his column consists of 5 events occurring in the application during rendering. The 5 events are</w:t>
-      </w:r>
-      <w:r>
-        <w:t>:</w:t>
+        <w:t>eventName: This column consists of 5 events occurring in the application during rendering. The 5 events are:</w:t>
       </w:r>
     </w:p>
     <w:p>
@@ -1473,35 +1393,7 @@
           <w:rFonts w:cs="Times New Roman"/>
           <w:szCs w:val="24"/>
         </w:rPr>
-        <w:t xml:space="preserve">jobId: </w:t>
-      </w:r>
-      <w:r>
-        <w:rPr>
-          <w:rFonts w:cs="Times New Roman"/>
-          <w:szCs w:val="24"/>
-        </w:rPr>
-        <w:t>T</w:t>
-      </w:r>
-      <w:r>
-        <w:rPr>
-          <w:rFonts w:cs="Times New Roman"/>
-          <w:szCs w:val="24"/>
-        </w:rPr>
-        <w:t>his is the job</w:t>
-      </w:r>
-      <w:r>
-        <w:rPr>
-          <w:rFonts w:cs="Times New Roman"/>
-          <w:szCs w:val="24"/>
-        </w:rPr>
-        <w:t>Id</w:t>
-      </w:r>
-      <w:r>
-        <w:rPr>
-          <w:rFonts w:cs="Times New Roman"/>
-          <w:szCs w:val="24"/>
-        </w:rPr>
-        <w:t xml:space="preserve"> of the Azure Job. The run is split into 3 jobs. </w:t>
+        <w:t xml:space="preserve">jobId: This is the jobId of the Azure Job. The run is split into 3 jobs. </w:t>
       </w:r>
     </w:p>
     <w:p>
@@ -1526,35 +1418,7 @@
           <w:rFonts w:cs="Times New Roman"/>
           <w:szCs w:val="24"/>
         </w:rPr>
-        <w:t>task</w:t>
-      </w:r>
-      <w:r>
-        <w:rPr>
-          <w:rFonts w:cs="Times New Roman"/>
-          <w:szCs w:val="24"/>
-        </w:rPr>
-        <w:t>Id</w:t>
-      </w:r>
-      <w:r>
-        <w:rPr>
-          <w:rFonts w:cs="Times New Roman"/>
-          <w:szCs w:val="24"/>
-        </w:rPr>
-        <w:t xml:space="preserve">: </w:t>
-      </w:r>
-      <w:r>
-        <w:rPr>
-          <w:rFonts w:cs="Times New Roman"/>
-          <w:szCs w:val="24"/>
-        </w:rPr>
-        <w:t>T</w:t>
-      </w:r>
-      <w:r>
-        <w:rPr>
-          <w:rFonts w:cs="Times New Roman"/>
-          <w:szCs w:val="24"/>
-        </w:rPr>
-        <w:t>his consists of unique taskId’s for each render task.</w:t>
+        <w:t>taskId: This consists of unique taskId’s for each render task.</w:t>
       </w:r>
     </w:p>
     <w:p>
@@ -1821,14 +1685,7 @@
           <w:rFonts w:cs="Times New Roman"/>
           <w:szCs w:val="24"/>
         </w:rPr>
-        <w:t xml:space="preserve">part of the image was rendered. The schema in this file </w:t>
-      </w:r>
-      <w:r>
-        <w:rPr>
-          <w:rFonts w:cs="Times New Roman"/>
-          <w:szCs w:val="24"/>
-        </w:rPr>
-        <w:t>is</w:t>
+        <w:t>part of the image was rendered. The schema in this file is</w:t>
       </w:r>
       <w:r>
         <w:rPr>
@@ -1896,16 +1753,7 @@
           <w:szCs w:val="24"/>
           <w:shd w:val="clear" w:color="auto" w:fill="FFFFFF"/>
         </w:rPr>
-        <w:t xml:space="preserve">taskId: </w:t>
-      </w:r>
-      <w:r>
-        <w:rPr>
-          <w:rFonts w:cs="Times New Roman"/>
-          <w:color w:val="24292F"/>
-          <w:szCs w:val="24"/>
-          <w:shd w:val="clear" w:color="auto" w:fill="FFFFFF"/>
-        </w:rPr>
-        <w:t>ID of the Azure batch task.</w:t>
+        <w:t>taskId: ID of the Azure batch task.</w:t>
       </w:r>
     </w:p>
     <w:p>
@@ -1932,16 +1780,7 @@
           <w:szCs w:val="24"/>
           <w:shd w:val="clear" w:color="auto" w:fill="FFFFFF"/>
         </w:rPr>
-        <w:t xml:space="preserve">x: </w:t>
-      </w:r>
-      <w:r>
-        <w:rPr>
-          <w:rFonts w:cs="Times New Roman"/>
-          <w:color w:val="24292F"/>
-          <w:szCs w:val="24"/>
-          <w:shd w:val="clear" w:color="auto" w:fill="FFFFFF"/>
-        </w:rPr>
-        <w:t>X co-ordinate of the image tile being rendered.</w:t>
+        <w:t>x: X co-ordinate of the image tile being rendered.</w:t>
       </w:r>
     </w:p>
     <w:p>
@@ -1968,16 +1807,7 @@
           <w:szCs w:val="24"/>
           <w:shd w:val="clear" w:color="auto" w:fill="FFFFFF"/>
         </w:rPr>
-        <w:t>y: Y</w:t>
-      </w:r>
-      <w:r>
-        <w:rPr>
-          <w:rFonts w:cs="Times New Roman"/>
-          <w:color w:val="24292F"/>
-          <w:szCs w:val="24"/>
-          <w:shd w:val="clear" w:color="auto" w:fill="FFFFFF"/>
-        </w:rPr>
-        <w:t xml:space="preserve"> co-ordinate of the image tile being rendered.</w:t>
+        <w:t>y: Y co-ordinate of the image tile being rendered.</w:t>
       </w:r>
     </w:p>
     <w:p>
@@ -2004,34 +1834,7 @@
           <w:szCs w:val="24"/>
           <w:shd w:val="clear" w:color="auto" w:fill="FFFFFF"/>
         </w:rPr>
-        <w:t xml:space="preserve">Level: </w:t>
-      </w:r>
-      <w:r>
-        <w:rPr>
-          <w:rFonts w:cs="Times New Roman"/>
-          <w:color w:val="24292F"/>
-          <w:szCs w:val="24"/>
-          <w:shd w:val="clear" w:color="auto" w:fill="FFFFFF"/>
-        </w:rPr>
-        <w:t xml:space="preserve">The </w:t>
-      </w:r>
-      <w:r>
-        <w:rPr>
-          <w:rFonts w:cs="Times New Roman"/>
-          <w:color w:val="24292F"/>
-          <w:szCs w:val="24"/>
-          <w:shd w:val="clear" w:color="auto" w:fill="FFFFFF"/>
-        </w:rPr>
-        <w:t>visualization</w:t>
-      </w:r>
-      <w:r>
-        <w:rPr>
-          <w:rFonts w:cs="Times New Roman"/>
-          <w:color w:val="24292F"/>
-          <w:szCs w:val="24"/>
-          <w:shd w:val="clear" w:color="auto" w:fill="FFFFFF"/>
-        </w:rPr>
-        <w:t xml:space="preserve"> created is a zoomable "google maps style" map. In total we create 12 levels. Level 1 is zoomed right out and level 12 is zoomed right in. You will only see levels 4, 8 and 12 in the data as the intermediate level are derived in the tiling process.</w:t>
+        <w:t>Level: The visualization created is a zoomable "google maps style" map. In total we create 12 levels. Level 1 is zoomed right out and level 12 is zoomed right in. You will only see levels 4, 8 and 12 in the data as the intermediate level are derived in the tiling process.</w:t>
       </w:r>
     </w:p>
     <w:p>
@@ -2080,6 +1883,9 @@
         <w:jc w:val="center"/>
       </w:pPr>
       <w:r>
+        <w:rPr>
+          <w:noProof/>
+        </w:rPr>
         <w:drawing>
           <wp:inline distT="0" distB="0" distL="0" distR="0" wp14:anchorId="55D6D476" wp14:editId="4947F1D9">
             <wp:extent cx="5943600" cy="1295400"/>
@@ -2122,6 +1928,9 @@
         <w:jc w:val="center"/>
       </w:pPr>
       <w:r>
+        <w:rPr>
+          <w:noProof/>
+        </w:rPr>
         <w:drawing>
           <wp:inline distT="0" distB="0" distL="0" distR="0" wp14:anchorId="39575571" wp14:editId="4F880425">
             <wp:extent cx="5943003" cy="2424545"/>
@@ -2164,6 +1973,9 @@
         <w:jc w:val="left"/>
       </w:pPr>
       <w:r>
+        <w:rPr>
+          <w:noProof/>
+        </w:rPr>
         <w:drawing>
           <wp:inline distT="0" distB="0" distL="0" distR="0" wp14:anchorId="4A0E6D58" wp14:editId="40ECD378">
             <wp:extent cx="4211320" cy="2736273"/>
@@ -2255,6 +2067,7 @@
         <w:t xml:space="preserve"> (Which event type dominate the task run times)</w:t>
       </w:r>
     </w:p>
+    <w:p/>
     <w:p/>
     <w:p>
       <w:pPr>
@@ -4450,6 +4263,7 @@
   <w:style w:type="character" w:default="1" w:styleId="DefaultParagraphFont">
     <w:name w:val="Default Paragraph Font"/>
     <w:uiPriority w:val="1"/>
+    <w:semiHidden/>
     <w:unhideWhenUsed/>
   </w:style>
   <w:style w:type="table" w:default="1" w:styleId="TableNormal">

</xml_diff>

<commit_message>
Analyzed which type is dominating the run time
</commit_message>
<xml_diff>
--- a/B210472095_SATISH_PILLA_CLOUD_COMPUTING_REPORT.docx
+++ b/B210472095_SATISH_PILLA_CLOUD_COMPUTING_REPORT.docx
@@ -692,7 +692,6 @@
         </w:rPr>
         <w:t>3</w:t>
       </w:r>
-      <w:proofErr w:type="gramStart"/>
       <w:r>
         <w:rPr>
           <w:color w:val="4472C4" w:themeColor="accent1"/>
@@ -709,7 +708,6 @@
       <w:r>
         <w:t>.</w:t>
       </w:r>
-      <w:proofErr w:type="gramEnd"/>
       <w:r>
         <w:t xml:space="preserve"> The three main goals of a study of IoT-sensed environment data are to </w:t>
       </w:r>
@@ -818,15 +816,7 @@
         <w:t xml:space="preserve">s. The data is then sent to Azure in which the task queue management Azure batch assign the data to different jobs created on the virtual machine for rendering and splitting the image. </w:t>
       </w:r>
       <w:r>
-        <w:t xml:space="preserve">Various events are performed in each job with a unique task id for each rendering. There will be GPU nodes that collect output metrics related to the virtual machine's GPU status. The tiles are then saved in </w:t>
-      </w:r>
-      <w:proofErr w:type="spellStart"/>
-      <w:r>
-        <w:t>krpano</w:t>
-      </w:r>
-      <w:proofErr w:type="spellEnd"/>
-      <w:r>
-        <w:t xml:space="preserve"> after rendering, which consumes 1Tbyte per image. An http server delivers these images to visitors using client browsers.</w:t>
+        <w:t>Various events are performed in each job with a unique task id for each rendering. There will be GPU nodes that collect output metrics related to the virtual machine's GPU status. The tiles are then saved in krpano after rendering, which consumes 1Tbyte per image. An http server delivers these images to visitors using client browsers.</w:t>
       </w:r>
     </w:p>
     <w:p>
@@ -1204,11 +1194,9 @@
         </w:numPr>
         <w:spacing w:line="360" w:lineRule="auto"/>
       </w:pPr>
-      <w:proofErr w:type="spellStart"/>
       <w:r>
         <w:t>TotalRender</w:t>
       </w:r>
-      <w:proofErr w:type="spellEnd"/>
       <w:r>
         <w:t xml:space="preserve"> is the entire task</w:t>
       </w:r>
@@ -1236,25 +1224,7 @@
           <w:color w:val="24292F"/>
           <w:szCs w:val="24"/>
         </w:rPr>
-        <w:t xml:space="preserve">Render is when the image tile is </w:t>
-      </w:r>
-      <w:proofErr w:type="spellStart"/>
-      <w:r>
-        <w:rPr>
-          <w:rFonts w:eastAsia="Times New Roman" w:cs="Times New Roman"/>
-          <w:color w:val="24292F"/>
-          <w:szCs w:val="24"/>
-        </w:rPr>
-        <w:t>is</w:t>
-      </w:r>
-      <w:proofErr w:type="spellEnd"/>
-      <w:r>
-        <w:rPr>
-          <w:rFonts w:eastAsia="Times New Roman" w:cs="Times New Roman"/>
-          <w:color w:val="24292F"/>
-          <w:szCs w:val="24"/>
-        </w:rPr>
-        <w:t xml:space="preserve"> being rendere</w:t>
+        <w:t>Render is when the image tile is is being rendere</w:t>
       </w:r>
       <w:r>
         <w:rPr>
@@ -2106,6 +2076,14 @@
         <w:t>reduced to half.</w:t>
       </w:r>
     </w:p>
+    <w:p>
+      <w:pPr>
+        <w:spacing w:line="360" w:lineRule="auto"/>
+      </w:pPr>
+      <w:r>
+        <w:t>satish</w:t>
+      </w:r>
+    </w:p>
     <w:p/>
     <w:p/>
     <w:p/>
@@ -2193,51 +2171,7 @@
           <w:szCs w:val="20"/>
           <w:shd w:val="clear" w:color="auto" w:fill="FFFFFF"/>
         </w:rPr>
-        <w:t xml:space="preserve">Holliman, N.S., Antony, M., Charlton, J., </w:t>
-      </w:r>
-      <w:proofErr w:type="spellStart"/>
-      <w:r>
-        <w:rPr>
-          <w:rFonts w:ascii="Arial" w:hAnsi="Arial" w:cs="Arial"/>
-          <w:color w:val="222222"/>
-          <w:sz w:val="20"/>
-          <w:szCs w:val="20"/>
-          <w:shd w:val="clear" w:color="auto" w:fill="FFFFFF"/>
-        </w:rPr>
-        <w:t>Dowsland</w:t>
-      </w:r>
-      <w:proofErr w:type="spellEnd"/>
-      <w:r>
-        <w:rPr>
-          <w:rFonts w:ascii="Arial" w:hAnsi="Arial" w:cs="Arial"/>
-          <w:color w:val="222222"/>
-          <w:sz w:val="20"/>
-          <w:szCs w:val="20"/>
-          <w:shd w:val="clear" w:color="auto" w:fill="FFFFFF"/>
-        </w:rPr>
-        <w:t xml:space="preserve">, S., James, P. and Turner, M., 2019. </w:t>
-      </w:r>
-      <w:proofErr w:type="spellStart"/>
-      <w:r>
-        <w:rPr>
-          <w:rFonts w:ascii="Arial" w:hAnsi="Arial" w:cs="Arial"/>
-          <w:color w:val="222222"/>
-          <w:sz w:val="20"/>
-          <w:szCs w:val="20"/>
-          <w:shd w:val="clear" w:color="auto" w:fill="FFFFFF"/>
-        </w:rPr>
-        <w:t>Petascale</w:t>
-      </w:r>
-      <w:proofErr w:type="spellEnd"/>
-      <w:r>
-        <w:rPr>
-          <w:rFonts w:ascii="Arial" w:hAnsi="Arial" w:cs="Arial"/>
-          <w:color w:val="222222"/>
-          <w:sz w:val="20"/>
-          <w:szCs w:val="20"/>
-          <w:shd w:val="clear" w:color="auto" w:fill="FFFFFF"/>
-        </w:rPr>
-        <w:t xml:space="preserve"> cloud supercomputing for terapixel visualization of a digital twin. </w:t>
+        <w:t>Holliman, N.S., Antony, M., Charlton, J., Dowsland, S., James, P. and Turner, M., 2019. Petascale cloud supercomputing for terapixel visualization of a digital twin. </w:t>
       </w:r>
       <w:r>
         <w:rPr>

</xml_diff>

<commit_message>
completed analysis part 2
</commit_message>
<xml_diff>
--- a/B210472095_SATISH_PILLA_CLOUD_COMPUTING_REPORT.docx
+++ b/B210472095_SATISH_PILLA_CLOUD_COMPUTING_REPORT.docx
@@ -692,6 +692,7 @@
         </w:rPr>
         <w:t>3</w:t>
       </w:r>
+      <w:proofErr w:type="gramStart"/>
       <w:r>
         <w:rPr>
           <w:color w:val="4472C4" w:themeColor="accent1"/>
@@ -708,6 +709,7 @@
       <w:r>
         <w:t>.</w:t>
       </w:r>
+      <w:proofErr w:type="gramEnd"/>
       <w:r>
         <w:t xml:space="preserve"> The three main goals of a study of IoT-sensed environment data are to </w:t>
       </w:r>
@@ -816,7 +818,15 @@
         <w:t xml:space="preserve">s. The data is then sent to Azure in which the task queue management Azure batch assign the data to different jobs created on the virtual machine for rendering and splitting the image. </w:t>
       </w:r>
       <w:r>
-        <w:t>Various events are performed in each job with a unique task id for each rendering. There will be GPU nodes that collect output metrics related to the virtual machine's GPU status. The tiles are then saved in krpano after rendering, which consumes 1Tbyte per image. An http server delivers these images to visitors using client browsers.</w:t>
+        <w:t xml:space="preserve">Various events are performed in each job with a unique task id for each rendering. There will be GPU nodes that collect output metrics related to the virtual machine's GPU status. The tiles are then saved in </w:t>
+      </w:r>
+      <w:proofErr w:type="spellStart"/>
+      <w:r>
+        <w:t>krpano</w:t>
+      </w:r>
+      <w:proofErr w:type="spellEnd"/>
+      <w:r>
+        <w:t xml:space="preserve"> after rendering, which consumes 1Tbyte per image. An http server delivers these images to visitors using client browsers.</w:t>
       </w:r>
     </w:p>
     <w:p>
@@ -1145,7 +1155,79 @@
           <w:color w:val="24292F"/>
           <w:shd w:val="clear" w:color="auto" w:fill="FFFFFF"/>
         </w:rPr>
-        <w:t>The different schema present in the application-checkpoint data file is timestamp, hostname, eventName, eventType, jobId and taskId.</w:t>
+        <w:t xml:space="preserve">The different schema present in the application-checkpoint data file is timestamp, hostname, </w:t>
+      </w:r>
+      <w:proofErr w:type="spellStart"/>
+      <w:r>
+        <w:rPr>
+          <w:rFonts w:cs="Times New Roman"/>
+          <w:color w:val="24292F"/>
+          <w:shd w:val="clear" w:color="auto" w:fill="FFFFFF"/>
+        </w:rPr>
+        <w:t>eventName</w:t>
+      </w:r>
+      <w:proofErr w:type="spellEnd"/>
+      <w:r>
+        <w:rPr>
+          <w:rFonts w:cs="Times New Roman"/>
+          <w:color w:val="24292F"/>
+          <w:shd w:val="clear" w:color="auto" w:fill="FFFFFF"/>
+        </w:rPr>
+        <w:t xml:space="preserve">, </w:t>
+      </w:r>
+      <w:proofErr w:type="spellStart"/>
+      <w:r>
+        <w:rPr>
+          <w:rFonts w:cs="Times New Roman"/>
+          <w:color w:val="24292F"/>
+          <w:shd w:val="clear" w:color="auto" w:fill="FFFFFF"/>
+        </w:rPr>
+        <w:t>eventType</w:t>
+      </w:r>
+      <w:proofErr w:type="spellEnd"/>
+      <w:r>
+        <w:rPr>
+          <w:rFonts w:cs="Times New Roman"/>
+          <w:color w:val="24292F"/>
+          <w:shd w:val="clear" w:color="auto" w:fill="FFFFFF"/>
+        </w:rPr>
+        <w:t xml:space="preserve">, </w:t>
+      </w:r>
+      <w:proofErr w:type="spellStart"/>
+      <w:r>
+        <w:rPr>
+          <w:rFonts w:cs="Times New Roman"/>
+          <w:color w:val="24292F"/>
+          <w:shd w:val="clear" w:color="auto" w:fill="FFFFFF"/>
+        </w:rPr>
+        <w:t>jobId</w:t>
+      </w:r>
+      <w:proofErr w:type="spellEnd"/>
+      <w:r>
+        <w:rPr>
+          <w:rFonts w:cs="Times New Roman"/>
+          <w:color w:val="24292F"/>
+          <w:shd w:val="clear" w:color="auto" w:fill="FFFFFF"/>
+        </w:rPr>
+        <w:t xml:space="preserve"> and </w:t>
+      </w:r>
+      <w:proofErr w:type="spellStart"/>
+      <w:r>
+        <w:rPr>
+          <w:rFonts w:cs="Times New Roman"/>
+          <w:color w:val="24292F"/>
+          <w:shd w:val="clear" w:color="auto" w:fill="FFFFFF"/>
+        </w:rPr>
+        <w:t>taskId</w:t>
+      </w:r>
+      <w:proofErr w:type="spellEnd"/>
+      <w:r>
+        <w:rPr>
+          <w:rFonts w:cs="Times New Roman"/>
+          <w:color w:val="24292F"/>
+          <w:shd w:val="clear" w:color="auto" w:fill="FFFFFF"/>
+        </w:rPr>
+        <w:t>.</w:t>
       </w:r>
     </w:p>
     <w:p>
@@ -1181,8 +1263,13 @@
         </w:numPr>
         <w:spacing w:line="360" w:lineRule="auto"/>
       </w:pPr>
-      <w:r>
-        <w:t>eventName: This column consists of 5 events occurring in the application during rendering. The 5 events are:</w:t>
+      <w:proofErr w:type="spellStart"/>
+      <w:r>
+        <w:t>eventName</w:t>
+      </w:r>
+      <w:proofErr w:type="spellEnd"/>
+      <w:r>
+        <w:t>: This column consists of 5 events occurring in the application during rendering. The 5 events are:</w:t>
       </w:r>
     </w:p>
     <w:p>
@@ -1194,9 +1281,11 @@
         </w:numPr>
         <w:spacing w:line="360" w:lineRule="auto"/>
       </w:pPr>
+      <w:proofErr w:type="spellStart"/>
       <w:r>
         <w:t>TotalRender</w:t>
       </w:r>
+      <w:proofErr w:type="spellEnd"/>
       <w:r>
         <w:t xml:space="preserve"> is the entire task</w:t>
       </w:r>
@@ -1224,7 +1313,25 @@
           <w:color w:val="24292F"/>
           <w:szCs w:val="24"/>
         </w:rPr>
-        <w:t>Render is when the image tile is is being rendere</w:t>
+        <w:t xml:space="preserve">Render is when the image tile is </w:t>
+      </w:r>
+      <w:proofErr w:type="spellStart"/>
+      <w:r>
+        <w:rPr>
+          <w:rFonts w:eastAsia="Times New Roman" w:cs="Times New Roman"/>
+          <w:color w:val="24292F"/>
+          <w:szCs w:val="24"/>
+        </w:rPr>
+        <w:t>is</w:t>
+      </w:r>
+      <w:proofErr w:type="spellEnd"/>
+      <w:r>
+        <w:rPr>
+          <w:rFonts w:eastAsia="Times New Roman" w:cs="Times New Roman"/>
+          <w:color w:val="24292F"/>
+          <w:szCs w:val="24"/>
+        </w:rPr>
+        <w:t xml:space="preserve"> being rendere</w:t>
       </w:r>
       <w:r>
         <w:rPr>
@@ -1332,12 +1439,21 @@
           <w:szCs w:val="24"/>
         </w:rPr>
       </w:pPr>
-      <w:r>
-        <w:rPr>
-          <w:rFonts w:cs="Times New Roman"/>
-          <w:szCs w:val="24"/>
-        </w:rPr>
-        <w:t xml:space="preserve">eventType: It has two possible values START and STOP. </w:t>
+      <w:proofErr w:type="spellStart"/>
+      <w:r>
+        <w:rPr>
+          <w:rFonts w:cs="Times New Roman"/>
+          <w:szCs w:val="24"/>
+        </w:rPr>
+        <w:t>eventType</w:t>
+      </w:r>
+      <w:proofErr w:type="spellEnd"/>
+      <w:r>
+        <w:rPr>
+          <w:rFonts w:cs="Times New Roman"/>
+          <w:szCs w:val="24"/>
+        </w:rPr>
+        <w:t xml:space="preserve">: It has two possible values START and STOP. </w:t>
       </w:r>
     </w:p>
     <w:p>
@@ -1358,12 +1474,37 @@
           <w:szCs w:val="24"/>
         </w:rPr>
       </w:pPr>
-      <w:r>
-        <w:rPr>
-          <w:rFonts w:cs="Times New Roman"/>
-          <w:szCs w:val="24"/>
-        </w:rPr>
-        <w:t xml:space="preserve">jobId: This is the jobId of the Azure Job. The run is split into 3 jobs. </w:t>
+      <w:proofErr w:type="spellStart"/>
+      <w:r>
+        <w:rPr>
+          <w:rFonts w:cs="Times New Roman"/>
+          <w:szCs w:val="24"/>
+        </w:rPr>
+        <w:t>jobId</w:t>
+      </w:r>
+      <w:proofErr w:type="spellEnd"/>
+      <w:r>
+        <w:rPr>
+          <w:rFonts w:cs="Times New Roman"/>
+          <w:szCs w:val="24"/>
+        </w:rPr>
+        <w:t xml:space="preserve">: This is the </w:t>
+      </w:r>
+      <w:proofErr w:type="spellStart"/>
+      <w:r>
+        <w:rPr>
+          <w:rFonts w:cs="Times New Roman"/>
+          <w:szCs w:val="24"/>
+        </w:rPr>
+        <w:t>jobId</w:t>
+      </w:r>
+      <w:proofErr w:type="spellEnd"/>
+      <w:r>
+        <w:rPr>
+          <w:rFonts w:cs="Times New Roman"/>
+          <w:szCs w:val="24"/>
+        </w:rPr>
+        <w:t xml:space="preserve"> of the Azure Job. The run is split into 3 jobs. </w:t>
       </w:r>
     </w:p>
     <w:p>
@@ -1383,12 +1524,37 @@
           <w:szCs w:val="24"/>
         </w:rPr>
       </w:pPr>
-      <w:r>
-        <w:rPr>
-          <w:rFonts w:cs="Times New Roman"/>
-          <w:szCs w:val="24"/>
-        </w:rPr>
-        <w:t>taskId: This consists of unique taskId’s for each render task.</w:t>
+      <w:proofErr w:type="spellStart"/>
+      <w:r>
+        <w:rPr>
+          <w:rFonts w:cs="Times New Roman"/>
+          <w:szCs w:val="24"/>
+        </w:rPr>
+        <w:t>taskId</w:t>
+      </w:r>
+      <w:proofErr w:type="spellEnd"/>
+      <w:r>
+        <w:rPr>
+          <w:rFonts w:cs="Times New Roman"/>
+          <w:szCs w:val="24"/>
+        </w:rPr>
+        <w:t xml:space="preserve">: This consists of unique </w:t>
+      </w:r>
+      <w:proofErr w:type="spellStart"/>
+      <w:r>
+        <w:rPr>
+          <w:rFonts w:cs="Times New Roman"/>
+          <w:szCs w:val="24"/>
+        </w:rPr>
+        <w:t>taskId’s</w:t>
+      </w:r>
+      <w:proofErr w:type="spellEnd"/>
+      <w:r>
+        <w:rPr>
+          <w:rFonts w:cs="Times New Roman"/>
+          <w:szCs w:val="24"/>
+        </w:rPr>
+        <w:t xml:space="preserve"> for each render task.</w:t>
       </w:r>
     </w:p>
     <w:p>
@@ -1442,12 +1608,21 @@
           <w:szCs w:val="24"/>
         </w:rPr>
       </w:pPr>
-      <w:r>
-        <w:rPr>
-          <w:rFonts w:cs="Times New Roman"/>
-          <w:szCs w:val="24"/>
-        </w:rPr>
-        <w:t>gpuSerial: It consists of the serial number of each physical GPU card.</w:t>
+      <w:proofErr w:type="spellStart"/>
+      <w:r>
+        <w:rPr>
+          <w:rFonts w:cs="Times New Roman"/>
+          <w:szCs w:val="24"/>
+        </w:rPr>
+        <w:t>gpuSerial</w:t>
+      </w:r>
+      <w:proofErr w:type="spellEnd"/>
+      <w:r>
+        <w:rPr>
+          <w:rFonts w:cs="Times New Roman"/>
+          <w:szCs w:val="24"/>
+        </w:rPr>
+        <w:t>: It consists of the serial number of each physical GPU card.</w:t>
       </w:r>
     </w:p>
     <w:p>
@@ -1467,12 +1642,21 @@
           <w:szCs w:val="24"/>
         </w:rPr>
       </w:pPr>
-      <w:r>
-        <w:rPr>
-          <w:rFonts w:cs="Times New Roman"/>
-          <w:szCs w:val="24"/>
-        </w:rPr>
-        <w:t>gpuUUID: The unique device ID is allocated to the GPU unit by the Azure</w:t>
+      <w:proofErr w:type="spellStart"/>
+      <w:r>
+        <w:rPr>
+          <w:rFonts w:cs="Times New Roman"/>
+          <w:szCs w:val="24"/>
+        </w:rPr>
+        <w:t>gpuUUID</w:t>
+      </w:r>
+      <w:proofErr w:type="spellEnd"/>
+      <w:r>
+        <w:rPr>
+          <w:rFonts w:cs="Times New Roman"/>
+          <w:szCs w:val="24"/>
+        </w:rPr>
+        <w:t>: The unique device ID is allocated to the GPU unit by the Azure</w:t>
       </w:r>
       <w:r>
         <w:rPr>
@@ -1499,12 +1683,21 @@
           <w:szCs w:val="24"/>
         </w:rPr>
       </w:pPr>
-      <w:r>
-        <w:rPr>
-          <w:rFonts w:cs="Times New Roman"/>
-          <w:szCs w:val="24"/>
-        </w:rPr>
-        <w:t>powerDrawWatt: It consists of the power draw of the GPU units in watts.</w:t>
+      <w:proofErr w:type="spellStart"/>
+      <w:r>
+        <w:rPr>
+          <w:rFonts w:cs="Times New Roman"/>
+          <w:szCs w:val="24"/>
+        </w:rPr>
+        <w:t>powerDrawWatt</w:t>
+      </w:r>
+      <w:proofErr w:type="spellEnd"/>
+      <w:r>
+        <w:rPr>
+          <w:rFonts w:cs="Times New Roman"/>
+          <w:szCs w:val="24"/>
+        </w:rPr>
+        <w:t>: It consists of the power draw of the GPU units in watts.</w:t>
       </w:r>
     </w:p>
     <w:p>
@@ -1524,12 +1717,21 @@
           <w:szCs w:val="24"/>
         </w:rPr>
       </w:pPr>
-      <w:r>
-        <w:rPr>
-          <w:rFonts w:cs="Times New Roman"/>
-          <w:szCs w:val="24"/>
-        </w:rPr>
-        <w:t>gpuTempc: this has the temperature of the GPU which is noted in Celsius.</w:t>
+      <w:proofErr w:type="spellStart"/>
+      <w:r>
+        <w:rPr>
+          <w:rFonts w:cs="Times New Roman"/>
+          <w:szCs w:val="24"/>
+        </w:rPr>
+        <w:t>gpuTempc</w:t>
+      </w:r>
+      <w:proofErr w:type="spellEnd"/>
+      <w:r>
+        <w:rPr>
+          <w:rFonts w:cs="Times New Roman"/>
+          <w:szCs w:val="24"/>
+        </w:rPr>
+        <w:t>: this has the temperature of the GPU which is noted in Celsius.</w:t>
       </w:r>
     </w:p>
     <w:p>
@@ -1549,12 +1751,21 @@
           <w:szCs w:val="24"/>
         </w:rPr>
       </w:pPr>
-      <w:r>
-        <w:rPr>
-          <w:rFonts w:cs="Times New Roman"/>
-          <w:szCs w:val="24"/>
-        </w:rPr>
-        <w:t xml:space="preserve">gpuUtilPerc: it consists of the percentage </w:t>
+      <w:proofErr w:type="spellStart"/>
+      <w:r>
+        <w:rPr>
+          <w:rFonts w:cs="Times New Roman"/>
+          <w:szCs w:val="24"/>
+        </w:rPr>
+        <w:t>gpuUtilPerc</w:t>
+      </w:r>
+      <w:proofErr w:type="spellEnd"/>
+      <w:r>
+        <w:rPr>
+          <w:rFonts w:cs="Times New Roman"/>
+          <w:szCs w:val="24"/>
+        </w:rPr>
+        <w:t xml:space="preserve">: it consists of the percentage </w:t>
       </w:r>
       <w:r>
         <w:rPr>
@@ -1588,12 +1799,21 @@
           <w:szCs w:val="24"/>
         </w:rPr>
       </w:pPr>
-      <w:r>
-        <w:rPr>
-          <w:rFonts w:cs="Times New Roman"/>
-          <w:szCs w:val="24"/>
-        </w:rPr>
-        <w:t xml:space="preserve">gpuMemUtilPerc: it consists of the percentage </w:t>
+      <w:proofErr w:type="spellStart"/>
+      <w:r>
+        <w:rPr>
+          <w:rFonts w:cs="Times New Roman"/>
+          <w:szCs w:val="24"/>
+        </w:rPr>
+        <w:t>gpuMemUtilPerc</w:t>
+      </w:r>
+      <w:proofErr w:type="spellEnd"/>
+      <w:r>
+        <w:rPr>
+          <w:rFonts w:cs="Times New Roman"/>
+          <w:szCs w:val="24"/>
+        </w:rPr>
+        <w:t xml:space="preserve">: it consists of the percentage </w:t>
       </w:r>
       <w:r>
         <w:rPr>
@@ -1682,12 +1902,21 @@
           <w:szCs w:val="24"/>
         </w:rPr>
       </w:pPr>
-      <w:r>
-        <w:rPr>
-          <w:rFonts w:cs="Times New Roman"/>
-          <w:szCs w:val="24"/>
-        </w:rPr>
-        <w:t xml:space="preserve">jobId: </w:t>
+      <w:proofErr w:type="spellStart"/>
+      <w:r>
+        <w:rPr>
+          <w:rFonts w:cs="Times New Roman"/>
+          <w:szCs w:val="24"/>
+        </w:rPr>
+        <w:t>jobId</w:t>
+      </w:r>
+      <w:proofErr w:type="spellEnd"/>
+      <w:r>
+        <w:rPr>
+          <w:rFonts w:cs="Times New Roman"/>
+          <w:szCs w:val="24"/>
+        </w:rPr>
+        <w:t xml:space="preserve">: </w:t>
       </w:r>
       <w:r>
         <w:rPr>
@@ -1716,6 +1945,7 @@
           <w:szCs w:val="24"/>
         </w:rPr>
       </w:pPr>
+      <w:proofErr w:type="spellStart"/>
       <w:r>
         <w:rPr>
           <w:rFonts w:cs="Times New Roman"/>
@@ -1723,7 +1953,17 @@
           <w:szCs w:val="24"/>
           <w:shd w:val="clear" w:color="auto" w:fill="FFFFFF"/>
         </w:rPr>
-        <w:t>taskId: ID of the Azure batch task.</w:t>
+        <w:t>taskId</w:t>
+      </w:r>
+      <w:proofErr w:type="spellEnd"/>
+      <w:r>
+        <w:rPr>
+          <w:rFonts w:cs="Times New Roman"/>
+          <w:color w:val="24292F"/>
+          <w:szCs w:val="24"/>
+          <w:shd w:val="clear" w:color="auto" w:fill="FFFFFF"/>
+        </w:rPr>
+        <w:t>: ID of the Azure batch task.</w:t>
       </w:r>
     </w:p>
     <w:p>
@@ -1838,7 +2078,15 @@
         <w:t>Firstly,</w:t>
       </w:r>
       <w:r>
-        <w:t xml:space="preserve"> we need to load all the necessary libraries and datafiles in the google colab.</w:t>
+        <w:t xml:space="preserve"> we need to load all the necessary libraries and datafiles in the google </w:t>
+      </w:r>
+      <w:proofErr w:type="spellStart"/>
+      <w:r>
+        <w:t>colab</w:t>
+      </w:r>
+      <w:proofErr w:type="spellEnd"/>
+      <w:r>
+        <w:t>.</w:t>
       </w:r>
     </w:p>
     <w:p/>
@@ -1993,7 +2241,15 @@
         <w:jc w:val="center"/>
       </w:pPr>
       <w:r>
-        <w:t>Fig 3: Descriptive stats for application checkpoint, gpu, task dataset</w:t>
+        <w:t xml:space="preserve">Fig 3: Descriptive stats for application checkpoint, </w:t>
+      </w:r>
+      <w:proofErr w:type="spellStart"/>
+      <w:r>
+        <w:t>gpu</w:t>
+      </w:r>
+      <w:proofErr w:type="spellEnd"/>
+      <w:r>
+        <w:t>, task dataset</w:t>
       </w:r>
     </w:p>
     <w:p>
@@ -2007,7 +2263,15 @@
       </w:pPr>
       <w:r>
         <w:lastRenderedPageBreak/>
-        <w:t>From above we can see the application dataset contains over 6 lakh records, gpu dataset contains over 15 lakh records and task dataset contains over 65 thousand records.</w:t>
+        <w:t xml:space="preserve">From above we can see the application dataset contains over 6 lakh records, </w:t>
+      </w:r>
+      <w:proofErr w:type="spellStart"/>
+      <w:r>
+        <w:t>gpu</w:t>
+      </w:r>
+      <w:proofErr w:type="spellEnd"/>
+      <w:r>
+        <w:t xml:space="preserve"> dataset contains over 15 lakh records and task dataset contains over 65 thousand records.</w:t>
       </w:r>
     </w:p>
     <w:p/>
@@ -2067,7 +2331,7 @@
         <w:t>.</w:t>
       </w:r>
       <w:r>
-        <w:t xml:space="preserve"> The dataset is </w:t>
+        <w:t xml:space="preserve"> The dataset </w:t>
       </w:r>
       <w:r>
         <w:t xml:space="preserve">will also be </w:t>
@@ -2075,13 +2339,721 @@
       <w:r>
         <w:t>reduced to half.</w:t>
       </w:r>
+      <w:r>
+        <w:t xml:space="preserve"> The difference between start time and stop is calculated in seconds.</w:t>
+      </w:r>
     </w:p>
     <w:p>
       <w:pPr>
         <w:spacing w:line="360" w:lineRule="auto"/>
       </w:pPr>
-      <w:r>
-        <w:t>satish</w:t>
+    </w:p>
+    <w:p>
+      <w:pPr>
+        <w:jc w:val="center"/>
+      </w:pPr>
+      <w:r>
+        <w:rPr>
+          <w:noProof/>
+        </w:rPr>
+        <w:drawing>
+          <wp:inline distT="0" distB="0" distL="0" distR="0" wp14:anchorId="066F26CC" wp14:editId="75697183">
+            <wp:extent cx="5943600" cy="3318164"/>
+            <wp:effectExtent l="0" t="0" r="0" b="0"/>
+            <wp:docPr id="2" name="Picture 2"/>
+            <wp:cNvGraphicFramePr>
+              <a:graphicFrameLocks xmlns:a="http://schemas.openxmlformats.org/drawingml/2006/main" noChangeAspect="1"/>
+            </wp:cNvGraphicFramePr>
+            <a:graphic xmlns:a="http://schemas.openxmlformats.org/drawingml/2006/main">
+              <a:graphicData uri="http://schemas.openxmlformats.org/drawingml/2006/picture">
+                <pic:pic xmlns:pic="http://schemas.openxmlformats.org/drawingml/2006/picture">
+                  <pic:nvPicPr>
+                    <pic:cNvPr id="0" name="Picture 1"/>
+                    <pic:cNvPicPr>
+                      <a:picLocks noChangeAspect="1" noChangeArrowheads="1"/>
+                    </pic:cNvPicPr>
+                  </pic:nvPicPr>
+                  <pic:blipFill>
+                    <a:blip r:embed="rId13">
+                      <a:extLst>
+                        <a:ext uri="{28A0092B-C50C-407E-A947-70E740481C1C}">
+                          <a14:useLocalDpi xmlns:a14="http://schemas.microsoft.com/office/drawing/2010/main" val="0"/>
+                        </a:ext>
+                      </a:extLst>
+                    </a:blip>
+                    <a:srcRect/>
+                    <a:stretch>
+                      <a:fillRect/>
+                    </a:stretch>
+                  </pic:blipFill>
+                  <pic:spPr bwMode="auto">
+                    <a:xfrm>
+                      <a:off x="0" y="0"/>
+                      <a:ext cx="5948564" cy="3320935"/>
+                    </a:xfrm>
+                    <a:prstGeom prst="rect">
+                      <a:avLst/>
+                    </a:prstGeom>
+                    <a:noFill/>
+                    <a:ln>
+                      <a:noFill/>
+                    </a:ln>
+                  </pic:spPr>
+                </pic:pic>
+              </a:graphicData>
+            </a:graphic>
+          </wp:inline>
+        </w:drawing>
+      </w:r>
+    </w:p>
+    <w:p>
+      <w:pPr>
+        <w:jc w:val="center"/>
+      </w:pPr>
+      <w:r>
+        <w:t>Fig 4: Events vs Time (in Seconds)</w:t>
+      </w:r>
+    </w:p>
+    <w:p/>
+    <w:p>
+      <w:r>
+        <w:t>From above plot we can see that rendering the image takes more time than any other task in overall rendering</w:t>
+      </w:r>
+      <w:r>
+        <w:t xml:space="preserve"> process. </w:t>
+      </w:r>
+    </w:p>
+    <w:p>
+      <w:pPr>
+        <w:widowControl/>
+        <w:autoSpaceDE/>
+        <w:autoSpaceDN/>
+        <w:spacing w:after="160" w:line="259" w:lineRule="auto"/>
+        <w:jc w:val="left"/>
+      </w:pPr>
+      <w:r>
+        <w:br w:type="page"/>
+      </w:r>
+    </w:p>
+    <w:p>
+      <w:pPr>
+        <w:pStyle w:val="Heading1"/>
+      </w:pPr>
+      <w:r>
+        <w:lastRenderedPageBreak/>
+        <w:t>5.2 Analysis</w:t>
+      </w:r>
+      <w:r>
+        <w:t xml:space="preserve"> (Which event type dominates the task run times in each </w:t>
+      </w:r>
+      <w:proofErr w:type="spellStart"/>
+      <w:r>
+        <w:t>jobId</w:t>
+      </w:r>
+      <w:proofErr w:type="spellEnd"/>
+      <w:r>
+        <w:t>)</w:t>
+      </w:r>
+    </w:p>
+    <w:p/>
+    <w:p>
+      <w:pPr>
+        <w:spacing w:line="360" w:lineRule="auto"/>
+      </w:pPr>
+      <w:r>
+        <w:t>To predict w</w:t>
+      </w:r>
+      <w:r>
+        <w:t>h</w:t>
+      </w:r>
+      <w:r>
+        <w:t xml:space="preserve">ich event type dominates the task run times in each </w:t>
+      </w:r>
+      <w:proofErr w:type="spellStart"/>
+      <w:r>
+        <w:t>jobId</w:t>
+      </w:r>
+      <w:proofErr w:type="spellEnd"/>
+      <w:r>
+        <w:t xml:space="preserve">, firstly we need to know how many unique </w:t>
+      </w:r>
+      <w:proofErr w:type="spellStart"/>
+      <w:r>
+        <w:t>jobId</w:t>
+      </w:r>
+      <w:proofErr w:type="spellEnd"/>
+      <w:r>
+        <w:t xml:space="preserve"> (Azure jobs) are present in the dataset. But from the description of </w:t>
+      </w:r>
+      <w:r>
+        <w:t>data,</w:t>
+      </w:r>
+      <w:r>
+        <w:t xml:space="preserve"> we already know they are three unique Azure jobs present in the application-checkpoint dataset.</w:t>
+      </w:r>
+    </w:p>
+    <w:p>
+      <w:pPr>
+        <w:spacing w:line="360" w:lineRule="auto"/>
+      </w:pPr>
+      <w:r>
+        <w:t xml:space="preserve">The three Azure </w:t>
+      </w:r>
+      <w:r>
+        <w:t>jobs</w:t>
+      </w:r>
+      <w:r>
+        <w:t xml:space="preserve"> are: </w:t>
+      </w:r>
+    </w:p>
+    <w:p>
+      <w:pPr>
+        <w:spacing w:line="360" w:lineRule="auto"/>
+      </w:pPr>
+    </w:p>
+    <w:tbl>
+      <w:tblPr>
+        <w:tblStyle w:val="TableGrid"/>
+        <w:tblW w:w="9404" w:type="dxa"/>
+        <w:tblLook w:val="04A0" w:firstRow="1" w:lastRow="0" w:firstColumn="1" w:lastColumn="0" w:noHBand="0" w:noVBand="1"/>
+      </w:tblPr>
+      <w:tblGrid>
+        <w:gridCol w:w="1081"/>
+        <w:gridCol w:w="8323"/>
+      </w:tblGrid>
+      <w:tr>
+        <w:trPr>
+          <w:trHeight w:val="307"/>
+        </w:trPr>
+        <w:tc>
+          <w:tcPr>
+            <w:tcW w:w="1081" w:type="dxa"/>
+          </w:tcPr>
+          <w:p>
+            <w:pPr>
+              <w:spacing w:line="360" w:lineRule="auto"/>
+              <w:rPr>
+                <w:b/>
+                <w:bCs/>
+              </w:rPr>
+            </w:pPr>
+            <w:proofErr w:type="spellStart"/>
+            <w:proofErr w:type="gramStart"/>
+            <w:r>
+              <w:rPr>
+                <w:b/>
+                <w:bCs/>
+              </w:rPr>
+              <w:t>S.No</w:t>
+            </w:r>
+            <w:proofErr w:type="spellEnd"/>
+            <w:proofErr w:type="gramEnd"/>
+          </w:p>
+        </w:tc>
+        <w:tc>
+          <w:tcPr>
+            <w:tcW w:w="8323" w:type="dxa"/>
+          </w:tcPr>
+          <w:p>
+            <w:pPr>
+              <w:spacing w:line="360" w:lineRule="auto"/>
+              <w:rPr>
+                <w:b/>
+                <w:bCs/>
+              </w:rPr>
+            </w:pPr>
+            <w:r>
+              <w:rPr>
+                <w:b/>
+                <w:bCs/>
+              </w:rPr>
+              <w:t>Azure Jobs</w:t>
+            </w:r>
+          </w:p>
+        </w:tc>
+      </w:tr>
+      <w:tr>
+        <w:trPr>
+          <w:trHeight w:val="307"/>
+        </w:trPr>
+        <w:tc>
+          <w:tcPr>
+            <w:tcW w:w="1081" w:type="dxa"/>
+          </w:tcPr>
+          <w:p>
+            <w:pPr>
+              <w:spacing w:line="360" w:lineRule="auto"/>
+            </w:pPr>
+            <w:r>
+              <w:t>1)</w:t>
+            </w:r>
+          </w:p>
+        </w:tc>
+        <w:tc>
+          <w:tcPr>
+            <w:tcW w:w="8323" w:type="dxa"/>
+          </w:tcPr>
+          <w:p>
+            <w:pPr>
+              <w:spacing w:line="360" w:lineRule="auto"/>
+              <w:rPr>
+                <w:rFonts w:cs="Times New Roman"/>
+                <w:color w:val="000000" w:themeColor="text1"/>
+                <w:szCs w:val="24"/>
+              </w:rPr>
+            </w:pPr>
+            <w:r>
+              <w:rPr>
+                <w:rFonts w:cs="Times New Roman"/>
+                <w:color w:val="000000" w:themeColor="text1"/>
+                <w:szCs w:val="24"/>
+                <w:shd w:val="clear" w:color="auto" w:fill="FFFFFF"/>
+              </w:rPr>
+              <w:t>1024-lvl12-7e026be3-5fd0-48ee-b7d1-abd61f747705</w:t>
+            </w:r>
+          </w:p>
+        </w:tc>
+      </w:tr>
+      <w:tr>
+        <w:trPr>
+          <w:trHeight w:val="319"/>
+        </w:trPr>
+        <w:tc>
+          <w:tcPr>
+            <w:tcW w:w="1081" w:type="dxa"/>
+          </w:tcPr>
+          <w:p>
+            <w:pPr>
+              <w:spacing w:line="360" w:lineRule="auto"/>
+            </w:pPr>
+            <w:r>
+              <w:t>2)</w:t>
+            </w:r>
+          </w:p>
+        </w:tc>
+        <w:tc>
+          <w:tcPr>
+            <w:tcW w:w="8323" w:type="dxa"/>
+          </w:tcPr>
+          <w:p>
+            <w:pPr>
+              <w:spacing w:line="360" w:lineRule="auto"/>
+              <w:rPr>
+                <w:rFonts w:cs="Times New Roman"/>
+                <w:color w:val="000000" w:themeColor="text1"/>
+                <w:szCs w:val="24"/>
+              </w:rPr>
+            </w:pPr>
+            <w:r>
+              <w:rPr>
+                <w:rFonts w:cs="Times New Roman"/>
+                <w:color w:val="000000" w:themeColor="text1"/>
+                <w:szCs w:val="24"/>
+                <w:shd w:val="clear" w:color="auto" w:fill="FFFFFF"/>
+              </w:rPr>
+              <w:t>1024-lvl8-5ad819e1-fbf2-42e0-8f16-a3baca825a63</w:t>
+            </w:r>
+          </w:p>
+        </w:tc>
+      </w:tr>
+      <w:tr>
+        <w:trPr>
+          <w:trHeight w:val="319"/>
+        </w:trPr>
+        <w:tc>
+          <w:tcPr>
+            <w:tcW w:w="1081" w:type="dxa"/>
+          </w:tcPr>
+          <w:p>
+            <w:pPr>
+              <w:spacing w:line="360" w:lineRule="auto"/>
+            </w:pPr>
+            <w:r>
+              <w:t>3)</w:t>
+            </w:r>
+          </w:p>
+        </w:tc>
+        <w:tc>
+          <w:tcPr>
+            <w:tcW w:w="8323" w:type="dxa"/>
+          </w:tcPr>
+          <w:p>
+            <w:pPr>
+              <w:spacing w:line="360" w:lineRule="auto"/>
+              <w:rPr>
+                <w:rFonts w:cs="Times New Roman"/>
+                <w:color w:val="000000" w:themeColor="text1"/>
+                <w:szCs w:val="24"/>
+              </w:rPr>
+            </w:pPr>
+            <w:r>
+              <w:rPr>
+                <w:rFonts w:cs="Times New Roman"/>
+                <w:color w:val="000000" w:themeColor="text1"/>
+                <w:szCs w:val="24"/>
+                <w:shd w:val="clear" w:color="auto" w:fill="FFFFFF"/>
+              </w:rPr>
+              <w:t>1024-lvl4-90b0c947-dcfc-4eea-a1ee-efe843b698df</w:t>
+            </w:r>
+          </w:p>
+        </w:tc>
+      </w:tr>
+    </w:tbl>
+    <w:p>
+      <w:pPr>
+        <w:spacing w:line="360" w:lineRule="auto"/>
+        <w:jc w:val="center"/>
+      </w:pPr>
+    </w:p>
+    <w:p>
+      <w:pPr>
+        <w:spacing w:line="360" w:lineRule="auto"/>
+        <w:jc w:val="center"/>
+      </w:pPr>
+      <w:r>
+        <w:t>Fig 5: Table showing Azure Job-Id’s</w:t>
+      </w:r>
+    </w:p>
+    <w:p>
+      <w:pPr>
+        <w:widowControl/>
+        <w:shd w:val="clear" w:color="auto" w:fill="FFFFFE"/>
+        <w:autoSpaceDE/>
+        <w:autoSpaceDN/>
+        <w:spacing w:line="360" w:lineRule="auto"/>
+        <w:jc w:val="left"/>
+        <w:rPr>
+          <w:rFonts w:eastAsia="Times New Roman" w:cs="Times New Roman"/>
+          <w:color w:val="000000"/>
+          <w:szCs w:val="24"/>
+        </w:rPr>
+      </w:pPr>
+    </w:p>
+    <w:p>
+      <w:pPr>
+        <w:widowControl/>
+        <w:shd w:val="clear" w:color="auto" w:fill="FFFFFE"/>
+        <w:autoSpaceDE/>
+        <w:autoSpaceDN/>
+        <w:spacing w:line="360" w:lineRule="auto"/>
+        <w:jc w:val="left"/>
+        <w:rPr>
+          <w:rFonts w:eastAsia="Times New Roman" w:cs="Times New Roman"/>
+          <w:color w:val="000000"/>
+          <w:szCs w:val="24"/>
+        </w:rPr>
+      </w:pPr>
+      <w:r>
+        <w:rPr>
+          <w:rFonts w:eastAsia="Times New Roman" w:cs="Times New Roman"/>
+          <w:color w:val="000000"/>
+          <w:szCs w:val="24"/>
+        </w:rPr>
+        <w:t>P</w:t>
+      </w:r>
+      <w:r>
+        <w:rPr>
+          <w:rFonts w:eastAsia="Times New Roman" w:cs="Times New Roman"/>
+          <w:color w:val="000000"/>
+          <w:szCs w:val="24"/>
+        </w:rPr>
+        <w:t>lot</w:t>
+      </w:r>
+      <w:r>
+        <w:rPr>
+          <w:rFonts w:eastAsia="Times New Roman" w:cs="Times New Roman"/>
+          <w:color w:val="000000"/>
+          <w:szCs w:val="24"/>
+        </w:rPr>
+        <w:t>ting</w:t>
+      </w:r>
+      <w:r>
+        <w:rPr>
+          <w:rFonts w:eastAsia="Times New Roman" w:cs="Times New Roman"/>
+          <w:color w:val="000000"/>
+          <w:szCs w:val="24"/>
+        </w:rPr>
+        <w:t> the striplot for each Azure job see</w:t>
+      </w:r>
+      <w:r>
+        <w:rPr>
+          <w:rFonts w:eastAsia="Times New Roman" w:cs="Times New Roman"/>
+          <w:color w:val="000000"/>
+          <w:szCs w:val="24"/>
+        </w:rPr>
+        <w:t>ing</w:t>
+      </w:r>
+      <w:r>
+        <w:rPr>
+          <w:rFonts w:eastAsia="Times New Roman" w:cs="Times New Roman"/>
+          <w:color w:val="000000"/>
+          <w:szCs w:val="24"/>
+        </w:rPr>
+        <w:t> which event type dominates the task run times in</w:t>
+      </w:r>
+      <w:r>
+        <w:rPr>
+          <w:rFonts w:eastAsia="Times New Roman" w:cs="Times New Roman"/>
+          <w:color w:val="000000"/>
+          <w:szCs w:val="24"/>
+        </w:rPr>
+        <w:t xml:space="preserve"> each job.</w:t>
+      </w:r>
+    </w:p>
+    <w:p>
+      <w:pPr>
+        <w:widowControl/>
+        <w:shd w:val="clear" w:color="auto" w:fill="FFFFFE"/>
+        <w:autoSpaceDE/>
+        <w:autoSpaceDN/>
+        <w:spacing w:line="360" w:lineRule="auto"/>
+        <w:jc w:val="left"/>
+        <w:rPr>
+          <w:rFonts w:eastAsia="Times New Roman" w:cs="Times New Roman"/>
+          <w:color w:val="000000"/>
+          <w:szCs w:val="24"/>
+        </w:rPr>
+      </w:pPr>
+      <w:r>
+        <w:rPr>
+          <w:noProof/>
+          <w:color w:val="000000"/>
+        </w:rPr>
+        <w:drawing>
+          <wp:inline distT="0" distB="0" distL="0" distR="0" wp14:anchorId="5605CC2B" wp14:editId="388D6918">
+            <wp:extent cx="5943600" cy="2962275"/>
+            <wp:effectExtent l="0" t="0" r="0" b="9525"/>
+            <wp:docPr id="3" name="Picture 3"/>
+            <wp:cNvGraphicFramePr>
+              <a:graphicFrameLocks xmlns:a="http://schemas.openxmlformats.org/drawingml/2006/main" noChangeAspect="1"/>
+            </wp:cNvGraphicFramePr>
+            <a:graphic xmlns:a="http://schemas.openxmlformats.org/drawingml/2006/main">
+              <a:graphicData uri="http://schemas.openxmlformats.org/drawingml/2006/picture">
+                <pic:pic xmlns:pic="http://schemas.openxmlformats.org/drawingml/2006/picture">
+                  <pic:nvPicPr>
+                    <pic:cNvPr id="0" name="Picture 3"/>
+                    <pic:cNvPicPr>
+                      <a:picLocks noChangeAspect="1" noChangeArrowheads="1"/>
+                    </pic:cNvPicPr>
+                  </pic:nvPicPr>
+                  <pic:blipFill>
+                    <a:blip r:embed="rId14">
+                      <a:extLst>
+                        <a:ext uri="{28A0092B-C50C-407E-A947-70E740481C1C}">
+                          <a14:useLocalDpi xmlns:a14="http://schemas.microsoft.com/office/drawing/2010/main" val="0"/>
+                        </a:ext>
+                      </a:extLst>
+                    </a:blip>
+                    <a:srcRect/>
+                    <a:stretch>
+                      <a:fillRect/>
+                    </a:stretch>
+                  </pic:blipFill>
+                  <pic:spPr bwMode="auto">
+                    <a:xfrm>
+                      <a:off x="0" y="0"/>
+                      <a:ext cx="5943600" cy="2962275"/>
+                    </a:xfrm>
+                    <a:prstGeom prst="rect">
+                      <a:avLst/>
+                    </a:prstGeom>
+                    <a:noFill/>
+                    <a:ln>
+                      <a:noFill/>
+                    </a:ln>
+                  </pic:spPr>
+                </pic:pic>
+              </a:graphicData>
+            </a:graphic>
+          </wp:inline>
+        </w:drawing>
+      </w:r>
+    </w:p>
+    <w:p>
+      <w:pPr>
+        <w:spacing w:line="360" w:lineRule="auto"/>
+        <w:jc w:val="center"/>
+        <w:rPr>
+          <w:rFonts w:cs="Times New Roman"/>
+          <w:color w:val="000000" w:themeColor="text1"/>
+          <w:szCs w:val="24"/>
+        </w:rPr>
+      </w:pPr>
+      <w:r>
+        <w:rPr>
+          <w:rFonts w:eastAsia="Times New Roman" w:cs="Times New Roman"/>
+          <w:color w:val="000000"/>
+          <w:szCs w:val="24"/>
+        </w:rPr>
+        <w:t>Fig 6: Events vs Time for job-id (</w:t>
+      </w:r>
+      <w:r>
+        <w:rPr>
+          <w:rFonts w:cs="Times New Roman"/>
+          <w:color w:val="000000" w:themeColor="text1"/>
+          <w:szCs w:val="24"/>
+          <w:shd w:val="clear" w:color="auto" w:fill="FFFFFF"/>
+        </w:rPr>
+        <w:t>1024-lvl12-7e026be3-5fd0-48ee-b7d1-abd61f747705</w:t>
+      </w:r>
+      <w:r>
+        <w:rPr>
+          <w:rFonts w:cs="Times New Roman"/>
+          <w:color w:val="000000" w:themeColor="text1"/>
+          <w:szCs w:val="24"/>
+          <w:shd w:val="clear" w:color="auto" w:fill="FFFFFF"/>
+        </w:rPr>
+        <w:t>)</w:t>
+      </w:r>
+    </w:p>
+    <w:p>
+      <w:pPr>
+        <w:widowControl/>
+        <w:shd w:val="clear" w:color="auto" w:fill="FFFFFE"/>
+        <w:autoSpaceDE/>
+        <w:autoSpaceDN/>
+        <w:spacing w:line="360" w:lineRule="auto"/>
+        <w:jc w:val="left"/>
+        <w:rPr>
+          <w:rFonts w:eastAsia="Times New Roman" w:cs="Times New Roman"/>
+          <w:color w:val="000000"/>
+          <w:szCs w:val="24"/>
+        </w:rPr>
+      </w:pPr>
+    </w:p>
+    <w:p>
+      <w:pPr>
+        <w:widowControl/>
+        <w:autoSpaceDE/>
+        <w:autoSpaceDN/>
+        <w:spacing w:after="160" w:line="259" w:lineRule="auto"/>
+        <w:jc w:val="left"/>
+        <w:rPr>
+          <w:rFonts w:eastAsia="Times New Roman" w:cs="Times New Roman"/>
+          <w:color w:val="000000"/>
+          <w:szCs w:val="24"/>
+        </w:rPr>
+      </w:pPr>
+    </w:p>
+    <w:p>
+      <w:pPr>
+        <w:spacing w:line="360" w:lineRule="auto"/>
+      </w:pPr>
+      <w:r>
+        <w:rPr>
+          <w:noProof/>
+        </w:rPr>
+        <w:lastRenderedPageBreak/>
+        <w:drawing>
+          <wp:inline distT="0" distB="0" distL="0" distR="0" wp14:anchorId="2D1DF487" wp14:editId="25AEE994">
+            <wp:extent cx="5943600" cy="2962275"/>
+            <wp:effectExtent l="0" t="0" r="0" b="9525"/>
+            <wp:docPr id="4" name="Picture 4"/>
+            <wp:cNvGraphicFramePr>
+              <a:graphicFrameLocks xmlns:a="http://schemas.openxmlformats.org/drawingml/2006/main" noChangeAspect="1"/>
+            </wp:cNvGraphicFramePr>
+            <a:graphic xmlns:a="http://schemas.openxmlformats.org/drawingml/2006/main">
+              <a:graphicData uri="http://schemas.openxmlformats.org/drawingml/2006/picture">
+                <pic:pic xmlns:pic="http://schemas.openxmlformats.org/drawingml/2006/picture">
+                  <pic:nvPicPr>
+                    <pic:cNvPr id="0" name="Picture 5"/>
+                    <pic:cNvPicPr>
+                      <a:picLocks noChangeAspect="1" noChangeArrowheads="1"/>
+                    </pic:cNvPicPr>
+                  </pic:nvPicPr>
+                  <pic:blipFill>
+                    <a:blip r:embed="rId15">
+                      <a:extLst>
+                        <a:ext uri="{28A0092B-C50C-407E-A947-70E740481C1C}">
+                          <a14:useLocalDpi xmlns:a14="http://schemas.microsoft.com/office/drawing/2010/main" val="0"/>
+                        </a:ext>
+                      </a:extLst>
+                    </a:blip>
+                    <a:srcRect/>
+                    <a:stretch>
+                      <a:fillRect/>
+                    </a:stretch>
+                  </pic:blipFill>
+                  <pic:spPr bwMode="auto">
+                    <a:xfrm>
+                      <a:off x="0" y="0"/>
+                      <a:ext cx="5943600" cy="2962275"/>
+                    </a:xfrm>
+                    <a:prstGeom prst="rect">
+                      <a:avLst/>
+                    </a:prstGeom>
+                    <a:noFill/>
+                    <a:ln>
+                      <a:noFill/>
+                    </a:ln>
+                  </pic:spPr>
+                </pic:pic>
+              </a:graphicData>
+            </a:graphic>
+          </wp:inline>
+        </w:drawing>
+      </w:r>
+    </w:p>
+    <w:p>
+      <w:pPr>
+        <w:jc w:val="center"/>
+      </w:pPr>
+    </w:p>
+    <w:p/>
+    <w:p/>
+    <w:p>
+      <w:r>
+        <w:rPr>
+          <w:noProof/>
+        </w:rPr>
+        <w:drawing>
+          <wp:inline distT="0" distB="0" distL="0" distR="0" wp14:anchorId="4DF77D93" wp14:editId="5778190D">
+            <wp:extent cx="5943600" cy="2962275"/>
+            <wp:effectExtent l="0" t="0" r="0" b="9525"/>
+            <wp:docPr id="5" name="Picture 5"/>
+            <wp:cNvGraphicFramePr>
+              <a:graphicFrameLocks xmlns:a="http://schemas.openxmlformats.org/drawingml/2006/main" noChangeAspect="1"/>
+            </wp:cNvGraphicFramePr>
+            <a:graphic xmlns:a="http://schemas.openxmlformats.org/drawingml/2006/main">
+              <a:graphicData uri="http://schemas.openxmlformats.org/drawingml/2006/picture">
+                <pic:pic xmlns:pic="http://schemas.openxmlformats.org/drawingml/2006/picture">
+                  <pic:nvPicPr>
+                    <pic:cNvPr id="0" name="Picture 7"/>
+                    <pic:cNvPicPr>
+                      <a:picLocks noChangeAspect="1" noChangeArrowheads="1"/>
+                    </pic:cNvPicPr>
+                  </pic:nvPicPr>
+                  <pic:blipFill>
+                    <a:blip r:embed="rId16">
+                      <a:extLst>
+                        <a:ext uri="{28A0092B-C50C-407E-A947-70E740481C1C}">
+                          <a14:useLocalDpi xmlns:a14="http://schemas.microsoft.com/office/drawing/2010/main" val="0"/>
+                        </a:ext>
+                      </a:extLst>
+                    </a:blip>
+                    <a:srcRect/>
+                    <a:stretch>
+                      <a:fillRect/>
+                    </a:stretch>
+                  </pic:blipFill>
+                  <pic:spPr bwMode="auto">
+                    <a:xfrm>
+                      <a:off x="0" y="0"/>
+                      <a:ext cx="5943600" cy="2962275"/>
+                    </a:xfrm>
+                    <a:prstGeom prst="rect">
+                      <a:avLst/>
+                    </a:prstGeom>
+                    <a:noFill/>
+                    <a:ln>
+                      <a:noFill/>
+                    </a:ln>
+                  </pic:spPr>
+                </pic:pic>
+              </a:graphicData>
+            </a:graphic>
+          </wp:inline>
+        </w:drawing>
       </w:r>
     </w:p>
     <w:p/>
@@ -2118,29 +3090,17 @@
     <w:p/>
     <w:p/>
     <w:p/>
+    <w:p>
+      <w:r>
+        <w:t>Reference</w:t>
+      </w:r>
+    </w:p>
     <w:p/>
-    <w:p/>
-    <w:p/>
-    <w:p/>
-    <w:p/>
-    <w:p/>
-    <w:p/>
-    <w:p/>
-    <w:p/>
-    <w:p/>
-    <w:p/>
-    <w:p/>
-    <w:p>
-      <w:r>
-        <w:t>Reference</w:t>
-      </w:r>
-    </w:p>
-    <w:p/>
     <w:p>
       <w:r>
         <w:t xml:space="preserve">[1] </w:t>
       </w:r>
-      <w:hyperlink r:id="rId13" w:history="1">
+      <w:hyperlink r:id="rId17" w:history="1">
         <w:r>
           <w:rPr>
             <w:rStyle w:val="Hyperlink"/>
@@ -2171,7 +3131,51 @@
           <w:szCs w:val="20"/>
           <w:shd w:val="clear" w:color="auto" w:fill="FFFFFF"/>
         </w:rPr>
-        <w:t>Holliman, N.S., Antony, M., Charlton, J., Dowsland, S., James, P. and Turner, M., 2019. Petascale cloud supercomputing for terapixel visualization of a digital twin. </w:t>
+        <w:t xml:space="preserve">Holliman, N.S., Antony, M., Charlton, J., </w:t>
+      </w:r>
+      <w:proofErr w:type="spellStart"/>
+      <w:r>
+        <w:rPr>
+          <w:rFonts w:ascii="Arial" w:hAnsi="Arial" w:cs="Arial"/>
+          <w:color w:val="222222"/>
+          <w:sz w:val="20"/>
+          <w:szCs w:val="20"/>
+          <w:shd w:val="clear" w:color="auto" w:fill="FFFFFF"/>
+        </w:rPr>
+        <w:t>Dowsland</w:t>
+      </w:r>
+      <w:proofErr w:type="spellEnd"/>
+      <w:r>
+        <w:rPr>
+          <w:rFonts w:ascii="Arial" w:hAnsi="Arial" w:cs="Arial"/>
+          <w:color w:val="222222"/>
+          <w:sz w:val="20"/>
+          <w:szCs w:val="20"/>
+          <w:shd w:val="clear" w:color="auto" w:fill="FFFFFF"/>
+        </w:rPr>
+        <w:t xml:space="preserve">, S., James, P. and Turner, M., 2019. </w:t>
+      </w:r>
+      <w:proofErr w:type="spellStart"/>
+      <w:r>
+        <w:rPr>
+          <w:rFonts w:ascii="Arial" w:hAnsi="Arial" w:cs="Arial"/>
+          <w:color w:val="222222"/>
+          <w:sz w:val="20"/>
+          <w:szCs w:val="20"/>
+          <w:shd w:val="clear" w:color="auto" w:fill="FFFFFF"/>
+        </w:rPr>
+        <w:t>Petascale</w:t>
+      </w:r>
+      <w:proofErr w:type="spellEnd"/>
+      <w:r>
+        <w:rPr>
+          <w:rFonts w:ascii="Arial" w:hAnsi="Arial" w:cs="Arial"/>
+          <w:color w:val="222222"/>
+          <w:sz w:val="20"/>
+          <w:szCs w:val="20"/>
+          <w:shd w:val="clear" w:color="auto" w:fill="FFFFFF"/>
+        </w:rPr>
+        <w:t xml:space="preserve"> cloud supercomputing for terapixel visualization of a digital twin. </w:t>
       </w:r>
       <w:r>
         <w:rPr>
@@ -2229,7 +3233,7 @@
       </w:r>
     </w:p>
     <w:p>
-      <w:hyperlink r:id="rId14" w:history="1">
+      <w:hyperlink r:id="rId18" w:history="1">
         <w:r>
           <w:rPr>
             <w:rStyle w:val="Hyperlink"/>
@@ -2247,7 +3251,7 @@
       <w:r>
         <w:t xml:space="preserve">[4] </w:t>
       </w:r>
-      <w:hyperlink r:id="rId15" w:history="1">
+      <w:hyperlink r:id="rId19" w:history="1">
         <w:r>
           <w:rPr>
             <w:rStyle w:val="Hyperlink"/>
@@ -2257,7 +3261,7 @@
       </w:hyperlink>
     </w:p>
     <w:sectPr>
-      <w:footerReference w:type="default" r:id="rId16"/>
+      <w:footerReference w:type="default" r:id="rId20"/>
       <w:pgSz w:w="12240" w:h="15840"/>
       <w:pgMar w:top="1440" w:right="1440" w:bottom="1440" w:left="1440" w:header="720" w:footer="720" w:gutter="0"/>
       <w:cols w:space="720"/>
@@ -2290,7 +3294,7 @@
 <w:ftr xmlns:wpc="http://schemas.microsoft.com/office/word/2010/wordprocessingCanvas" xmlns:cx="http://schemas.microsoft.com/office/drawing/2014/chartex" xmlns:cx1="http://schemas.microsoft.com/office/drawing/2015/9/8/chartex" xmlns:cx2="http://schemas.microsoft.com/office/drawing/2015/10/21/chartex" xmlns:cx3="http://schemas.microsoft.com/office/drawing/2016/5/9/chartex" xmlns:cx4="http://schemas.microsoft.com/office/drawing/2016/5/10/chartex" xmlns:cx5="http://schemas.microsoft.com/office/drawing/2016/5/11/chartex" xmlns:cx6="http://schemas.microsoft.com/office/drawing/2016/5/12/chartex" xmlns:cx7="http://schemas.microsoft.com/office/drawing/2016/5/13/chartex" xmlns:cx8="http://schemas.microsoft.com/office/drawing/2016/5/14/chartex" xmlns:mc="http://schemas.openxmlformats.org/markup-compatibility/2006" xmlns:aink="http://schemas.microsoft.com/office/drawing/2016/ink" xmlns:am3d="http://schemas.microsoft.com/office/drawing/2017/model3d" xmlns:o="urn:schemas-microsoft-com:office:office" xmlns:r="http://schemas.openxmlformats.org/officeDocument/2006/relationships" xmlns:m="http://schemas.openxmlformats.org/officeDocument/2006/math" xmlns:v="urn:schemas-microsoft-com:vml" xmlns:wp14="http://schemas.microsoft.com/office/word/2010/wordprocessingDrawing" xmlns:wp="http://schemas.openxmlformats.org/drawingml/2006/wordprocessingDrawing" xmlns:w10="urn:schemas-microsoft-com:office:word" xmlns:w="http://schemas.openxmlformats.org/wordprocessingml/2006/main" xmlns:w14="http://schemas.microsoft.com/office/word/2010/wordml" xmlns:w15="http://schemas.microsoft.com/office/word/2012/wordml" xmlns:w16cex="http://schemas.microsoft.com/office/word/2018/wordml/cex" xmlns:w16cid="http://schemas.microsoft.com/office/word/2016/wordml/cid" xmlns:w16="http://schemas.microsoft.com/office/word/2018/wordml" xmlns:w16sdtdh="http://schemas.microsoft.com/office/word/2020/wordml/sdtdatahash" xmlns:w16se="http://schemas.microsoft.com/office/word/2015/wordml/symex" xmlns:wpg="http://schemas.microsoft.com/office/word/2010/wordprocessingGroup" xmlns:wpi="http://schemas.microsoft.com/office/word/2010/wordprocessingInk" xmlns:wne="http://schemas.microsoft.com/office/word/2006/wordml" xmlns:wps="http://schemas.microsoft.com/office/word/2010/wordprocessingShape" mc:Ignorable="w14 w15 w16se w16cid w16 w16cex w16sdtdh wp14">
   <w:sdt>
     <w:sdtPr>
-      <w:id w:val="1854380544"/>
+      <w:id w:val="597299802"/>
       <w:docPartObj>
         <w:docPartGallery w:val="Page Numbers (Bottom of Page)"/>
         <w:docPartUnique/>
@@ -2305,7 +3309,7 @@
       <w:p>
         <w:pPr>
           <w:pStyle w:val="Footer"/>
-          <w:jc w:val="center"/>
+          <w:jc w:val="right"/>
         </w:pPr>
         <w:r>
           <w:fldChar w:fldCharType="begin"/>

</xml_diff>

<commit_message>
started analysis 3 correlation between different parameters in the GPU dataset
</commit_message>
<xml_diff>
--- a/B210472095_SATISH_PILLA_CLOUD_COMPUTING_REPORT.docx
+++ b/B210472095_SATISH_PILLA_CLOUD_COMPUTING_REPORT.docx
@@ -2437,23 +2437,96 @@
     </w:p>
     <w:p>
       <w:pPr>
-        <w:pStyle w:val="Heading1"/>
-      </w:pPr>
-      <w:r>
+        <w:pStyle w:val="Heading2"/>
+        <w:rPr>
+          <w:rFonts w:ascii="Times New Roman" w:hAnsi="Times New Roman" w:cs="Times New Roman"/>
+          <w:sz w:val="24"/>
+          <w:szCs w:val="24"/>
+        </w:rPr>
+      </w:pPr>
+      <w:r>
+        <w:rPr>
+          <w:rFonts w:ascii="Times New Roman" w:hAnsi="Times New Roman" w:cs="Times New Roman"/>
+          <w:sz w:val="24"/>
+          <w:szCs w:val="24"/>
+        </w:rPr>
         <w:lastRenderedPageBreak/>
-        <w:t>5.2 Analysis</w:t>
-      </w:r>
-      <w:r>
-        <w:t xml:space="preserve"> (Which event type dominates the task run times in each </w:t>
+        <w:t>5.2 Analysis (</w:t>
+      </w:r>
+      <w:r>
+        <w:rPr>
+          <w:rFonts w:ascii="Times New Roman" w:hAnsi="Times New Roman" w:cs="Times New Roman"/>
+          <w:sz w:val="24"/>
+          <w:szCs w:val="24"/>
+        </w:rPr>
+        <w:t>predict</w:t>
+      </w:r>
+      <w:r>
+        <w:rPr>
+          <w:rFonts w:ascii="Times New Roman" w:hAnsi="Times New Roman" w:cs="Times New Roman"/>
+          <w:sz w:val="24"/>
+          <w:szCs w:val="24"/>
+        </w:rPr>
+        <w:t>ing</w:t>
+      </w:r>
+      <w:r>
+        <w:rPr>
+          <w:rFonts w:ascii="Times New Roman" w:hAnsi="Times New Roman" w:cs="Times New Roman"/>
+          <w:sz w:val="24"/>
+          <w:szCs w:val="24"/>
+        </w:rPr>
+        <w:t xml:space="preserve"> which event type dominates the task run times </w:t>
+      </w:r>
+      <w:r>
+        <w:rPr>
+          <w:rFonts w:ascii="Times New Roman" w:hAnsi="Times New Roman" w:cs="Times New Roman"/>
+          <w:sz w:val="24"/>
+          <w:szCs w:val="24"/>
+        </w:rPr>
+        <w:t>for</w:t>
+      </w:r>
+      <w:r>
+        <w:rPr>
+          <w:rFonts w:ascii="Times New Roman" w:hAnsi="Times New Roman" w:cs="Times New Roman"/>
+          <w:sz w:val="24"/>
+          <w:szCs w:val="24"/>
+        </w:rPr>
+        <w:t xml:space="preserve"> each </w:t>
       </w:r>
       <w:proofErr w:type="spellStart"/>
       <w:r>
+        <w:rPr>
+          <w:rFonts w:ascii="Times New Roman" w:hAnsi="Times New Roman" w:cs="Times New Roman"/>
+          <w:sz w:val="24"/>
+          <w:szCs w:val="24"/>
+        </w:rPr>
         <w:t>jobId</w:t>
       </w:r>
       <w:proofErr w:type="spellEnd"/>
       <w:r>
+        <w:rPr>
+          <w:rFonts w:ascii="Times New Roman" w:hAnsi="Times New Roman" w:cs="Times New Roman"/>
+          <w:sz w:val="24"/>
+          <w:szCs w:val="24"/>
+        </w:rPr>
+        <w:t>.</w:t>
+      </w:r>
+      <w:r>
+        <w:rPr>
+          <w:rFonts w:ascii="Times New Roman" w:hAnsi="Times New Roman" w:cs="Times New Roman"/>
+          <w:sz w:val="24"/>
+          <w:szCs w:val="24"/>
+        </w:rPr>
         <w:t>)</w:t>
       </w:r>
+      <w:r>
+        <w:rPr>
+          <w:rFonts w:ascii="Times New Roman" w:hAnsi="Times New Roman" w:cs="Times New Roman"/>
+          <w:sz w:val="24"/>
+          <w:szCs w:val="24"/>
+        </w:rPr>
+        <w:t xml:space="preserve"> </w:t>
+      </w:r>
     </w:p>
     <w:p/>
     <w:p>
@@ -2490,6 +2563,22 @@
       </w:r>
       <w:r>
         <w:t xml:space="preserve"> we already know they are three unique Azure jobs present in the application-checkpoint dataset.</w:t>
+      </w:r>
+    </w:p>
+    <w:p>
+      <w:pPr>
+        <w:spacing w:line="360" w:lineRule="auto"/>
+      </w:pPr>
+      <w:r>
+        <w:t xml:space="preserve">Each job performs different events with same </w:t>
+      </w:r>
+      <w:proofErr w:type="spellStart"/>
+      <w:r>
+        <w:t>taskId</w:t>
+      </w:r>
+      <w:proofErr w:type="spellEnd"/>
+      <w:r>
+        <w:t xml:space="preserve"> for each image.</w:t>
       </w:r>
     </w:p>
     <w:p>
@@ -2945,9 +3034,9 @@
         </w:rPr>
         <w:lastRenderedPageBreak/>
         <w:drawing>
-          <wp:inline distT="0" distB="0" distL="0" distR="0" wp14:anchorId="2D1DF487" wp14:editId="25AEE994">
-            <wp:extent cx="5943600" cy="2962275"/>
-            <wp:effectExtent l="0" t="0" r="0" b="9525"/>
+          <wp:inline distT="0" distB="0" distL="0" distR="0" wp14:anchorId="2D1DF487" wp14:editId="71355F25">
+            <wp:extent cx="5943600" cy="2590800"/>
+            <wp:effectExtent l="0" t="0" r="0" b="0"/>
             <wp:docPr id="4" name="Picture 4"/>
             <wp:cNvGraphicFramePr>
               <a:graphicFrameLocks xmlns:a="http://schemas.openxmlformats.org/drawingml/2006/main" noChangeAspect="1"/>
@@ -2977,7 +3066,7 @@
                   <pic:spPr bwMode="auto">
                     <a:xfrm>
                       <a:off x="0" y="0"/>
-                      <a:ext cx="5943600" cy="2962275"/>
+                      <a:ext cx="5949230" cy="2593254"/>
                     </a:xfrm>
                     <a:prstGeom prst="rect">
                       <a:avLst/>
@@ -2996,6 +3085,43 @@
     </w:p>
     <w:p>
       <w:pPr>
+        <w:spacing w:line="360" w:lineRule="auto"/>
+        <w:jc w:val="center"/>
+        <w:rPr>
+          <w:rFonts w:cs="Times New Roman"/>
+          <w:color w:val="000000" w:themeColor="text1"/>
+          <w:szCs w:val="24"/>
+        </w:rPr>
+      </w:pPr>
+      <w:r>
+        <w:rPr>
+          <w:rFonts w:eastAsia="Times New Roman" w:cs="Times New Roman"/>
+          <w:color w:val="000000"/>
+          <w:szCs w:val="24"/>
+        </w:rPr>
+        <w:t>Fig 7: Events vs Time for job-id (</w:t>
+      </w:r>
+      <w:r>
+        <w:rPr>
+          <w:rFonts w:cs="Times New Roman"/>
+          <w:color w:val="000000" w:themeColor="text1"/>
+          <w:szCs w:val="24"/>
+          <w:shd w:val="clear" w:color="auto" w:fill="FFFFFF"/>
+        </w:rPr>
+        <w:t>1024-lvl8-5ad819e1-fbf2-42e0-8f16-a3baca825a63</w:t>
+      </w:r>
+      <w:r>
+        <w:rPr>
+          <w:rFonts w:cs="Times New Roman"/>
+          <w:color w:val="000000" w:themeColor="text1"/>
+          <w:szCs w:val="24"/>
+          <w:shd w:val="clear" w:color="auto" w:fill="FFFFFF"/>
+        </w:rPr>
+        <w:t>)</w:t>
+      </w:r>
+    </w:p>
+    <w:p>
+      <w:pPr>
         <w:jc w:val="center"/>
       </w:pPr>
     </w:p>
@@ -3007,9 +3133,9 @@
           <w:noProof/>
         </w:rPr>
         <w:drawing>
-          <wp:inline distT="0" distB="0" distL="0" distR="0" wp14:anchorId="4DF77D93" wp14:editId="5778190D">
-            <wp:extent cx="5943600" cy="2962275"/>
-            <wp:effectExtent l="0" t="0" r="0" b="9525"/>
+          <wp:inline distT="0" distB="0" distL="0" distR="0" wp14:anchorId="4DF77D93" wp14:editId="3233489E">
+            <wp:extent cx="5943600" cy="2625437"/>
+            <wp:effectExtent l="0" t="0" r="0" b="3810"/>
             <wp:docPr id="5" name="Picture 5"/>
             <wp:cNvGraphicFramePr>
               <a:graphicFrameLocks xmlns:a="http://schemas.openxmlformats.org/drawingml/2006/main" noChangeAspect="1"/>
@@ -3039,7 +3165,7 @@
                   <pic:spPr bwMode="auto">
                     <a:xfrm>
                       <a:off x="0" y="0"/>
-                      <a:ext cx="5943600" cy="2962275"/>
+                      <a:ext cx="5958917" cy="2632203"/>
                     </a:xfrm>
                     <a:prstGeom prst="rect">
                       <a:avLst/>
@@ -3054,6 +3180,2336 @@
             </a:graphic>
           </wp:inline>
         </w:drawing>
+      </w:r>
+    </w:p>
+    <w:p/>
+    <w:p>
+      <w:pPr>
+        <w:spacing w:line="360" w:lineRule="auto"/>
+        <w:jc w:val="center"/>
+        <w:rPr>
+          <w:rFonts w:cs="Times New Roman"/>
+          <w:color w:val="000000" w:themeColor="text1"/>
+          <w:szCs w:val="24"/>
+        </w:rPr>
+      </w:pPr>
+      <w:r>
+        <w:rPr>
+          <w:rFonts w:eastAsia="Times New Roman" w:cs="Times New Roman"/>
+          <w:color w:val="000000"/>
+          <w:szCs w:val="24"/>
+        </w:rPr>
+        <w:t>Fig 8: Events vs Time for job-id (</w:t>
+      </w:r>
+      <w:r>
+        <w:rPr>
+          <w:rFonts w:cs="Times New Roman"/>
+          <w:color w:val="000000" w:themeColor="text1"/>
+          <w:szCs w:val="24"/>
+          <w:shd w:val="clear" w:color="auto" w:fill="FFFFFF"/>
+        </w:rPr>
+        <w:t>1024-lvl4-90b0c947-dcfc-4eea-a1ee-efe843b698df</w:t>
+      </w:r>
+      <w:r>
+        <w:rPr>
+          <w:rFonts w:cs="Times New Roman"/>
+          <w:color w:val="000000" w:themeColor="text1"/>
+          <w:szCs w:val="24"/>
+          <w:shd w:val="clear" w:color="auto" w:fill="FFFFFF"/>
+        </w:rPr>
+        <w:t>)</w:t>
+      </w:r>
+    </w:p>
+    <w:p/>
+    <w:p>
+      <w:r>
+        <w:t xml:space="preserve">From above plot we can again see that for each job id the render process </w:t>
+      </w:r>
+      <w:r>
+        <w:t>takes</w:t>
+      </w:r>
+      <w:r>
+        <w:t xml:space="preserve"> more time than other events.</w:t>
+      </w:r>
+    </w:p>
+    <w:p>
+      <w:pPr>
+        <w:widowControl/>
+        <w:autoSpaceDE/>
+        <w:autoSpaceDN/>
+        <w:spacing w:after="160" w:line="259" w:lineRule="auto"/>
+        <w:jc w:val="left"/>
+      </w:pPr>
+      <w:r>
+        <w:br w:type="page"/>
+      </w:r>
+    </w:p>
+    <w:p>
+      <w:pPr>
+        <w:pStyle w:val="Heading1"/>
+        <w:rPr>
+          <w:rFonts w:eastAsia="Times New Roman"/>
+        </w:rPr>
+      </w:pPr>
+      <w:r>
+        <w:lastRenderedPageBreak/>
+        <w:t xml:space="preserve">5.2 </w:t>
+      </w:r>
+      <w:r>
+        <w:t>Analysis (</w:t>
+      </w:r>
+      <w:r>
+        <w:rPr>
+          <w:rFonts w:eastAsia="Times New Roman"/>
+        </w:rPr>
+        <w:t>Correlation between attributes of GPU dataset</w:t>
+      </w:r>
+      <w:r>
+        <w:rPr>
+          <w:rFonts w:eastAsia="Times New Roman"/>
+        </w:rPr>
+        <w:t>)</w:t>
+      </w:r>
+    </w:p>
+    <w:p/>
+    <w:p>
+      <w:pPr>
+        <w:spacing w:line="360" w:lineRule="auto"/>
+      </w:pPr>
+      <w:r>
+        <w:t xml:space="preserve">To find out the interplay (correlation between GPU temperature and performance we need to </w:t>
+      </w:r>
+      <w:r>
+        <w:t>find the correlation between the GPU temperature and performance.</w:t>
+      </w:r>
+    </w:p>
+    <w:p>
+      <w:pPr>
+        <w:spacing w:line="360" w:lineRule="auto"/>
+      </w:pPr>
+      <w:r>
+        <w:t xml:space="preserve">Correlation: </w:t>
+      </w:r>
+      <w:r>
+        <w:t>It's a metric for determining how closely two variables are linked. A correlational analysis can produce three outcomes: a positive correlation, a negative correlation, or no correlation.</w:t>
+      </w:r>
+    </w:p>
+    <w:p>
+      <w:pPr>
+        <w:pStyle w:val="ListParagraph"/>
+        <w:numPr>
+          <w:ilvl w:val="0"/>
+          <w:numId w:val="13"/>
+        </w:numPr>
+        <w:spacing w:line="360" w:lineRule="auto"/>
+      </w:pPr>
+      <w:r>
+        <w:t>A positive correlation is a two-variable relationship in which both variables move in the same direction.</w:t>
+      </w:r>
+    </w:p>
+    <w:p>
+      <w:pPr>
+        <w:pStyle w:val="ListParagraph"/>
+        <w:numPr>
+          <w:ilvl w:val="0"/>
+          <w:numId w:val="13"/>
+        </w:numPr>
+        <w:spacing w:line="360" w:lineRule="auto"/>
+      </w:pPr>
+      <w:r>
+        <w:t>A negative correlation is a two-variable relationship in which both variables move in the opposite direction</w:t>
+      </w:r>
+    </w:p>
+    <w:p>
+      <w:pPr>
+        <w:pStyle w:val="ListParagraph"/>
+        <w:numPr>
+          <w:ilvl w:val="0"/>
+          <w:numId w:val="13"/>
+        </w:numPr>
+        <w:spacing w:line="360" w:lineRule="auto"/>
+      </w:pPr>
+      <w:r>
+        <w:t>Zero correlation exits when there is no relationship between two variables.</w:t>
+      </w:r>
+    </w:p>
+    <w:p/>
+    <w:tbl>
+      <w:tblPr>
+        <w:tblW w:w="0" w:type="auto"/>
+        <w:shd w:val="clear" w:color="auto" w:fill="FFFFFF"/>
+        <w:tblCellMar>
+          <w:top w:w="15" w:type="dxa"/>
+          <w:left w:w="15" w:type="dxa"/>
+          <w:bottom w:w="15" w:type="dxa"/>
+          <w:right w:w="15" w:type="dxa"/>
+        </w:tblCellMar>
+        <w:tblLook w:val="04A0" w:firstRow="1" w:lastRow="0" w:firstColumn="1" w:lastColumn="0" w:noHBand="0" w:noVBand="1"/>
+      </w:tblPr>
+      <w:tblGrid>
+        <w:gridCol w:w="1718"/>
+        <w:gridCol w:w="1145"/>
+        <w:gridCol w:w="1829"/>
+        <w:gridCol w:w="1304"/>
+        <w:gridCol w:w="1377"/>
+        <w:gridCol w:w="1865"/>
+      </w:tblGrid>
+      <w:tr>
+        <w:trPr>
+          <w:tblHeader/>
+        </w:trPr>
+        <w:tc>
+          <w:tcPr>
+            <w:tcW w:w="0" w:type="auto"/>
+            <w:tcBorders>
+              <w:top w:val="single" w:sz="4" w:space="0" w:color="auto"/>
+              <w:left w:val="single" w:sz="4" w:space="0" w:color="auto"/>
+              <w:bottom w:val="single" w:sz="4" w:space="0" w:color="auto"/>
+              <w:right w:val="single" w:sz="4" w:space="0" w:color="auto"/>
+            </w:tcBorders>
+            <w:shd w:val="clear" w:color="auto" w:fill="FFFFFF"/>
+            <w:tcMar>
+              <w:top w:w="120" w:type="dxa"/>
+              <w:left w:w="120" w:type="dxa"/>
+              <w:bottom w:w="120" w:type="dxa"/>
+              <w:right w:w="120" w:type="dxa"/>
+            </w:tcMar>
+            <w:vAlign w:val="center"/>
+            <w:hideMark/>
+          </w:tcPr>
+          <w:p>
+            <w:pPr>
+              <w:widowControl/>
+              <w:autoSpaceDE/>
+              <w:autoSpaceDN/>
+              <w:jc w:val="left"/>
+              <w:rPr>
+                <w:rFonts w:eastAsia="Times New Roman" w:cs="Times New Roman"/>
+                <w:sz w:val="20"/>
+                <w:szCs w:val="24"/>
+              </w:rPr>
+            </w:pPr>
+          </w:p>
+        </w:tc>
+        <w:tc>
+          <w:tcPr>
+            <w:tcW w:w="0" w:type="auto"/>
+            <w:tcBorders>
+              <w:top w:val="single" w:sz="4" w:space="0" w:color="auto"/>
+              <w:left w:val="single" w:sz="4" w:space="0" w:color="auto"/>
+              <w:bottom w:val="single" w:sz="4" w:space="0" w:color="auto"/>
+              <w:right w:val="single" w:sz="4" w:space="0" w:color="auto"/>
+            </w:tcBorders>
+            <w:shd w:val="clear" w:color="auto" w:fill="FFFFFF"/>
+            <w:tcMar>
+              <w:top w:w="120" w:type="dxa"/>
+              <w:left w:w="120" w:type="dxa"/>
+              <w:bottom w:w="120" w:type="dxa"/>
+              <w:right w:w="120" w:type="dxa"/>
+            </w:tcMar>
+            <w:vAlign w:val="center"/>
+            <w:hideMark/>
+          </w:tcPr>
+          <w:p>
+            <w:pPr>
+              <w:widowControl/>
+              <w:autoSpaceDE/>
+              <w:autoSpaceDN/>
+              <w:jc w:val="right"/>
+              <w:rPr>
+                <w:rFonts w:eastAsia="Times New Roman" w:cs="Times New Roman"/>
+                <w:b/>
+                <w:bCs/>
+                <w:color w:val="212121"/>
+                <w:sz w:val="22"/>
+              </w:rPr>
+            </w:pPr>
+            <w:proofErr w:type="spellStart"/>
+            <w:r>
+              <w:rPr>
+                <w:rFonts w:eastAsia="Times New Roman" w:cs="Times New Roman"/>
+                <w:b/>
+                <w:bCs/>
+                <w:color w:val="212121"/>
+                <w:sz w:val="22"/>
+              </w:rPr>
+              <w:t>gpuSerial</w:t>
+            </w:r>
+            <w:proofErr w:type="spellEnd"/>
+          </w:p>
+        </w:tc>
+        <w:tc>
+          <w:tcPr>
+            <w:tcW w:w="0" w:type="auto"/>
+            <w:tcBorders>
+              <w:top w:val="single" w:sz="4" w:space="0" w:color="auto"/>
+              <w:left w:val="single" w:sz="4" w:space="0" w:color="auto"/>
+              <w:bottom w:val="single" w:sz="4" w:space="0" w:color="auto"/>
+              <w:right w:val="single" w:sz="4" w:space="0" w:color="auto"/>
+            </w:tcBorders>
+            <w:shd w:val="clear" w:color="auto" w:fill="FFFFFF"/>
+            <w:tcMar>
+              <w:top w:w="120" w:type="dxa"/>
+              <w:left w:w="120" w:type="dxa"/>
+              <w:bottom w:w="120" w:type="dxa"/>
+              <w:right w:w="120" w:type="dxa"/>
+            </w:tcMar>
+            <w:vAlign w:val="center"/>
+            <w:hideMark/>
+          </w:tcPr>
+          <w:p>
+            <w:pPr>
+              <w:widowControl/>
+              <w:autoSpaceDE/>
+              <w:autoSpaceDN/>
+              <w:jc w:val="right"/>
+              <w:rPr>
+                <w:rFonts w:eastAsia="Times New Roman" w:cs="Times New Roman"/>
+                <w:b/>
+                <w:bCs/>
+                <w:color w:val="212121"/>
+                <w:sz w:val="22"/>
+              </w:rPr>
+            </w:pPr>
+            <w:proofErr w:type="spellStart"/>
+            <w:r>
+              <w:rPr>
+                <w:rFonts w:eastAsia="Times New Roman" w:cs="Times New Roman"/>
+                <w:b/>
+                <w:bCs/>
+                <w:color w:val="212121"/>
+                <w:sz w:val="22"/>
+              </w:rPr>
+              <w:t>powerDrawWatt</w:t>
+            </w:r>
+            <w:proofErr w:type="spellEnd"/>
+          </w:p>
+        </w:tc>
+        <w:tc>
+          <w:tcPr>
+            <w:tcW w:w="0" w:type="auto"/>
+            <w:tcBorders>
+              <w:top w:val="single" w:sz="4" w:space="0" w:color="auto"/>
+              <w:left w:val="single" w:sz="4" w:space="0" w:color="auto"/>
+              <w:bottom w:val="single" w:sz="4" w:space="0" w:color="auto"/>
+              <w:right w:val="single" w:sz="4" w:space="0" w:color="auto"/>
+            </w:tcBorders>
+            <w:shd w:val="clear" w:color="auto" w:fill="FFFFFF"/>
+            <w:tcMar>
+              <w:top w:w="120" w:type="dxa"/>
+              <w:left w:w="120" w:type="dxa"/>
+              <w:bottom w:w="120" w:type="dxa"/>
+              <w:right w:w="120" w:type="dxa"/>
+            </w:tcMar>
+            <w:vAlign w:val="center"/>
+            <w:hideMark/>
+          </w:tcPr>
+          <w:p>
+            <w:pPr>
+              <w:widowControl/>
+              <w:autoSpaceDE/>
+              <w:autoSpaceDN/>
+              <w:jc w:val="right"/>
+              <w:rPr>
+                <w:rFonts w:eastAsia="Times New Roman" w:cs="Times New Roman"/>
+                <w:b/>
+                <w:bCs/>
+                <w:color w:val="212121"/>
+                <w:sz w:val="22"/>
+              </w:rPr>
+            </w:pPr>
+            <w:proofErr w:type="spellStart"/>
+            <w:r>
+              <w:rPr>
+                <w:rFonts w:eastAsia="Times New Roman" w:cs="Times New Roman"/>
+                <w:b/>
+                <w:bCs/>
+                <w:color w:val="212121"/>
+                <w:sz w:val="22"/>
+              </w:rPr>
+              <w:t>gpuTempC</w:t>
+            </w:r>
+            <w:proofErr w:type="spellEnd"/>
+          </w:p>
+        </w:tc>
+        <w:tc>
+          <w:tcPr>
+            <w:tcW w:w="0" w:type="auto"/>
+            <w:tcBorders>
+              <w:top w:val="single" w:sz="4" w:space="0" w:color="auto"/>
+              <w:left w:val="single" w:sz="4" w:space="0" w:color="auto"/>
+              <w:bottom w:val="single" w:sz="4" w:space="0" w:color="auto"/>
+              <w:right w:val="single" w:sz="4" w:space="0" w:color="auto"/>
+            </w:tcBorders>
+            <w:shd w:val="clear" w:color="auto" w:fill="FFFFFF"/>
+            <w:tcMar>
+              <w:top w:w="120" w:type="dxa"/>
+              <w:left w:w="120" w:type="dxa"/>
+              <w:bottom w:w="120" w:type="dxa"/>
+              <w:right w:w="120" w:type="dxa"/>
+            </w:tcMar>
+            <w:vAlign w:val="center"/>
+            <w:hideMark/>
+          </w:tcPr>
+          <w:p>
+            <w:pPr>
+              <w:widowControl/>
+              <w:autoSpaceDE/>
+              <w:autoSpaceDN/>
+              <w:jc w:val="right"/>
+              <w:rPr>
+                <w:rFonts w:eastAsia="Times New Roman" w:cs="Times New Roman"/>
+                <w:b/>
+                <w:bCs/>
+                <w:color w:val="212121"/>
+                <w:sz w:val="22"/>
+              </w:rPr>
+            </w:pPr>
+            <w:proofErr w:type="spellStart"/>
+            <w:r>
+              <w:rPr>
+                <w:rFonts w:eastAsia="Times New Roman" w:cs="Times New Roman"/>
+                <w:b/>
+                <w:bCs/>
+                <w:color w:val="212121"/>
+                <w:sz w:val="22"/>
+              </w:rPr>
+              <w:t>gpuUtilPerc</w:t>
+            </w:r>
+            <w:proofErr w:type="spellEnd"/>
+          </w:p>
+        </w:tc>
+        <w:tc>
+          <w:tcPr>
+            <w:tcW w:w="0" w:type="auto"/>
+            <w:tcBorders>
+              <w:top w:val="single" w:sz="4" w:space="0" w:color="auto"/>
+              <w:left w:val="single" w:sz="4" w:space="0" w:color="auto"/>
+              <w:bottom w:val="single" w:sz="4" w:space="0" w:color="auto"/>
+              <w:right w:val="single" w:sz="4" w:space="0" w:color="auto"/>
+            </w:tcBorders>
+            <w:shd w:val="clear" w:color="auto" w:fill="FFFFFF"/>
+            <w:tcMar>
+              <w:top w:w="120" w:type="dxa"/>
+              <w:left w:w="120" w:type="dxa"/>
+              <w:bottom w:w="120" w:type="dxa"/>
+              <w:right w:w="120" w:type="dxa"/>
+            </w:tcMar>
+            <w:vAlign w:val="center"/>
+            <w:hideMark/>
+          </w:tcPr>
+          <w:p>
+            <w:pPr>
+              <w:widowControl/>
+              <w:autoSpaceDE/>
+              <w:autoSpaceDN/>
+              <w:jc w:val="right"/>
+              <w:rPr>
+                <w:rFonts w:eastAsia="Times New Roman" w:cs="Times New Roman"/>
+                <w:b/>
+                <w:bCs/>
+                <w:color w:val="212121"/>
+                <w:sz w:val="22"/>
+              </w:rPr>
+            </w:pPr>
+            <w:proofErr w:type="spellStart"/>
+            <w:r>
+              <w:rPr>
+                <w:rFonts w:eastAsia="Times New Roman" w:cs="Times New Roman"/>
+                <w:b/>
+                <w:bCs/>
+                <w:color w:val="212121"/>
+                <w:sz w:val="22"/>
+              </w:rPr>
+              <w:t>gpuMemUtilPerc</w:t>
+            </w:r>
+            <w:proofErr w:type="spellEnd"/>
+          </w:p>
+        </w:tc>
+      </w:tr>
+      <w:tr>
+        <w:tc>
+          <w:tcPr>
+            <w:tcW w:w="0" w:type="auto"/>
+            <w:tcBorders>
+              <w:top w:val="single" w:sz="4" w:space="0" w:color="auto"/>
+              <w:left w:val="single" w:sz="4" w:space="0" w:color="auto"/>
+              <w:bottom w:val="single" w:sz="4" w:space="0" w:color="auto"/>
+              <w:right w:val="single" w:sz="4" w:space="0" w:color="auto"/>
+            </w:tcBorders>
+            <w:shd w:val="clear" w:color="auto" w:fill="FFFFFF"/>
+            <w:tcMar>
+              <w:top w:w="120" w:type="dxa"/>
+              <w:left w:w="120" w:type="dxa"/>
+              <w:bottom w:w="120" w:type="dxa"/>
+              <w:right w:w="120" w:type="dxa"/>
+            </w:tcMar>
+            <w:vAlign w:val="center"/>
+            <w:hideMark/>
+          </w:tcPr>
+          <w:p>
+            <w:pPr>
+              <w:widowControl/>
+              <w:autoSpaceDE/>
+              <w:autoSpaceDN/>
+              <w:jc w:val="center"/>
+              <w:rPr>
+                <w:rFonts w:eastAsia="Times New Roman" w:cs="Times New Roman"/>
+                <w:b/>
+                <w:bCs/>
+                <w:color w:val="212121"/>
+                <w:sz w:val="20"/>
+                <w:szCs w:val="20"/>
+              </w:rPr>
+            </w:pPr>
+            <w:proofErr w:type="spellStart"/>
+            <w:r>
+              <w:rPr>
+                <w:rFonts w:eastAsia="Times New Roman" w:cs="Times New Roman"/>
+                <w:b/>
+                <w:bCs/>
+                <w:color w:val="212121"/>
+                <w:sz w:val="20"/>
+                <w:szCs w:val="20"/>
+              </w:rPr>
+              <w:t>gpuSerial</w:t>
+            </w:r>
+            <w:proofErr w:type="spellEnd"/>
+          </w:p>
+        </w:tc>
+        <w:tc>
+          <w:tcPr>
+            <w:tcW w:w="0" w:type="auto"/>
+            <w:tcBorders>
+              <w:top w:val="single" w:sz="4" w:space="0" w:color="auto"/>
+              <w:left w:val="single" w:sz="4" w:space="0" w:color="auto"/>
+              <w:bottom w:val="single" w:sz="4" w:space="0" w:color="auto"/>
+              <w:right w:val="single" w:sz="4" w:space="0" w:color="auto"/>
+            </w:tcBorders>
+            <w:shd w:val="clear" w:color="auto" w:fill="FFFFFF"/>
+            <w:tcMar>
+              <w:top w:w="120" w:type="dxa"/>
+              <w:left w:w="120" w:type="dxa"/>
+              <w:bottom w:w="120" w:type="dxa"/>
+              <w:right w:w="120" w:type="dxa"/>
+            </w:tcMar>
+            <w:vAlign w:val="center"/>
+            <w:hideMark/>
+          </w:tcPr>
+          <w:p>
+            <w:pPr>
+              <w:widowControl/>
+              <w:autoSpaceDE/>
+              <w:autoSpaceDN/>
+              <w:jc w:val="right"/>
+              <w:rPr>
+                <w:rFonts w:eastAsia="Times New Roman" w:cs="Times New Roman"/>
+                <w:color w:val="212121"/>
+                <w:sz w:val="22"/>
+              </w:rPr>
+            </w:pPr>
+            <w:r>
+              <w:rPr>
+                <w:rFonts w:eastAsia="Times New Roman" w:cs="Times New Roman"/>
+                <w:color w:val="212121"/>
+                <w:sz w:val="22"/>
+              </w:rPr>
+              <w:t>1.000000</w:t>
+            </w:r>
+          </w:p>
+        </w:tc>
+        <w:tc>
+          <w:tcPr>
+            <w:tcW w:w="0" w:type="auto"/>
+            <w:tcBorders>
+              <w:top w:val="single" w:sz="4" w:space="0" w:color="auto"/>
+              <w:left w:val="single" w:sz="4" w:space="0" w:color="auto"/>
+              <w:bottom w:val="single" w:sz="4" w:space="0" w:color="auto"/>
+              <w:right w:val="single" w:sz="4" w:space="0" w:color="auto"/>
+            </w:tcBorders>
+            <w:shd w:val="clear" w:color="auto" w:fill="FFFFFF"/>
+            <w:tcMar>
+              <w:top w:w="120" w:type="dxa"/>
+              <w:left w:w="120" w:type="dxa"/>
+              <w:bottom w:w="120" w:type="dxa"/>
+              <w:right w:w="120" w:type="dxa"/>
+            </w:tcMar>
+            <w:vAlign w:val="center"/>
+            <w:hideMark/>
+          </w:tcPr>
+          <w:p>
+            <w:pPr>
+              <w:widowControl/>
+              <w:autoSpaceDE/>
+              <w:autoSpaceDN/>
+              <w:jc w:val="right"/>
+              <w:rPr>
+                <w:rFonts w:eastAsia="Times New Roman" w:cs="Times New Roman"/>
+                <w:color w:val="212121"/>
+                <w:sz w:val="22"/>
+              </w:rPr>
+            </w:pPr>
+            <w:r>
+              <w:rPr>
+                <w:rFonts w:eastAsia="Times New Roman" w:cs="Times New Roman"/>
+                <w:color w:val="212121"/>
+                <w:sz w:val="22"/>
+              </w:rPr>
+              <w:t>-0.013008</w:t>
+            </w:r>
+          </w:p>
+        </w:tc>
+        <w:tc>
+          <w:tcPr>
+            <w:tcW w:w="0" w:type="auto"/>
+            <w:tcBorders>
+              <w:top w:val="single" w:sz="4" w:space="0" w:color="auto"/>
+              <w:left w:val="single" w:sz="4" w:space="0" w:color="auto"/>
+              <w:bottom w:val="single" w:sz="4" w:space="0" w:color="auto"/>
+              <w:right w:val="single" w:sz="4" w:space="0" w:color="auto"/>
+            </w:tcBorders>
+            <w:shd w:val="clear" w:color="auto" w:fill="FFFFFF"/>
+            <w:tcMar>
+              <w:top w:w="120" w:type="dxa"/>
+              <w:left w:w="120" w:type="dxa"/>
+              <w:bottom w:w="120" w:type="dxa"/>
+              <w:right w:w="120" w:type="dxa"/>
+            </w:tcMar>
+            <w:vAlign w:val="center"/>
+            <w:hideMark/>
+          </w:tcPr>
+          <w:p>
+            <w:pPr>
+              <w:widowControl/>
+              <w:autoSpaceDE/>
+              <w:autoSpaceDN/>
+              <w:jc w:val="right"/>
+              <w:rPr>
+                <w:rFonts w:eastAsia="Times New Roman" w:cs="Times New Roman"/>
+                <w:color w:val="212121"/>
+                <w:sz w:val="22"/>
+              </w:rPr>
+            </w:pPr>
+            <w:r>
+              <w:rPr>
+                <w:rFonts w:eastAsia="Times New Roman" w:cs="Times New Roman"/>
+                <w:color w:val="212121"/>
+                <w:sz w:val="22"/>
+              </w:rPr>
+              <w:t>-0.142388</w:t>
+            </w:r>
+          </w:p>
+        </w:tc>
+        <w:tc>
+          <w:tcPr>
+            <w:tcW w:w="0" w:type="auto"/>
+            <w:tcBorders>
+              <w:top w:val="single" w:sz="4" w:space="0" w:color="auto"/>
+              <w:left w:val="single" w:sz="4" w:space="0" w:color="auto"/>
+              <w:bottom w:val="single" w:sz="4" w:space="0" w:color="auto"/>
+              <w:right w:val="single" w:sz="4" w:space="0" w:color="auto"/>
+            </w:tcBorders>
+            <w:shd w:val="clear" w:color="auto" w:fill="FFFFFF"/>
+            <w:tcMar>
+              <w:top w:w="120" w:type="dxa"/>
+              <w:left w:w="120" w:type="dxa"/>
+              <w:bottom w:w="120" w:type="dxa"/>
+              <w:right w:w="120" w:type="dxa"/>
+            </w:tcMar>
+            <w:vAlign w:val="center"/>
+            <w:hideMark/>
+          </w:tcPr>
+          <w:p>
+            <w:pPr>
+              <w:widowControl/>
+              <w:autoSpaceDE/>
+              <w:autoSpaceDN/>
+              <w:jc w:val="right"/>
+              <w:rPr>
+                <w:rFonts w:eastAsia="Times New Roman" w:cs="Times New Roman"/>
+                <w:color w:val="212121"/>
+                <w:sz w:val="22"/>
+              </w:rPr>
+            </w:pPr>
+            <w:r>
+              <w:rPr>
+                <w:rFonts w:eastAsia="Times New Roman" w:cs="Times New Roman"/>
+                <w:color w:val="212121"/>
+                <w:sz w:val="22"/>
+              </w:rPr>
+              <w:t>0.001451</w:t>
+            </w:r>
+          </w:p>
+        </w:tc>
+        <w:tc>
+          <w:tcPr>
+            <w:tcW w:w="0" w:type="auto"/>
+            <w:tcBorders>
+              <w:top w:val="single" w:sz="4" w:space="0" w:color="auto"/>
+              <w:left w:val="single" w:sz="4" w:space="0" w:color="auto"/>
+              <w:bottom w:val="single" w:sz="4" w:space="0" w:color="auto"/>
+              <w:right w:val="single" w:sz="4" w:space="0" w:color="auto"/>
+            </w:tcBorders>
+            <w:shd w:val="clear" w:color="auto" w:fill="FFFFFF"/>
+            <w:tcMar>
+              <w:top w:w="120" w:type="dxa"/>
+              <w:left w:w="120" w:type="dxa"/>
+              <w:bottom w:w="120" w:type="dxa"/>
+              <w:right w:w="120" w:type="dxa"/>
+            </w:tcMar>
+            <w:vAlign w:val="center"/>
+            <w:hideMark/>
+          </w:tcPr>
+          <w:p>
+            <w:pPr>
+              <w:widowControl/>
+              <w:autoSpaceDE/>
+              <w:autoSpaceDN/>
+              <w:jc w:val="right"/>
+              <w:rPr>
+                <w:rFonts w:eastAsia="Times New Roman" w:cs="Times New Roman"/>
+                <w:color w:val="212121"/>
+                <w:sz w:val="22"/>
+              </w:rPr>
+            </w:pPr>
+            <w:r>
+              <w:rPr>
+                <w:rFonts w:eastAsia="Times New Roman" w:cs="Times New Roman"/>
+                <w:color w:val="212121"/>
+                <w:sz w:val="22"/>
+              </w:rPr>
+              <w:t>0.004646</w:t>
+            </w:r>
+          </w:p>
+        </w:tc>
+      </w:tr>
+      <w:tr>
+        <w:tc>
+          <w:tcPr>
+            <w:tcW w:w="0" w:type="auto"/>
+            <w:tcBorders>
+              <w:top w:val="single" w:sz="4" w:space="0" w:color="auto"/>
+              <w:left w:val="single" w:sz="4" w:space="0" w:color="auto"/>
+              <w:bottom w:val="single" w:sz="4" w:space="0" w:color="auto"/>
+              <w:right w:val="single" w:sz="4" w:space="0" w:color="auto"/>
+            </w:tcBorders>
+            <w:shd w:val="clear" w:color="auto" w:fill="FFFFFF"/>
+            <w:tcMar>
+              <w:top w:w="120" w:type="dxa"/>
+              <w:left w:w="120" w:type="dxa"/>
+              <w:bottom w:w="120" w:type="dxa"/>
+              <w:right w:w="120" w:type="dxa"/>
+            </w:tcMar>
+            <w:vAlign w:val="center"/>
+            <w:hideMark/>
+          </w:tcPr>
+          <w:p>
+            <w:pPr>
+              <w:widowControl/>
+              <w:autoSpaceDE/>
+              <w:autoSpaceDN/>
+              <w:jc w:val="center"/>
+              <w:rPr>
+                <w:rFonts w:eastAsia="Times New Roman" w:cs="Times New Roman"/>
+                <w:b/>
+                <w:bCs/>
+                <w:color w:val="212121"/>
+                <w:sz w:val="20"/>
+                <w:szCs w:val="20"/>
+              </w:rPr>
+            </w:pPr>
+            <w:proofErr w:type="spellStart"/>
+            <w:r>
+              <w:rPr>
+                <w:rFonts w:eastAsia="Times New Roman" w:cs="Times New Roman"/>
+                <w:b/>
+                <w:bCs/>
+                <w:color w:val="212121"/>
+                <w:sz w:val="20"/>
+                <w:szCs w:val="20"/>
+              </w:rPr>
+              <w:t>powerDrawWatt</w:t>
+            </w:r>
+            <w:proofErr w:type="spellEnd"/>
+          </w:p>
+        </w:tc>
+        <w:tc>
+          <w:tcPr>
+            <w:tcW w:w="0" w:type="auto"/>
+            <w:tcBorders>
+              <w:top w:val="single" w:sz="4" w:space="0" w:color="auto"/>
+              <w:left w:val="single" w:sz="4" w:space="0" w:color="auto"/>
+              <w:bottom w:val="single" w:sz="4" w:space="0" w:color="auto"/>
+              <w:right w:val="single" w:sz="4" w:space="0" w:color="auto"/>
+            </w:tcBorders>
+            <w:shd w:val="clear" w:color="auto" w:fill="FFFFFF"/>
+            <w:tcMar>
+              <w:top w:w="120" w:type="dxa"/>
+              <w:left w:w="120" w:type="dxa"/>
+              <w:bottom w:w="120" w:type="dxa"/>
+              <w:right w:w="120" w:type="dxa"/>
+            </w:tcMar>
+            <w:vAlign w:val="center"/>
+            <w:hideMark/>
+          </w:tcPr>
+          <w:p>
+            <w:pPr>
+              <w:widowControl/>
+              <w:autoSpaceDE/>
+              <w:autoSpaceDN/>
+              <w:jc w:val="right"/>
+              <w:rPr>
+                <w:rFonts w:eastAsia="Times New Roman" w:cs="Times New Roman"/>
+                <w:color w:val="212121"/>
+                <w:sz w:val="22"/>
+              </w:rPr>
+            </w:pPr>
+            <w:r>
+              <w:rPr>
+                <w:rFonts w:eastAsia="Times New Roman" w:cs="Times New Roman"/>
+                <w:color w:val="212121"/>
+                <w:sz w:val="22"/>
+              </w:rPr>
+              <w:t>-0.013008</w:t>
+            </w:r>
+          </w:p>
+        </w:tc>
+        <w:tc>
+          <w:tcPr>
+            <w:tcW w:w="0" w:type="auto"/>
+            <w:tcBorders>
+              <w:top w:val="single" w:sz="4" w:space="0" w:color="auto"/>
+              <w:left w:val="single" w:sz="4" w:space="0" w:color="auto"/>
+              <w:bottom w:val="single" w:sz="4" w:space="0" w:color="auto"/>
+              <w:right w:val="single" w:sz="4" w:space="0" w:color="auto"/>
+            </w:tcBorders>
+            <w:shd w:val="clear" w:color="auto" w:fill="FFFFFF"/>
+            <w:tcMar>
+              <w:top w:w="120" w:type="dxa"/>
+              <w:left w:w="120" w:type="dxa"/>
+              <w:bottom w:w="120" w:type="dxa"/>
+              <w:right w:w="120" w:type="dxa"/>
+            </w:tcMar>
+            <w:vAlign w:val="center"/>
+            <w:hideMark/>
+          </w:tcPr>
+          <w:p>
+            <w:pPr>
+              <w:widowControl/>
+              <w:autoSpaceDE/>
+              <w:autoSpaceDN/>
+              <w:jc w:val="right"/>
+              <w:rPr>
+                <w:rFonts w:eastAsia="Times New Roman" w:cs="Times New Roman"/>
+                <w:color w:val="212121"/>
+                <w:sz w:val="22"/>
+              </w:rPr>
+            </w:pPr>
+            <w:r>
+              <w:rPr>
+                <w:rFonts w:eastAsia="Times New Roman" w:cs="Times New Roman"/>
+                <w:color w:val="212121"/>
+                <w:sz w:val="22"/>
+              </w:rPr>
+              <w:t>1.000000</w:t>
+            </w:r>
+          </w:p>
+        </w:tc>
+        <w:tc>
+          <w:tcPr>
+            <w:tcW w:w="0" w:type="auto"/>
+            <w:tcBorders>
+              <w:top w:val="single" w:sz="4" w:space="0" w:color="auto"/>
+              <w:left w:val="single" w:sz="4" w:space="0" w:color="auto"/>
+              <w:bottom w:val="single" w:sz="4" w:space="0" w:color="auto"/>
+              <w:right w:val="single" w:sz="4" w:space="0" w:color="auto"/>
+            </w:tcBorders>
+            <w:shd w:val="clear" w:color="auto" w:fill="FFFFFF"/>
+            <w:tcMar>
+              <w:top w:w="120" w:type="dxa"/>
+              <w:left w:w="120" w:type="dxa"/>
+              <w:bottom w:w="120" w:type="dxa"/>
+              <w:right w:w="120" w:type="dxa"/>
+            </w:tcMar>
+            <w:vAlign w:val="center"/>
+            <w:hideMark/>
+          </w:tcPr>
+          <w:p>
+            <w:pPr>
+              <w:widowControl/>
+              <w:autoSpaceDE/>
+              <w:autoSpaceDN/>
+              <w:jc w:val="right"/>
+              <w:rPr>
+                <w:rFonts w:eastAsia="Times New Roman" w:cs="Times New Roman"/>
+                <w:color w:val="212121"/>
+                <w:sz w:val="22"/>
+              </w:rPr>
+            </w:pPr>
+            <w:r>
+              <w:rPr>
+                <w:rFonts w:eastAsia="Times New Roman" w:cs="Times New Roman"/>
+                <w:color w:val="212121"/>
+                <w:sz w:val="22"/>
+              </w:rPr>
+              <w:t>0.537191</w:t>
+            </w:r>
+          </w:p>
+        </w:tc>
+        <w:tc>
+          <w:tcPr>
+            <w:tcW w:w="0" w:type="auto"/>
+            <w:tcBorders>
+              <w:top w:val="single" w:sz="4" w:space="0" w:color="auto"/>
+              <w:left w:val="single" w:sz="4" w:space="0" w:color="auto"/>
+              <w:bottom w:val="single" w:sz="4" w:space="0" w:color="auto"/>
+              <w:right w:val="single" w:sz="4" w:space="0" w:color="auto"/>
+            </w:tcBorders>
+            <w:shd w:val="clear" w:color="auto" w:fill="FFFFFF"/>
+            <w:tcMar>
+              <w:top w:w="120" w:type="dxa"/>
+              <w:left w:w="120" w:type="dxa"/>
+              <w:bottom w:w="120" w:type="dxa"/>
+              <w:right w:w="120" w:type="dxa"/>
+            </w:tcMar>
+            <w:vAlign w:val="center"/>
+            <w:hideMark/>
+          </w:tcPr>
+          <w:p>
+            <w:pPr>
+              <w:widowControl/>
+              <w:autoSpaceDE/>
+              <w:autoSpaceDN/>
+              <w:jc w:val="right"/>
+              <w:rPr>
+                <w:rFonts w:eastAsia="Times New Roman" w:cs="Times New Roman"/>
+                <w:color w:val="212121"/>
+                <w:sz w:val="22"/>
+              </w:rPr>
+            </w:pPr>
+            <w:r>
+              <w:rPr>
+                <w:rFonts w:eastAsia="Times New Roman" w:cs="Times New Roman"/>
+                <w:color w:val="212121"/>
+                <w:sz w:val="22"/>
+              </w:rPr>
+              <w:t>0.862673</w:t>
+            </w:r>
+          </w:p>
+        </w:tc>
+        <w:tc>
+          <w:tcPr>
+            <w:tcW w:w="0" w:type="auto"/>
+            <w:tcBorders>
+              <w:top w:val="single" w:sz="4" w:space="0" w:color="auto"/>
+              <w:left w:val="single" w:sz="4" w:space="0" w:color="auto"/>
+              <w:bottom w:val="single" w:sz="4" w:space="0" w:color="auto"/>
+              <w:right w:val="single" w:sz="4" w:space="0" w:color="auto"/>
+            </w:tcBorders>
+            <w:shd w:val="clear" w:color="auto" w:fill="FFFFFF"/>
+            <w:tcMar>
+              <w:top w:w="120" w:type="dxa"/>
+              <w:left w:w="120" w:type="dxa"/>
+              <w:bottom w:w="120" w:type="dxa"/>
+              <w:right w:w="120" w:type="dxa"/>
+            </w:tcMar>
+            <w:vAlign w:val="center"/>
+            <w:hideMark/>
+          </w:tcPr>
+          <w:p>
+            <w:pPr>
+              <w:widowControl/>
+              <w:autoSpaceDE/>
+              <w:autoSpaceDN/>
+              <w:jc w:val="right"/>
+              <w:rPr>
+                <w:rFonts w:eastAsia="Times New Roman" w:cs="Times New Roman"/>
+                <w:color w:val="212121"/>
+                <w:sz w:val="22"/>
+              </w:rPr>
+            </w:pPr>
+            <w:r>
+              <w:rPr>
+                <w:rFonts w:eastAsia="Times New Roman" w:cs="Times New Roman"/>
+                <w:color w:val="212121"/>
+                <w:sz w:val="22"/>
+              </w:rPr>
+              <w:t>0.870745</w:t>
+            </w:r>
+          </w:p>
+        </w:tc>
+      </w:tr>
+      <w:tr>
+        <w:tc>
+          <w:tcPr>
+            <w:tcW w:w="0" w:type="auto"/>
+            <w:tcBorders>
+              <w:top w:val="single" w:sz="4" w:space="0" w:color="auto"/>
+              <w:left w:val="single" w:sz="4" w:space="0" w:color="auto"/>
+              <w:bottom w:val="single" w:sz="4" w:space="0" w:color="auto"/>
+              <w:right w:val="single" w:sz="4" w:space="0" w:color="auto"/>
+            </w:tcBorders>
+            <w:shd w:val="clear" w:color="auto" w:fill="FFFFFF"/>
+            <w:tcMar>
+              <w:top w:w="120" w:type="dxa"/>
+              <w:left w:w="120" w:type="dxa"/>
+              <w:bottom w:w="120" w:type="dxa"/>
+              <w:right w:w="120" w:type="dxa"/>
+            </w:tcMar>
+            <w:vAlign w:val="center"/>
+            <w:hideMark/>
+          </w:tcPr>
+          <w:p>
+            <w:pPr>
+              <w:widowControl/>
+              <w:autoSpaceDE/>
+              <w:autoSpaceDN/>
+              <w:jc w:val="center"/>
+              <w:rPr>
+                <w:rFonts w:eastAsia="Times New Roman" w:cs="Times New Roman"/>
+                <w:b/>
+                <w:bCs/>
+                <w:color w:val="212121"/>
+                <w:sz w:val="20"/>
+                <w:szCs w:val="20"/>
+              </w:rPr>
+            </w:pPr>
+            <w:proofErr w:type="spellStart"/>
+            <w:r>
+              <w:rPr>
+                <w:rFonts w:eastAsia="Times New Roman" w:cs="Times New Roman"/>
+                <w:b/>
+                <w:bCs/>
+                <w:color w:val="212121"/>
+                <w:sz w:val="20"/>
+                <w:szCs w:val="20"/>
+              </w:rPr>
+              <w:t>gpuTempC</w:t>
+            </w:r>
+            <w:proofErr w:type="spellEnd"/>
+          </w:p>
+        </w:tc>
+        <w:tc>
+          <w:tcPr>
+            <w:tcW w:w="0" w:type="auto"/>
+            <w:tcBorders>
+              <w:top w:val="single" w:sz="4" w:space="0" w:color="auto"/>
+              <w:left w:val="single" w:sz="4" w:space="0" w:color="auto"/>
+              <w:bottom w:val="single" w:sz="4" w:space="0" w:color="auto"/>
+              <w:right w:val="single" w:sz="4" w:space="0" w:color="auto"/>
+            </w:tcBorders>
+            <w:shd w:val="clear" w:color="auto" w:fill="FFFFFF"/>
+            <w:tcMar>
+              <w:top w:w="120" w:type="dxa"/>
+              <w:left w:w="120" w:type="dxa"/>
+              <w:bottom w:w="120" w:type="dxa"/>
+              <w:right w:w="120" w:type="dxa"/>
+            </w:tcMar>
+            <w:vAlign w:val="center"/>
+            <w:hideMark/>
+          </w:tcPr>
+          <w:p>
+            <w:pPr>
+              <w:widowControl/>
+              <w:autoSpaceDE/>
+              <w:autoSpaceDN/>
+              <w:jc w:val="right"/>
+              <w:rPr>
+                <w:rFonts w:eastAsia="Times New Roman" w:cs="Times New Roman"/>
+                <w:color w:val="212121"/>
+                <w:sz w:val="22"/>
+              </w:rPr>
+            </w:pPr>
+            <w:r>
+              <w:rPr>
+                <w:rFonts w:eastAsia="Times New Roman" w:cs="Times New Roman"/>
+                <w:color w:val="212121"/>
+                <w:sz w:val="22"/>
+              </w:rPr>
+              <w:t>-0.142388</w:t>
+            </w:r>
+          </w:p>
+        </w:tc>
+        <w:tc>
+          <w:tcPr>
+            <w:tcW w:w="0" w:type="auto"/>
+            <w:tcBorders>
+              <w:top w:val="single" w:sz="4" w:space="0" w:color="auto"/>
+              <w:left w:val="single" w:sz="4" w:space="0" w:color="auto"/>
+              <w:bottom w:val="single" w:sz="4" w:space="0" w:color="auto"/>
+              <w:right w:val="single" w:sz="4" w:space="0" w:color="auto"/>
+            </w:tcBorders>
+            <w:shd w:val="clear" w:color="auto" w:fill="FFFFFF"/>
+            <w:tcMar>
+              <w:top w:w="120" w:type="dxa"/>
+              <w:left w:w="120" w:type="dxa"/>
+              <w:bottom w:w="120" w:type="dxa"/>
+              <w:right w:w="120" w:type="dxa"/>
+            </w:tcMar>
+            <w:vAlign w:val="center"/>
+            <w:hideMark/>
+          </w:tcPr>
+          <w:p>
+            <w:pPr>
+              <w:widowControl/>
+              <w:autoSpaceDE/>
+              <w:autoSpaceDN/>
+              <w:jc w:val="right"/>
+              <w:rPr>
+                <w:rFonts w:eastAsia="Times New Roman" w:cs="Times New Roman"/>
+                <w:color w:val="212121"/>
+                <w:sz w:val="22"/>
+              </w:rPr>
+            </w:pPr>
+            <w:r>
+              <w:rPr>
+                <w:rFonts w:eastAsia="Times New Roman" w:cs="Times New Roman"/>
+                <w:color w:val="212121"/>
+                <w:sz w:val="22"/>
+              </w:rPr>
+              <w:t>0.537191</w:t>
+            </w:r>
+          </w:p>
+        </w:tc>
+        <w:tc>
+          <w:tcPr>
+            <w:tcW w:w="0" w:type="auto"/>
+            <w:tcBorders>
+              <w:top w:val="single" w:sz="4" w:space="0" w:color="auto"/>
+              <w:left w:val="single" w:sz="4" w:space="0" w:color="auto"/>
+              <w:bottom w:val="single" w:sz="4" w:space="0" w:color="auto"/>
+              <w:right w:val="single" w:sz="4" w:space="0" w:color="auto"/>
+            </w:tcBorders>
+            <w:shd w:val="clear" w:color="auto" w:fill="FFFFFF"/>
+            <w:tcMar>
+              <w:top w:w="120" w:type="dxa"/>
+              <w:left w:w="120" w:type="dxa"/>
+              <w:bottom w:w="120" w:type="dxa"/>
+              <w:right w:w="120" w:type="dxa"/>
+            </w:tcMar>
+            <w:vAlign w:val="center"/>
+            <w:hideMark/>
+          </w:tcPr>
+          <w:p>
+            <w:pPr>
+              <w:widowControl/>
+              <w:autoSpaceDE/>
+              <w:autoSpaceDN/>
+              <w:jc w:val="right"/>
+              <w:rPr>
+                <w:rFonts w:eastAsia="Times New Roman" w:cs="Times New Roman"/>
+                <w:color w:val="212121"/>
+                <w:sz w:val="22"/>
+              </w:rPr>
+            </w:pPr>
+            <w:r>
+              <w:rPr>
+                <w:rFonts w:eastAsia="Times New Roman" w:cs="Times New Roman"/>
+                <w:color w:val="212121"/>
+                <w:sz w:val="22"/>
+              </w:rPr>
+              <w:t>1.000000</w:t>
+            </w:r>
+          </w:p>
+        </w:tc>
+        <w:tc>
+          <w:tcPr>
+            <w:tcW w:w="0" w:type="auto"/>
+            <w:tcBorders>
+              <w:top w:val="single" w:sz="4" w:space="0" w:color="auto"/>
+              <w:left w:val="single" w:sz="4" w:space="0" w:color="auto"/>
+              <w:bottom w:val="single" w:sz="4" w:space="0" w:color="auto"/>
+              <w:right w:val="single" w:sz="4" w:space="0" w:color="auto"/>
+            </w:tcBorders>
+            <w:shd w:val="clear" w:color="auto" w:fill="FFFFFF"/>
+            <w:tcMar>
+              <w:top w:w="120" w:type="dxa"/>
+              <w:left w:w="120" w:type="dxa"/>
+              <w:bottom w:w="120" w:type="dxa"/>
+              <w:right w:w="120" w:type="dxa"/>
+            </w:tcMar>
+            <w:vAlign w:val="center"/>
+            <w:hideMark/>
+          </w:tcPr>
+          <w:p>
+            <w:pPr>
+              <w:widowControl/>
+              <w:autoSpaceDE/>
+              <w:autoSpaceDN/>
+              <w:jc w:val="right"/>
+              <w:rPr>
+                <w:rFonts w:eastAsia="Times New Roman" w:cs="Times New Roman"/>
+                <w:color w:val="212121"/>
+                <w:sz w:val="22"/>
+              </w:rPr>
+            </w:pPr>
+            <w:r>
+              <w:rPr>
+                <w:rFonts w:eastAsia="Times New Roman" w:cs="Times New Roman"/>
+                <w:color w:val="212121"/>
+                <w:sz w:val="22"/>
+              </w:rPr>
+              <w:t>0.505906</w:t>
+            </w:r>
+          </w:p>
+        </w:tc>
+        <w:tc>
+          <w:tcPr>
+            <w:tcW w:w="0" w:type="auto"/>
+            <w:tcBorders>
+              <w:top w:val="single" w:sz="4" w:space="0" w:color="auto"/>
+              <w:left w:val="single" w:sz="4" w:space="0" w:color="auto"/>
+              <w:bottom w:val="single" w:sz="4" w:space="0" w:color="auto"/>
+              <w:right w:val="single" w:sz="4" w:space="0" w:color="auto"/>
+            </w:tcBorders>
+            <w:shd w:val="clear" w:color="auto" w:fill="FFFFFF"/>
+            <w:tcMar>
+              <w:top w:w="120" w:type="dxa"/>
+              <w:left w:w="120" w:type="dxa"/>
+              <w:bottom w:w="120" w:type="dxa"/>
+              <w:right w:w="120" w:type="dxa"/>
+            </w:tcMar>
+            <w:vAlign w:val="center"/>
+            <w:hideMark/>
+          </w:tcPr>
+          <w:p>
+            <w:pPr>
+              <w:widowControl/>
+              <w:autoSpaceDE/>
+              <w:autoSpaceDN/>
+              <w:jc w:val="right"/>
+              <w:rPr>
+                <w:rFonts w:eastAsia="Times New Roman" w:cs="Times New Roman"/>
+                <w:color w:val="212121"/>
+                <w:sz w:val="22"/>
+              </w:rPr>
+            </w:pPr>
+            <w:r>
+              <w:rPr>
+                <w:rFonts w:eastAsia="Times New Roman" w:cs="Times New Roman"/>
+                <w:color w:val="212121"/>
+                <w:sz w:val="22"/>
+              </w:rPr>
+              <w:t>0.492783</w:t>
+            </w:r>
+          </w:p>
+        </w:tc>
+      </w:tr>
+      <w:tr>
+        <w:trPr>
+          <w:trHeight w:val="251"/>
+        </w:trPr>
+        <w:tc>
+          <w:tcPr>
+            <w:tcW w:w="0" w:type="auto"/>
+            <w:tcBorders>
+              <w:top w:val="single" w:sz="4" w:space="0" w:color="auto"/>
+              <w:left w:val="single" w:sz="4" w:space="0" w:color="auto"/>
+              <w:bottom w:val="single" w:sz="4" w:space="0" w:color="auto"/>
+              <w:right w:val="single" w:sz="4" w:space="0" w:color="auto"/>
+            </w:tcBorders>
+            <w:shd w:val="clear" w:color="auto" w:fill="FFFFFF"/>
+            <w:tcMar>
+              <w:top w:w="120" w:type="dxa"/>
+              <w:left w:w="120" w:type="dxa"/>
+              <w:bottom w:w="120" w:type="dxa"/>
+              <w:right w:w="120" w:type="dxa"/>
+            </w:tcMar>
+            <w:vAlign w:val="center"/>
+            <w:hideMark/>
+          </w:tcPr>
+          <w:p>
+            <w:pPr>
+              <w:widowControl/>
+              <w:autoSpaceDE/>
+              <w:autoSpaceDN/>
+              <w:jc w:val="center"/>
+              <w:rPr>
+                <w:rFonts w:eastAsia="Times New Roman" w:cs="Times New Roman"/>
+                <w:b/>
+                <w:bCs/>
+                <w:color w:val="212121"/>
+                <w:sz w:val="20"/>
+                <w:szCs w:val="20"/>
+              </w:rPr>
+            </w:pPr>
+            <w:proofErr w:type="spellStart"/>
+            <w:r>
+              <w:rPr>
+                <w:rFonts w:eastAsia="Times New Roman" w:cs="Times New Roman"/>
+                <w:b/>
+                <w:bCs/>
+                <w:color w:val="212121"/>
+                <w:sz w:val="20"/>
+                <w:szCs w:val="20"/>
+              </w:rPr>
+              <w:t>gpuUtilPerc</w:t>
+            </w:r>
+            <w:proofErr w:type="spellEnd"/>
+          </w:p>
+        </w:tc>
+        <w:tc>
+          <w:tcPr>
+            <w:tcW w:w="0" w:type="auto"/>
+            <w:tcBorders>
+              <w:top w:val="single" w:sz="4" w:space="0" w:color="auto"/>
+              <w:left w:val="single" w:sz="4" w:space="0" w:color="auto"/>
+              <w:bottom w:val="single" w:sz="4" w:space="0" w:color="auto"/>
+              <w:right w:val="single" w:sz="4" w:space="0" w:color="auto"/>
+            </w:tcBorders>
+            <w:shd w:val="clear" w:color="auto" w:fill="FFFFFF"/>
+            <w:tcMar>
+              <w:top w:w="120" w:type="dxa"/>
+              <w:left w:w="120" w:type="dxa"/>
+              <w:bottom w:w="120" w:type="dxa"/>
+              <w:right w:w="120" w:type="dxa"/>
+            </w:tcMar>
+            <w:vAlign w:val="center"/>
+            <w:hideMark/>
+          </w:tcPr>
+          <w:p>
+            <w:pPr>
+              <w:widowControl/>
+              <w:autoSpaceDE/>
+              <w:autoSpaceDN/>
+              <w:jc w:val="right"/>
+              <w:rPr>
+                <w:rFonts w:eastAsia="Times New Roman" w:cs="Times New Roman"/>
+                <w:color w:val="212121"/>
+                <w:sz w:val="22"/>
+              </w:rPr>
+            </w:pPr>
+            <w:r>
+              <w:rPr>
+                <w:rFonts w:eastAsia="Times New Roman" w:cs="Times New Roman"/>
+                <w:color w:val="212121"/>
+                <w:sz w:val="22"/>
+              </w:rPr>
+              <w:t>0.001451</w:t>
+            </w:r>
+          </w:p>
+        </w:tc>
+        <w:tc>
+          <w:tcPr>
+            <w:tcW w:w="0" w:type="auto"/>
+            <w:tcBorders>
+              <w:top w:val="single" w:sz="4" w:space="0" w:color="auto"/>
+              <w:left w:val="single" w:sz="4" w:space="0" w:color="auto"/>
+              <w:bottom w:val="single" w:sz="4" w:space="0" w:color="auto"/>
+              <w:right w:val="single" w:sz="4" w:space="0" w:color="auto"/>
+            </w:tcBorders>
+            <w:shd w:val="clear" w:color="auto" w:fill="FFFFFF"/>
+            <w:tcMar>
+              <w:top w:w="120" w:type="dxa"/>
+              <w:left w:w="120" w:type="dxa"/>
+              <w:bottom w:w="120" w:type="dxa"/>
+              <w:right w:w="120" w:type="dxa"/>
+            </w:tcMar>
+            <w:vAlign w:val="center"/>
+            <w:hideMark/>
+          </w:tcPr>
+          <w:p>
+            <w:pPr>
+              <w:widowControl/>
+              <w:autoSpaceDE/>
+              <w:autoSpaceDN/>
+              <w:jc w:val="right"/>
+              <w:rPr>
+                <w:rFonts w:eastAsia="Times New Roman" w:cs="Times New Roman"/>
+                <w:color w:val="212121"/>
+                <w:sz w:val="22"/>
+              </w:rPr>
+            </w:pPr>
+            <w:r>
+              <w:rPr>
+                <w:rFonts w:eastAsia="Times New Roman" w:cs="Times New Roman"/>
+                <w:color w:val="212121"/>
+                <w:sz w:val="22"/>
+              </w:rPr>
+              <w:t>0.862673</w:t>
+            </w:r>
+          </w:p>
+        </w:tc>
+        <w:tc>
+          <w:tcPr>
+            <w:tcW w:w="0" w:type="auto"/>
+            <w:tcBorders>
+              <w:top w:val="single" w:sz="4" w:space="0" w:color="auto"/>
+              <w:left w:val="single" w:sz="4" w:space="0" w:color="auto"/>
+              <w:bottom w:val="single" w:sz="4" w:space="0" w:color="auto"/>
+              <w:right w:val="single" w:sz="4" w:space="0" w:color="auto"/>
+            </w:tcBorders>
+            <w:shd w:val="clear" w:color="auto" w:fill="FFFFFF"/>
+            <w:tcMar>
+              <w:top w:w="120" w:type="dxa"/>
+              <w:left w:w="120" w:type="dxa"/>
+              <w:bottom w:w="120" w:type="dxa"/>
+              <w:right w:w="120" w:type="dxa"/>
+            </w:tcMar>
+            <w:vAlign w:val="center"/>
+            <w:hideMark/>
+          </w:tcPr>
+          <w:p>
+            <w:pPr>
+              <w:widowControl/>
+              <w:autoSpaceDE/>
+              <w:autoSpaceDN/>
+              <w:jc w:val="right"/>
+              <w:rPr>
+                <w:rFonts w:eastAsia="Times New Roman" w:cs="Times New Roman"/>
+                <w:color w:val="212121"/>
+                <w:sz w:val="22"/>
+              </w:rPr>
+            </w:pPr>
+            <w:r>
+              <w:rPr>
+                <w:rFonts w:eastAsia="Times New Roman" w:cs="Times New Roman"/>
+                <w:color w:val="212121"/>
+                <w:sz w:val="22"/>
+              </w:rPr>
+              <w:t>0.505906</w:t>
+            </w:r>
+          </w:p>
+        </w:tc>
+        <w:tc>
+          <w:tcPr>
+            <w:tcW w:w="0" w:type="auto"/>
+            <w:tcBorders>
+              <w:top w:val="single" w:sz="4" w:space="0" w:color="auto"/>
+              <w:left w:val="single" w:sz="4" w:space="0" w:color="auto"/>
+              <w:bottom w:val="single" w:sz="4" w:space="0" w:color="auto"/>
+              <w:right w:val="single" w:sz="4" w:space="0" w:color="auto"/>
+            </w:tcBorders>
+            <w:shd w:val="clear" w:color="auto" w:fill="FFFFFF"/>
+            <w:tcMar>
+              <w:top w:w="120" w:type="dxa"/>
+              <w:left w:w="120" w:type="dxa"/>
+              <w:bottom w:w="120" w:type="dxa"/>
+              <w:right w:w="120" w:type="dxa"/>
+            </w:tcMar>
+            <w:vAlign w:val="center"/>
+            <w:hideMark/>
+          </w:tcPr>
+          <w:p>
+            <w:pPr>
+              <w:widowControl/>
+              <w:autoSpaceDE/>
+              <w:autoSpaceDN/>
+              <w:jc w:val="right"/>
+              <w:rPr>
+                <w:rFonts w:eastAsia="Times New Roman" w:cs="Times New Roman"/>
+                <w:color w:val="212121"/>
+                <w:sz w:val="22"/>
+              </w:rPr>
+            </w:pPr>
+            <w:r>
+              <w:rPr>
+                <w:rFonts w:eastAsia="Times New Roman" w:cs="Times New Roman"/>
+                <w:color w:val="212121"/>
+                <w:sz w:val="22"/>
+              </w:rPr>
+              <w:t>1.000000</w:t>
+            </w:r>
+          </w:p>
+        </w:tc>
+        <w:tc>
+          <w:tcPr>
+            <w:tcW w:w="0" w:type="auto"/>
+            <w:tcBorders>
+              <w:top w:val="single" w:sz="4" w:space="0" w:color="auto"/>
+              <w:left w:val="single" w:sz="4" w:space="0" w:color="auto"/>
+              <w:bottom w:val="single" w:sz="4" w:space="0" w:color="auto"/>
+              <w:right w:val="single" w:sz="4" w:space="0" w:color="auto"/>
+            </w:tcBorders>
+            <w:shd w:val="clear" w:color="auto" w:fill="FFFFFF"/>
+            <w:tcMar>
+              <w:top w:w="120" w:type="dxa"/>
+              <w:left w:w="120" w:type="dxa"/>
+              <w:bottom w:w="120" w:type="dxa"/>
+              <w:right w:w="120" w:type="dxa"/>
+            </w:tcMar>
+            <w:vAlign w:val="center"/>
+            <w:hideMark/>
+          </w:tcPr>
+          <w:p>
+            <w:pPr>
+              <w:widowControl/>
+              <w:autoSpaceDE/>
+              <w:autoSpaceDN/>
+              <w:jc w:val="right"/>
+              <w:rPr>
+                <w:rFonts w:eastAsia="Times New Roman" w:cs="Times New Roman"/>
+                <w:color w:val="212121"/>
+                <w:sz w:val="22"/>
+              </w:rPr>
+            </w:pPr>
+            <w:r>
+              <w:rPr>
+                <w:rFonts w:eastAsia="Times New Roman" w:cs="Times New Roman"/>
+                <w:color w:val="212121"/>
+                <w:sz w:val="22"/>
+              </w:rPr>
+              <w:t>0.966571</w:t>
+            </w:r>
+          </w:p>
+        </w:tc>
+      </w:tr>
+      <w:tr>
+        <w:tc>
+          <w:tcPr>
+            <w:tcW w:w="0" w:type="auto"/>
+            <w:tcBorders>
+              <w:top w:val="single" w:sz="4" w:space="0" w:color="auto"/>
+              <w:left w:val="single" w:sz="4" w:space="0" w:color="auto"/>
+              <w:bottom w:val="nil"/>
+              <w:right w:val="single" w:sz="4" w:space="0" w:color="auto"/>
+            </w:tcBorders>
+            <w:shd w:val="clear" w:color="auto" w:fill="FFFFFF"/>
+            <w:tcMar>
+              <w:top w:w="120" w:type="dxa"/>
+              <w:left w:w="120" w:type="dxa"/>
+              <w:bottom w:w="120" w:type="dxa"/>
+              <w:right w:w="120" w:type="dxa"/>
+            </w:tcMar>
+            <w:vAlign w:val="center"/>
+          </w:tcPr>
+          <w:p>
+            <w:pPr>
+              <w:jc w:val="center"/>
+              <w:rPr>
+                <w:rFonts w:eastAsia="Times New Roman" w:cs="Times New Roman"/>
+                <w:b/>
+                <w:bCs/>
+                <w:color w:val="212121"/>
+                <w:sz w:val="20"/>
+                <w:szCs w:val="20"/>
+              </w:rPr>
+            </w:pPr>
+            <w:proofErr w:type="spellStart"/>
+            <w:r>
+              <w:rPr>
+                <w:rFonts w:eastAsia="Times New Roman" w:cs="Times New Roman"/>
+                <w:b/>
+                <w:bCs/>
+                <w:color w:val="212121"/>
+                <w:sz w:val="20"/>
+                <w:szCs w:val="20"/>
+              </w:rPr>
+              <w:t>gpuMemUtilPerc</w:t>
+            </w:r>
+            <w:proofErr w:type="spellEnd"/>
+          </w:p>
+        </w:tc>
+        <w:tc>
+          <w:tcPr>
+            <w:tcW w:w="0" w:type="auto"/>
+            <w:vMerge w:val="restart"/>
+            <w:tcBorders>
+              <w:top w:val="single" w:sz="4" w:space="0" w:color="auto"/>
+              <w:left w:val="single" w:sz="4" w:space="0" w:color="auto"/>
+              <w:right w:val="single" w:sz="4" w:space="0" w:color="auto"/>
+            </w:tcBorders>
+            <w:shd w:val="clear" w:color="auto" w:fill="FFFFFF"/>
+            <w:tcMar>
+              <w:top w:w="120" w:type="dxa"/>
+              <w:left w:w="120" w:type="dxa"/>
+              <w:bottom w:w="120" w:type="dxa"/>
+              <w:right w:w="120" w:type="dxa"/>
+            </w:tcMar>
+            <w:vAlign w:val="center"/>
+          </w:tcPr>
+          <w:p>
+            <w:pPr>
+              <w:jc w:val="right"/>
+              <w:rPr>
+                <w:rFonts w:eastAsia="Times New Roman" w:cs="Times New Roman"/>
+                <w:color w:val="212121"/>
+                <w:sz w:val="22"/>
+              </w:rPr>
+            </w:pPr>
+            <w:r>
+              <w:rPr>
+                <w:rFonts w:eastAsia="Times New Roman" w:cs="Times New Roman"/>
+                <w:color w:val="212121"/>
+                <w:sz w:val="22"/>
+              </w:rPr>
+              <w:t>0.004646</w:t>
+            </w:r>
+          </w:p>
+        </w:tc>
+        <w:tc>
+          <w:tcPr>
+            <w:tcW w:w="0" w:type="auto"/>
+            <w:vMerge w:val="restart"/>
+            <w:tcBorders>
+              <w:top w:val="single" w:sz="4" w:space="0" w:color="auto"/>
+              <w:left w:val="single" w:sz="4" w:space="0" w:color="auto"/>
+              <w:right w:val="single" w:sz="4" w:space="0" w:color="auto"/>
+            </w:tcBorders>
+            <w:shd w:val="clear" w:color="auto" w:fill="FFFFFF"/>
+            <w:tcMar>
+              <w:top w:w="120" w:type="dxa"/>
+              <w:left w:w="120" w:type="dxa"/>
+              <w:bottom w:w="120" w:type="dxa"/>
+              <w:right w:w="120" w:type="dxa"/>
+            </w:tcMar>
+            <w:vAlign w:val="center"/>
+          </w:tcPr>
+          <w:p>
+            <w:pPr>
+              <w:jc w:val="right"/>
+              <w:rPr>
+                <w:rFonts w:eastAsia="Times New Roman" w:cs="Times New Roman"/>
+                <w:color w:val="212121"/>
+                <w:sz w:val="22"/>
+              </w:rPr>
+            </w:pPr>
+            <w:r>
+              <w:rPr>
+                <w:rFonts w:eastAsia="Times New Roman" w:cs="Times New Roman"/>
+                <w:color w:val="212121"/>
+                <w:sz w:val="22"/>
+              </w:rPr>
+              <w:t>0.870745</w:t>
+            </w:r>
+          </w:p>
+        </w:tc>
+        <w:tc>
+          <w:tcPr>
+            <w:tcW w:w="0" w:type="auto"/>
+            <w:vMerge w:val="restart"/>
+            <w:tcBorders>
+              <w:top w:val="single" w:sz="4" w:space="0" w:color="auto"/>
+              <w:left w:val="single" w:sz="4" w:space="0" w:color="auto"/>
+              <w:right w:val="single" w:sz="4" w:space="0" w:color="auto"/>
+            </w:tcBorders>
+            <w:shd w:val="clear" w:color="auto" w:fill="FFFFFF"/>
+            <w:tcMar>
+              <w:top w:w="120" w:type="dxa"/>
+              <w:left w:w="120" w:type="dxa"/>
+              <w:bottom w:w="120" w:type="dxa"/>
+              <w:right w:w="120" w:type="dxa"/>
+            </w:tcMar>
+            <w:vAlign w:val="center"/>
+          </w:tcPr>
+          <w:p>
+            <w:pPr>
+              <w:jc w:val="right"/>
+              <w:rPr>
+                <w:rFonts w:eastAsia="Times New Roman" w:cs="Times New Roman"/>
+                <w:color w:val="212121"/>
+                <w:sz w:val="22"/>
+              </w:rPr>
+            </w:pPr>
+            <w:r>
+              <w:rPr>
+                <w:rFonts w:eastAsia="Times New Roman" w:cs="Times New Roman"/>
+                <w:color w:val="212121"/>
+                <w:sz w:val="22"/>
+              </w:rPr>
+              <w:t>0.492783</w:t>
+            </w:r>
+          </w:p>
+        </w:tc>
+        <w:tc>
+          <w:tcPr>
+            <w:tcW w:w="0" w:type="auto"/>
+            <w:vMerge w:val="restart"/>
+            <w:tcBorders>
+              <w:top w:val="single" w:sz="4" w:space="0" w:color="auto"/>
+              <w:left w:val="single" w:sz="4" w:space="0" w:color="auto"/>
+              <w:right w:val="single" w:sz="4" w:space="0" w:color="auto"/>
+            </w:tcBorders>
+            <w:shd w:val="clear" w:color="auto" w:fill="FFFFFF"/>
+            <w:tcMar>
+              <w:top w:w="120" w:type="dxa"/>
+              <w:left w:w="120" w:type="dxa"/>
+              <w:bottom w:w="120" w:type="dxa"/>
+              <w:right w:w="120" w:type="dxa"/>
+            </w:tcMar>
+            <w:vAlign w:val="center"/>
+          </w:tcPr>
+          <w:p>
+            <w:pPr>
+              <w:jc w:val="right"/>
+              <w:rPr>
+                <w:rFonts w:eastAsia="Times New Roman" w:cs="Times New Roman"/>
+                <w:color w:val="212121"/>
+                <w:sz w:val="22"/>
+              </w:rPr>
+            </w:pPr>
+            <w:r>
+              <w:rPr>
+                <w:rFonts w:eastAsia="Times New Roman" w:cs="Times New Roman"/>
+                <w:color w:val="212121"/>
+                <w:sz w:val="22"/>
+              </w:rPr>
+              <w:t>0.966571</w:t>
+            </w:r>
+          </w:p>
+        </w:tc>
+        <w:tc>
+          <w:tcPr>
+            <w:tcW w:w="0" w:type="auto"/>
+            <w:vMerge w:val="restart"/>
+            <w:tcBorders>
+              <w:top w:val="single" w:sz="4" w:space="0" w:color="auto"/>
+              <w:left w:val="single" w:sz="4" w:space="0" w:color="auto"/>
+              <w:right w:val="single" w:sz="4" w:space="0" w:color="auto"/>
+            </w:tcBorders>
+            <w:shd w:val="clear" w:color="auto" w:fill="FFFFFF"/>
+            <w:tcMar>
+              <w:top w:w="120" w:type="dxa"/>
+              <w:left w:w="120" w:type="dxa"/>
+              <w:bottom w:w="120" w:type="dxa"/>
+              <w:right w:w="120" w:type="dxa"/>
+            </w:tcMar>
+            <w:vAlign w:val="center"/>
+          </w:tcPr>
+          <w:p>
+            <w:pPr>
+              <w:jc w:val="right"/>
+              <w:rPr>
+                <w:rFonts w:eastAsia="Times New Roman" w:cs="Times New Roman"/>
+                <w:color w:val="212121"/>
+                <w:sz w:val="22"/>
+              </w:rPr>
+            </w:pPr>
+            <w:r>
+              <w:rPr>
+                <w:rFonts w:eastAsia="Times New Roman" w:cs="Times New Roman"/>
+                <w:color w:val="212121"/>
+                <w:sz w:val="22"/>
+              </w:rPr>
+              <w:t>1.000000</w:t>
+            </w:r>
+          </w:p>
+        </w:tc>
+      </w:tr>
+      <w:tr>
+        <w:trPr>
+          <w:trHeight w:val="20"/>
+        </w:trPr>
+        <w:tc>
+          <w:tcPr>
+            <w:tcW w:w="0" w:type="auto"/>
+            <w:tcBorders>
+              <w:top w:val="nil"/>
+              <w:left w:val="single" w:sz="4" w:space="0" w:color="auto"/>
+              <w:bottom w:val="single" w:sz="4" w:space="0" w:color="auto"/>
+              <w:right w:val="single" w:sz="4" w:space="0" w:color="auto"/>
+            </w:tcBorders>
+            <w:shd w:val="clear" w:color="auto" w:fill="FFFFFF"/>
+            <w:tcMar>
+              <w:top w:w="120" w:type="dxa"/>
+              <w:left w:w="120" w:type="dxa"/>
+              <w:bottom w:w="120" w:type="dxa"/>
+              <w:right w:w="120" w:type="dxa"/>
+            </w:tcMar>
+            <w:vAlign w:val="center"/>
+            <w:hideMark/>
+          </w:tcPr>
+          <w:p>
+            <w:pPr>
+              <w:widowControl/>
+              <w:autoSpaceDE/>
+              <w:autoSpaceDN/>
+              <w:rPr>
+                <w:rFonts w:eastAsia="Times New Roman" w:cs="Times New Roman"/>
+                <w:b/>
+                <w:bCs/>
+                <w:color w:val="212121"/>
+                <w:sz w:val="20"/>
+                <w:szCs w:val="20"/>
+              </w:rPr>
+            </w:pPr>
+          </w:p>
+        </w:tc>
+        <w:tc>
+          <w:tcPr>
+            <w:tcW w:w="0" w:type="auto"/>
+            <w:vMerge/>
+            <w:tcBorders>
+              <w:left w:val="single" w:sz="4" w:space="0" w:color="auto"/>
+              <w:bottom w:val="single" w:sz="4" w:space="0" w:color="auto"/>
+              <w:right w:val="single" w:sz="4" w:space="0" w:color="auto"/>
+            </w:tcBorders>
+            <w:shd w:val="clear" w:color="auto" w:fill="FFFFFF"/>
+            <w:tcMar>
+              <w:top w:w="120" w:type="dxa"/>
+              <w:left w:w="120" w:type="dxa"/>
+              <w:bottom w:w="120" w:type="dxa"/>
+              <w:right w:w="120" w:type="dxa"/>
+            </w:tcMar>
+            <w:vAlign w:val="center"/>
+            <w:hideMark/>
+          </w:tcPr>
+          <w:p>
+            <w:pPr>
+              <w:widowControl/>
+              <w:autoSpaceDE/>
+              <w:autoSpaceDN/>
+              <w:jc w:val="right"/>
+              <w:rPr>
+                <w:rFonts w:ascii="Roboto" w:eastAsia="Times New Roman" w:hAnsi="Roboto" w:cs="Times New Roman"/>
+                <w:color w:val="212121"/>
+                <w:sz w:val="21"/>
+                <w:szCs w:val="21"/>
+              </w:rPr>
+            </w:pPr>
+          </w:p>
+        </w:tc>
+        <w:tc>
+          <w:tcPr>
+            <w:tcW w:w="0" w:type="auto"/>
+            <w:vMerge/>
+            <w:tcBorders>
+              <w:left w:val="single" w:sz="4" w:space="0" w:color="auto"/>
+              <w:bottom w:val="single" w:sz="4" w:space="0" w:color="auto"/>
+              <w:right w:val="single" w:sz="4" w:space="0" w:color="auto"/>
+            </w:tcBorders>
+            <w:shd w:val="clear" w:color="auto" w:fill="FFFFFF"/>
+            <w:tcMar>
+              <w:top w:w="120" w:type="dxa"/>
+              <w:left w:w="120" w:type="dxa"/>
+              <w:bottom w:w="120" w:type="dxa"/>
+              <w:right w:w="120" w:type="dxa"/>
+            </w:tcMar>
+            <w:vAlign w:val="center"/>
+            <w:hideMark/>
+          </w:tcPr>
+          <w:p>
+            <w:pPr>
+              <w:widowControl/>
+              <w:autoSpaceDE/>
+              <w:autoSpaceDN/>
+              <w:jc w:val="right"/>
+              <w:rPr>
+                <w:rFonts w:ascii="Roboto" w:eastAsia="Times New Roman" w:hAnsi="Roboto" w:cs="Times New Roman"/>
+                <w:color w:val="212121"/>
+                <w:sz w:val="21"/>
+                <w:szCs w:val="21"/>
+              </w:rPr>
+            </w:pPr>
+          </w:p>
+        </w:tc>
+        <w:tc>
+          <w:tcPr>
+            <w:tcW w:w="0" w:type="auto"/>
+            <w:vMerge/>
+            <w:tcBorders>
+              <w:left w:val="single" w:sz="4" w:space="0" w:color="auto"/>
+              <w:bottom w:val="single" w:sz="4" w:space="0" w:color="auto"/>
+              <w:right w:val="single" w:sz="4" w:space="0" w:color="auto"/>
+            </w:tcBorders>
+            <w:shd w:val="clear" w:color="auto" w:fill="FFFFFF"/>
+            <w:tcMar>
+              <w:top w:w="120" w:type="dxa"/>
+              <w:left w:w="120" w:type="dxa"/>
+              <w:bottom w:w="120" w:type="dxa"/>
+              <w:right w:w="120" w:type="dxa"/>
+            </w:tcMar>
+            <w:vAlign w:val="center"/>
+            <w:hideMark/>
+          </w:tcPr>
+          <w:p>
+            <w:pPr>
+              <w:widowControl/>
+              <w:autoSpaceDE/>
+              <w:autoSpaceDN/>
+              <w:jc w:val="right"/>
+              <w:rPr>
+                <w:rFonts w:ascii="Roboto" w:eastAsia="Times New Roman" w:hAnsi="Roboto" w:cs="Times New Roman"/>
+                <w:color w:val="212121"/>
+                <w:sz w:val="21"/>
+                <w:szCs w:val="21"/>
+              </w:rPr>
+            </w:pPr>
+          </w:p>
+        </w:tc>
+        <w:tc>
+          <w:tcPr>
+            <w:tcW w:w="0" w:type="auto"/>
+            <w:vMerge/>
+            <w:tcBorders>
+              <w:left w:val="single" w:sz="4" w:space="0" w:color="auto"/>
+              <w:bottom w:val="single" w:sz="4" w:space="0" w:color="auto"/>
+              <w:right w:val="single" w:sz="4" w:space="0" w:color="auto"/>
+            </w:tcBorders>
+            <w:shd w:val="clear" w:color="auto" w:fill="FFFFFF"/>
+            <w:tcMar>
+              <w:top w:w="120" w:type="dxa"/>
+              <w:left w:w="120" w:type="dxa"/>
+              <w:bottom w:w="120" w:type="dxa"/>
+              <w:right w:w="120" w:type="dxa"/>
+            </w:tcMar>
+            <w:vAlign w:val="center"/>
+            <w:hideMark/>
+          </w:tcPr>
+          <w:p>
+            <w:pPr>
+              <w:widowControl/>
+              <w:autoSpaceDE/>
+              <w:autoSpaceDN/>
+              <w:jc w:val="right"/>
+              <w:rPr>
+                <w:rFonts w:ascii="Roboto" w:eastAsia="Times New Roman" w:hAnsi="Roboto" w:cs="Times New Roman"/>
+                <w:color w:val="212121"/>
+                <w:sz w:val="21"/>
+                <w:szCs w:val="21"/>
+              </w:rPr>
+            </w:pPr>
+          </w:p>
+        </w:tc>
+        <w:tc>
+          <w:tcPr>
+            <w:tcW w:w="0" w:type="auto"/>
+            <w:vMerge/>
+            <w:tcBorders>
+              <w:left w:val="single" w:sz="4" w:space="0" w:color="auto"/>
+              <w:bottom w:val="single" w:sz="4" w:space="0" w:color="auto"/>
+              <w:right w:val="single" w:sz="4" w:space="0" w:color="auto"/>
+            </w:tcBorders>
+            <w:shd w:val="clear" w:color="auto" w:fill="FFFFFF"/>
+            <w:tcMar>
+              <w:top w:w="120" w:type="dxa"/>
+              <w:left w:w="120" w:type="dxa"/>
+              <w:bottom w:w="120" w:type="dxa"/>
+              <w:right w:w="120" w:type="dxa"/>
+            </w:tcMar>
+            <w:vAlign w:val="center"/>
+            <w:hideMark/>
+          </w:tcPr>
+          <w:p>
+            <w:pPr>
+              <w:widowControl/>
+              <w:autoSpaceDE/>
+              <w:autoSpaceDN/>
+              <w:jc w:val="right"/>
+              <w:rPr>
+                <w:rFonts w:ascii="Roboto" w:eastAsia="Times New Roman" w:hAnsi="Roboto" w:cs="Times New Roman"/>
+                <w:color w:val="212121"/>
+                <w:sz w:val="21"/>
+                <w:szCs w:val="21"/>
+              </w:rPr>
+            </w:pPr>
+          </w:p>
+        </w:tc>
+      </w:tr>
+    </w:tbl>
+    <w:p/>
+    <w:p>
+      <w:pPr>
+        <w:jc w:val="center"/>
+      </w:pPr>
+      <w:r>
+        <w:t xml:space="preserve">Table 1: Correlation between different attributes of </w:t>
+      </w:r>
+      <w:proofErr w:type="spellStart"/>
+      <w:r>
+        <w:t>gpu</w:t>
+      </w:r>
+      <w:proofErr w:type="spellEnd"/>
+      <w:r>
+        <w:t xml:space="preserve"> dataset</w:t>
+      </w:r>
+    </w:p>
+    <w:p/>
+    <w:p>
+      <w:pPr>
+        <w:jc w:val="center"/>
+      </w:pPr>
+      <w:r>
+        <w:rPr>
+          <w:noProof/>
+        </w:rPr>
+        <w:drawing>
+          <wp:inline distT="0" distB="0" distL="0" distR="0" wp14:anchorId="51EA26C9" wp14:editId="1DB81AD5">
+            <wp:extent cx="4895382" cy="2078182"/>
+            <wp:effectExtent l="0" t="0" r="0" b="0"/>
+            <wp:docPr id="6" name="Picture 6"/>
+            <wp:cNvGraphicFramePr>
+              <a:graphicFrameLocks xmlns:a="http://schemas.openxmlformats.org/drawingml/2006/main" noChangeAspect="1"/>
+            </wp:cNvGraphicFramePr>
+            <a:graphic xmlns:a="http://schemas.openxmlformats.org/drawingml/2006/main">
+              <a:graphicData uri="http://schemas.openxmlformats.org/drawingml/2006/picture">
+                <pic:pic xmlns:pic="http://schemas.openxmlformats.org/drawingml/2006/picture">
+                  <pic:nvPicPr>
+                    <pic:cNvPr id="0" name="Picture 1"/>
+                    <pic:cNvPicPr>
+                      <a:picLocks noChangeAspect="1" noChangeArrowheads="1"/>
+                    </pic:cNvPicPr>
+                  </pic:nvPicPr>
+                  <pic:blipFill>
+                    <a:blip r:embed="rId17">
+                      <a:extLst>
+                        <a:ext uri="{28A0092B-C50C-407E-A947-70E740481C1C}">
+                          <a14:useLocalDpi xmlns:a14="http://schemas.microsoft.com/office/drawing/2010/main" val="0"/>
+                        </a:ext>
+                      </a:extLst>
+                    </a:blip>
+                    <a:srcRect/>
+                    <a:stretch>
+                      <a:fillRect/>
+                    </a:stretch>
+                  </pic:blipFill>
+                  <pic:spPr bwMode="auto">
+                    <a:xfrm>
+                      <a:off x="0" y="0"/>
+                      <a:ext cx="5024599" cy="2133037"/>
+                    </a:xfrm>
+                    <a:prstGeom prst="rect">
+                      <a:avLst/>
+                    </a:prstGeom>
+                    <a:noFill/>
+                    <a:ln>
+                      <a:noFill/>
+                    </a:ln>
+                  </pic:spPr>
+                </pic:pic>
+              </a:graphicData>
+            </a:graphic>
+          </wp:inline>
+        </w:drawing>
+      </w:r>
+    </w:p>
+    <w:p>
+      <w:pPr>
+        <w:jc w:val="center"/>
+      </w:pPr>
+      <w:r>
+        <w:t xml:space="preserve">Fig 9: Heatmap representing the correlation between different attributes of </w:t>
+      </w:r>
+      <w:proofErr w:type="spellStart"/>
+      <w:r>
+        <w:t>gpu</w:t>
+      </w:r>
+      <w:proofErr w:type="spellEnd"/>
+      <w:r>
+        <w:t xml:space="preserve"> dataset</w:t>
+      </w:r>
+    </w:p>
+    <w:p>
+      <w:pPr>
+        <w:widowControl/>
+        <w:autoSpaceDE/>
+        <w:autoSpaceDN/>
+        <w:spacing w:after="160" w:line="259" w:lineRule="auto"/>
+        <w:jc w:val="center"/>
+      </w:pPr>
+      <w:r>
+        <w:rPr>
+          <w:noProof/>
+        </w:rPr>
+        <w:lastRenderedPageBreak/>
+        <w:drawing>
+          <wp:inline distT="0" distB="0" distL="0" distR="0" wp14:anchorId="73786B3B" wp14:editId="6CE95823">
+            <wp:extent cx="4642297" cy="2313709"/>
+            <wp:effectExtent l="0" t="0" r="6350" b="0"/>
+            <wp:docPr id="7" name="Picture 7"/>
+            <wp:cNvGraphicFramePr>
+              <a:graphicFrameLocks xmlns:a="http://schemas.openxmlformats.org/drawingml/2006/main" noChangeAspect="1"/>
+            </wp:cNvGraphicFramePr>
+            <a:graphic xmlns:a="http://schemas.openxmlformats.org/drawingml/2006/main">
+              <a:graphicData uri="http://schemas.openxmlformats.org/drawingml/2006/picture">
+                <pic:pic xmlns:pic="http://schemas.openxmlformats.org/drawingml/2006/picture">
+                  <pic:nvPicPr>
+                    <pic:cNvPr id="0" name="Picture 3"/>
+                    <pic:cNvPicPr>
+                      <a:picLocks noChangeAspect="1" noChangeArrowheads="1"/>
+                    </pic:cNvPicPr>
+                  </pic:nvPicPr>
+                  <pic:blipFill>
+                    <a:blip r:embed="rId18">
+                      <a:extLst>
+                        <a:ext uri="{28A0092B-C50C-407E-A947-70E740481C1C}">
+                          <a14:useLocalDpi xmlns:a14="http://schemas.microsoft.com/office/drawing/2010/main" val="0"/>
+                        </a:ext>
+                      </a:extLst>
+                    </a:blip>
+                    <a:srcRect/>
+                    <a:stretch>
+                      <a:fillRect/>
+                    </a:stretch>
+                  </pic:blipFill>
+                  <pic:spPr bwMode="auto">
+                    <a:xfrm>
+                      <a:off x="0" y="0"/>
+                      <a:ext cx="4656740" cy="2320907"/>
+                    </a:xfrm>
+                    <a:prstGeom prst="rect">
+                      <a:avLst/>
+                    </a:prstGeom>
+                    <a:noFill/>
+                    <a:ln>
+                      <a:noFill/>
+                    </a:ln>
+                  </pic:spPr>
+                </pic:pic>
+              </a:graphicData>
+            </a:graphic>
+          </wp:inline>
+        </w:drawing>
+      </w:r>
+    </w:p>
+    <w:p>
+      <w:pPr>
+        <w:widowControl/>
+        <w:autoSpaceDE/>
+        <w:autoSpaceDN/>
+        <w:spacing w:after="160" w:line="259" w:lineRule="auto"/>
+        <w:jc w:val="center"/>
+      </w:pPr>
+      <w:r>
+        <w:t>Fig 10: Correlation between Percent utilization of the GPU and percent utilization of the memory</w:t>
+      </w:r>
+    </w:p>
+    <w:p>
+      <w:pPr>
+        <w:widowControl/>
+        <w:autoSpaceDE/>
+        <w:autoSpaceDN/>
+        <w:spacing w:after="160" w:line="259" w:lineRule="auto"/>
+      </w:pPr>
+    </w:p>
+    <w:p>
+      <w:pPr>
+        <w:widowControl/>
+        <w:autoSpaceDE/>
+        <w:autoSpaceDN/>
+        <w:spacing w:after="160" w:line="360" w:lineRule="auto"/>
+        <w:jc w:val="left"/>
+      </w:pPr>
+      <w:r>
+        <w:t xml:space="preserve">From above </w:t>
+      </w:r>
+      <w:r>
+        <w:t>we can</w:t>
+      </w:r>
+      <w:r>
+        <w:t xml:space="preserve"> clearly </w:t>
+      </w:r>
+      <w:r>
+        <w:t xml:space="preserve">see </w:t>
+      </w:r>
+      <w:r>
+        <w:t>that percent utilization of the GPU (core) and percent utilization of the memory are highly correlated with each other</w:t>
+      </w:r>
+      <w:r>
+        <w:t>.</w:t>
+      </w:r>
+    </w:p>
+    <w:p>
+      <w:pPr>
+        <w:widowControl/>
+        <w:autoSpaceDE/>
+        <w:autoSpaceDN/>
+        <w:spacing w:after="160" w:line="360" w:lineRule="auto"/>
+        <w:jc w:val="left"/>
+      </w:pPr>
+      <w:r>
+        <w:rPr>
+          <w:noProof/>
+        </w:rPr>
+        <w:drawing>
+          <wp:inline distT="0" distB="0" distL="0" distR="0" wp14:anchorId="401BA598" wp14:editId="765CECB9">
+            <wp:extent cx="2519953" cy="1822739"/>
+            <wp:effectExtent l="0" t="0" r="0" b="6350"/>
+            <wp:docPr id="9" name="Picture 9"/>
+            <wp:cNvGraphicFramePr>
+              <a:graphicFrameLocks xmlns:a="http://schemas.openxmlformats.org/drawingml/2006/main" noChangeAspect="1"/>
+            </wp:cNvGraphicFramePr>
+            <a:graphic xmlns:a="http://schemas.openxmlformats.org/drawingml/2006/main">
+              <a:graphicData uri="http://schemas.openxmlformats.org/drawingml/2006/picture">
+                <pic:pic xmlns:pic="http://schemas.openxmlformats.org/drawingml/2006/picture">
+                  <pic:nvPicPr>
+                    <pic:cNvPr id="0" name="Picture 7"/>
+                    <pic:cNvPicPr>
+                      <a:picLocks noChangeAspect="1" noChangeArrowheads="1"/>
+                    </pic:cNvPicPr>
+                  </pic:nvPicPr>
+                  <pic:blipFill>
+                    <a:blip r:embed="rId19">
+                      <a:extLst>
+                        <a:ext uri="{28A0092B-C50C-407E-A947-70E740481C1C}">
+                          <a14:useLocalDpi xmlns:a14="http://schemas.microsoft.com/office/drawing/2010/main" val="0"/>
+                        </a:ext>
+                      </a:extLst>
+                    </a:blip>
+                    <a:srcRect/>
+                    <a:stretch>
+                      <a:fillRect/>
+                    </a:stretch>
+                  </pic:blipFill>
+                  <pic:spPr bwMode="auto">
+                    <a:xfrm>
+                      <a:off x="0" y="0"/>
+                      <a:ext cx="2548115" cy="1843109"/>
+                    </a:xfrm>
+                    <a:prstGeom prst="rect">
+                      <a:avLst/>
+                    </a:prstGeom>
+                    <a:noFill/>
+                    <a:ln>
+                      <a:noFill/>
+                    </a:ln>
+                  </pic:spPr>
+                </pic:pic>
+              </a:graphicData>
+            </a:graphic>
+          </wp:inline>
+        </w:drawing>
+      </w:r>
+      <w:r>
+        <w:t xml:space="preserve"> </w:t>
+      </w:r>
+      <w:r>
+        <w:rPr>
+          <w:noProof/>
+        </w:rPr>
+        <w:drawing>
+          <wp:inline distT="0" distB="0" distL="0" distR="0" wp14:anchorId="610A96BC" wp14:editId="4704D108">
+            <wp:extent cx="2860387" cy="1822106"/>
+            <wp:effectExtent l="0" t="0" r="0" b="6985"/>
+            <wp:docPr id="10" name="Picture 10"/>
+            <wp:cNvGraphicFramePr>
+              <a:graphicFrameLocks xmlns:a="http://schemas.openxmlformats.org/drawingml/2006/main" noChangeAspect="1"/>
+            </wp:cNvGraphicFramePr>
+            <a:graphic xmlns:a="http://schemas.openxmlformats.org/drawingml/2006/main">
+              <a:graphicData uri="http://schemas.openxmlformats.org/drawingml/2006/picture">
+                <pic:pic xmlns:pic="http://schemas.openxmlformats.org/drawingml/2006/picture">
+                  <pic:nvPicPr>
+                    <pic:cNvPr id="0" name="Picture 9"/>
+                    <pic:cNvPicPr>
+                      <a:picLocks noChangeAspect="1" noChangeArrowheads="1"/>
+                    </pic:cNvPicPr>
+                  </pic:nvPicPr>
+                  <pic:blipFill>
+                    <a:blip r:embed="rId20">
+                      <a:extLst>
+                        <a:ext uri="{28A0092B-C50C-407E-A947-70E740481C1C}">
+                          <a14:useLocalDpi xmlns:a14="http://schemas.microsoft.com/office/drawing/2010/main" val="0"/>
+                        </a:ext>
+                      </a:extLst>
+                    </a:blip>
+                    <a:srcRect/>
+                    <a:stretch>
+                      <a:fillRect/>
+                    </a:stretch>
+                  </pic:blipFill>
+                  <pic:spPr bwMode="auto">
+                    <a:xfrm>
+                      <a:off x="0" y="0"/>
+                      <a:ext cx="2904070" cy="1849932"/>
+                    </a:xfrm>
+                    <a:prstGeom prst="rect">
+                      <a:avLst/>
+                    </a:prstGeom>
+                    <a:noFill/>
+                    <a:ln>
+                      <a:noFill/>
+                    </a:ln>
+                  </pic:spPr>
+                </pic:pic>
+              </a:graphicData>
+            </a:graphic>
+          </wp:inline>
+        </w:drawing>
+      </w:r>
+    </w:p>
+    <w:p>
+      <w:pPr>
+        <w:widowControl/>
+        <w:autoSpaceDE/>
+        <w:autoSpaceDN/>
+        <w:spacing w:after="160" w:line="360" w:lineRule="auto"/>
+        <w:jc w:val="center"/>
+      </w:pPr>
+      <w:r>
+        <w:t>Fig 11: Correlation between temperature and percent utilization of the GPU (core)</w:t>
+      </w:r>
+      <w:r>
+        <w:t xml:space="preserve"> </w:t>
+      </w:r>
+      <w:r>
+        <w:t>and percent utilization of the memory</w:t>
+      </w:r>
+    </w:p>
+    <w:p>
+      <w:pPr>
+        <w:widowControl/>
+        <w:autoSpaceDE/>
+        <w:autoSpaceDN/>
+        <w:spacing w:after="160" w:line="360" w:lineRule="auto"/>
+        <w:jc w:val="left"/>
+      </w:pPr>
+    </w:p>
+    <w:p>
+      <w:pPr>
+        <w:widowControl/>
+        <w:autoSpaceDE/>
+        <w:autoSpaceDN/>
+        <w:spacing w:after="160" w:line="360" w:lineRule="auto"/>
+        <w:jc w:val="left"/>
+      </w:pPr>
+      <w:r>
+        <w:t>GPU temperatu</w:t>
+      </w:r>
+      <w:r>
+        <w:t xml:space="preserve">re </w:t>
+      </w:r>
+      <w:r>
+        <w:t>has</w:t>
+      </w:r>
+      <w:r>
+        <w:t xml:space="preserve"> moderate effect on the</w:t>
+      </w:r>
+      <w:r>
+        <w:t xml:space="preserve"> percent of utilization of the GPU (core) and percent utilization of the memory.</w:t>
+      </w:r>
+      <w:r>
+        <w:t xml:space="preserve"> </w:t>
+      </w:r>
+    </w:p>
+    <w:p>
+      <w:pPr>
+        <w:widowControl/>
+        <w:autoSpaceDE/>
+        <w:autoSpaceDN/>
+        <w:spacing w:after="160" w:line="360" w:lineRule="auto"/>
+        <w:jc w:val="left"/>
+      </w:pPr>
+    </w:p>
+    <w:p>
+      <w:pPr>
+        <w:widowControl/>
+        <w:autoSpaceDE/>
+        <w:autoSpaceDN/>
+        <w:spacing w:after="160" w:line="360" w:lineRule="auto"/>
+        <w:jc w:val="left"/>
+      </w:pPr>
+    </w:p>
+    <w:p>
+      <w:pPr>
+        <w:widowControl/>
+        <w:autoSpaceDE/>
+        <w:autoSpaceDN/>
+        <w:spacing w:after="160" w:line="259" w:lineRule="auto"/>
+      </w:pPr>
+    </w:p>
+    <w:p>
+      <w:pPr>
+        <w:widowControl/>
+        <w:autoSpaceDE/>
+        <w:autoSpaceDN/>
+        <w:spacing w:after="160" w:line="259" w:lineRule="auto"/>
+      </w:pPr>
+      <w:r>
+        <w:lastRenderedPageBreak/>
+        <w:t xml:space="preserve"> </w:t>
+      </w:r>
+      <w:r>
+        <w:br w:type="page"/>
       </w:r>
     </w:p>
     <w:p/>
@@ -3088,19 +5544,17 @@
     <w:p/>
     <w:p/>
     <w:p/>
+    <w:p>
+      <w:r>
+        <w:t>Reference</w:t>
+      </w:r>
+    </w:p>
     <w:p/>
-    <w:p/>
-    <w:p>
-      <w:r>
-        <w:t>Reference</w:t>
-      </w:r>
-    </w:p>
-    <w:p/>
     <w:p>
       <w:r>
         <w:t xml:space="preserve">[1] </w:t>
       </w:r>
-      <w:hyperlink r:id="rId17" w:history="1">
+      <w:hyperlink r:id="rId21" w:history="1">
         <w:r>
           <w:rPr>
             <w:rStyle w:val="Hyperlink"/>
@@ -3233,7 +5687,7 @@
       </w:r>
     </w:p>
     <w:p>
-      <w:hyperlink r:id="rId18" w:history="1">
+      <w:hyperlink r:id="rId22" w:history="1">
         <w:r>
           <w:rPr>
             <w:rStyle w:val="Hyperlink"/>
@@ -3251,7 +5705,7 @@
       <w:r>
         <w:t xml:space="preserve">[4] </w:t>
       </w:r>
-      <w:hyperlink r:id="rId19" w:history="1">
+      <w:hyperlink r:id="rId23" w:history="1">
         <w:r>
           <w:rPr>
             <w:rStyle w:val="Hyperlink"/>
@@ -3261,7 +5715,7 @@
       </w:hyperlink>
     </w:p>
     <w:sectPr>
-      <w:footerReference w:type="default" r:id="rId20"/>
+      <w:footerReference w:type="default" r:id="rId24"/>
       <w:pgSz w:w="12240" w:h="15840"/>
       <w:pgMar w:top="1440" w:right="1440" w:bottom="1440" w:left="1440" w:header="720" w:footer="720" w:gutter="0"/>
       <w:cols w:space="720"/>
@@ -3365,6 +5819,119 @@
 <file path=word/numbering.xml><?xml version="1.0" encoding="utf-8"?>
 <w:numbering xmlns:wpc="http://schemas.microsoft.com/office/word/2010/wordprocessingCanvas" xmlns:cx="http://schemas.microsoft.com/office/drawing/2014/chartex" xmlns:cx1="http://schemas.microsoft.com/office/drawing/2015/9/8/chartex" xmlns:cx2="http://schemas.microsoft.com/office/drawing/2015/10/21/chartex" xmlns:cx3="http://schemas.microsoft.com/office/drawing/2016/5/9/chartex" xmlns:cx4="http://schemas.microsoft.com/office/drawing/2016/5/10/chartex" xmlns:cx5="http://schemas.microsoft.com/office/drawing/2016/5/11/chartex" xmlns:cx6="http://schemas.microsoft.com/office/drawing/2016/5/12/chartex" xmlns:cx7="http://schemas.microsoft.com/office/drawing/2016/5/13/chartex" xmlns:cx8="http://schemas.microsoft.com/office/drawing/2016/5/14/chartex" xmlns:mc="http://schemas.openxmlformats.org/markup-compatibility/2006" xmlns:aink="http://schemas.microsoft.com/office/drawing/2016/ink" xmlns:am3d="http://schemas.microsoft.com/office/drawing/2017/model3d" xmlns:o="urn:schemas-microsoft-com:office:office" xmlns:r="http://schemas.openxmlformats.org/officeDocument/2006/relationships" xmlns:m="http://schemas.openxmlformats.org/officeDocument/2006/math" xmlns:v="urn:schemas-microsoft-com:vml" xmlns:wp14="http://schemas.microsoft.com/office/word/2010/wordprocessingDrawing" xmlns:wp="http://schemas.openxmlformats.org/drawingml/2006/wordprocessingDrawing" xmlns:w10="urn:schemas-microsoft-com:office:word" xmlns:w="http://schemas.openxmlformats.org/wordprocessingml/2006/main" xmlns:w14="http://schemas.microsoft.com/office/word/2010/wordml" xmlns:w15="http://schemas.microsoft.com/office/word/2012/wordml" xmlns:w16cex="http://schemas.microsoft.com/office/word/2018/wordml/cex" xmlns:w16cid="http://schemas.microsoft.com/office/word/2016/wordml/cid" xmlns:w16="http://schemas.microsoft.com/office/word/2018/wordml" xmlns:w16sdtdh="http://schemas.microsoft.com/office/word/2020/wordml/sdtdatahash" xmlns:w16se="http://schemas.microsoft.com/office/word/2015/wordml/symex" xmlns:wpg="http://schemas.microsoft.com/office/word/2010/wordprocessingGroup" xmlns:wpi="http://schemas.microsoft.com/office/word/2010/wordprocessingInk" xmlns:wne="http://schemas.microsoft.com/office/word/2006/wordml" xmlns:wps="http://schemas.microsoft.com/office/word/2010/wordprocessingShape" mc:Ignorable="w14 w15 w16se w16cid w16 w16cex w16sdtdh wp14">
   <w:abstractNum w:abstractNumId="0" w15:restartNumberingAfterBreak="0">
+    <w:nsid w:val="0FFE3DDE"/>
+    <w:multiLevelType w:val="hybridMultilevel"/>
+    <w:tmpl w:val="4D1A5656"/>
+    <w:lvl w:ilvl="0" w:tplc="04090001">
+      <w:start w:val="1"/>
+      <w:numFmt w:val="bullet"/>
+      <w:lvlText w:val=""/>
+      <w:lvlJc w:val="left"/>
+      <w:pPr>
+        <w:ind w:left="720" w:hanging="360"/>
+      </w:pPr>
+      <w:rPr>
+        <w:rFonts w:ascii="Symbol" w:hAnsi="Symbol" w:hint="default"/>
+      </w:rPr>
+    </w:lvl>
+    <w:lvl w:ilvl="1" w:tplc="04090003" w:tentative="1">
+      <w:start w:val="1"/>
+      <w:numFmt w:val="bullet"/>
+      <w:lvlText w:val="o"/>
+      <w:lvlJc w:val="left"/>
+      <w:pPr>
+        <w:ind w:left="1440" w:hanging="360"/>
+      </w:pPr>
+      <w:rPr>
+        <w:rFonts w:ascii="Courier New" w:hAnsi="Courier New" w:cs="Courier New" w:hint="default"/>
+      </w:rPr>
+    </w:lvl>
+    <w:lvl w:ilvl="2" w:tplc="04090005" w:tentative="1">
+      <w:start w:val="1"/>
+      <w:numFmt w:val="bullet"/>
+      <w:lvlText w:val=""/>
+      <w:lvlJc w:val="left"/>
+      <w:pPr>
+        <w:ind w:left="2160" w:hanging="360"/>
+      </w:pPr>
+      <w:rPr>
+        <w:rFonts w:ascii="Wingdings" w:hAnsi="Wingdings" w:hint="default"/>
+      </w:rPr>
+    </w:lvl>
+    <w:lvl w:ilvl="3" w:tplc="04090001" w:tentative="1">
+      <w:start w:val="1"/>
+      <w:numFmt w:val="bullet"/>
+      <w:lvlText w:val=""/>
+      <w:lvlJc w:val="left"/>
+      <w:pPr>
+        <w:ind w:left="2880" w:hanging="360"/>
+      </w:pPr>
+      <w:rPr>
+        <w:rFonts w:ascii="Symbol" w:hAnsi="Symbol" w:hint="default"/>
+      </w:rPr>
+    </w:lvl>
+    <w:lvl w:ilvl="4" w:tplc="04090003" w:tentative="1">
+      <w:start w:val="1"/>
+      <w:numFmt w:val="bullet"/>
+      <w:lvlText w:val="o"/>
+      <w:lvlJc w:val="left"/>
+      <w:pPr>
+        <w:ind w:left="3600" w:hanging="360"/>
+      </w:pPr>
+      <w:rPr>
+        <w:rFonts w:ascii="Courier New" w:hAnsi="Courier New" w:cs="Courier New" w:hint="default"/>
+      </w:rPr>
+    </w:lvl>
+    <w:lvl w:ilvl="5" w:tplc="04090005" w:tentative="1">
+      <w:start w:val="1"/>
+      <w:numFmt w:val="bullet"/>
+      <w:lvlText w:val=""/>
+      <w:lvlJc w:val="left"/>
+      <w:pPr>
+        <w:ind w:left="4320" w:hanging="360"/>
+      </w:pPr>
+      <w:rPr>
+        <w:rFonts w:ascii="Wingdings" w:hAnsi="Wingdings" w:hint="default"/>
+      </w:rPr>
+    </w:lvl>
+    <w:lvl w:ilvl="6" w:tplc="04090001" w:tentative="1">
+      <w:start w:val="1"/>
+      <w:numFmt w:val="bullet"/>
+      <w:lvlText w:val=""/>
+      <w:lvlJc w:val="left"/>
+      <w:pPr>
+        <w:ind w:left="5040" w:hanging="360"/>
+      </w:pPr>
+      <w:rPr>
+        <w:rFonts w:ascii="Symbol" w:hAnsi="Symbol" w:hint="default"/>
+      </w:rPr>
+    </w:lvl>
+    <w:lvl w:ilvl="7" w:tplc="04090003" w:tentative="1">
+      <w:start w:val="1"/>
+      <w:numFmt w:val="bullet"/>
+      <w:lvlText w:val="o"/>
+      <w:lvlJc w:val="left"/>
+      <w:pPr>
+        <w:ind w:left="5760" w:hanging="360"/>
+      </w:pPr>
+      <w:rPr>
+        <w:rFonts w:ascii="Courier New" w:hAnsi="Courier New" w:cs="Courier New" w:hint="default"/>
+      </w:rPr>
+    </w:lvl>
+    <w:lvl w:ilvl="8" w:tplc="04090005" w:tentative="1">
+      <w:start w:val="1"/>
+      <w:numFmt w:val="bullet"/>
+      <w:lvlText w:val=""/>
+      <w:lvlJc w:val="left"/>
+      <w:pPr>
+        <w:ind w:left="6480" w:hanging="360"/>
+      </w:pPr>
+      <w:rPr>
+        <w:rFonts w:ascii="Wingdings" w:hAnsi="Wingdings" w:hint="default"/>
+      </w:rPr>
+    </w:lvl>
+  </w:abstractNum>
+  <w:abstractNum w:abstractNumId="1" w15:restartNumberingAfterBreak="0">
     <w:nsid w:val="1E6B25B8"/>
     <w:multiLevelType w:val="hybridMultilevel"/>
     <w:tmpl w:val="70920D2A"/>
@@ -3477,7 +6044,7 @@
       </w:rPr>
     </w:lvl>
   </w:abstractNum>
-  <w:abstractNum w:abstractNumId="1" w15:restartNumberingAfterBreak="0">
+  <w:abstractNum w:abstractNumId="2" w15:restartNumberingAfterBreak="0">
     <w:nsid w:val="28A87A18"/>
     <w:multiLevelType w:val="hybridMultilevel"/>
     <w:tmpl w:val="78FCE3D2"/>
@@ -3590,7 +6157,7 @@
       </w:rPr>
     </w:lvl>
   </w:abstractNum>
-  <w:abstractNum w:abstractNumId="2" w15:restartNumberingAfterBreak="0">
+  <w:abstractNum w:abstractNumId="3" w15:restartNumberingAfterBreak="0">
     <w:nsid w:val="2D5B34E9"/>
     <w:multiLevelType w:val="hybridMultilevel"/>
     <w:tmpl w:val="03286710"/>
@@ -3703,7 +6270,7 @@
       </w:rPr>
     </w:lvl>
   </w:abstractNum>
-  <w:abstractNum w:abstractNumId="3" w15:restartNumberingAfterBreak="0">
+  <w:abstractNum w:abstractNumId="4" w15:restartNumberingAfterBreak="0">
     <w:nsid w:val="34927F6E"/>
     <w:multiLevelType w:val="hybridMultilevel"/>
     <w:tmpl w:val="EB1AF904"/>
@@ -3816,7 +6383,156 @@
       </w:rPr>
     </w:lvl>
   </w:abstractNum>
-  <w:abstractNum w:abstractNumId="4" w15:restartNumberingAfterBreak="0">
+  <w:abstractNum w:abstractNumId="5" w15:restartNumberingAfterBreak="0">
+    <w:nsid w:val="38FC6897"/>
+    <w:multiLevelType w:val="multilevel"/>
+    <w:tmpl w:val="60BEEB1E"/>
+    <w:lvl w:ilvl="0">
+      <w:start w:val="1"/>
+      <w:numFmt w:val="bullet"/>
+      <w:lvlText w:val=""/>
+      <w:lvlJc w:val="left"/>
+      <w:pPr>
+        <w:tabs>
+          <w:tab w:val="num" w:pos="720"/>
+        </w:tabs>
+        <w:ind w:left="720" w:hanging="360"/>
+      </w:pPr>
+      <w:rPr>
+        <w:rFonts w:ascii="Symbol" w:hAnsi="Symbol" w:hint="default"/>
+        <w:sz w:val="20"/>
+      </w:rPr>
+    </w:lvl>
+    <w:lvl w:ilvl="1" w:tentative="1">
+      <w:start w:val="1"/>
+      <w:numFmt w:val="bullet"/>
+      <w:lvlText w:val="o"/>
+      <w:lvlJc w:val="left"/>
+      <w:pPr>
+        <w:tabs>
+          <w:tab w:val="num" w:pos="1440"/>
+        </w:tabs>
+        <w:ind w:left="1440" w:hanging="360"/>
+      </w:pPr>
+      <w:rPr>
+        <w:rFonts w:ascii="Courier New" w:hAnsi="Courier New" w:hint="default"/>
+        <w:sz w:val="20"/>
+      </w:rPr>
+    </w:lvl>
+    <w:lvl w:ilvl="2" w:tentative="1">
+      <w:start w:val="1"/>
+      <w:numFmt w:val="bullet"/>
+      <w:lvlText w:val=""/>
+      <w:lvlJc w:val="left"/>
+      <w:pPr>
+        <w:tabs>
+          <w:tab w:val="num" w:pos="2160"/>
+        </w:tabs>
+        <w:ind w:left="2160" w:hanging="360"/>
+      </w:pPr>
+      <w:rPr>
+        <w:rFonts w:ascii="Wingdings" w:hAnsi="Wingdings" w:hint="default"/>
+        <w:sz w:val="20"/>
+      </w:rPr>
+    </w:lvl>
+    <w:lvl w:ilvl="3" w:tentative="1">
+      <w:start w:val="1"/>
+      <w:numFmt w:val="bullet"/>
+      <w:lvlText w:val=""/>
+      <w:lvlJc w:val="left"/>
+      <w:pPr>
+        <w:tabs>
+          <w:tab w:val="num" w:pos="2880"/>
+        </w:tabs>
+        <w:ind w:left="2880" w:hanging="360"/>
+      </w:pPr>
+      <w:rPr>
+        <w:rFonts w:ascii="Wingdings" w:hAnsi="Wingdings" w:hint="default"/>
+        <w:sz w:val="20"/>
+      </w:rPr>
+    </w:lvl>
+    <w:lvl w:ilvl="4" w:tentative="1">
+      <w:start w:val="1"/>
+      <w:numFmt w:val="bullet"/>
+      <w:lvlText w:val=""/>
+      <w:lvlJc w:val="left"/>
+      <w:pPr>
+        <w:tabs>
+          <w:tab w:val="num" w:pos="3600"/>
+        </w:tabs>
+        <w:ind w:left="3600" w:hanging="360"/>
+      </w:pPr>
+      <w:rPr>
+        <w:rFonts w:ascii="Wingdings" w:hAnsi="Wingdings" w:hint="default"/>
+        <w:sz w:val="20"/>
+      </w:rPr>
+    </w:lvl>
+    <w:lvl w:ilvl="5" w:tentative="1">
+      <w:start w:val="1"/>
+      <w:numFmt w:val="bullet"/>
+      <w:lvlText w:val=""/>
+      <w:lvlJc w:val="left"/>
+      <w:pPr>
+        <w:tabs>
+          <w:tab w:val="num" w:pos="4320"/>
+        </w:tabs>
+        <w:ind w:left="4320" w:hanging="360"/>
+      </w:pPr>
+      <w:rPr>
+        <w:rFonts w:ascii="Wingdings" w:hAnsi="Wingdings" w:hint="default"/>
+        <w:sz w:val="20"/>
+      </w:rPr>
+    </w:lvl>
+    <w:lvl w:ilvl="6" w:tentative="1">
+      <w:start w:val="1"/>
+      <w:numFmt w:val="bullet"/>
+      <w:lvlText w:val=""/>
+      <w:lvlJc w:val="left"/>
+      <w:pPr>
+        <w:tabs>
+          <w:tab w:val="num" w:pos="5040"/>
+        </w:tabs>
+        <w:ind w:left="5040" w:hanging="360"/>
+      </w:pPr>
+      <w:rPr>
+        <w:rFonts w:ascii="Wingdings" w:hAnsi="Wingdings" w:hint="default"/>
+        <w:sz w:val="20"/>
+      </w:rPr>
+    </w:lvl>
+    <w:lvl w:ilvl="7" w:tentative="1">
+      <w:start w:val="1"/>
+      <w:numFmt w:val="bullet"/>
+      <w:lvlText w:val=""/>
+      <w:lvlJc w:val="left"/>
+      <w:pPr>
+        <w:tabs>
+          <w:tab w:val="num" w:pos="5760"/>
+        </w:tabs>
+        <w:ind w:left="5760" w:hanging="360"/>
+      </w:pPr>
+      <w:rPr>
+        <w:rFonts w:ascii="Wingdings" w:hAnsi="Wingdings" w:hint="default"/>
+        <w:sz w:val="20"/>
+      </w:rPr>
+    </w:lvl>
+    <w:lvl w:ilvl="8" w:tentative="1">
+      <w:start w:val="1"/>
+      <w:numFmt w:val="bullet"/>
+      <w:lvlText w:val=""/>
+      <w:lvlJc w:val="left"/>
+      <w:pPr>
+        <w:tabs>
+          <w:tab w:val="num" w:pos="6480"/>
+        </w:tabs>
+        <w:ind w:left="6480" w:hanging="360"/>
+      </w:pPr>
+      <w:rPr>
+        <w:rFonts w:ascii="Wingdings" w:hAnsi="Wingdings" w:hint="default"/>
+        <w:sz w:val="20"/>
+      </w:rPr>
+    </w:lvl>
+  </w:abstractNum>
+  <w:abstractNum w:abstractNumId="6" w15:restartNumberingAfterBreak="0">
     <w:nsid w:val="39996A9E"/>
     <w:multiLevelType w:val="hybridMultilevel"/>
     <w:tmpl w:val="E10AEC8C"/>
@@ -3929,7 +6645,7 @@
       </w:rPr>
     </w:lvl>
   </w:abstractNum>
-  <w:abstractNum w:abstractNumId="5" w15:restartNumberingAfterBreak="0">
+  <w:abstractNum w:abstractNumId="7" w15:restartNumberingAfterBreak="0">
     <w:nsid w:val="3FAD1B1D"/>
     <w:multiLevelType w:val="multilevel"/>
     <w:tmpl w:val="B1303412"/>
@@ -4077,7 +6793,7 @@
       </w:rPr>
     </w:lvl>
   </w:abstractNum>
-  <w:abstractNum w:abstractNumId="6" w15:restartNumberingAfterBreak="0">
+  <w:abstractNum w:abstractNumId="8" w15:restartNumberingAfterBreak="0">
     <w:nsid w:val="5CDC2FBF"/>
     <w:multiLevelType w:val="hybridMultilevel"/>
     <w:tmpl w:val="E21E1A62"/>
@@ -4190,7 +6906,7 @@
       </w:rPr>
     </w:lvl>
   </w:abstractNum>
-  <w:abstractNum w:abstractNumId="7" w15:restartNumberingAfterBreak="0">
+  <w:abstractNum w:abstractNumId="9" w15:restartNumberingAfterBreak="0">
     <w:nsid w:val="639C3158"/>
     <w:multiLevelType w:val="hybridMultilevel"/>
     <w:tmpl w:val="735E6CCC"/>
@@ -4303,7 +7019,7 @@
       </w:rPr>
     </w:lvl>
   </w:abstractNum>
-  <w:abstractNum w:abstractNumId="8" w15:restartNumberingAfterBreak="0">
+  <w:abstractNum w:abstractNumId="10" w15:restartNumberingAfterBreak="0">
     <w:nsid w:val="74D5718F"/>
     <w:multiLevelType w:val="multilevel"/>
     <w:tmpl w:val="A126B7AE"/>
@@ -4452,7 +7168,7 @@
       </w:rPr>
     </w:lvl>
   </w:abstractNum>
-  <w:abstractNum w:abstractNumId="9" w15:restartNumberingAfterBreak="0">
+  <w:abstractNum w:abstractNumId="11" w15:restartNumberingAfterBreak="0">
     <w:nsid w:val="76236971"/>
     <w:multiLevelType w:val="multilevel"/>
     <w:tmpl w:val="D03625E2"/>
@@ -4595,7 +7311,7 @@
       </w:rPr>
     </w:lvl>
   </w:abstractNum>
-  <w:abstractNum w:abstractNumId="10" w15:restartNumberingAfterBreak="0">
+  <w:abstractNum w:abstractNumId="12" w15:restartNumberingAfterBreak="0">
     <w:nsid w:val="7C435C46"/>
     <w:multiLevelType w:val="hybridMultilevel"/>
     <w:tmpl w:val="7C6EFA96"/>
@@ -4709,36 +7425,42 @@
     </w:lvl>
   </w:abstractNum>
   <w:num w:numId="1">
+    <w:abstractNumId w:val="2"/>
+  </w:num>
+  <w:num w:numId="2">
+    <w:abstractNumId w:val="10"/>
+  </w:num>
+  <w:num w:numId="3">
+    <w:abstractNumId w:val="11"/>
+  </w:num>
+  <w:num w:numId="4">
+    <w:abstractNumId w:val="6"/>
+  </w:num>
+  <w:num w:numId="5">
+    <w:abstractNumId w:val="7"/>
+  </w:num>
+  <w:num w:numId="6">
+    <w:abstractNumId w:val="12"/>
+  </w:num>
+  <w:num w:numId="7">
+    <w:abstractNumId w:val="3"/>
+  </w:num>
+  <w:num w:numId="8">
+    <w:abstractNumId w:val="8"/>
+  </w:num>
+  <w:num w:numId="9">
+    <w:abstractNumId w:val="4"/>
+  </w:num>
+  <w:num w:numId="10">
+    <w:abstractNumId w:val="9"/>
+  </w:num>
+  <w:num w:numId="11">
     <w:abstractNumId w:val="1"/>
   </w:num>
-  <w:num w:numId="2">
-    <w:abstractNumId w:val="8"/>
-  </w:num>
-  <w:num w:numId="3">
-    <w:abstractNumId w:val="9"/>
-  </w:num>
-  <w:num w:numId="4">
-    <w:abstractNumId w:val="4"/>
-  </w:num>
-  <w:num w:numId="5">
+  <w:num w:numId="12">
     <w:abstractNumId w:val="5"/>
   </w:num>
-  <w:num w:numId="6">
-    <w:abstractNumId w:val="10"/>
-  </w:num>
-  <w:num w:numId="7">
-    <w:abstractNumId w:val="2"/>
-  </w:num>
-  <w:num w:numId="8">
-    <w:abstractNumId w:val="6"/>
-  </w:num>
-  <w:num w:numId="9">
-    <w:abstractNumId w:val="3"/>
-  </w:num>
-  <w:num w:numId="10">
-    <w:abstractNumId w:val="7"/>
-  </w:num>
-  <w:num w:numId="11">
+  <w:num w:numId="13">
     <w:abstractNumId w:val="0"/>
   </w:num>
 </w:numbering>

</xml_diff>

<commit_message>
trying to merge all three files
</commit_message>
<xml_diff>
--- a/B210472095_SATISH_PILLA_CLOUD_COMPUTING_REPORT.docx
+++ b/B210472095_SATISH_PILLA_CLOUD_COMPUTING_REPORT.docx
@@ -621,12 +621,46 @@
           <w:szCs w:val="28"/>
         </w:rPr>
         <w:lastRenderedPageBreak/>
-        <w:t>2 Background</w:t>
+        <w:t xml:space="preserve">2 </w:t>
+      </w:r>
+      <w:r>
+        <w:rPr>
+          <w:rFonts w:cs="Times New Roman"/>
+          <w:szCs w:val="28"/>
+        </w:rPr>
+        <w:t>Business Understanding</w:t>
       </w:r>
     </w:p>
     <w:p/>
     <w:p>
       <w:pPr>
+        <w:pStyle w:val="Heading2"/>
+        <w:rPr>
+          <w:rFonts w:ascii="Times New Roman" w:hAnsi="Times New Roman" w:cs="Times New Roman"/>
+          <w:sz w:val="24"/>
+          <w:szCs w:val="24"/>
+        </w:rPr>
+      </w:pPr>
+      <w:r>
+        <w:rPr>
+          <w:rFonts w:ascii="Times New Roman" w:hAnsi="Times New Roman" w:cs="Times New Roman"/>
+          <w:sz w:val="24"/>
+          <w:szCs w:val="24"/>
+        </w:rPr>
+        <w:t xml:space="preserve">2.1 </w:t>
+      </w:r>
+      <w:r>
+        <w:rPr>
+          <w:rFonts w:ascii="Times New Roman" w:hAnsi="Times New Roman" w:cs="Times New Roman"/>
+          <w:sz w:val="24"/>
+          <w:szCs w:val="24"/>
+        </w:rPr>
+        <w:t>Background</w:t>
+      </w:r>
+    </w:p>
+    <w:p/>
+    <w:p>
+      <w:pPr>
         <w:spacing w:line="360" w:lineRule="auto"/>
       </w:pPr>
       <w:r>
@@ -649,11 +683,6 @@
       <w:pPr>
         <w:spacing w:line="360" w:lineRule="auto"/>
       </w:pPr>
-    </w:p>
-    <w:p>
-      <w:pPr>
-        <w:spacing w:line="360" w:lineRule="auto"/>
-      </w:pPr>
       <w:r>
         <w:t>Newcastle university provided a</w:t>
       </w:r>
@@ -692,7 +721,6 @@
         </w:rPr>
         <w:t>3</w:t>
       </w:r>
-      <w:proofErr w:type="gramStart"/>
       <w:r>
         <w:rPr>
           <w:color w:val="4472C4" w:themeColor="accent1"/>
@@ -704,12 +732,8 @@
         <w:rPr>
           <w:szCs w:val="24"/>
         </w:rPr>
-        <w:t>,</w:t>
-      </w:r>
-      <w:r>
         <w:t>.</w:t>
       </w:r>
-      <w:proofErr w:type="gramEnd"/>
       <w:r>
         <w:t xml:space="preserve"> The three main goals of a study of IoT-sensed environment data are to </w:t>
       </w:r>
@@ -803,12 +827,6 @@
     <w:p>
       <w:pPr>
         <w:spacing w:line="360" w:lineRule="auto"/>
-        <w:jc w:val="center"/>
-      </w:pPr>
-    </w:p>
-    <w:p>
-      <w:pPr>
-        <w:spacing w:line="360" w:lineRule="auto"/>
       </w:pPr>
       <w:r>
         <w:lastRenderedPageBreak/>
@@ -818,15 +836,7 @@
         <w:t xml:space="preserve">s. The data is then sent to Azure in which the task queue management Azure batch assign the data to different jobs created on the virtual machine for rendering and splitting the image. </w:t>
       </w:r>
       <w:r>
-        <w:t xml:space="preserve">Various events are performed in each job with a unique task id for each rendering. There will be GPU nodes that collect output metrics related to the virtual machine's GPU status. The tiles are then saved in </w:t>
-      </w:r>
-      <w:proofErr w:type="spellStart"/>
-      <w:r>
-        <w:t>krpano</w:t>
-      </w:r>
-      <w:proofErr w:type="spellEnd"/>
-      <w:r>
-        <w:t xml:space="preserve"> after rendering, which consumes 1Tbyte per image. An http server delivers these images to visitors using client browsers.</w:t>
+        <w:t>Various events are performed in each job with a unique task id for each rendering. There will be GPU nodes that collect output metrics related to the virtual machine's GPU status. The tiles are then saved in krpano after rendering, which consumes 1Tbyte per image. An http server delivers these images to visitors using client browsers.</w:t>
       </w:r>
     </w:p>
     <w:p>
@@ -993,65 +1003,321 @@
     </w:p>
     <w:p>
       <w:pPr>
+        <w:pStyle w:val="Heading2"/>
+        <w:rPr>
+          <w:rFonts w:ascii="Times New Roman" w:hAnsi="Times New Roman" w:cs="Times New Roman"/>
+          <w:sz w:val="24"/>
+          <w:szCs w:val="24"/>
+        </w:rPr>
+      </w:pPr>
+      <w:r>
+        <w:rPr>
+          <w:rFonts w:ascii="Times New Roman" w:hAnsi="Times New Roman" w:cs="Times New Roman"/>
+          <w:sz w:val="24"/>
+          <w:szCs w:val="24"/>
+        </w:rPr>
+        <w:lastRenderedPageBreak/>
+        <w:t>2.2 Objective</w:t>
+      </w:r>
+    </w:p>
+    <w:p/>
+    <w:p>
+      <w:pPr>
+        <w:spacing w:line="360" w:lineRule="auto"/>
+        <w:rPr>
+          <w:rFonts w:cs="Times New Roman"/>
+          <w:szCs w:val="24"/>
+        </w:rPr>
+      </w:pPr>
+      <w:r>
+        <w:rPr>
+          <w:rFonts w:cs="Times New Roman"/>
+          <w:szCs w:val="24"/>
+        </w:rPr>
+        <w:t>The purpose of this project is to look into bottlenecks and trends in the use of GPUs in Newcastle Upon Tyne's terapixel rendering operations on a cloud computing platform. The following are the expected criteria to investigate.</w:t>
+      </w:r>
+    </w:p>
+    <w:p>
+      <w:pPr>
+        <w:widowControl/>
+        <w:numPr>
+          <w:ilvl w:val="0"/>
+          <w:numId w:val="14"/>
+        </w:numPr>
+        <w:shd w:val="clear" w:color="auto" w:fill="FFFFFF"/>
+        <w:autoSpaceDE/>
+        <w:autoSpaceDN/>
+        <w:spacing w:before="100" w:beforeAutospacing="1" w:after="100" w:afterAutospacing="1" w:line="360" w:lineRule="auto"/>
+        <w:jc w:val="left"/>
+        <w:rPr>
+          <w:rFonts w:eastAsia="Times New Roman" w:cs="Times New Roman"/>
+          <w:color w:val="24292F"/>
+          <w:szCs w:val="24"/>
+        </w:rPr>
+      </w:pPr>
+      <w:r>
+        <w:rPr>
+          <w:rFonts w:eastAsia="Times New Roman" w:cs="Times New Roman"/>
+          <w:color w:val="24292F"/>
+          <w:szCs w:val="24"/>
+        </w:rPr>
+        <w:t>Which event types dominate task runtimes?</w:t>
+      </w:r>
+    </w:p>
+    <w:p>
+      <w:pPr>
+        <w:widowControl/>
+        <w:numPr>
+          <w:ilvl w:val="0"/>
+          <w:numId w:val="14"/>
+        </w:numPr>
+        <w:shd w:val="clear" w:color="auto" w:fill="FFFFFF"/>
+        <w:autoSpaceDE/>
+        <w:autoSpaceDN/>
+        <w:spacing w:before="60" w:after="100" w:afterAutospacing="1" w:line="360" w:lineRule="auto"/>
+        <w:jc w:val="left"/>
+        <w:rPr>
+          <w:rFonts w:eastAsia="Times New Roman" w:cs="Times New Roman"/>
+          <w:color w:val="24292F"/>
+          <w:szCs w:val="24"/>
+        </w:rPr>
+      </w:pPr>
+      <w:r>
+        <w:rPr>
+          <w:rFonts w:eastAsia="Times New Roman" w:cs="Times New Roman"/>
+          <w:color w:val="24292F"/>
+          <w:szCs w:val="24"/>
+        </w:rPr>
+        <w:t>What is the interplay between GPU temperature and performance?</w:t>
+      </w:r>
+    </w:p>
+    <w:p>
+      <w:pPr>
+        <w:widowControl/>
+        <w:numPr>
+          <w:ilvl w:val="0"/>
+          <w:numId w:val="14"/>
+        </w:numPr>
+        <w:shd w:val="clear" w:color="auto" w:fill="FFFFFF"/>
+        <w:autoSpaceDE/>
+        <w:autoSpaceDN/>
+        <w:spacing w:before="60" w:after="100" w:afterAutospacing="1" w:line="360" w:lineRule="auto"/>
+        <w:jc w:val="left"/>
+        <w:rPr>
+          <w:rFonts w:eastAsia="Times New Roman" w:cs="Times New Roman"/>
+          <w:color w:val="24292F"/>
+          <w:szCs w:val="24"/>
+        </w:rPr>
+      </w:pPr>
+      <w:r>
+        <w:rPr>
+          <w:rFonts w:eastAsia="Times New Roman" w:cs="Times New Roman"/>
+          <w:color w:val="24292F"/>
+          <w:szCs w:val="24"/>
+        </w:rPr>
+        <w:t>What is the interplay between increased power draw and render time?</w:t>
+      </w:r>
+    </w:p>
+    <w:p>
+      <w:pPr>
         <w:pStyle w:val="Heading1"/>
+      </w:pPr>
+      <w:r>
+        <w:t xml:space="preserve">3 </w:t>
+      </w:r>
+      <w:r>
+        <w:t>Tools &amp; Methodologies</w:t>
+      </w:r>
+    </w:p>
+    <w:p/>
+    <w:p>
+      <w:pPr>
+        <w:spacing w:line="360" w:lineRule="auto"/>
+        <w:rPr>
+          <w:rFonts w:cs="Times New Roman"/>
+        </w:rPr>
+      </w:pPr>
+      <w:r>
+        <w:rPr>
+          <w:rFonts w:cs="Times New Roman"/>
+        </w:rPr>
+        <w:t>We are following CRISP-DM methodology for this project, In the project preparing the data before exploration and understand. Their will be no modelling and deployment steps in the project.</w:t>
+      </w:r>
+    </w:p>
+    <w:p>
+      <w:pPr>
+        <w:spacing w:line="360" w:lineRule="auto"/>
+        <w:rPr>
+          <w:rFonts w:cs="Times New Roman"/>
+        </w:rPr>
+      </w:pPr>
+    </w:p>
+    <w:p>
+      <w:pPr>
+        <w:spacing w:line="360" w:lineRule="auto"/>
+        <w:rPr>
+          <w:rFonts w:cs="Times New Roman"/>
+        </w:rPr>
+      </w:pPr>
+      <w:r>
+        <w:rPr>
+          <w:rFonts w:cs="Times New Roman"/>
+        </w:rPr>
+        <w:t>Tools</w:t>
+      </w:r>
+    </w:p>
+    <w:p>
+      <w:pPr>
+        <w:spacing w:line="360" w:lineRule="auto"/>
+        <w:rPr>
+          <w:rFonts w:cs="Times New Roman"/>
+        </w:rPr>
+      </w:pPr>
+      <w:r>
+        <w:rPr>
+          <w:rFonts w:cs="Times New Roman"/>
+        </w:rPr>
+        <w:t>Python Programing language, for reproducibility we are using juypter notebook</w:t>
+      </w:r>
+      <w:r>
+        <w:rPr>
+          <w:rFonts w:cs="Times New Roman"/>
+        </w:rPr>
+        <w:t>.</w:t>
+      </w:r>
+    </w:p>
+    <w:p>
+      <w:pPr>
+        <w:spacing w:line="360" w:lineRule="auto"/>
+        <w:rPr>
+          <w:rFonts w:cs="Times New Roman"/>
+        </w:rPr>
+      </w:pPr>
+      <w:r>
+        <w:rPr>
+          <w:rFonts w:cs="Times New Roman"/>
+        </w:rPr>
+        <w:t>Git and Github is used as version control system.</w:t>
+      </w:r>
+      <w:r>
+        <w:rPr>
+          <w:rFonts w:cs="Times New Roman"/>
+        </w:rPr>
+        <w:t xml:space="preserve"> </w:t>
+      </w:r>
+    </w:p>
+    <w:p>
+      <w:pPr>
+        <w:pStyle w:val="Heading1"/>
         <w:rPr>
           <w:rFonts w:cs="Times New Roman"/>
           <w:szCs w:val="28"/>
         </w:rPr>
       </w:pPr>
-      <w:r>
+    </w:p>
+    <w:p>
+      <w:pPr>
+        <w:pStyle w:val="Heading1"/>
         <w:rPr>
           <w:rFonts w:cs="Times New Roman"/>
           <w:szCs w:val="28"/>
         </w:rPr>
+      </w:pPr>
+      <w:r>
+        <w:rPr>
+          <w:rFonts w:cs="Times New Roman"/>
+          <w:szCs w:val="28"/>
+        </w:rPr>
+        <w:t>4</w:t>
+      </w:r>
+      <w:r>
+        <w:rPr>
+          <w:rFonts w:cs="Times New Roman"/>
+          <w:szCs w:val="28"/>
+        </w:rPr>
+        <w:t xml:space="preserve"> Exploratory Data Analysis</w:t>
+      </w:r>
+    </w:p>
+    <w:p/>
+    <w:p>
+      <w:pPr>
+        <w:spacing w:line="360" w:lineRule="auto"/>
+      </w:pPr>
+      <w:r>
+        <w:t>Data scientists utilize exploratory data analysis (EDA) to study and investigate data sets and describe their key characteristics, often using data visualization techniques</w:t>
+      </w:r>
+      <w:r>
+        <w:t xml:space="preserve"> </w:t>
+      </w:r>
+      <w:r>
+        <w:rPr>
+          <w:color w:val="4472C4" w:themeColor="accent1"/>
+        </w:rPr>
+        <w:t>[4]</w:t>
+      </w:r>
+      <w:r>
+        <w:t>. It assists data scientists in determining how to best manipulate data sources to obtain the answers they require, making it easier for them to find patterns, test hypotheses, and verify assumptions.</w:t>
+      </w:r>
+    </w:p>
+    <w:p>
+      <w:pPr>
+        <w:pStyle w:val="Heading1"/>
+        <w:rPr>
+          <w:rFonts w:cs="Times New Roman"/>
+          <w:szCs w:val="28"/>
+        </w:rPr>
+      </w:pPr>
+    </w:p>
+    <w:p>
+      <w:pPr>
+        <w:pStyle w:val="Heading1"/>
+        <w:rPr>
+          <w:rFonts w:cs="Times New Roman"/>
+          <w:szCs w:val="28"/>
+        </w:rPr>
+      </w:pPr>
+    </w:p>
+    <w:p>
+      <w:pPr>
+        <w:pStyle w:val="Heading1"/>
+        <w:rPr>
+          <w:rFonts w:cs="Times New Roman"/>
+          <w:szCs w:val="28"/>
+        </w:rPr>
+      </w:pPr>
+    </w:p>
+    <w:p>
+      <w:pPr>
+        <w:pStyle w:val="Heading1"/>
+        <w:rPr>
+          <w:rFonts w:cs="Times New Roman"/>
+          <w:szCs w:val="28"/>
+        </w:rPr>
+      </w:pPr>
+    </w:p>
+    <w:p/>
+    <w:p>
+      <w:pPr>
+        <w:pStyle w:val="Heading1"/>
+        <w:rPr>
+          <w:rFonts w:cs="Times New Roman"/>
+          <w:szCs w:val="28"/>
+        </w:rPr>
+      </w:pPr>
+      <w:r>
+        <w:rPr>
+          <w:rFonts w:cs="Times New Roman"/>
+          <w:szCs w:val="28"/>
+        </w:rPr>
         <w:lastRenderedPageBreak/>
-        <w:t>3 Exploratory Data Analysis</w:t>
-      </w:r>
-    </w:p>
-    <w:p/>
-    <w:p>
-      <w:pPr>
-        <w:spacing w:line="360" w:lineRule="auto"/>
-      </w:pPr>
-      <w:r>
-        <w:t>Data scientists utilize exploratory data analysis (EDA) to study and investigate data sets and describe their key characteristics, often using data visualization techniques</w:t>
-      </w:r>
-      <w:r>
-        <w:t xml:space="preserve"> </w:t>
-      </w:r>
-      <w:r>
-        <w:rPr>
-          <w:color w:val="4472C4" w:themeColor="accent1"/>
-        </w:rPr>
-        <w:t>[4]</w:t>
-      </w:r>
-      <w:r>
-        <w:t>. It assists data scientists in determining how to best manipulate data sources to obtain the answers they require, making it easier for them to find patterns, test hypotheses, and verify assumptions.</w:t>
-      </w:r>
-    </w:p>
-    <w:p>
-      <w:pPr>
-        <w:pStyle w:val="Heading1"/>
+        <w:t>5</w:t>
+      </w:r>
+      <w:r>
         <w:rPr>
           <w:rFonts w:cs="Times New Roman"/>
           <w:szCs w:val="28"/>
         </w:rPr>
-      </w:pPr>
-    </w:p>
-    <w:p>
-      <w:pPr>
-        <w:pStyle w:val="Heading1"/>
-        <w:rPr>
-          <w:rFonts w:cs="Times New Roman"/>
-          <w:szCs w:val="28"/>
-        </w:rPr>
-      </w:pPr>
-      <w:r>
-        <w:rPr>
-          <w:rFonts w:cs="Times New Roman"/>
-          <w:szCs w:val="28"/>
-        </w:rPr>
-        <w:t>4 Description of Data</w:t>
+        <w:t xml:space="preserve"> Description of Data</w:t>
       </w:r>
     </w:p>
     <w:p/>
@@ -1131,7 +1397,14 @@
         </w:rPr>
       </w:pPr>
       <w:r>
-        <w:t xml:space="preserve">Application-checkpoints file: </w:t>
+        <w:rPr>
+          <w:b/>
+          <w:bCs/>
+        </w:rPr>
+        <w:t>Application-checkpoints file:</w:t>
+      </w:r>
+      <w:r>
+        <w:t xml:space="preserve"> </w:t>
       </w:r>
       <w:r>
         <w:rPr>
@@ -1155,79 +1428,7 @@
           <w:color w:val="24292F"/>
           <w:shd w:val="clear" w:color="auto" w:fill="FFFFFF"/>
         </w:rPr>
-        <w:t xml:space="preserve">The different schema present in the application-checkpoint data file is timestamp, hostname, </w:t>
-      </w:r>
-      <w:proofErr w:type="spellStart"/>
-      <w:r>
-        <w:rPr>
-          <w:rFonts w:cs="Times New Roman"/>
-          <w:color w:val="24292F"/>
-          <w:shd w:val="clear" w:color="auto" w:fill="FFFFFF"/>
-        </w:rPr>
-        <w:t>eventName</w:t>
-      </w:r>
-      <w:proofErr w:type="spellEnd"/>
-      <w:r>
-        <w:rPr>
-          <w:rFonts w:cs="Times New Roman"/>
-          <w:color w:val="24292F"/>
-          <w:shd w:val="clear" w:color="auto" w:fill="FFFFFF"/>
-        </w:rPr>
-        <w:t xml:space="preserve">, </w:t>
-      </w:r>
-      <w:proofErr w:type="spellStart"/>
-      <w:r>
-        <w:rPr>
-          <w:rFonts w:cs="Times New Roman"/>
-          <w:color w:val="24292F"/>
-          <w:shd w:val="clear" w:color="auto" w:fill="FFFFFF"/>
-        </w:rPr>
-        <w:t>eventType</w:t>
-      </w:r>
-      <w:proofErr w:type="spellEnd"/>
-      <w:r>
-        <w:rPr>
-          <w:rFonts w:cs="Times New Roman"/>
-          <w:color w:val="24292F"/>
-          <w:shd w:val="clear" w:color="auto" w:fill="FFFFFF"/>
-        </w:rPr>
-        <w:t xml:space="preserve">, </w:t>
-      </w:r>
-      <w:proofErr w:type="spellStart"/>
-      <w:r>
-        <w:rPr>
-          <w:rFonts w:cs="Times New Roman"/>
-          <w:color w:val="24292F"/>
-          <w:shd w:val="clear" w:color="auto" w:fill="FFFFFF"/>
-        </w:rPr>
-        <w:t>jobId</w:t>
-      </w:r>
-      <w:proofErr w:type="spellEnd"/>
-      <w:r>
-        <w:rPr>
-          <w:rFonts w:cs="Times New Roman"/>
-          <w:color w:val="24292F"/>
-          <w:shd w:val="clear" w:color="auto" w:fill="FFFFFF"/>
-        </w:rPr>
-        <w:t xml:space="preserve"> and </w:t>
-      </w:r>
-      <w:proofErr w:type="spellStart"/>
-      <w:r>
-        <w:rPr>
-          <w:rFonts w:cs="Times New Roman"/>
-          <w:color w:val="24292F"/>
-          <w:shd w:val="clear" w:color="auto" w:fill="FFFFFF"/>
-        </w:rPr>
-        <w:t>taskId</w:t>
-      </w:r>
-      <w:proofErr w:type="spellEnd"/>
-      <w:r>
-        <w:rPr>
-          <w:rFonts w:cs="Times New Roman"/>
-          <w:color w:val="24292F"/>
-          <w:shd w:val="clear" w:color="auto" w:fill="FFFFFF"/>
-        </w:rPr>
-        <w:t>.</w:t>
+        <w:t>The different schema present in the application-checkpoint data file is timestamp, hostname, eventName, eventType, jobId and taskId.</w:t>
       </w:r>
     </w:p>
     <w:p>
@@ -1251,7 +1452,14 @@
         <w:spacing w:line="360" w:lineRule="auto"/>
       </w:pPr>
       <w:r>
-        <w:t xml:space="preserve">Hostname: This is the host name of the virtual machine which is auto-assigned by the Azure batch system. </w:t>
+        <w:rPr>
+          <w:b/>
+          <w:bCs/>
+        </w:rPr>
+        <w:t>Hostname:</w:t>
+      </w:r>
+      <w:r>
+        <w:t xml:space="preserve"> This is the host name of the virtual machine which is auto-assigned by the Azure batch system. </w:t>
       </w:r>
     </w:p>
     <w:p>
@@ -1263,13 +1471,15 @@
         </w:numPr>
         <w:spacing w:line="360" w:lineRule="auto"/>
       </w:pPr>
-      <w:proofErr w:type="spellStart"/>
-      <w:r>
-        <w:t>eventName</w:t>
-      </w:r>
-      <w:proofErr w:type="spellEnd"/>
-      <w:r>
-        <w:t>: This column consists of 5 events occurring in the application during rendering. The 5 events are:</w:t>
+      <w:r>
+        <w:rPr>
+          <w:b/>
+          <w:bCs/>
+        </w:rPr>
+        <w:t>eventName:</w:t>
+      </w:r>
+      <w:r>
+        <w:t xml:space="preserve"> This column consists of 5 events occurring in the application during rendering. The 5 events are:</w:t>
       </w:r>
     </w:p>
     <w:p>
@@ -1281,11 +1491,9 @@
         </w:numPr>
         <w:spacing w:line="360" w:lineRule="auto"/>
       </w:pPr>
-      <w:proofErr w:type="spellStart"/>
       <w:r>
         <w:t>TotalRender</w:t>
       </w:r>
-      <w:proofErr w:type="spellEnd"/>
       <w:r>
         <w:t xml:space="preserve"> is the entire task</w:t>
       </w:r>
@@ -1313,25 +1521,7 @@
           <w:color w:val="24292F"/>
           <w:szCs w:val="24"/>
         </w:rPr>
-        <w:t xml:space="preserve">Render is when the image tile is </w:t>
-      </w:r>
-      <w:proofErr w:type="spellStart"/>
-      <w:r>
-        <w:rPr>
-          <w:rFonts w:eastAsia="Times New Roman" w:cs="Times New Roman"/>
-          <w:color w:val="24292F"/>
-          <w:szCs w:val="24"/>
-        </w:rPr>
-        <w:t>is</w:t>
-      </w:r>
-      <w:proofErr w:type="spellEnd"/>
-      <w:r>
-        <w:rPr>
-          <w:rFonts w:eastAsia="Times New Roman" w:cs="Times New Roman"/>
-          <w:color w:val="24292F"/>
-          <w:szCs w:val="24"/>
-        </w:rPr>
-        <w:t xml:space="preserve"> being rendere</w:t>
+        <w:t>Render is when the image tile is is being rendere</w:t>
       </w:r>
       <w:r>
         <w:rPr>
@@ -1391,7 +1581,6 @@
           <w:color w:val="24292F"/>
           <w:szCs w:val="24"/>
         </w:rPr>
-        <w:lastRenderedPageBreak/>
         <w:t>Tiling is where post processing of the rendered tile is taking place</w:t>
       </w:r>
     </w:p>
@@ -1439,21 +1628,21 @@
           <w:szCs w:val="24"/>
         </w:rPr>
       </w:pPr>
-      <w:proofErr w:type="spellStart"/>
-      <w:r>
-        <w:rPr>
-          <w:rFonts w:cs="Times New Roman"/>
-          <w:szCs w:val="24"/>
-        </w:rPr>
-        <w:t>eventType</w:t>
-      </w:r>
-      <w:proofErr w:type="spellEnd"/>
-      <w:r>
-        <w:rPr>
-          <w:rFonts w:cs="Times New Roman"/>
-          <w:szCs w:val="24"/>
-        </w:rPr>
-        <w:t xml:space="preserve">: It has two possible values START and STOP. </w:t>
+      <w:r>
+        <w:rPr>
+          <w:rFonts w:cs="Times New Roman"/>
+          <w:b/>
+          <w:bCs/>
+          <w:szCs w:val="24"/>
+        </w:rPr>
+        <w:t>eventType:</w:t>
+      </w:r>
+      <w:r>
+        <w:rPr>
+          <w:rFonts w:cs="Times New Roman"/>
+          <w:szCs w:val="24"/>
+        </w:rPr>
+        <w:t xml:space="preserve"> It has two possible values START and STOP. </w:t>
       </w:r>
     </w:p>
     <w:p>
@@ -1474,37 +1663,21 @@
           <w:szCs w:val="24"/>
         </w:rPr>
       </w:pPr>
-      <w:proofErr w:type="spellStart"/>
-      <w:r>
-        <w:rPr>
-          <w:rFonts w:cs="Times New Roman"/>
-          <w:szCs w:val="24"/>
-        </w:rPr>
-        <w:t>jobId</w:t>
-      </w:r>
-      <w:proofErr w:type="spellEnd"/>
-      <w:r>
-        <w:rPr>
-          <w:rFonts w:cs="Times New Roman"/>
-          <w:szCs w:val="24"/>
-        </w:rPr>
-        <w:t xml:space="preserve">: This is the </w:t>
-      </w:r>
-      <w:proofErr w:type="spellStart"/>
-      <w:r>
-        <w:rPr>
-          <w:rFonts w:cs="Times New Roman"/>
-          <w:szCs w:val="24"/>
-        </w:rPr>
-        <w:t>jobId</w:t>
-      </w:r>
-      <w:proofErr w:type="spellEnd"/>
-      <w:r>
-        <w:rPr>
-          <w:rFonts w:cs="Times New Roman"/>
-          <w:szCs w:val="24"/>
-        </w:rPr>
-        <w:t xml:space="preserve"> of the Azure Job. The run is split into 3 jobs. </w:t>
+      <w:r>
+        <w:rPr>
+          <w:rFonts w:cs="Times New Roman"/>
+          <w:b/>
+          <w:bCs/>
+          <w:szCs w:val="24"/>
+        </w:rPr>
+        <w:t>jobId:</w:t>
+      </w:r>
+      <w:r>
+        <w:rPr>
+          <w:rFonts w:cs="Times New Roman"/>
+          <w:szCs w:val="24"/>
+        </w:rPr>
+        <w:t xml:space="preserve"> This is the jobId of the Azure Job. The run is split into 3 jobs. </w:t>
       </w:r>
     </w:p>
     <w:p>
@@ -1524,37 +1697,21 @@
           <w:szCs w:val="24"/>
         </w:rPr>
       </w:pPr>
-      <w:proofErr w:type="spellStart"/>
-      <w:r>
-        <w:rPr>
-          <w:rFonts w:cs="Times New Roman"/>
-          <w:szCs w:val="24"/>
-        </w:rPr>
-        <w:t>taskId</w:t>
-      </w:r>
-      <w:proofErr w:type="spellEnd"/>
-      <w:r>
-        <w:rPr>
-          <w:rFonts w:cs="Times New Roman"/>
-          <w:szCs w:val="24"/>
-        </w:rPr>
-        <w:t xml:space="preserve">: This consists of unique </w:t>
-      </w:r>
-      <w:proofErr w:type="spellStart"/>
-      <w:r>
-        <w:rPr>
-          <w:rFonts w:cs="Times New Roman"/>
-          <w:szCs w:val="24"/>
-        </w:rPr>
-        <w:t>taskId’s</w:t>
-      </w:r>
-      <w:proofErr w:type="spellEnd"/>
-      <w:r>
-        <w:rPr>
-          <w:rFonts w:cs="Times New Roman"/>
-          <w:szCs w:val="24"/>
-        </w:rPr>
-        <w:t xml:space="preserve"> for each render task.</w:t>
+      <w:r>
+        <w:rPr>
+          <w:rFonts w:cs="Times New Roman"/>
+          <w:b/>
+          <w:bCs/>
+          <w:szCs w:val="24"/>
+        </w:rPr>
+        <w:t>taskId:</w:t>
+      </w:r>
+      <w:r>
+        <w:rPr>
+          <w:rFonts w:cs="Times New Roman"/>
+          <w:szCs w:val="24"/>
+        </w:rPr>
+        <w:t xml:space="preserve"> This consists of unique taskId’s for each render task.</w:t>
       </w:r>
     </w:p>
     <w:p>
@@ -1572,9 +1729,19 @@
       <w:r>
         <w:rPr>
           <w:rFonts w:cs="Times New Roman"/>
-          <w:szCs w:val="24"/>
-        </w:rPr>
-        <w:t xml:space="preserve">gpu.csv file: </w:t>
+          <w:b/>
+          <w:bCs/>
+          <w:szCs w:val="24"/>
+        </w:rPr>
+        <w:lastRenderedPageBreak/>
+        <w:t>gpu.csv file:</w:t>
+      </w:r>
+      <w:r>
+        <w:rPr>
+          <w:rFonts w:cs="Times New Roman"/>
+          <w:szCs w:val="24"/>
+        </w:rPr>
+        <w:t xml:space="preserve"> </w:t>
       </w:r>
       <w:r>
         <w:rPr>
@@ -1608,21 +1775,21 @@
           <w:szCs w:val="24"/>
         </w:rPr>
       </w:pPr>
-      <w:proofErr w:type="spellStart"/>
-      <w:r>
-        <w:rPr>
-          <w:rFonts w:cs="Times New Roman"/>
-          <w:szCs w:val="24"/>
-        </w:rPr>
-        <w:t>gpuSerial</w:t>
-      </w:r>
-      <w:proofErr w:type="spellEnd"/>
-      <w:r>
-        <w:rPr>
-          <w:rFonts w:cs="Times New Roman"/>
-          <w:szCs w:val="24"/>
-        </w:rPr>
-        <w:t>: It consists of the serial number of each physical GPU card.</w:t>
+      <w:r>
+        <w:rPr>
+          <w:rFonts w:cs="Times New Roman"/>
+          <w:b/>
+          <w:bCs/>
+          <w:szCs w:val="24"/>
+        </w:rPr>
+        <w:t>gpuSerial:</w:t>
+      </w:r>
+      <w:r>
+        <w:rPr>
+          <w:rFonts w:cs="Times New Roman"/>
+          <w:szCs w:val="24"/>
+        </w:rPr>
+        <w:t xml:space="preserve"> It consists of the serial number of each physical GPU card.</w:t>
       </w:r>
     </w:p>
     <w:p>
@@ -1642,21 +1809,21 @@
           <w:szCs w:val="24"/>
         </w:rPr>
       </w:pPr>
-      <w:proofErr w:type="spellStart"/>
-      <w:r>
-        <w:rPr>
-          <w:rFonts w:cs="Times New Roman"/>
-          <w:szCs w:val="24"/>
-        </w:rPr>
-        <w:t>gpuUUID</w:t>
-      </w:r>
-      <w:proofErr w:type="spellEnd"/>
-      <w:r>
-        <w:rPr>
-          <w:rFonts w:cs="Times New Roman"/>
-          <w:szCs w:val="24"/>
-        </w:rPr>
-        <w:t>: The unique device ID is allocated to the GPU unit by the Azure</w:t>
+      <w:r>
+        <w:rPr>
+          <w:rFonts w:cs="Times New Roman"/>
+          <w:b/>
+          <w:bCs/>
+          <w:szCs w:val="24"/>
+        </w:rPr>
+        <w:t>gpuUUID:</w:t>
+      </w:r>
+      <w:r>
+        <w:rPr>
+          <w:rFonts w:cs="Times New Roman"/>
+          <w:szCs w:val="24"/>
+        </w:rPr>
+        <w:t xml:space="preserve"> The unique device ID is allocated to the GPU unit by the Azure</w:t>
       </w:r>
       <w:r>
         <w:rPr>
@@ -1683,21 +1850,21 @@
           <w:szCs w:val="24"/>
         </w:rPr>
       </w:pPr>
-      <w:proofErr w:type="spellStart"/>
-      <w:r>
-        <w:rPr>
-          <w:rFonts w:cs="Times New Roman"/>
-          <w:szCs w:val="24"/>
-        </w:rPr>
-        <w:t>powerDrawWatt</w:t>
-      </w:r>
-      <w:proofErr w:type="spellEnd"/>
-      <w:r>
-        <w:rPr>
-          <w:rFonts w:cs="Times New Roman"/>
-          <w:szCs w:val="24"/>
-        </w:rPr>
-        <w:t>: It consists of the power draw of the GPU units in watts.</w:t>
+      <w:r>
+        <w:rPr>
+          <w:rFonts w:cs="Times New Roman"/>
+          <w:b/>
+          <w:bCs/>
+          <w:szCs w:val="24"/>
+        </w:rPr>
+        <w:t>powerDrawWatt:</w:t>
+      </w:r>
+      <w:r>
+        <w:rPr>
+          <w:rFonts w:cs="Times New Roman"/>
+          <w:szCs w:val="24"/>
+        </w:rPr>
+        <w:t xml:space="preserve"> It consists of the power draw of the GPU units in watts.</w:t>
       </w:r>
     </w:p>
     <w:p>
@@ -1717,21 +1884,21 @@
           <w:szCs w:val="24"/>
         </w:rPr>
       </w:pPr>
-      <w:proofErr w:type="spellStart"/>
-      <w:r>
-        <w:rPr>
-          <w:rFonts w:cs="Times New Roman"/>
-          <w:szCs w:val="24"/>
-        </w:rPr>
-        <w:t>gpuTempc</w:t>
-      </w:r>
-      <w:proofErr w:type="spellEnd"/>
-      <w:r>
-        <w:rPr>
-          <w:rFonts w:cs="Times New Roman"/>
-          <w:szCs w:val="24"/>
-        </w:rPr>
-        <w:t>: this has the temperature of the GPU which is noted in Celsius.</w:t>
+      <w:r>
+        <w:rPr>
+          <w:rFonts w:cs="Times New Roman"/>
+          <w:b/>
+          <w:bCs/>
+          <w:szCs w:val="24"/>
+        </w:rPr>
+        <w:t>gpuTempc:</w:t>
+      </w:r>
+      <w:r>
+        <w:rPr>
+          <w:rFonts w:cs="Times New Roman"/>
+          <w:szCs w:val="24"/>
+        </w:rPr>
+        <w:t xml:space="preserve"> this has the temperature of the GPU which is noted in Celsius.</w:t>
       </w:r>
     </w:p>
     <w:p>
@@ -1751,21 +1918,21 @@
           <w:szCs w:val="24"/>
         </w:rPr>
       </w:pPr>
-      <w:proofErr w:type="spellStart"/>
-      <w:r>
-        <w:rPr>
-          <w:rFonts w:cs="Times New Roman"/>
-          <w:szCs w:val="24"/>
-        </w:rPr>
-        <w:t>gpuUtilPerc</w:t>
-      </w:r>
-      <w:proofErr w:type="spellEnd"/>
-      <w:r>
-        <w:rPr>
-          <w:rFonts w:cs="Times New Roman"/>
-          <w:szCs w:val="24"/>
-        </w:rPr>
-        <w:t xml:space="preserve">: it consists of the percentage </w:t>
+      <w:r>
+        <w:rPr>
+          <w:rFonts w:cs="Times New Roman"/>
+          <w:b/>
+          <w:bCs/>
+          <w:szCs w:val="24"/>
+        </w:rPr>
+        <w:t>gpuUtilPerc:</w:t>
+      </w:r>
+      <w:r>
+        <w:rPr>
+          <w:rFonts w:cs="Times New Roman"/>
+          <w:szCs w:val="24"/>
+        </w:rPr>
+        <w:t xml:space="preserve"> it consists of the percentage </w:t>
       </w:r>
       <w:r>
         <w:rPr>
@@ -1799,21 +1966,21 @@
           <w:szCs w:val="24"/>
         </w:rPr>
       </w:pPr>
-      <w:proofErr w:type="spellStart"/>
-      <w:r>
-        <w:rPr>
-          <w:rFonts w:cs="Times New Roman"/>
-          <w:szCs w:val="24"/>
-        </w:rPr>
-        <w:t>gpuMemUtilPerc</w:t>
-      </w:r>
-      <w:proofErr w:type="spellEnd"/>
-      <w:r>
-        <w:rPr>
-          <w:rFonts w:cs="Times New Roman"/>
-          <w:szCs w:val="24"/>
-        </w:rPr>
-        <w:t xml:space="preserve">: it consists of the percentage </w:t>
+      <w:r>
+        <w:rPr>
+          <w:rFonts w:cs="Times New Roman"/>
+          <w:b/>
+          <w:bCs/>
+          <w:szCs w:val="24"/>
+        </w:rPr>
+        <w:t>gpuMemUtilPerc:</w:t>
+      </w:r>
+      <w:r>
+        <w:rPr>
+          <w:rFonts w:cs="Times New Roman"/>
+          <w:szCs w:val="24"/>
+        </w:rPr>
+        <w:t xml:space="preserve"> it consists of the percentage </w:t>
       </w:r>
       <w:r>
         <w:rPr>
@@ -1852,9 +2019,18 @@
       <w:r>
         <w:rPr>
           <w:rFonts w:cs="Times New Roman"/>
-          <w:szCs w:val="24"/>
-        </w:rPr>
-        <w:t xml:space="preserve">Task-x-y.csv file: </w:t>
+          <w:b/>
+          <w:bCs/>
+          <w:szCs w:val="24"/>
+        </w:rPr>
+        <w:t>Task-x-y.csv file:</w:t>
+      </w:r>
+      <w:r>
+        <w:rPr>
+          <w:rFonts w:cs="Times New Roman"/>
+          <w:szCs w:val="24"/>
+        </w:rPr>
+        <w:t xml:space="preserve"> </w:t>
       </w:r>
       <w:r>
         <w:rPr>
@@ -1902,21 +2078,21 @@
           <w:szCs w:val="24"/>
         </w:rPr>
       </w:pPr>
-      <w:proofErr w:type="spellStart"/>
-      <w:r>
-        <w:rPr>
-          <w:rFonts w:cs="Times New Roman"/>
-          <w:szCs w:val="24"/>
-        </w:rPr>
-        <w:t>jobId</w:t>
-      </w:r>
-      <w:proofErr w:type="spellEnd"/>
-      <w:r>
-        <w:rPr>
-          <w:rFonts w:cs="Times New Roman"/>
-          <w:szCs w:val="24"/>
-        </w:rPr>
-        <w:t xml:space="preserve">: </w:t>
+      <w:r>
+        <w:rPr>
+          <w:rFonts w:cs="Times New Roman"/>
+          <w:b/>
+          <w:bCs/>
+          <w:szCs w:val="24"/>
+        </w:rPr>
+        <w:t>jobId:</w:t>
+      </w:r>
+      <w:r>
+        <w:rPr>
+          <w:rFonts w:cs="Times New Roman"/>
+          <w:szCs w:val="24"/>
+        </w:rPr>
+        <w:t xml:space="preserve"> </w:t>
       </w:r>
       <w:r>
         <w:rPr>
@@ -1945,17 +2121,17 @@
           <w:szCs w:val="24"/>
         </w:rPr>
       </w:pPr>
-      <w:proofErr w:type="spellStart"/>
-      <w:r>
-        <w:rPr>
-          <w:rFonts w:cs="Times New Roman"/>
+      <w:r>
+        <w:rPr>
+          <w:rFonts w:cs="Times New Roman"/>
+          <w:b/>
+          <w:bCs/>
           <w:color w:val="24292F"/>
           <w:szCs w:val="24"/>
           <w:shd w:val="clear" w:color="auto" w:fill="FFFFFF"/>
         </w:rPr>
-        <w:t>taskId</w:t>
-      </w:r>
-      <w:proofErr w:type="spellEnd"/>
+        <w:t>taskId:</w:t>
+      </w:r>
       <w:r>
         <w:rPr>
           <w:rFonts w:cs="Times New Roman"/>
@@ -1963,7 +2139,7 @@
           <w:szCs w:val="24"/>
           <w:shd w:val="clear" w:color="auto" w:fill="FFFFFF"/>
         </w:rPr>
-        <w:t>: ID of the Azure batch task.</w:t>
+        <w:t xml:space="preserve"> ID of the Azure batch task.</w:t>
       </w:r>
     </w:p>
     <w:p>
@@ -1986,11 +2162,22 @@
       <w:r>
         <w:rPr>
           <w:rFonts w:cs="Times New Roman"/>
+          <w:b/>
+          <w:bCs/>
           <w:color w:val="24292F"/>
           <w:szCs w:val="24"/>
           <w:shd w:val="clear" w:color="auto" w:fill="FFFFFF"/>
         </w:rPr>
-        <w:t>x: X co-ordinate of the image tile being rendered.</w:t>
+        <w:t>x:</w:t>
+      </w:r>
+      <w:r>
+        <w:rPr>
+          <w:rFonts w:cs="Times New Roman"/>
+          <w:color w:val="24292F"/>
+          <w:szCs w:val="24"/>
+          <w:shd w:val="clear" w:color="auto" w:fill="FFFFFF"/>
+        </w:rPr>
+        <w:t xml:space="preserve"> X co-ordinate of the image tile being rendered.</w:t>
       </w:r>
     </w:p>
     <w:p>
@@ -2013,11 +2200,22 @@
       <w:r>
         <w:rPr>
           <w:rFonts w:cs="Times New Roman"/>
+          <w:b/>
+          <w:bCs/>
           <w:color w:val="24292F"/>
           <w:szCs w:val="24"/>
           <w:shd w:val="clear" w:color="auto" w:fill="FFFFFF"/>
         </w:rPr>
-        <w:t>y: Y co-ordinate of the image tile being rendered.</w:t>
+        <w:t>y:</w:t>
+      </w:r>
+      <w:r>
+        <w:rPr>
+          <w:rFonts w:cs="Times New Roman"/>
+          <w:color w:val="24292F"/>
+          <w:szCs w:val="24"/>
+          <w:shd w:val="clear" w:color="auto" w:fill="FFFFFF"/>
+        </w:rPr>
+        <w:t xml:space="preserve"> Y co-ordinate of the image tile being rendered.</w:t>
       </w:r>
     </w:p>
     <w:p>
@@ -2040,11 +2238,22 @@
       <w:r>
         <w:rPr>
           <w:rFonts w:cs="Times New Roman"/>
+          <w:b/>
+          <w:bCs/>
           <w:color w:val="24292F"/>
           <w:szCs w:val="24"/>
           <w:shd w:val="clear" w:color="auto" w:fill="FFFFFF"/>
         </w:rPr>
-        <w:t>Level: The visualization created is a zoomable "google maps style" map. In total we create 12 levels. Level 1 is zoomed right out and level 12 is zoomed right in. You will only see levels 4, 8 and 12 in the data as the intermediate level are derived in the tiling process.</w:t>
+        <w:t>Level:</w:t>
+      </w:r>
+      <w:r>
+        <w:rPr>
+          <w:rFonts w:cs="Times New Roman"/>
+          <w:color w:val="24292F"/>
+          <w:szCs w:val="24"/>
+          <w:shd w:val="clear" w:color="auto" w:fill="FFFFFF"/>
+        </w:rPr>
+        <w:t xml:space="preserve"> The visualization created is a zoomable "google maps style" map. In total we create 12 levels. Level 1 is zoomed right out and level 12 is zoomed right in. You will only see levels 4, 8 and 12 in the data as the intermediate level are derived in the tiling process.</w:t>
       </w:r>
     </w:p>
     <w:p>
@@ -2067,9 +2276,37 @@
       <w:pPr>
         <w:pStyle w:val="Heading1"/>
       </w:pPr>
+    </w:p>
+    <w:p>
+      <w:pPr>
+        <w:pStyle w:val="Heading1"/>
+      </w:pPr>
+    </w:p>
+    <w:p>
+      <w:pPr>
+        <w:pStyle w:val="Heading1"/>
+      </w:pPr>
+    </w:p>
+    <w:p>
+      <w:pPr>
+        <w:pStyle w:val="Heading1"/>
+      </w:pPr>
+    </w:p>
+    <w:p/>
+    <w:p/>
+    <w:p>
+      <w:pPr>
+        <w:pStyle w:val="Heading1"/>
+      </w:pPr>
       <w:r>
         <w:lastRenderedPageBreak/>
-        <w:t>5 Data Analysis</w:t>
+        <w:t>6</w:t>
+      </w:r>
+      <w:r>
+        <w:t xml:space="preserve"> Data Analysis</w:t>
+      </w:r>
+      <w:r>
+        <w:t xml:space="preserve"> and Data Preprocessing</w:t>
       </w:r>
     </w:p>
     <w:p/>
@@ -2078,15 +2315,7 @@
         <w:t>Firstly,</w:t>
       </w:r>
       <w:r>
-        <w:t xml:space="preserve"> we need to load all the necessary libraries and datafiles in the google </w:t>
-      </w:r>
-      <w:proofErr w:type="spellStart"/>
-      <w:r>
-        <w:t>colab</w:t>
-      </w:r>
-      <w:proofErr w:type="spellEnd"/>
-      <w:r>
-        <w:t>.</w:t>
+        <w:t xml:space="preserve"> we need to load all the necessary libraries and datafiles in the google colab.</w:t>
       </w:r>
     </w:p>
     <w:p/>
@@ -2241,15 +2470,7 @@
         <w:jc w:val="center"/>
       </w:pPr>
       <w:r>
-        <w:t xml:space="preserve">Fig 3: Descriptive stats for application checkpoint, </w:t>
-      </w:r>
-      <w:proofErr w:type="spellStart"/>
-      <w:r>
-        <w:t>gpu</w:t>
-      </w:r>
-      <w:proofErr w:type="spellEnd"/>
-      <w:r>
-        <w:t>, task dataset</w:t>
+        <w:t>Fig 3: Descriptive stats for application checkpoint, gpu, task dataset</w:t>
       </w:r>
     </w:p>
     <w:p>
@@ -2263,15 +2484,7 @@
       </w:pPr>
       <w:r>
         <w:lastRenderedPageBreak/>
-        <w:t xml:space="preserve">From above we can see the application dataset contains over 6 lakh records, </w:t>
-      </w:r>
-      <w:proofErr w:type="spellStart"/>
-      <w:r>
-        <w:t>gpu</w:t>
-      </w:r>
-      <w:proofErr w:type="spellEnd"/>
-      <w:r>
-        <w:t xml:space="preserve"> dataset contains over 15 lakh records and task dataset contains over 65 thousand records.</w:t>
+        <w:t>From above we can see the application dataset contains over 6 lakh records, gpu dataset contains over 15 lakh records and task dataset contains over 65 thousand records.</w:t>
       </w:r>
     </w:p>
     <w:p/>
@@ -2491,40 +2704,22 @@
           <w:sz w:val="24"/>
           <w:szCs w:val="24"/>
         </w:rPr>
-        <w:t xml:space="preserve"> each </w:t>
-      </w:r>
-      <w:proofErr w:type="spellStart"/>
+        <w:t xml:space="preserve"> each jobId.</w:t>
+      </w:r>
       <w:r>
         <w:rPr>
           <w:rFonts w:ascii="Times New Roman" w:hAnsi="Times New Roman" w:cs="Times New Roman"/>
           <w:sz w:val="24"/>
           <w:szCs w:val="24"/>
         </w:rPr>
-        <w:t>jobId</w:t>
-      </w:r>
-      <w:proofErr w:type="spellEnd"/>
+        <w:t>)</w:t>
+      </w:r>
       <w:r>
         <w:rPr>
           <w:rFonts w:ascii="Times New Roman" w:hAnsi="Times New Roman" w:cs="Times New Roman"/>
           <w:sz w:val="24"/>
           <w:szCs w:val="24"/>
         </w:rPr>
-        <w:t>.</w:t>
-      </w:r>
-      <w:r>
-        <w:rPr>
-          <w:rFonts w:ascii="Times New Roman" w:hAnsi="Times New Roman" w:cs="Times New Roman"/>
-          <w:sz w:val="24"/>
-          <w:szCs w:val="24"/>
-        </w:rPr>
-        <w:t>)</w:t>
-      </w:r>
-      <w:r>
-        <w:rPr>
-          <w:rFonts w:ascii="Times New Roman" w:hAnsi="Times New Roman" w:cs="Times New Roman"/>
-          <w:sz w:val="24"/>
-          <w:szCs w:val="24"/>
-        </w:rPr>
         <w:t xml:space="preserve"> </w:t>
       </w:r>
     </w:p>
@@ -2540,23 +2735,7 @@
         <w:t>h</w:t>
       </w:r>
       <w:r>
-        <w:t xml:space="preserve">ich event type dominates the task run times in each </w:t>
-      </w:r>
-      <w:proofErr w:type="spellStart"/>
-      <w:r>
-        <w:t>jobId</w:t>
-      </w:r>
-      <w:proofErr w:type="spellEnd"/>
-      <w:r>
-        <w:t xml:space="preserve">, firstly we need to know how many unique </w:t>
-      </w:r>
-      <w:proofErr w:type="spellStart"/>
-      <w:r>
-        <w:t>jobId</w:t>
-      </w:r>
-      <w:proofErr w:type="spellEnd"/>
-      <w:r>
-        <w:t xml:space="preserve"> (Azure jobs) are present in the dataset. But from the description of </w:t>
+        <w:t xml:space="preserve">ich event type dominates the task run times in each jobId, firstly we need to know how many unique jobId (Azure jobs) are present in the dataset. But from the description of </w:t>
       </w:r>
       <w:r>
         <w:t>data,</w:t>
@@ -2570,15 +2749,7 @@
         <w:spacing w:line="360" w:lineRule="auto"/>
       </w:pPr>
       <w:r>
-        <w:t xml:space="preserve">Each job performs different events with same </w:t>
-      </w:r>
-      <w:proofErr w:type="spellStart"/>
-      <w:r>
-        <w:t>taskId</w:t>
-      </w:r>
-      <w:proofErr w:type="spellEnd"/>
-      <w:r>
-        <w:t xml:space="preserve"> for each image.</w:t>
+        <w:t>Each job performs different events with same taskId for each image.</w:t>
       </w:r>
     </w:p>
     <w:p>
@@ -2626,8 +2797,6 @@
                 <w:bCs/>
               </w:rPr>
             </w:pPr>
-            <w:proofErr w:type="spellStart"/>
-            <w:proofErr w:type="gramStart"/>
             <w:r>
               <w:rPr>
                 <w:b/>
@@ -2635,8 +2804,6 @@
               </w:rPr>
               <w:t>S.No</w:t>
             </w:r>
-            <w:proofErr w:type="spellEnd"/>
-            <w:proofErr w:type="gramEnd"/>
           </w:p>
         </w:tc>
         <w:tc>
@@ -3424,7 +3591,6 @@
                 <w:sz w:val="22"/>
               </w:rPr>
             </w:pPr>
-            <w:proofErr w:type="spellStart"/>
             <w:r>
               <w:rPr>
                 <w:rFonts w:eastAsia="Times New Roman" w:cs="Times New Roman"/>
@@ -3435,7 +3601,6 @@
               </w:rPr>
               <w:t>gpuSerial</w:t>
             </w:r>
-            <w:proofErr w:type="spellEnd"/>
           </w:p>
         </w:tc>
         <w:tc>
@@ -3471,7 +3636,6 @@
                 <w:sz w:val="22"/>
               </w:rPr>
             </w:pPr>
-            <w:proofErr w:type="spellStart"/>
             <w:r>
               <w:rPr>
                 <w:rFonts w:eastAsia="Times New Roman" w:cs="Times New Roman"/>
@@ -3482,7 +3646,6 @@
               </w:rPr>
               <w:t>powerDrawWatt</w:t>
             </w:r>
-            <w:proofErr w:type="spellEnd"/>
           </w:p>
         </w:tc>
         <w:tc>
@@ -3518,7 +3681,6 @@
                 <w:sz w:val="22"/>
               </w:rPr>
             </w:pPr>
-            <w:proofErr w:type="spellStart"/>
             <w:r>
               <w:rPr>
                 <w:rFonts w:eastAsia="Times New Roman" w:cs="Times New Roman"/>
@@ -3529,7 +3691,6 @@
               </w:rPr>
               <w:t>gpuTempC</w:t>
             </w:r>
-            <w:proofErr w:type="spellEnd"/>
           </w:p>
         </w:tc>
         <w:tc>
@@ -3565,7 +3726,6 @@
                 <w:sz w:val="22"/>
               </w:rPr>
             </w:pPr>
-            <w:proofErr w:type="spellStart"/>
             <w:r>
               <w:rPr>
                 <w:rFonts w:eastAsia="Times New Roman" w:cs="Times New Roman"/>
@@ -3576,7 +3736,6 @@
               </w:rPr>
               <w:t>gpuUtilPerc</w:t>
             </w:r>
-            <w:proofErr w:type="spellEnd"/>
           </w:p>
         </w:tc>
         <w:tc>
@@ -3612,7 +3771,6 @@
                 <w:sz w:val="22"/>
               </w:rPr>
             </w:pPr>
-            <w:proofErr w:type="spellStart"/>
             <w:r>
               <w:rPr>
                 <w:rFonts w:eastAsia="Times New Roman" w:cs="Times New Roman"/>
@@ -3623,7 +3781,6 @@
               </w:rPr>
               <w:t>gpuMemUtilPerc</w:t>
             </w:r>
-            <w:proofErr w:type="spellEnd"/>
           </w:p>
         </w:tc>
       </w:tr>
@@ -3662,7 +3819,6 @@
                 <w:szCs w:val="20"/>
               </w:rPr>
             </w:pPr>
-            <w:proofErr w:type="spellStart"/>
             <w:r>
               <w:rPr>
                 <w:rFonts w:eastAsia="Times New Roman" w:cs="Times New Roman"/>
@@ -3674,7 +3830,6 @@
               </w:rPr>
               <w:t>gpuSerial</w:t>
             </w:r>
-            <w:proofErr w:type="spellEnd"/>
           </w:p>
         </w:tc>
         <w:tc>
@@ -3918,7 +4073,6 @@
                 <w:szCs w:val="20"/>
               </w:rPr>
             </w:pPr>
-            <w:proofErr w:type="spellStart"/>
             <w:r>
               <w:rPr>
                 <w:rFonts w:eastAsia="Times New Roman" w:cs="Times New Roman"/>
@@ -3930,7 +4084,6 @@
               </w:rPr>
               <w:t>powerDrawWatt</w:t>
             </w:r>
-            <w:proofErr w:type="spellEnd"/>
           </w:p>
         </w:tc>
         <w:tc>
@@ -4174,7 +4327,6 @@
                 <w:szCs w:val="20"/>
               </w:rPr>
             </w:pPr>
-            <w:proofErr w:type="spellStart"/>
             <w:r>
               <w:rPr>
                 <w:rFonts w:eastAsia="Times New Roman" w:cs="Times New Roman"/>
@@ -4186,7 +4338,6 @@
               </w:rPr>
               <w:t>gpuTempC</w:t>
             </w:r>
-            <w:proofErr w:type="spellEnd"/>
           </w:p>
         </w:tc>
         <w:tc>
@@ -4433,7 +4584,6 @@
                 <w:szCs w:val="20"/>
               </w:rPr>
             </w:pPr>
-            <w:proofErr w:type="spellStart"/>
             <w:r>
               <w:rPr>
                 <w:rFonts w:eastAsia="Times New Roman" w:cs="Times New Roman"/>
@@ -4445,7 +4595,6 @@
               </w:rPr>
               <w:t>gpuUtilPerc</w:t>
             </w:r>
-            <w:proofErr w:type="spellEnd"/>
           </w:p>
         </w:tc>
         <w:tc>
@@ -4685,7 +4834,6 @@
                 <w:szCs w:val="20"/>
               </w:rPr>
             </w:pPr>
-            <w:proofErr w:type="spellStart"/>
             <w:r>
               <w:rPr>
                 <w:rFonts w:eastAsia="Times New Roman" w:cs="Times New Roman"/>
@@ -4697,7 +4845,6 @@
               </w:rPr>
               <w:t>gpuMemUtilPerc</w:t>
             </w:r>
-            <w:proofErr w:type="spellEnd"/>
           </w:p>
         </w:tc>
         <w:tc>
@@ -5103,15 +5250,7 @@
         <w:jc w:val="center"/>
       </w:pPr>
       <w:r>
-        <w:t xml:space="preserve">Table 1: Correlation between different attributes of </w:t>
-      </w:r>
-      <w:proofErr w:type="spellStart"/>
-      <w:r>
-        <w:t>gpu</w:t>
-      </w:r>
-      <w:proofErr w:type="spellEnd"/>
-      <w:r>
-        <w:t xml:space="preserve"> dataset</w:t>
+        <w:t>Table 1: Correlation between different attributes of gpu dataset</w:t>
       </w:r>
     </w:p>
     <w:p/>
@@ -5178,15 +5317,7 @@
         <w:jc w:val="center"/>
       </w:pPr>
       <w:r>
-        <w:t xml:space="preserve">Fig 9: Heatmap representing the correlation between different attributes of </w:t>
-      </w:r>
-      <w:proofErr w:type="spellStart"/>
-      <w:r>
-        <w:t>gpu</w:t>
-      </w:r>
-      <w:proofErr w:type="spellEnd"/>
-      <w:r>
-        <w:t xml:space="preserve"> dataset</w:t>
+        <w:t>Fig 9: Heatmap representing the correlation between different attributes of gpu dataset</w:t>
       </w:r>
     </w:p>
     <w:p>
@@ -5573,51 +5704,7 @@
           <w:szCs w:val="20"/>
           <w:shd w:val="clear" w:color="auto" w:fill="FFFFFF"/>
         </w:rPr>
-        <w:t xml:space="preserve">Holliman, N.S., Antony, M., Charlton, J., </w:t>
-      </w:r>
-      <w:proofErr w:type="spellStart"/>
-      <w:r>
-        <w:rPr>
-          <w:rFonts w:ascii="Arial" w:hAnsi="Arial" w:cs="Arial"/>
-          <w:color w:val="222222"/>
-          <w:sz w:val="20"/>
-          <w:szCs w:val="20"/>
-          <w:shd w:val="clear" w:color="auto" w:fill="FFFFFF"/>
-        </w:rPr>
-        <w:t>Dowsland</w:t>
-      </w:r>
-      <w:proofErr w:type="spellEnd"/>
-      <w:r>
-        <w:rPr>
-          <w:rFonts w:ascii="Arial" w:hAnsi="Arial" w:cs="Arial"/>
-          <w:color w:val="222222"/>
-          <w:sz w:val="20"/>
-          <w:szCs w:val="20"/>
-          <w:shd w:val="clear" w:color="auto" w:fill="FFFFFF"/>
-        </w:rPr>
-        <w:t xml:space="preserve">, S., James, P. and Turner, M., 2019. </w:t>
-      </w:r>
-      <w:proofErr w:type="spellStart"/>
-      <w:r>
-        <w:rPr>
-          <w:rFonts w:ascii="Arial" w:hAnsi="Arial" w:cs="Arial"/>
-          <w:color w:val="222222"/>
-          <w:sz w:val="20"/>
-          <w:szCs w:val="20"/>
-          <w:shd w:val="clear" w:color="auto" w:fill="FFFFFF"/>
-        </w:rPr>
-        <w:t>Petascale</w:t>
-      </w:r>
-      <w:proofErr w:type="spellEnd"/>
-      <w:r>
-        <w:rPr>
-          <w:rFonts w:ascii="Arial" w:hAnsi="Arial" w:cs="Arial"/>
-          <w:color w:val="222222"/>
-          <w:sz w:val="20"/>
-          <w:szCs w:val="20"/>
-          <w:shd w:val="clear" w:color="auto" w:fill="FFFFFF"/>
-        </w:rPr>
-        <w:t xml:space="preserve"> cloud supercomputing for terapixel visualization of a digital twin. </w:t>
+        <w:t>Holliman, N.S., Antony, M., Charlton, J., Dowsland, S., James, P. and Turner, M., 2019. Petascale cloud supercomputing for terapixel visualization of a digital twin. </w:t>
       </w:r>
       <w:r>
         <w:rPr>
@@ -6259,6 +6346,155 @@
     </w:lvl>
   </w:abstractNum>
   <w:abstractNum w:abstractNumId="4" w15:restartNumberingAfterBreak="0">
+    <w:nsid w:val="31BE0379"/>
+    <w:multiLevelType w:val="multilevel"/>
+    <w:tmpl w:val="E8D60F90"/>
+    <w:lvl w:ilvl="0">
+      <w:start w:val="1"/>
+      <w:numFmt w:val="bullet"/>
+      <w:lvlText w:val=""/>
+      <w:lvlJc w:val="left"/>
+      <w:pPr>
+        <w:tabs>
+          <w:tab w:val="num" w:pos="720"/>
+        </w:tabs>
+        <w:ind w:left="720" w:hanging="360"/>
+      </w:pPr>
+      <w:rPr>
+        <w:rFonts w:ascii="Symbol" w:hAnsi="Symbol" w:hint="default"/>
+        <w:sz w:val="20"/>
+      </w:rPr>
+    </w:lvl>
+    <w:lvl w:ilvl="1" w:tentative="1">
+      <w:start w:val="1"/>
+      <w:numFmt w:val="bullet"/>
+      <w:lvlText w:val="o"/>
+      <w:lvlJc w:val="left"/>
+      <w:pPr>
+        <w:tabs>
+          <w:tab w:val="num" w:pos="1440"/>
+        </w:tabs>
+        <w:ind w:left="1440" w:hanging="360"/>
+      </w:pPr>
+      <w:rPr>
+        <w:rFonts w:ascii="Courier New" w:hAnsi="Courier New" w:hint="default"/>
+        <w:sz w:val="20"/>
+      </w:rPr>
+    </w:lvl>
+    <w:lvl w:ilvl="2" w:tentative="1">
+      <w:start w:val="1"/>
+      <w:numFmt w:val="bullet"/>
+      <w:lvlText w:val=""/>
+      <w:lvlJc w:val="left"/>
+      <w:pPr>
+        <w:tabs>
+          <w:tab w:val="num" w:pos="2160"/>
+        </w:tabs>
+        <w:ind w:left="2160" w:hanging="360"/>
+      </w:pPr>
+      <w:rPr>
+        <w:rFonts w:ascii="Wingdings" w:hAnsi="Wingdings" w:hint="default"/>
+        <w:sz w:val="20"/>
+      </w:rPr>
+    </w:lvl>
+    <w:lvl w:ilvl="3" w:tentative="1">
+      <w:start w:val="1"/>
+      <w:numFmt w:val="bullet"/>
+      <w:lvlText w:val=""/>
+      <w:lvlJc w:val="left"/>
+      <w:pPr>
+        <w:tabs>
+          <w:tab w:val="num" w:pos="2880"/>
+        </w:tabs>
+        <w:ind w:left="2880" w:hanging="360"/>
+      </w:pPr>
+      <w:rPr>
+        <w:rFonts w:ascii="Wingdings" w:hAnsi="Wingdings" w:hint="default"/>
+        <w:sz w:val="20"/>
+      </w:rPr>
+    </w:lvl>
+    <w:lvl w:ilvl="4" w:tentative="1">
+      <w:start w:val="1"/>
+      <w:numFmt w:val="bullet"/>
+      <w:lvlText w:val=""/>
+      <w:lvlJc w:val="left"/>
+      <w:pPr>
+        <w:tabs>
+          <w:tab w:val="num" w:pos="3600"/>
+        </w:tabs>
+        <w:ind w:left="3600" w:hanging="360"/>
+      </w:pPr>
+      <w:rPr>
+        <w:rFonts w:ascii="Wingdings" w:hAnsi="Wingdings" w:hint="default"/>
+        <w:sz w:val="20"/>
+      </w:rPr>
+    </w:lvl>
+    <w:lvl w:ilvl="5" w:tentative="1">
+      <w:start w:val="1"/>
+      <w:numFmt w:val="bullet"/>
+      <w:lvlText w:val=""/>
+      <w:lvlJc w:val="left"/>
+      <w:pPr>
+        <w:tabs>
+          <w:tab w:val="num" w:pos="4320"/>
+        </w:tabs>
+        <w:ind w:left="4320" w:hanging="360"/>
+      </w:pPr>
+      <w:rPr>
+        <w:rFonts w:ascii="Wingdings" w:hAnsi="Wingdings" w:hint="default"/>
+        <w:sz w:val="20"/>
+      </w:rPr>
+    </w:lvl>
+    <w:lvl w:ilvl="6" w:tentative="1">
+      <w:start w:val="1"/>
+      <w:numFmt w:val="bullet"/>
+      <w:lvlText w:val=""/>
+      <w:lvlJc w:val="left"/>
+      <w:pPr>
+        <w:tabs>
+          <w:tab w:val="num" w:pos="5040"/>
+        </w:tabs>
+        <w:ind w:left="5040" w:hanging="360"/>
+      </w:pPr>
+      <w:rPr>
+        <w:rFonts w:ascii="Wingdings" w:hAnsi="Wingdings" w:hint="default"/>
+        <w:sz w:val="20"/>
+      </w:rPr>
+    </w:lvl>
+    <w:lvl w:ilvl="7" w:tentative="1">
+      <w:start w:val="1"/>
+      <w:numFmt w:val="bullet"/>
+      <w:lvlText w:val=""/>
+      <w:lvlJc w:val="left"/>
+      <w:pPr>
+        <w:tabs>
+          <w:tab w:val="num" w:pos="5760"/>
+        </w:tabs>
+        <w:ind w:left="5760" w:hanging="360"/>
+      </w:pPr>
+      <w:rPr>
+        <w:rFonts w:ascii="Wingdings" w:hAnsi="Wingdings" w:hint="default"/>
+        <w:sz w:val="20"/>
+      </w:rPr>
+    </w:lvl>
+    <w:lvl w:ilvl="8" w:tentative="1">
+      <w:start w:val="1"/>
+      <w:numFmt w:val="bullet"/>
+      <w:lvlText w:val=""/>
+      <w:lvlJc w:val="left"/>
+      <w:pPr>
+        <w:tabs>
+          <w:tab w:val="num" w:pos="6480"/>
+        </w:tabs>
+        <w:ind w:left="6480" w:hanging="360"/>
+      </w:pPr>
+      <w:rPr>
+        <w:rFonts w:ascii="Wingdings" w:hAnsi="Wingdings" w:hint="default"/>
+        <w:sz w:val="20"/>
+      </w:rPr>
+    </w:lvl>
+  </w:abstractNum>
+  <w:abstractNum w:abstractNumId="5" w15:restartNumberingAfterBreak="0">
     <w:nsid w:val="34927F6E"/>
     <w:multiLevelType w:val="hybridMultilevel"/>
     <w:tmpl w:val="EB1AF904"/>
@@ -6371,7 +6607,7 @@
       </w:rPr>
     </w:lvl>
   </w:abstractNum>
-  <w:abstractNum w:abstractNumId="5" w15:restartNumberingAfterBreak="0">
+  <w:abstractNum w:abstractNumId="6" w15:restartNumberingAfterBreak="0">
     <w:nsid w:val="38FC6897"/>
     <w:multiLevelType w:val="multilevel"/>
     <w:tmpl w:val="60BEEB1E"/>
@@ -6520,7 +6756,7 @@
       </w:rPr>
     </w:lvl>
   </w:abstractNum>
-  <w:abstractNum w:abstractNumId="6" w15:restartNumberingAfterBreak="0">
+  <w:abstractNum w:abstractNumId="7" w15:restartNumberingAfterBreak="0">
     <w:nsid w:val="39996A9E"/>
     <w:multiLevelType w:val="hybridMultilevel"/>
     <w:tmpl w:val="E10AEC8C"/>
@@ -6633,7 +6869,7 @@
       </w:rPr>
     </w:lvl>
   </w:abstractNum>
-  <w:abstractNum w:abstractNumId="7" w15:restartNumberingAfterBreak="0">
+  <w:abstractNum w:abstractNumId="8" w15:restartNumberingAfterBreak="0">
     <w:nsid w:val="3FAD1B1D"/>
     <w:multiLevelType w:val="multilevel"/>
     <w:tmpl w:val="B1303412"/>
@@ -6781,7 +7017,7 @@
       </w:rPr>
     </w:lvl>
   </w:abstractNum>
-  <w:abstractNum w:abstractNumId="8" w15:restartNumberingAfterBreak="0">
+  <w:abstractNum w:abstractNumId="9" w15:restartNumberingAfterBreak="0">
     <w:nsid w:val="5CDC2FBF"/>
     <w:multiLevelType w:val="hybridMultilevel"/>
     <w:tmpl w:val="E21E1A62"/>
@@ -6894,7 +7130,7 @@
       </w:rPr>
     </w:lvl>
   </w:abstractNum>
-  <w:abstractNum w:abstractNumId="9" w15:restartNumberingAfterBreak="0">
+  <w:abstractNum w:abstractNumId="10" w15:restartNumberingAfterBreak="0">
     <w:nsid w:val="639C3158"/>
     <w:multiLevelType w:val="hybridMultilevel"/>
     <w:tmpl w:val="735E6CCC"/>
@@ -7007,7 +7243,7 @@
       </w:rPr>
     </w:lvl>
   </w:abstractNum>
-  <w:abstractNum w:abstractNumId="10" w15:restartNumberingAfterBreak="0">
+  <w:abstractNum w:abstractNumId="11" w15:restartNumberingAfterBreak="0">
     <w:nsid w:val="74D5718F"/>
     <w:multiLevelType w:val="multilevel"/>
     <w:tmpl w:val="A126B7AE"/>
@@ -7156,7 +7392,7 @@
       </w:rPr>
     </w:lvl>
   </w:abstractNum>
-  <w:abstractNum w:abstractNumId="11" w15:restartNumberingAfterBreak="0">
+  <w:abstractNum w:abstractNumId="12" w15:restartNumberingAfterBreak="0">
     <w:nsid w:val="76236971"/>
     <w:multiLevelType w:val="multilevel"/>
     <w:tmpl w:val="D03625E2"/>
@@ -7299,7 +7535,7 @@
       </w:rPr>
     </w:lvl>
   </w:abstractNum>
-  <w:abstractNum w:abstractNumId="12" w15:restartNumberingAfterBreak="0">
+  <w:abstractNum w:abstractNumId="13" w15:restartNumberingAfterBreak="0">
     <w:nsid w:val="7C435C46"/>
     <w:multiLevelType w:val="hybridMultilevel"/>
     <w:tmpl w:val="7C6EFA96"/>
@@ -7416,40 +7652,43 @@
     <w:abstractNumId w:val="2"/>
   </w:num>
   <w:num w:numId="2">
-    <w:abstractNumId w:val="10"/>
+    <w:abstractNumId w:val="11"/>
   </w:num>
   <w:num w:numId="3">
-    <w:abstractNumId w:val="11"/>
+    <w:abstractNumId w:val="12"/>
   </w:num>
   <w:num w:numId="4">
-    <w:abstractNumId w:val="6"/>
+    <w:abstractNumId w:val="7"/>
   </w:num>
   <w:num w:numId="5">
-    <w:abstractNumId w:val="7"/>
+    <w:abstractNumId w:val="8"/>
   </w:num>
   <w:num w:numId="6">
-    <w:abstractNumId w:val="12"/>
+    <w:abstractNumId w:val="13"/>
   </w:num>
   <w:num w:numId="7">
     <w:abstractNumId w:val="3"/>
   </w:num>
   <w:num w:numId="8">
-    <w:abstractNumId w:val="8"/>
+    <w:abstractNumId w:val="9"/>
   </w:num>
   <w:num w:numId="9">
-    <w:abstractNumId w:val="4"/>
+    <w:abstractNumId w:val="5"/>
   </w:num>
   <w:num w:numId="10">
-    <w:abstractNumId w:val="9"/>
+    <w:abstractNumId w:val="10"/>
   </w:num>
   <w:num w:numId="11">
     <w:abstractNumId w:val="1"/>
   </w:num>
   <w:num w:numId="12">
-    <w:abstractNumId w:val="5"/>
+    <w:abstractNumId w:val="6"/>
   </w:num>
   <w:num w:numId="13">
     <w:abstractNumId w:val="0"/>
+  </w:num>
+  <w:num w:numId="14">
+    <w:abstractNumId w:val="4"/>
   </w:num>
 </w:numbering>
 </file>

</xml_diff>

<commit_message>
started writing the report
</commit_message>
<xml_diff>
--- a/B210472095_SATISH_PILLA_CLOUD_COMPUTING_REPORT.docx
+++ b/B210472095_SATISH_PILLA_CLOUD_COMPUTING_REPORT.docx
@@ -836,7 +836,15 @@
         <w:t xml:space="preserve">s. The data is then sent to Azure in which the task queue management Azure batch assign the data to different jobs created on the virtual machine for rendering and splitting the image. </w:t>
       </w:r>
       <w:r>
-        <w:t>Various events are performed in each job with a unique task id for each rendering. There will be GPU nodes that collect output metrics related to the virtual machine's GPU status. The tiles are then saved in krpano after rendering, which consumes 1Tbyte per image. An http server delivers these images to visitors using client browsers.</w:t>
+        <w:t xml:space="preserve">Various events are performed in each job with a unique task id for each rendering. There will be GPU nodes that collect output metrics related to the virtual machine's GPU status. The tiles are then saved in </w:t>
+      </w:r>
+      <w:proofErr w:type="spellStart"/>
+      <w:r>
+        <w:t>krpano</w:t>
+      </w:r>
+      <w:proofErr w:type="spellEnd"/>
+      <w:r>
+        <w:t xml:space="preserve"> after rendering, which consumes 1Tbyte per image. An http server delivers these images to visitors using client browsers.</w:t>
       </w:r>
     </w:p>
     <w:p>
@@ -1006,15 +1014,15 @@
         <w:pStyle w:val="Heading2"/>
         <w:rPr>
           <w:rFonts w:ascii="Times New Roman" w:hAnsi="Times New Roman" w:cs="Times New Roman"/>
-          <w:sz w:val="24"/>
-          <w:szCs w:val="24"/>
+          <w:sz w:val="28"/>
+          <w:szCs w:val="28"/>
         </w:rPr>
       </w:pPr>
       <w:r>
         <w:rPr>
           <w:rFonts w:ascii="Times New Roman" w:hAnsi="Times New Roman" w:cs="Times New Roman"/>
-          <w:sz w:val="24"/>
-          <w:szCs w:val="24"/>
+          <w:sz w:val="28"/>
+          <w:szCs w:val="28"/>
         </w:rPr>
         <w:lastRenderedPageBreak/>
         <w:t>2.2 Objective</w:t>
@@ -1141,7 +1149,19 @@
         <w:rPr>
           <w:rFonts w:cs="Times New Roman"/>
         </w:rPr>
-        <w:t>We are following CRISP-DM methodology for this project, In the project preparing the data before exploration and understand. Their will be no modelling and deployment steps in the project.</w:t>
+        <w:t xml:space="preserve">We are following CRISP-DM methodology for this project, In the project preparing the data before exploration and understand. </w:t>
+      </w:r>
+      <w:r>
+        <w:rPr>
+          <w:rFonts w:cs="Times New Roman"/>
+        </w:rPr>
+        <w:t>There</w:t>
+      </w:r>
+      <w:r>
+        <w:rPr>
+          <w:rFonts w:cs="Times New Roman"/>
+        </w:rPr>
+        <w:t xml:space="preserve"> will be no modelling and deployment steps in the project.</w:t>
       </w:r>
     </w:p>
     <w:p>
@@ -1157,14 +1177,26 @@
         <w:spacing w:line="360" w:lineRule="auto"/>
         <w:rPr>
           <w:rFonts w:cs="Times New Roman"/>
-        </w:rPr>
-      </w:pPr>
-      <w:r>
-        <w:rPr>
-          <w:rFonts w:cs="Times New Roman"/>
+          <w:b/>
+          <w:bCs/>
+        </w:rPr>
+      </w:pPr>
+      <w:r>
+        <w:rPr>
+          <w:rFonts w:cs="Times New Roman"/>
+          <w:b/>
+          <w:bCs/>
         </w:rPr>
         <w:t>Tools</w:t>
       </w:r>
+      <w:r>
+        <w:rPr>
+          <w:rFonts w:cs="Times New Roman"/>
+          <w:b/>
+          <w:bCs/>
+        </w:rPr>
+        <w:t>:</w:t>
+      </w:r>
     </w:p>
     <w:p>
       <w:pPr>
@@ -1197,7 +1229,21 @@
         <w:rPr>
           <w:rFonts w:cs="Times New Roman"/>
         </w:rPr>
-        <w:t>Git and Github is used as version control system.</w:t>
+        <w:t xml:space="preserve">Git and </w:t>
+      </w:r>
+      <w:proofErr w:type="spellStart"/>
+      <w:r>
+        <w:rPr>
+          <w:rFonts w:cs="Times New Roman"/>
+        </w:rPr>
+        <w:t>Github</w:t>
+      </w:r>
+      <w:proofErr w:type="spellEnd"/>
+      <w:r>
+        <w:rPr>
+          <w:rFonts w:cs="Times New Roman"/>
+        </w:rPr>
+        <w:t xml:space="preserve"> is used as version control system.</w:t>
       </w:r>
       <w:r>
         <w:rPr>
@@ -1206,6 +1252,7 @@
         <w:t xml:space="preserve"> </w:t>
       </w:r>
     </w:p>
+    <w:p/>
     <w:p>
       <w:pPr>
         <w:pStyle w:val="Heading1"/>
@@ -1214,103 +1261,12 @@
           <w:szCs w:val="28"/>
         </w:rPr>
       </w:pPr>
-    </w:p>
-    <w:p>
-      <w:pPr>
-        <w:pStyle w:val="Heading1"/>
+      <w:r>
         <w:rPr>
           <w:rFonts w:cs="Times New Roman"/>
           <w:szCs w:val="28"/>
         </w:rPr>
-      </w:pPr>
-      <w:r>
-        <w:rPr>
-          <w:rFonts w:cs="Times New Roman"/>
-          <w:szCs w:val="28"/>
-        </w:rPr>
         <w:t>4</w:t>
-      </w:r>
-      <w:r>
-        <w:rPr>
-          <w:rFonts w:cs="Times New Roman"/>
-          <w:szCs w:val="28"/>
-        </w:rPr>
-        <w:t xml:space="preserve"> Exploratory Data Analysis</w:t>
-      </w:r>
-    </w:p>
-    <w:p/>
-    <w:p>
-      <w:pPr>
-        <w:spacing w:line="360" w:lineRule="auto"/>
-      </w:pPr>
-      <w:r>
-        <w:t>Data scientists utilize exploratory data analysis (EDA) to study and investigate data sets and describe their key characteristics, often using data visualization techniques</w:t>
-      </w:r>
-      <w:r>
-        <w:t xml:space="preserve"> </w:t>
-      </w:r>
-      <w:r>
-        <w:rPr>
-          <w:color w:val="4472C4" w:themeColor="accent1"/>
-        </w:rPr>
-        <w:t>[4]</w:t>
-      </w:r>
-      <w:r>
-        <w:t>. It assists data scientists in determining how to best manipulate data sources to obtain the answers they require, making it easier for them to find patterns, test hypotheses, and verify assumptions.</w:t>
-      </w:r>
-    </w:p>
-    <w:p>
-      <w:pPr>
-        <w:pStyle w:val="Heading1"/>
-        <w:rPr>
-          <w:rFonts w:cs="Times New Roman"/>
-          <w:szCs w:val="28"/>
-        </w:rPr>
-      </w:pPr>
-    </w:p>
-    <w:p>
-      <w:pPr>
-        <w:pStyle w:val="Heading1"/>
-        <w:rPr>
-          <w:rFonts w:cs="Times New Roman"/>
-          <w:szCs w:val="28"/>
-        </w:rPr>
-      </w:pPr>
-    </w:p>
-    <w:p>
-      <w:pPr>
-        <w:pStyle w:val="Heading1"/>
-        <w:rPr>
-          <w:rFonts w:cs="Times New Roman"/>
-          <w:szCs w:val="28"/>
-        </w:rPr>
-      </w:pPr>
-    </w:p>
-    <w:p>
-      <w:pPr>
-        <w:pStyle w:val="Heading1"/>
-        <w:rPr>
-          <w:rFonts w:cs="Times New Roman"/>
-          <w:szCs w:val="28"/>
-        </w:rPr>
-      </w:pPr>
-    </w:p>
-    <w:p/>
-    <w:p>
-      <w:pPr>
-        <w:pStyle w:val="Heading1"/>
-        <w:rPr>
-          <w:rFonts w:cs="Times New Roman"/>
-          <w:szCs w:val="28"/>
-        </w:rPr>
-      </w:pPr>
-      <w:r>
-        <w:rPr>
-          <w:rFonts w:cs="Times New Roman"/>
-          <w:szCs w:val="28"/>
-        </w:rPr>
-        <w:lastRenderedPageBreak/>
-        <w:t>5</w:t>
       </w:r>
       <w:r>
         <w:rPr>
@@ -1428,7 +1384,88 @@
           <w:color w:val="24292F"/>
           <w:shd w:val="clear" w:color="auto" w:fill="FFFFFF"/>
         </w:rPr>
-        <w:t>The different schema present in the application-checkpoint data file is timestamp, hostname, eventName, eventType, jobId and taskId.</w:t>
+        <w:t xml:space="preserve">The different schema present in the application-checkpoint data file is </w:t>
+      </w:r>
+      <w:r>
+        <w:rPr>
+          <w:rFonts w:cs="Times New Roman"/>
+          <w:color w:val="24292F"/>
+          <w:shd w:val="clear" w:color="auto" w:fill="FFFFFF"/>
+        </w:rPr>
+        <w:lastRenderedPageBreak/>
+        <w:t xml:space="preserve">timestamp, hostname, </w:t>
+      </w:r>
+      <w:proofErr w:type="spellStart"/>
+      <w:r>
+        <w:rPr>
+          <w:rFonts w:cs="Times New Roman"/>
+          <w:color w:val="24292F"/>
+          <w:shd w:val="clear" w:color="auto" w:fill="FFFFFF"/>
+        </w:rPr>
+        <w:t>eventName</w:t>
+      </w:r>
+      <w:proofErr w:type="spellEnd"/>
+      <w:r>
+        <w:rPr>
+          <w:rFonts w:cs="Times New Roman"/>
+          <w:color w:val="24292F"/>
+          <w:shd w:val="clear" w:color="auto" w:fill="FFFFFF"/>
+        </w:rPr>
+        <w:t xml:space="preserve">, </w:t>
+      </w:r>
+      <w:proofErr w:type="spellStart"/>
+      <w:r>
+        <w:rPr>
+          <w:rFonts w:cs="Times New Roman"/>
+          <w:color w:val="24292F"/>
+          <w:shd w:val="clear" w:color="auto" w:fill="FFFFFF"/>
+        </w:rPr>
+        <w:t>eventType</w:t>
+      </w:r>
+      <w:proofErr w:type="spellEnd"/>
+      <w:r>
+        <w:rPr>
+          <w:rFonts w:cs="Times New Roman"/>
+          <w:color w:val="24292F"/>
+          <w:shd w:val="clear" w:color="auto" w:fill="FFFFFF"/>
+        </w:rPr>
+        <w:t xml:space="preserve">, </w:t>
+      </w:r>
+      <w:proofErr w:type="spellStart"/>
+      <w:r>
+        <w:rPr>
+          <w:rFonts w:cs="Times New Roman"/>
+          <w:color w:val="24292F"/>
+          <w:shd w:val="clear" w:color="auto" w:fill="FFFFFF"/>
+        </w:rPr>
+        <w:t>jobId</w:t>
+      </w:r>
+      <w:proofErr w:type="spellEnd"/>
+      <w:r>
+        <w:rPr>
+          <w:rFonts w:cs="Times New Roman"/>
+          <w:color w:val="24292F"/>
+          <w:shd w:val="clear" w:color="auto" w:fill="FFFFFF"/>
+        </w:rPr>
+        <w:t xml:space="preserve"> and </w:t>
+      </w:r>
+      <w:proofErr w:type="spellStart"/>
+      <w:r>
+        <w:rPr>
+          <w:rFonts w:cs="Times New Roman"/>
+          <w:color w:val="24292F"/>
+          <w:shd w:val="clear" w:color="auto" w:fill="FFFFFF"/>
+        </w:rPr>
+        <w:t>taskId</w:t>
+      </w:r>
+      <w:proofErr w:type="spellEnd"/>
+      <w:r>
+        <w:rPr>
+          <w:rFonts w:cs="Times New Roman"/>
+          <w:color w:val="24292F"/>
+          <w:shd w:val="clear" w:color="auto" w:fill="FFFFFF"/>
+        </w:rPr>
+        <w:t>.</w:t>
       </w:r>
     </w:p>
     <w:p>
@@ -1471,12 +1508,21 @@
         </w:numPr>
         <w:spacing w:line="360" w:lineRule="auto"/>
       </w:pPr>
+      <w:proofErr w:type="spellStart"/>
       <w:r>
         <w:rPr>
           <w:b/>
           <w:bCs/>
         </w:rPr>
-        <w:t>eventName:</w:t>
+        <w:t>eventName</w:t>
+      </w:r>
+      <w:proofErr w:type="spellEnd"/>
+      <w:r>
+        <w:rPr>
+          <w:b/>
+          <w:bCs/>
+        </w:rPr>
+        <w:t>:</w:t>
       </w:r>
       <w:r>
         <w:t xml:space="preserve"> This column consists of 5 events occurring in the application during rendering. The 5 events are:</w:t>
@@ -1491,9 +1537,11 @@
         </w:numPr>
         <w:spacing w:line="360" w:lineRule="auto"/>
       </w:pPr>
+      <w:proofErr w:type="spellStart"/>
       <w:r>
         <w:t>TotalRender</w:t>
       </w:r>
+      <w:proofErr w:type="spellEnd"/>
       <w:r>
         <w:t xml:space="preserve"> is the entire task</w:t>
       </w:r>
@@ -1521,7 +1569,25 @@
           <w:color w:val="24292F"/>
           <w:szCs w:val="24"/>
         </w:rPr>
-        <w:t>Render is when the image tile is is being rendere</w:t>
+        <w:t xml:space="preserve">Render is when the image tile is </w:t>
+      </w:r>
+      <w:proofErr w:type="spellStart"/>
+      <w:r>
+        <w:rPr>
+          <w:rFonts w:eastAsia="Times New Roman" w:cs="Times New Roman"/>
+          <w:color w:val="24292F"/>
+          <w:szCs w:val="24"/>
+        </w:rPr>
+        <w:t>is</w:t>
+      </w:r>
+      <w:proofErr w:type="spellEnd"/>
+      <w:r>
+        <w:rPr>
+          <w:rFonts w:eastAsia="Times New Roman" w:cs="Times New Roman"/>
+          <w:color w:val="24292F"/>
+          <w:szCs w:val="24"/>
+        </w:rPr>
+        <w:t xml:space="preserve"> being rendere</w:t>
       </w:r>
       <w:r>
         <w:rPr>
@@ -1628,6 +1694,7 @@
           <w:szCs w:val="24"/>
         </w:rPr>
       </w:pPr>
+      <w:proofErr w:type="spellStart"/>
       <w:r>
         <w:rPr>
           <w:rFonts w:cs="Times New Roman"/>
@@ -1635,7 +1702,17 @@
           <w:bCs/>
           <w:szCs w:val="24"/>
         </w:rPr>
-        <w:t>eventType:</w:t>
+        <w:t>eventType</w:t>
+      </w:r>
+      <w:proofErr w:type="spellEnd"/>
+      <w:r>
+        <w:rPr>
+          <w:rFonts w:cs="Times New Roman"/>
+          <w:b/>
+          <w:bCs/>
+          <w:szCs w:val="24"/>
+        </w:rPr>
+        <w:t>:</w:t>
       </w:r>
       <w:r>
         <w:rPr>
@@ -1663,6 +1740,7 @@
           <w:szCs w:val="24"/>
         </w:rPr>
       </w:pPr>
+      <w:proofErr w:type="spellStart"/>
       <w:r>
         <w:rPr>
           <w:rFonts w:cs="Times New Roman"/>
@@ -1670,14 +1748,40 @@
           <w:bCs/>
           <w:szCs w:val="24"/>
         </w:rPr>
-        <w:t>jobId:</w:t>
-      </w:r>
-      <w:r>
-        <w:rPr>
-          <w:rFonts w:cs="Times New Roman"/>
-          <w:szCs w:val="24"/>
-        </w:rPr>
-        <w:t xml:space="preserve"> This is the jobId of the Azure Job. The run is split into 3 jobs. </w:t>
+        <w:t>jobId</w:t>
+      </w:r>
+      <w:proofErr w:type="spellEnd"/>
+      <w:r>
+        <w:rPr>
+          <w:rFonts w:cs="Times New Roman"/>
+          <w:b/>
+          <w:bCs/>
+          <w:szCs w:val="24"/>
+        </w:rPr>
+        <w:t>:</w:t>
+      </w:r>
+      <w:r>
+        <w:rPr>
+          <w:rFonts w:cs="Times New Roman"/>
+          <w:szCs w:val="24"/>
+        </w:rPr>
+        <w:t xml:space="preserve"> This is the </w:t>
+      </w:r>
+      <w:proofErr w:type="spellStart"/>
+      <w:r>
+        <w:rPr>
+          <w:rFonts w:cs="Times New Roman"/>
+          <w:szCs w:val="24"/>
+        </w:rPr>
+        <w:t>jobId</w:t>
+      </w:r>
+      <w:proofErr w:type="spellEnd"/>
+      <w:r>
+        <w:rPr>
+          <w:rFonts w:cs="Times New Roman"/>
+          <w:szCs w:val="24"/>
+        </w:rPr>
+        <w:t xml:space="preserve"> of the Azure Job. The run is split into 3 jobs. </w:t>
       </w:r>
     </w:p>
     <w:p>
@@ -1697,6 +1801,7 @@
           <w:szCs w:val="24"/>
         </w:rPr>
       </w:pPr>
+      <w:proofErr w:type="spellStart"/>
       <w:r>
         <w:rPr>
           <w:rFonts w:cs="Times New Roman"/>
@@ -1704,14 +1809,40 @@
           <w:bCs/>
           <w:szCs w:val="24"/>
         </w:rPr>
-        <w:t>taskId:</w:t>
-      </w:r>
-      <w:r>
-        <w:rPr>
-          <w:rFonts w:cs="Times New Roman"/>
-          <w:szCs w:val="24"/>
-        </w:rPr>
-        <w:t xml:space="preserve"> This consists of unique taskId’s for each render task.</w:t>
+        <w:t>taskId</w:t>
+      </w:r>
+      <w:proofErr w:type="spellEnd"/>
+      <w:r>
+        <w:rPr>
+          <w:rFonts w:cs="Times New Roman"/>
+          <w:b/>
+          <w:bCs/>
+          <w:szCs w:val="24"/>
+        </w:rPr>
+        <w:t>:</w:t>
+      </w:r>
+      <w:r>
+        <w:rPr>
+          <w:rFonts w:cs="Times New Roman"/>
+          <w:szCs w:val="24"/>
+        </w:rPr>
+        <w:t xml:space="preserve"> This consists of unique </w:t>
+      </w:r>
+      <w:proofErr w:type="spellStart"/>
+      <w:r>
+        <w:rPr>
+          <w:rFonts w:cs="Times New Roman"/>
+          <w:szCs w:val="24"/>
+        </w:rPr>
+        <w:t>taskId’s</w:t>
+      </w:r>
+      <w:proofErr w:type="spellEnd"/>
+      <w:r>
+        <w:rPr>
+          <w:rFonts w:cs="Times New Roman"/>
+          <w:szCs w:val="24"/>
+        </w:rPr>
+        <w:t xml:space="preserve"> for each render task.</w:t>
       </w:r>
     </w:p>
     <w:p>
@@ -1733,7 +1864,6 @@
           <w:bCs/>
           <w:szCs w:val="24"/>
         </w:rPr>
-        <w:lastRenderedPageBreak/>
         <w:t>gpu.csv file:</w:t>
       </w:r>
       <w:r>
@@ -1775,6 +1905,7 @@
           <w:szCs w:val="24"/>
         </w:rPr>
       </w:pPr>
+      <w:proofErr w:type="spellStart"/>
       <w:r>
         <w:rPr>
           <w:rFonts w:cs="Times New Roman"/>
@@ -1782,7 +1913,17 @@
           <w:bCs/>
           <w:szCs w:val="24"/>
         </w:rPr>
-        <w:t>gpuSerial:</w:t>
+        <w:t>gpuSerial</w:t>
+      </w:r>
+      <w:proofErr w:type="spellEnd"/>
+      <w:r>
+        <w:rPr>
+          <w:rFonts w:cs="Times New Roman"/>
+          <w:b/>
+          <w:bCs/>
+          <w:szCs w:val="24"/>
+        </w:rPr>
+        <w:t>:</w:t>
       </w:r>
       <w:r>
         <w:rPr>
@@ -1809,6 +1950,7 @@
           <w:szCs w:val="24"/>
         </w:rPr>
       </w:pPr>
+      <w:proofErr w:type="spellStart"/>
       <w:r>
         <w:rPr>
           <w:rFonts w:cs="Times New Roman"/>
@@ -1816,7 +1958,17 @@
           <w:bCs/>
           <w:szCs w:val="24"/>
         </w:rPr>
-        <w:t>gpuUUID:</w:t>
+        <w:t>gpuUUID</w:t>
+      </w:r>
+      <w:proofErr w:type="spellEnd"/>
+      <w:r>
+        <w:rPr>
+          <w:rFonts w:cs="Times New Roman"/>
+          <w:b/>
+          <w:bCs/>
+          <w:szCs w:val="24"/>
+        </w:rPr>
+        <w:t>:</w:t>
       </w:r>
       <w:r>
         <w:rPr>
@@ -1850,6 +2002,7 @@
           <w:szCs w:val="24"/>
         </w:rPr>
       </w:pPr>
+      <w:proofErr w:type="spellStart"/>
       <w:r>
         <w:rPr>
           <w:rFonts w:cs="Times New Roman"/>
@@ -1857,7 +2010,17 @@
           <w:bCs/>
           <w:szCs w:val="24"/>
         </w:rPr>
-        <w:t>powerDrawWatt:</w:t>
+        <w:t>powerDrawWatt</w:t>
+      </w:r>
+      <w:proofErr w:type="spellEnd"/>
+      <w:r>
+        <w:rPr>
+          <w:rFonts w:cs="Times New Roman"/>
+          <w:b/>
+          <w:bCs/>
+          <w:szCs w:val="24"/>
+        </w:rPr>
+        <w:t>:</w:t>
       </w:r>
       <w:r>
         <w:rPr>
@@ -1884,6 +2047,7 @@
           <w:szCs w:val="24"/>
         </w:rPr>
       </w:pPr>
+      <w:proofErr w:type="spellStart"/>
       <w:r>
         <w:rPr>
           <w:rFonts w:cs="Times New Roman"/>
@@ -1891,7 +2055,17 @@
           <w:bCs/>
           <w:szCs w:val="24"/>
         </w:rPr>
-        <w:t>gpuTempc:</w:t>
+        <w:t>gpuTempc</w:t>
+      </w:r>
+      <w:proofErr w:type="spellEnd"/>
+      <w:r>
+        <w:rPr>
+          <w:rFonts w:cs="Times New Roman"/>
+          <w:b/>
+          <w:bCs/>
+          <w:szCs w:val="24"/>
+        </w:rPr>
+        <w:t>:</w:t>
       </w:r>
       <w:r>
         <w:rPr>
@@ -1918,6 +2092,7 @@
           <w:szCs w:val="24"/>
         </w:rPr>
       </w:pPr>
+      <w:proofErr w:type="spellStart"/>
       <w:r>
         <w:rPr>
           <w:rFonts w:cs="Times New Roman"/>
@@ -1925,7 +2100,17 @@
           <w:bCs/>
           <w:szCs w:val="24"/>
         </w:rPr>
-        <w:t>gpuUtilPerc:</w:t>
+        <w:t>gpuUtilPerc</w:t>
+      </w:r>
+      <w:proofErr w:type="spellEnd"/>
+      <w:r>
+        <w:rPr>
+          <w:rFonts w:cs="Times New Roman"/>
+          <w:b/>
+          <w:bCs/>
+          <w:szCs w:val="24"/>
+        </w:rPr>
+        <w:t>:</w:t>
       </w:r>
       <w:r>
         <w:rPr>
@@ -1966,6 +2151,7 @@
           <w:szCs w:val="24"/>
         </w:rPr>
       </w:pPr>
+      <w:proofErr w:type="spellStart"/>
       <w:r>
         <w:rPr>
           <w:rFonts w:cs="Times New Roman"/>
@@ -1973,7 +2159,17 @@
           <w:bCs/>
           <w:szCs w:val="24"/>
         </w:rPr>
-        <w:t>gpuMemUtilPerc:</w:t>
+        <w:t>gpuMemUtilPerc</w:t>
+      </w:r>
+      <w:proofErr w:type="spellEnd"/>
+      <w:r>
+        <w:rPr>
+          <w:rFonts w:cs="Times New Roman"/>
+          <w:b/>
+          <w:bCs/>
+          <w:szCs w:val="24"/>
+        </w:rPr>
+        <w:t>:</w:t>
       </w:r>
       <w:r>
         <w:rPr>
@@ -2078,6 +2274,7 @@
           <w:szCs w:val="24"/>
         </w:rPr>
       </w:pPr>
+      <w:proofErr w:type="spellStart"/>
       <w:r>
         <w:rPr>
           <w:rFonts w:cs="Times New Roman"/>
@@ -2085,7 +2282,17 @@
           <w:bCs/>
           <w:szCs w:val="24"/>
         </w:rPr>
-        <w:t>jobId:</w:t>
+        <w:t>jobId</w:t>
+      </w:r>
+      <w:proofErr w:type="spellEnd"/>
+      <w:r>
+        <w:rPr>
+          <w:rFonts w:cs="Times New Roman"/>
+          <w:b/>
+          <w:bCs/>
+          <w:szCs w:val="24"/>
+        </w:rPr>
+        <w:t>:</w:t>
       </w:r>
       <w:r>
         <w:rPr>
@@ -2121,6 +2328,7 @@
           <w:szCs w:val="24"/>
         </w:rPr>
       </w:pPr>
+      <w:proofErr w:type="spellStart"/>
       <w:r>
         <w:rPr>
           <w:rFonts w:cs="Times New Roman"/>
@@ -2130,7 +2338,19 @@
           <w:szCs w:val="24"/>
           <w:shd w:val="clear" w:color="auto" w:fill="FFFFFF"/>
         </w:rPr>
-        <w:t>taskId:</w:t>
+        <w:t>taskId</w:t>
+      </w:r>
+      <w:proofErr w:type="spellEnd"/>
+      <w:r>
+        <w:rPr>
+          <w:rFonts w:cs="Times New Roman"/>
+          <w:b/>
+          <w:bCs/>
+          <w:color w:val="24292F"/>
+          <w:szCs w:val="24"/>
+          <w:shd w:val="clear" w:color="auto" w:fill="FFFFFF"/>
+        </w:rPr>
+        <w:t>:</w:t>
       </w:r>
       <w:r>
         <w:rPr>
@@ -2168,6 +2388,7 @@
           <w:szCs w:val="24"/>
           <w:shd w:val="clear" w:color="auto" w:fill="FFFFFF"/>
         </w:rPr>
+        <w:lastRenderedPageBreak/>
         <w:t>x:</w:t>
       </w:r>
       <w:r>
@@ -2263,70 +2484,18 @@
         <w:autoSpaceDE/>
         <w:autoSpaceDN/>
         <w:spacing w:before="60" w:after="100" w:afterAutospacing="1" w:line="360" w:lineRule="auto"/>
-        <w:rPr>
-          <w:rFonts w:eastAsia="Times New Roman" w:cs="Times New Roman"/>
-          <w:color w:val="24292F"/>
-          <w:szCs w:val="24"/>
-        </w:rPr>
-      </w:pPr>
-    </w:p>
-    <w:p/>
-    <w:p/>
-    <w:p>
-      <w:pPr>
-        <w:pStyle w:val="Heading1"/>
-      </w:pPr>
-    </w:p>
-    <w:p>
-      <w:pPr>
-        <w:pStyle w:val="Heading1"/>
-      </w:pPr>
-    </w:p>
-    <w:p>
-      <w:pPr>
-        <w:pStyle w:val="Heading1"/>
-      </w:pPr>
-    </w:p>
-    <w:p>
-      <w:pPr>
-        <w:pStyle w:val="Heading1"/>
-      </w:pPr>
-    </w:p>
-    <w:p/>
-    <w:p/>
-    <w:p>
-      <w:pPr>
-        <w:pStyle w:val="Heading1"/>
-      </w:pPr>
-      <w:r>
-        <w:lastRenderedPageBreak/>
-        <w:t>6</w:t>
-      </w:r>
-      <w:r>
-        <w:t xml:space="preserve"> Data Analysis</w:t>
-      </w:r>
-      <w:r>
-        <w:t xml:space="preserve"> and Data Preprocessing</w:t>
-      </w:r>
-    </w:p>
-    <w:p/>
-    <w:p>
-      <w:r>
-        <w:t>Firstly,</w:t>
-      </w:r>
-      <w:r>
-        <w:t xml:space="preserve"> we need to load all the necessary libraries and datafiles in the google colab.</w:t>
-      </w:r>
-    </w:p>
-    <w:p/>
-    <w:p>
+      </w:pPr>
       <w:r>
         <w:t>Descriptive stats of all the three datasets are as follows:</w:t>
       </w:r>
     </w:p>
-    <w:p/>
-    <w:p>
-      <w:pPr>
+    <w:p>
+      <w:pPr>
+        <w:widowControl/>
+        <w:shd w:val="clear" w:color="auto" w:fill="FFFFFF"/>
+        <w:autoSpaceDE/>
+        <w:autoSpaceDN/>
+        <w:spacing w:before="60" w:after="100" w:afterAutospacing="1" w:line="360" w:lineRule="auto"/>
         <w:jc w:val="center"/>
       </w:pPr>
       <w:r>
@@ -2334,8 +2503,8 @@
           <w:noProof/>
         </w:rPr>
         <w:drawing>
-          <wp:inline distT="0" distB="0" distL="0" distR="0" wp14:anchorId="55D6D476" wp14:editId="4947F1D9">
-            <wp:extent cx="5943600" cy="1295400"/>
+          <wp:inline distT="0" distB="0" distL="0" distR="0" wp14:anchorId="4CCDA090" wp14:editId="25705B44">
+            <wp:extent cx="5943600" cy="1485900"/>
             <wp:effectExtent l="0" t="0" r="0" b="0"/>
             <wp:docPr id="21" name="Picture 21"/>
             <wp:cNvGraphicFramePr>
@@ -2357,7 +2526,7 @@
                   <pic:spPr>
                     <a:xfrm>
                       <a:off x="0" y="0"/>
-                      <a:ext cx="5962435" cy="1299505"/>
+                      <a:ext cx="5943600" cy="1485900"/>
                     </a:xfrm>
                     <a:prstGeom prst="rect">
                       <a:avLst/>
@@ -2369,19 +2538,14 @@
           </wp:inline>
         </w:drawing>
       </w:r>
-    </w:p>
-    <w:p>
-      <w:pPr>
-        <w:jc w:val="center"/>
-      </w:pPr>
       <w:r>
         <w:rPr>
           <w:noProof/>
         </w:rPr>
         <w:drawing>
-          <wp:inline distT="0" distB="0" distL="0" distR="0" wp14:anchorId="39575571" wp14:editId="4F880425">
-            <wp:extent cx="5943003" cy="2424545"/>
-            <wp:effectExtent l="0" t="0" r="635" b="0"/>
+          <wp:inline distT="0" distB="0" distL="0" distR="0" wp14:anchorId="2C537277" wp14:editId="006E1781">
+            <wp:extent cx="3286579" cy="1821180"/>
+            <wp:effectExtent l="0" t="0" r="9525" b="7620"/>
             <wp:docPr id="22" name="Picture 22"/>
             <wp:cNvGraphicFramePr>
               <a:graphicFrameLocks xmlns:a="http://schemas.openxmlformats.org/drawingml/2006/main" noChangeAspect="1"/>
@@ -2402,7 +2566,7 @@
                   <pic:spPr>
                     <a:xfrm>
                       <a:off x="0" y="0"/>
-                      <a:ext cx="5962118" cy="2432343"/>
+                      <a:ext cx="3377188" cy="1871389"/>
                     </a:xfrm>
                     <a:prstGeom prst="rect">
                       <a:avLst/>
@@ -2414,19 +2578,14 @@
           </wp:inline>
         </w:drawing>
       </w:r>
-    </w:p>
-    <w:p>
-      <w:pPr>
-        <w:jc w:val="left"/>
-      </w:pPr>
       <w:r>
         <w:rPr>
           <w:noProof/>
         </w:rPr>
         <w:drawing>
-          <wp:inline distT="0" distB="0" distL="0" distR="0" wp14:anchorId="4A0E6D58" wp14:editId="40ECD378">
-            <wp:extent cx="4211320" cy="2736273"/>
-            <wp:effectExtent l="0" t="0" r="0" b="6985"/>
+          <wp:inline distT="0" distB="0" distL="0" distR="0" wp14:anchorId="40D74A86" wp14:editId="695318FC">
+            <wp:extent cx="2491740" cy="1783080"/>
+            <wp:effectExtent l="0" t="0" r="3810" b="7620"/>
             <wp:docPr id="23" name="Picture 23"/>
             <wp:cNvGraphicFramePr>
               <a:graphicFrameLocks xmlns:a="http://schemas.openxmlformats.org/drawingml/2006/main" noChangeAspect="1"/>
@@ -2447,7 +2606,7 @@
                   <pic:spPr>
                     <a:xfrm>
                       <a:off x="0" y="0"/>
-                      <a:ext cx="4235205" cy="2751792"/>
+                      <a:ext cx="2517348" cy="1801405"/>
                     </a:xfrm>
                     <a:prstGeom prst="rect">
                       <a:avLst/>
@@ -2462,15 +2621,18 @@
     </w:p>
     <w:p>
       <w:pPr>
-        <w:jc w:val="left"/>
-      </w:pPr>
-    </w:p>
-    <w:p>
-      <w:pPr>
         <w:jc w:val="center"/>
       </w:pPr>
       <w:r>
-        <w:t>Fig 3: Descriptive stats for application checkpoint, gpu, task dataset</w:t>
+        <w:t xml:space="preserve">Fig 3: Descriptive stats for application checkpoint, </w:t>
+      </w:r>
+      <w:proofErr w:type="spellStart"/>
+      <w:r>
+        <w:t>gpu</w:t>
+      </w:r>
+      <w:proofErr w:type="spellEnd"/>
+      <w:r>
+        <w:t>, task dataset</w:t>
       </w:r>
     </w:p>
     <w:p>
@@ -2482,43 +2644,374 @@
       <w:pPr>
         <w:spacing w:line="360" w:lineRule="auto"/>
       </w:pPr>
-      <w:r>
-        <w:lastRenderedPageBreak/>
-        <w:t>From above we can see the application dataset contains over 6 lakh records, gpu dataset contains over 15 lakh records and task dataset contains over 65 thousand records.</w:t>
-      </w:r>
-    </w:p>
-    <w:p/>
-    <w:p>
-      <w:pPr>
-        <w:pStyle w:val="Heading2"/>
-        <w:rPr>
-          <w:rFonts w:ascii="Times New Roman" w:hAnsi="Times New Roman" w:cs="Times New Roman"/>
-          <w:sz w:val="24"/>
-          <w:szCs w:val="24"/>
-        </w:rPr>
-      </w:pPr>
-      <w:r>
-        <w:rPr>
-          <w:rFonts w:ascii="Times New Roman" w:hAnsi="Times New Roman" w:cs="Times New Roman"/>
-          <w:sz w:val="24"/>
-          <w:szCs w:val="24"/>
-        </w:rPr>
-        <w:t>5.1 Analysis</w:t>
-      </w:r>
-      <w:r>
-        <w:rPr>
-          <w:rFonts w:ascii="Times New Roman" w:hAnsi="Times New Roman" w:cs="Times New Roman"/>
-          <w:sz w:val="24"/>
-          <w:szCs w:val="24"/>
-        </w:rPr>
-        <w:t xml:space="preserve"> (Which event type dominate the task run times)</w:t>
-      </w:r>
+    </w:p>
+    <w:p>
+      <w:pPr>
+        <w:spacing w:line="360" w:lineRule="auto"/>
+      </w:pPr>
+      <w:r>
+        <w:t xml:space="preserve">From above we can see the application dataset contains over 6 lakh records, </w:t>
+      </w:r>
+      <w:proofErr w:type="spellStart"/>
+      <w:r>
+        <w:t>gpu</w:t>
+      </w:r>
+      <w:proofErr w:type="spellEnd"/>
+      <w:r>
+        <w:t xml:space="preserve"> dataset contains over 15 lakh records and task dataset contains over 65 thousand records.</w:t>
+      </w:r>
+    </w:p>
+    <w:p>
+      <w:pPr>
+        <w:spacing w:line="360" w:lineRule="auto"/>
+      </w:pPr>
+    </w:p>
+    <w:p>
+      <w:pPr>
+        <w:pStyle w:val="Heading1"/>
+        <w:rPr>
+          <w:rFonts w:cs="Times New Roman"/>
+          <w:szCs w:val="28"/>
+        </w:rPr>
+      </w:pPr>
     </w:p>
     <w:p/>
     <w:p/>
     <w:p>
       <w:pPr>
+        <w:pStyle w:val="Heading1"/>
+      </w:pPr>
+      <w:r>
+        <w:lastRenderedPageBreak/>
+        <w:t>4 Data Preprocessing</w:t>
+      </w:r>
+    </w:p>
+    <w:p/>
+    <w:p>
+      <w:pPr>
+        <w:widowControl/>
+        <w:shd w:val="clear" w:color="auto" w:fill="FFFFFE"/>
+        <w:autoSpaceDE/>
+        <w:autoSpaceDN/>
         <w:spacing w:line="360" w:lineRule="auto"/>
+        <w:rPr>
+          <w:rFonts w:eastAsia="Times New Roman" w:cs="Times New Roman"/>
+          <w:color w:val="000000"/>
+          <w:szCs w:val="24"/>
+        </w:rPr>
+      </w:pPr>
+      <w:r>
+        <w:rPr>
+          <w:rFonts w:cs="Times New Roman"/>
+          <w:szCs w:val="24"/>
+        </w:rPr>
+        <w:t xml:space="preserve">In our project we are given three files, application, </w:t>
+      </w:r>
+      <w:proofErr w:type="spellStart"/>
+      <w:r>
+        <w:rPr>
+          <w:rFonts w:cs="Times New Roman"/>
+          <w:szCs w:val="24"/>
+        </w:rPr>
+        <w:t>gpu</w:t>
+      </w:r>
+      <w:proofErr w:type="spellEnd"/>
+      <w:r>
+        <w:rPr>
+          <w:rFonts w:cs="Times New Roman"/>
+          <w:szCs w:val="24"/>
+        </w:rPr>
+        <w:t xml:space="preserve">, task file. At first, we are converting timestamp for application and </w:t>
+      </w:r>
+      <w:proofErr w:type="spellStart"/>
+      <w:r>
+        <w:rPr>
+          <w:rFonts w:cs="Times New Roman"/>
+          <w:szCs w:val="24"/>
+        </w:rPr>
+        <w:t>gpu</w:t>
+      </w:r>
+      <w:proofErr w:type="spellEnd"/>
+      <w:r>
+        <w:rPr>
+          <w:rFonts w:cs="Times New Roman"/>
+          <w:szCs w:val="24"/>
+        </w:rPr>
+        <w:t xml:space="preserve"> in date time format. </w:t>
+      </w:r>
+      <w:r>
+        <w:rPr>
+          <w:rFonts w:cs="Times New Roman"/>
+          <w:szCs w:val="24"/>
+        </w:rPr>
+        <w:t>Secondly,</w:t>
+      </w:r>
+      <w:r>
+        <w:rPr>
+          <w:rFonts w:cs="Times New Roman"/>
+          <w:szCs w:val="24"/>
+        </w:rPr>
+        <w:t xml:space="preserve"> we are merging application and task file based on </w:t>
+      </w:r>
+      <w:proofErr w:type="spellStart"/>
+      <w:r>
+        <w:rPr>
+          <w:rFonts w:cs="Times New Roman"/>
+          <w:szCs w:val="24"/>
+        </w:rPr>
+        <w:t>taskId</w:t>
+      </w:r>
+      <w:proofErr w:type="spellEnd"/>
+      <w:r>
+        <w:rPr>
+          <w:rFonts w:cs="Times New Roman"/>
+          <w:szCs w:val="24"/>
+        </w:rPr>
+        <w:t xml:space="preserve"> and </w:t>
+      </w:r>
+      <w:proofErr w:type="spellStart"/>
+      <w:r>
+        <w:rPr>
+          <w:rFonts w:cs="Times New Roman"/>
+          <w:szCs w:val="24"/>
+        </w:rPr>
+        <w:t>jobId</w:t>
+      </w:r>
+      <w:proofErr w:type="spellEnd"/>
+      <w:r>
+        <w:rPr>
+          <w:rFonts w:cs="Times New Roman"/>
+          <w:szCs w:val="24"/>
+        </w:rPr>
+        <w:t xml:space="preserve"> and named the dataset as </w:t>
+      </w:r>
+      <w:proofErr w:type="spellStart"/>
+      <w:r>
+        <w:rPr>
+          <w:rFonts w:eastAsia="Times New Roman" w:cs="Times New Roman"/>
+          <w:color w:val="000000"/>
+          <w:szCs w:val="24"/>
+        </w:rPr>
+        <w:t>df_app_task_merge</w:t>
+      </w:r>
+      <w:proofErr w:type="spellEnd"/>
+      <w:r>
+        <w:rPr>
+          <w:rFonts w:eastAsia="Times New Roman" w:cs="Times New Roman"/>
+          <w:color w:val="000000"/>
+          <w:szCs w:val="24"/>
+        </w:rPr>
+        <w:t xml:space="preserve">, then we are sorting the merge file based on </w:t>
+      </w:r>
+      <w:proofErr w:type="spellStart"/>
+      <w:r>
+        <w:rPr>
+          <w:rFonts w:eastAsia="Times New Roman" w:cs="Times New Roman"/>
+          <w:color w:val="000000"/>
+          <w:szCs w:val="24"/>
+        </w:rPr>
+        <w:t>eventType</w:t>
+      </w:r>
+      <w:proofErr w:type="spellEnd"/>
+      <w:r>
+        <w:rPr>
+          <w:rFonts w:eastAsia="Times New Roman" w:cs="Times New Roman"/>
+          <w:color w:val="000000"/>
+          <w:szCs w:val="24"/>
+        </w:rPr>
+        <w:t xml:space="preserve"> start and stop </w:t>
+      </w:r>
+      <w:r>
+        <w:rPr>
+          <w:rFonts w:eastAsia="Times New Roman" w:cs="Times New Roman"/>
+          <w:color w:val="000000"/>
+          <w:szCs w:val="24"/>
+        </w:rPr>
+        <w:t>for</w:t>
+      </w:r>
+      <w:r>
+        <w:rPr>
+          <w:rFonts w:eastAsia="Times New Roman" w:cs="Times New Roman"/>
+          <w:color w:val="000000"/>
+          <w:szCs w:val="24"/>
+        </w:rPr>
+        <w:t xml:space="preserve"> </w:t>
+      </w:r>
+      <w:r>
+        <w:rPr>
+          <w:rFonts w:eastAsia="Times New Roman" w:cs="Times New Roman"/>
+          <w:color w:val="000000"/>
+          <w:szCs w:val="24"/>
+        </w:rPr>
+        <w:t xml:space="preserve">future analysis. At the end we are merging </w:t>
+      </w:r>
+      <w:proofErr w:type="spellStart"/>
+      <w:r>
+        <w:rPr>
+          <w:rFonts w:eastAsia="Times New Roman" w:cs="Times New Roman"/>
+          <w:color w:val="000000"/>
+          <w:szCs w:val="24"/>
+        </w:rPr>
+        <w:t>df_app_task_merge</w:t>
+      </w:r>
+      <w:proofErr w:type="spellEnd"/>
+      <w:r>
+        <w:rPr>
+          <w:rFonts w:eastAsia="Times New Roman" w:cs="Times New Roman"/>
+          <w:color w:val="000000"/>
+          <w:szCs w:val="24"/>
+        </w:rPr>
+        <w:t xml:space="preserve"> and GPU file based on </w:t>
+      </w:r>
+      <w:proofErr w:type="spellStart"/>
+      <w:r>
+        <w:rPr>
+          <w:rFonts w:eastAsia="Times New Roman" w:cs="Times New Roman"/>
+          <w:color w:val="000000"/>
+          <w:szCs w:val="24"/>
+        </w:rPr>
+        <w:t>timesatamp</w:t>
+      </w:r>
+      <w:proofErr w:type="spellEnd"/>
+      <w:r>
+        <w:rPr>
+          <w:rFonts w:eastAsia="Times New Roman" w:cs="Times New Roman"/>
+          <w:color w:val="000000"/>
+          <w:szCs w:val="24"/>
+        </w:rPr>
+        <w:t xml:space="preserve"> to get our </w:t>
+      </w:r>
+      <w:proofErr w:type="spellStart"/>
+      <w:r>
+        <w:rPr>
+          <w:rFonts w:eastAsia="Times New Roman" w:cs="Times New Roman"/>
+          <w:color w:val="000000"/>
+          <w:szCs w:val="24"/>
+        </w:rPr>
+        <w:t>merge_df</w:t>
+      </w:r>
+      <w:proofErr w:type="spellEnd"/>
+      <w:r>
+        <w:rPr>
+          <w:rFonts w:eastAsia="Times New Roman" w:cs="Times New Roman"/>
+          <w:color w:val="000000"/>
+          <w:szCs w:val="24"/>
+        </w:rPr>
+        <w:t xml:space="preserve"> dataset</w:t>
+      </w:r>
+      <w:r>
+        <w:rPr>
+          <w:rFonts w:eastAsia="Times New Roman" w:cs="Times New Roman"/>
+          <w:color w:val="000000"/>
+          <w:szCs w:val="24"/>
+        </w:rPr>
+        <w:t xml:space="preserve"> </w:t>
+      </w:r>
+      <w:r>
+        <w:rPr>
+          <w:rFonts w:eastAsia="Times New Roman" w:cs="Times New Roman"/>
+          <w:color w:val="000000"/>
+          <w:szCs w:val="24"/>
+        </w:rPr>
+        <w:t>(combination of all three files)</w:t>
+      </w:r>
+      <w:r>
+        <w:rPr>
+          <w:rFonts w:eastAsia="Times New Roman" w:cs="Times New Roman"/>
+          <w:color w:val="000000"/>
+          <w:szCs w:val="24"/>
+        </w:rPr>
+        <w:t xml:space="preserve">. Initially while exploring we will first try to explore individual dataset and </w:t>
+      </w:r>
+      <w:proofErr w:type="gramStart"/>
+      <w:r>
+        <w:rPr>
+          <w:rFonts w:eastAsia="Times New Roman" w:cs="Times New Roman"/>
+          <w:color w:val="000000"/>
+          <w:szCs w:val="24"/>
+        </w:rPr>
+        <w:t>later</w:t>
+      </w:r>
+      <w:proofErr w:type="gramEnd"/>
+      <w:r>
+        <w:rPr>
+          <w:rFonts w:eastAsia="Times New Roman" w:cs="Times New Roman"/>
+          <w:color w:val="000000"/>
+          <w:szCs w:val="24"/>
+        </w:rPr>
+        <w:t xml:space="preserve"> we will try to explore merge dataset.</w:t>
+      </w:r>
+    </w:p>
+    <w:p>
+      <w:pPr>
+        <w:spacing w:line="360" w:lineRule="auto"/>
+      </w:pPr>
+    </w:p>
+    <w:p>
+      <w:pPr>
+        <w:pStyle w:val="Heading1"/>
+      </w:pPr>
+      <w:r>
+        <w:t>5</w:t>
+      </w:r>
+      <w:r>
+        <w:t xml:space="preserve"> Exploratory Data Analysis</w:t>
+      </w:r>
+    </w:p>
+    <w:p/>
+    <w:p>
+      <w:pPr>
+        <w:spacing w:line="360" w:lineRule="auto"/>
+      </w:pPr>
+      <w:r>
+        <w:t>Data scientists utilize exploratory data analysis (EDA) to study and investigate data sets and describe their key characteristics, often using data visualization techniques</w:t>
+      </w:r>
+      <w:r>
+        <w:t xml:space="preserve"> </w:t>
+      </w:r>
+      <w:r>
+        <w:rPr>
+          <w:color w:val="4472C4" w:themeColor="accent1"/>
+        </w:rPr>
+        <w:t>[4]</w:t>
+      </w:r>
+      <w:r>
+        <w:t>. It assists data scientists in determining how to best manipulate data sources to obtain the answers they require, making it easier for them to find patterns, test hypotheses, and verify assumptions.</w:t>
+      </w:r>
+    </w:p>
+    <w:p/>
+    <w:p/>
+    <w:p>
+      <w:pPr>
+        <w:pStyle w:val="Heading2"/>
+        <w:rPr>
+          <w:rFonts w:ascii="Times New Roman" w:hAnsi="Times New Roman" w:cs="Times New Roman"/>
+          <w:sz w:val="28"/>
+          <w:szCs w:val="28"/>
+        </w:rPr>
+      </w:pPr>
+      <w:r>
+        <w:rPr>
+          <w:rFonts w:ascii="Times New Roman" w:hAnsi="Times New Roman" w:cs="Times New Roman"/>
+          <w:sz w:val="28"/>
+          <w:szCs w:val="28"/>
+        </w:rPr>
+        <w:t>5</w:t>
+      </w:r>
+      <w:r>
+        <w:rPr>
+          <w:rFonts w:ascii="Times New Roman" w:hAnsi="Times New Roman" w:cs="Times New Roman"/>
+          <w:sz w:val="28"/>
+          <w:szCs w:val="28"/>
+        </w:rPr>
+        <w:t>.1 Which event type dominate the task run times</w:t>
+      </w:r>
+    </w:p>
+    <w:p/>
+    <w:p/>
+    <w:p>
+      <w:pPr>
+        <w:spacing w:line="360" w:lineRule="auto"/>
       </w:pPr>
       <w:r>
         <w:t>To determine which event type, dominate the task run times, we need to calculate the time difference between the events. The dataset consists of 5 events for every event there is two event type start and stop. The start is when the event was started and stop is when the event was stopped.</w:t>
@@ -2569,11 +3062,12 @@
         <w:rPr>
           <w:noProof/>
         </w:rPr>
+        <w:lastRenderedPageBreak/>
         <w:drawing>
-          <wp:inline distT="0" distB="0" distL="0" distR="0" wp14:anchorId="066F26CC" wp14:editId="75697183">
-            <wp:extent cx="5943600" cy="3318164"/>
+          <wp:inline distT="0" distB="0" distL="0" distR="0" wp14:anchorId="24476B96" wp14:editId="70698704">
+            <wp:extent cx="5943600" cy="2961640"/>
             <wp:effectExtent l="0" t="0" r="0" b="0"/>
-            <wp:docPr id="2" name="Picture 2"/>
+            <wp:docPr id="9" name="Picture 9"/>
             <wp:cNvGraphicFramePr>
               <a:graphicFrameLocks xmlns:a="http://schemas.openxmlformats.org/drawingml/2006/main" noChangeAspect="1"/>
             </wp:cNvGraphicFramePr>
@@ -2581,7 +3075,7 @@
               <a:graphicData uri="http://schemas.openxmlformats.org/drawingml/2006/picture">
                 <pic:pic xmlns:pic="http://schemas.openxmlformats.org/drawingml/2006/picture">
                   <pic:nvPicPr>
-                    <pic:cNvPr id="0" name="Picture 1"/>
+                    <pic:cNvPr id="0" name="Picture 14"/>
                     <pic:cNvPicPr>
                       <a:picLocks noChangeAspect="1" noChangeArrowheads="1"/>
                     </pic:cNvPicPr>
@@ -2602,7 +3096,7 @@
                   <pic:spPr bwMode="auto">
                     <a:xfrm>
                       <a:off x="0" y="0"/>
-                      <a:ext cx="5948564" cy="3320935"/>
+                      <a:ext cx="5943600" cy="2961640"/>
                     </a:xfrm>
                     <a:prstGeom prst="rect">
                       <a:avLst/>
@@ -2629,6 +3123,9 @@
     </w:p>
     <w:p/>
     <w:p>
+      <w:pPr>
+        <w:spacing w:line="360" w:lineRule="auto"/>
+      </w:pPr>
       <w:r>
         <w:t>From above plot we can see that rendering the image takes more time than any other task in overall rendering</w:t>
       </w:r>
@@ -2636,91 +3133,81 @@
         <w:t xml:space="preserve"> process. </w:t>
       </w:r>
     </w:p>
-    <w:p>
-      <w:pPr>
-        <w:widowControl/>
-        <w:autoSpaceDE/>
-        <w:autoSpaceDN/>
-        <w:spacing w:after="160" w:line="259" w:lineRule="auto"/>
-        <w:jc w:val="left"/>
-      </w:pPr>
-      <w:r>
-        <w:br w:type="page"/>
-      </w:r>
-    </w:p>
+    <w:p/>
     <w:p>
       <w:pPr>
         <w:pStyle w:val="Heading2"/>
         <w:rPr>
           <w:rFonts w:ascii="Times New Roman" w:hAnsi="Times New Roman" w:cs="Times New Roman"/>
-          <w:sz w:val="24"/>
-          <w:szCs w:val="24"/>
+          <w:sz w:val="28"/>
+          <w:szCs w:val="28"/>
         </w:rPr>
       </w:pPr>
       <w:r>
         <w:rPr>
           <w:rFonts w:ascii="Times New Roman" w:hAnsi="Times New Roman" w:cs="Times New Roman"/>
-          <w:sz w:val="24"/>
-          <w:szCs w:val="24"/>
-        </w:rPr>
-        <w:lastRenderedPageBreak/>
-        <w:t>5.2 Analysis (</w:t>
+          <w:sz w:val="28"/>
+          <w:szCs w:val="28"/>
+        </w:rPr>
+        <w:t xml:space="preserve">5.2 </w:t>
       </w:r>
       <w:r>
         <w:rPr>
           <w:rFonts w:ascii="Times New Roman" w:hAnsi="Times New Roman" w:cs="Times New Roman"/>
-          <w:sz w:val="24"/>
-          <w:szCs w:val="24"/>
+          <w:sz w:val="28"/>
+          <w:szCs w:val="28"/>
         </w:rPr>
         <w:t>predict</w:t>
       </w:r>
       <w:r>
         <w:rPr>
           <w:rFonts w:ascii="Times New Roman" w:hAnsi="Times New Roman" w:cs="Times New Roman"/>
-          <w:sz w:val="24"/>
-          <w:szCs w:val="24"/>
+          <w:sz w:val="28"/>
+          <w:szCs w:val="28"/>
         </w:rPr>
         <w:t>ing</w:t>
       </w:r>
       <w:r>
         <w:rPr>
           <w:rFonts w:ascii="Times New Roman" w:hAnsi="Times New Roman" w:cs="Times New Roman"/>
-          <w:sz w:val="24"/>
-          <w:szCs w:val="24"/>
+          <w:sz w:val="28"/>
+          <w:szCs w:val="28"/>
         </w:rPr>
         <w:t xml:space="preserve"> which event type dominates the task run times </w:t>
       </w:r>
       <w:r>
         <w:rPr>
           <w:rFonts w:ascii="Times New Roman" w:hAnsi="Times New Roman" w:cs="Times New Roman"/>
-          <w:sz w:val="24"/>
-          <w:szCs w:val="24"/>
+          <w:sz w:val="28"/>
+          <w:szCs w:val="28"/>
         </w:rPr>
         <w:t>for</w:t>
       </w:r>
       <w:r>
         <w:rPr>
           <w:rFonts w:ascii="Times New Roman" w:hAnsi="Times New Roman" w:cs="Times New Roman"/>
-          <w:sz w:val="24"/>
-          <w:szCs w:val="24"/>
-        </w:rPr>
-        <w:t xml:space="preserve"> each jobId.</w:t>
-      </w:r>
+          <w:sz w:val="28"/>
+          <w:szCs w:val="28"/>
+        </w:rPr>
+        <w:t xml:space="preserve"> each </w:t>
+      </w:r>
+      <w:proofErr w:type="spellStart"/>
       <w:r>
         <w:rPr>
           <w:rFonts w:ascii="Times New Roman" w:hAnsi="Times New Roman" w:cs="Times New Roman"/>
-          <w:sz w:val="24"/>
-          <w:szCs w:val="24"/>
-        </w:rPr>
-        <w:t>)</w:t>
-      </w:r>
+          <w:sz w:val="28"/>
+          <w:szCs w:val="28"/>
+        </w:rPr>
+        <w:t>jobId</w:t>
+      </w:r>
+      <w:proofErr w:type="spellEnd"/>
       <w:r>
         <w:rPr>
           <w:rFonts w:ascii="Times New Roman" w:hAnsi="Times New Roman" w:cs="Times New Roman"/>
-          <w:sz w:val="24"/>
-          <w:szCs w:val="24"/>
-        </w:rPr>
-        <w:t xml:space="preserve"> </w:t>
+          <w:sz w:val="28"/>
+          <w:szCs w:val="28"/>
+        </w:rPr>
+        <w:t>.</w:t>
       </w:r>
     </w:p>
     <w:p/>
@@ -2735,21 +3222,29 @@
         <w:t>h</w:t>
       </w:r>
       <w:r>
-        <w:t xml:space="preserve">ich event type dominates the task run times in each jobId, firstly we need to know how many unique jobId (Azure jobs) are present in the dataset. But from the description of </w:t>
+        <w:t xml:space="preserve">ich event type dominates the task run times in each </w:t>
+      </w:r>
+      <w:proofErr w:type="spellStart"/>
+      <w:r>
+        <w:t>jobId</w:t>
+      </w:r>
+      <w:proofErr w:type="spellEnd"/>
+      <w:r>
+        <w:t xml:space="preserve">, firstly we need to know how many unique </w:t>
+      </w:r>
+      <w:proofErr w:type="spellStart"/>
+      <w:r>
+        <w:t>jobId</w:t>
+      </w:r>
+      <w:proofErr w:type="spellEnd"/>
+      <w:r>
+        <w:t xml:space="preserve"> (Azure jobs) are present in the dataset. But from the description of </w:t>
       </w:r>
       <w:r>
         <w:t>data,</w:t>
       </w:r>
       <w:r>
         <w:t xml:space="preserve"> we already know they are three unique Azure jobs present in the application-checkpoint dataset.</w:t>
-      </w:r>
-    </w:p>
-    <w:p>
-      <w:pPr>
-        <w:spacing w:line="360" w:lineRule="auto"/>
-      </w:pPr>
-      <w:r>
-        <w:t>Each job performs different events with same taskId for each image.</w:t>
       </w:r>
     </w:p>
     <w:p>
@@ -2797,6 +3292,8 @@
                 <w:bCs/>
               </w:rPr>
             </w:pPr>
+            <w:proofErr w:type="spellStart"/>
+            <w:proofErr w:type="gramStart"/>
             <w:r>
               <w:rPr>
                 <w:b/>
@@ -2804,6 +3301,8 @@
               </w:rPr>
               <w:t>S.No</w:t>
             </w:r>
+            <w:proofErr w:type="spellEnd"/>
+            <w:proofErr w:type="gramEnd"/>
           </w:p>
         </w:tc>
         <w:tc>
@@ -2967,7 +3466,10 @@
         <w:jc w:val="center"/>
       </w:pPr>
       <w:r>
-        <w:t>Fig 5: Table showing Azure Job-Id’s</w:t>
+        <w:t>Table 1</w:t>
+      </w:r>
+      <w:r>
+        <w:t>: Table showing Azure Job-Id’s</w:t>
       </w:r>
     </w:p>
     <w:p>
@@ -2999,62 +3501,6 @@
           <w:szCs w:val="24"/>
         </w:rPr>
       </w:pPr>
-      <w:r>
-        <w:rPr>
-          <w:rFonts w:eastAsia="Times New Roman" w:cs="Times New Roman"/>
-          <w:color w:val="000000"/>
-          <w:szCs w:val="24"/>
-        </w:rPr>
-        <w:t>P</w:t>
-      </w:r>
-      <w:r>
-        <w:rPr>
-          <w:rFonts w:eastAsia="Times New Roman" w:cs="Times New Roman"/>
-          <w:color w:val="000000"/>
-          <w:szCs w:val="24"/>
-        </w:rPr>
-        <w:t>lot</w:t>
-      </w:r>
-      <w:r>
-        <w:rPr>
-          <w:rFonts w:eastAsia="Times New Roman" w:cs="Times New Roman"/>
-          <w:color w:val="000000"/>
-          <w:szCs w:val="24"/>
-        </w:rPr>
-        <w:t>ting</w:t>
-      </w:r>
-      <w:r>
-        <w:rPr>
-          <w:rFonts w:eastAsia="Times New Roman" w:cs="Times New Roman"/>
-          <w:color w:val="000000"/>
-          <w:szCs w:val="24"/>
-        </w:rPr>
-        <w:t> the striplot for each Azure job see</w:t>
-      </w:r>
-      <w:r>
-        <w:rPr>
-          <w:rFonts w:eastAsia="Times New Roman" w:cs="Times New Roman"/>
-          <w:color w:val="000000"/>
-          <w:szCs w:val="24"/>
-        </w:rPr>
-        <w:t>ing</w:t>
-      </w:r>
-      <w:r>
-        <w:rPr>
-          <w:rFonts w:eastAsia="Times New Roman" w:cs="Times New Roman"/>
-          <w:color w:val="000000"/>
-          <w:szCs w:val="24"/>
-        </w:rPr>
-        <w:t> which event type dominates the task run times in</w:t>
-      </w:r>
-      <w:r>
-        <w:rPr>
-          <w:rFonts w:eastAsia="Times New Roman" w:cs="Times New Roman"/>
-          <w:color w:val="000000"/>
-          <w:szCs w:val="24"/>
-        </w:rPr>
-        <w:t xml:space="preserve"> each job.</w:t>
-      </w:r>
     </w:p>
     <w:p>
       <w:pPr>
@@ -3070,16 +3516,103 @@
           <w:szCs w:val="24"/>
         </w:rPr>
       </w:pPr>
+    </w:p>
+    <w:p>
+      <w:pPr>
+        <w:widowControl/>
+        <w:shd w:val="clear" w:color="auto" w:fill="FFFFFE"/>
+        <w:autoSpaceDE/>
+        <w:autoSpaceDN/>
+        <w:spacing w:line="360" w:lineRule="auto"/>
+        <w:jc w:val="left"/>
+        <w:rPr>
+          <w:rFonts w:eastAsia="Times New Roman" w:cs="Times New Roman"/>
+          <w:color w:val="000000"/>
+          <w:szCs w:val="24"/>
+        </w:rPr>
+      </w:pPr>
+      <w:r>
+        <w:rPr>
+          <w:rFonts w:eastAsia="Times New Roman" w:cs="Times New Roman"/>
+          <w:color w:val="000000"/>
+          <w:szCs w:val="24"/>
+        </w:rPr>
+        <w:lastRenderedPageBreak/>
+        <w:t>P</w:t>
+      </w:r>
+      <w:r>
+        <w:rPr>
+          <w:rFonts w:eastAsia="Times New Roman" w:cs="Times New Roman"/>
+          <w:color w:val="000000"/>
+          <w:szCs w:val="24"/>
+        </w:rPr>
+        <w:t>lot</w:t>
+      </w:r>
+      <w:r>
+        <w:rPr>
+          <w:rFonts w:eastAsia="Times New Roman" w:cs="Times New Roman"/>
+          <w:color w:val="000000"/>
+          <w:szCs w:val="24"/>
+        </w:rPr>
+        <w:t>ting</w:t>
+      </w:r>
+      <w:r>
+        <w:rPr>
+          <w:rFonts w:eastAsia="Times New Roman" w:cs="Times New Roman"/>
+          <w:color w:val="000000"/>
+          <w:szCs w:val="24"/>
+        </w:rPr>
+        <w:t> the striplot for each Azure job see</w:t>
+      </w:r>
+      <w:r>
+        <w:rPr>
+          <w:rFonts w:eastAsia="Times New Roman" w:cs="Times New Roman"/>
+          <w:color w:val="000000"/>
+          <w:szCs w:val="24"/>
+        </w:rPr>
+        <w:t>ing</w:t>
+      </w:r>
+      <w:r>
+        <w:rPr>
+          <w:rFonts w:eastAsia="Times New Roman" w:cs="Times New Roman"/>
+          <w:color w:val="000000"/>
+          <w:szCs w:val="24"/>
+        </w:rPr>
+        <w:t> which event type dominates the task run times in</w:t>
+      </w:r>
+      <w:r>
+        <w:rPr>
+          <w:rFonts w:eastAsia="Times New Roman" w:cs="Times New Roman"/>
+          <w:color w:val="000000"/>
+          <w:szCs w:val="24"/>
+        </w:rPr>
+        <w:t xml:space="preserve"> each job.</w:t>
+      </w:r>
+    </w:p>
+    <w:p>
+      <w:pPr>
+        <w:widowControl/>
+        <w:shd w:val="clear" w:color="auto" w:fill="FFFFFE"/>
+        <w:autoSpaceDE/>
+        <w:autoSpaceDN/>
+        <w:spacing w:line="360" w:lineRule="auto"/>
+        <w:jc w:val="left"/>
+        <w:rPr>
+          <w:rFonts w:eastAsia="Times New Roman" w:cs="Times New Roman"/>
+          <w:color w:val="000000"/>
+          <w:szCs w:val="24"/>
+        </w:rPr>
+      </w:pPr>
       <w:r>
         <w:rPr>
           <w:noProof/>
           <w:color w:val="000000"/>
         </w:rPr>
         <w:drawing>
-          <wp:inline distT="0" distB="0" distL="0" distR="0" wp14:anchorId="5605CC2B" wp14:editId="388D6918">
-            <wp:extent cx="5943600" cy="2962275"/>
-            <wp:effectExtent l="0" t="0" r="0" b="9525"/>
-            <wp:docPr id="3" name="Picture 3"/>
+          <wp:inline distT="0" distB="0" distL="0" distR="0" wp14:anchorId="32C3AF3B" wp14:editId="122CDB20">
+            <wp:extent cx="5943600" cy="2961640"/>
+            <wp:effectExtent l="0" t="0" r="0" b="0"/>
+            <wp:docPr id="10" name="Picture 10"/>
             <wp:cNvGraphicFramePr>
               <a:graphicFrameLocks xmlns:a="http://schemas.openxmlformats.org/drawingml/2006/main" noChangeAspect="1"/>
             </wp:cNvGraphicFramePr>
@@ -3087,7 +3620,7 @@
               <a:graphicData uri="http://schemas.openxmlformats.org/drawingml/2006/picture">
                 <pic:pic xmlns:pic="http://schemas.openxmlformats.org/drawingml/2006/picture">
                   <pic:nvPicPr>
-                    <pic:cNvPr id="0" name="Picture 3"/>
+                    <pic:cNvPr id="0" name="Picture 16"/>
                     <pic:cNvPicPr>
                       <a:picLocks noChangeAspect="1" noChangeArrowheads="1"/>
                     </pic:cNvPicPr>
@@ -3108,7 +3641,7 @@
                   <pic:spPr bwMode="auto">
                     <a:xfrm>
                       <a:off x="0" y="0"/>
-                      <a:ext cx="5943600" cy="2962275"/>
+                      <a:ext cx="5943600" cy="2961640"/>
                     </a:xfrm>
                     <a:prstGeom prst="rect">
                       <a:avLst/>
@@ -3141,7 +3674,23 @@
           <w:color w:val="000000"/>
           <w:szCs w:val="24"/>
         </w:rPr>
-        <w:t>Fig 6: Events vs Time for job-id (</w:t>
+        <w:t xml:space="preserve">Fig </w:t>
+      </w:r>
+      <w:r>
+        <w:rPr>
+          <w:rFonts w:eastAsia="Times New Roman" w:cs="Times New Roman"/>
+          <w:color w:val="000000"/>
+          <w:szCs w:val="24"/>
+        </w:rPr>
+        <w:t>5</w:t>
+      </w:r>
+      <w:r>
+        <w:rPr>
+          <w:rFonts w:eastAsia="Times New Roman" w:cs="Times New Roman"/>
+          <w:color w:val="000000"/>
+          <w:szCs w:val="24"/>
+        </w:rPr>
+        <w:t>: Events vs Time for job-id (</w:t>
       </w:r>
       <w:r>
         <w:rPr>
@@ -3199,12 +3748,11 @@
         <w:rPr>
           <w:noProof/>
         </w:rPr>
-        <w:lastRenderedPageBreak/>
         <w:drawing>
-          <wp:inline distT="0" distB="0" distL="0" distR="0" wp14:anchorId="2D1DF487" wp14:editId="71355F25">
-            <wp:extent cx="5943600" cy="2590800"/>
+          <wp:inline distT="0" distB="0" distL="0" distR="0" wp14:anchorId="4BE1AB1B" wp14:editId="02156359">
+            <wp:extent cx="5943600" cy="2961640"/>
             <wp:effectExtent l="0" t="0" r="0" b="0"/>
-            <wp:docPr id="4" name="Picture 4"/>
+            <wp:docPr id="14" name="Picture 14"/>
             <wp:cNvGraphicFramePr>
               <a:graphicFrameLocks xmlns:a="http://schemas.openxmlformats.org/drawingml/2006/main" noChangeAspect="1"/>
             </wp:cNvGraphicFramePr>
@@ -3212,7 +3760,7 @@
               <a:graphicData uri="http://schemas.openxmlformats.org/drawingml/2006/picture">
                 <pic:pic xmlns:pic="http://schemas.openxmlformats.org/drawingml/2006/picture">
                   <pic:nvPicPr>
-                    <pic:cNvPr id="0" name="Picture 5"/>
+                    <pic:cNvPr id="0" name="Picture 22"/>
                     <pic:cNvPicPr>
                       <a:picLocks noChangeAspect="1" noChangeArrowheads="1"/>
                     </pic:cNvPicPr>
@@ -3233,7 +3781,7 @@
                   <pic:spPr bwMode="auto">
                     <a:xfrm>
                       <a:off x="0" y="0"/>
-                      <a:ext cx="5949230" cy="2593254"/>
+                      <a:ext cx="5943600" cy="2961640"/>
                     </a:xfrm>
                     <a:prstGeom prst="rect">
                       <a:avLst/>
@@ -3266,7 +3814,23 @@
           <w:color w:val="000000"/>
           <w:szCs w:val="24"/>
         </w:rPr>
-        <w:t>Fig 7: Events vs Time for job-id (</w:t>
+        <w:t xml:space="preserve">Fig </w:t>
+      </w:r>
+      <w:r>
+        <w:rPr>
+          <w:rFonts w:eastAsia="Times New Roman" w:cs="Times New Roman"/>
+          <w:color w:val="000000"/>
+          <w:szCs w:val="24"/>
+        </w:rPr>
+        <w:t>6</w:t>
+      </w:r>
+      <w:r>
+        <w:rPr>
+          <w:rFonts w:eastAsia="Times New Roman" w:cs="Times New Roman"/>
+          <w:color w:val="000000"/>
+          <w:szCs w:val="24"/>
+        </w:rPr>
+        <w:t>: Events vs Time for job-id (</w:t>
       </w:r>
       <w:r>
         <w:rPr>
@@ -3299,11 +3863,12 @@
         <w:rPr>
           <w:noProof/>
         </w:rPr>
+        <w:lastRenderedPageBreak/>
         <w:drawing>
-          <wp:inline distT="0" distB="0" distL="0" distR="0" wp14:anchorId="4DF77D93" wp14:editId="3233489E">
-            <wp:extent cx="5943600" cy="2625437"/>
-            <wp:effectExtent l="0" t="0" r="0" b="3810"/>
-            <wp:docPr id="5" name="Picture 5"/>
+          <wp:inline distT="0" distB="0" distL="0" distR="0" wp14:anchorId="2F946890" wp14:editId="01447438">
+            <wp:extent cx="5943600" cy="2961640"/>
+            <wp:effectExtent l="0" t="0" r="0" b="0"/>
+            <wp:docPr id="15" name="Picture 15"/>
             <wp:cNvGraphicFramePr>
               <a:graphicFrameLocks xmlns:a="http://schemas.openxmlformats.org/drawingml/2006/main" noChangeAspect="1"/>
             </wp:cNvGraphicFramePr>
@@ -3311,7 +3876,7 @@
               <a:graphicData uri="http://schemas.openxmlformats.org/drawingml/2006/picture">
                 <pic:pic xmlns:pic="http://schemas.openxmlformats.org/drawingml/2006/picture">
                   <pic:nvPicPr>
-                    <pic:cNvPr id="0" name="Picture 7"/>
+                    <pic:cNvPr id="0" name="Picture 24"/>
                     <pic:cNvPicPr>
                       <a:picLocks noChangeAspect="1" noChangeArrowheads="1"/>
                     </pic:cNvPicPr>
@@ -3332,7 +3897,7 @@
                   <pic:spPr bwMode="auto">
                     <a:xfrm>
                       <a:off x="0" y="0"/>
-                      <a:ext cx="5958917" cy="2632203"/>
+                      <a:ext cx="5943600" cy="2961640"/>
                     </a:xfrm>
                     <a:prstGeom prst="rect">
                       <a:avLst/>
@@ -3366,7 +3931,23 @@
           <w:color w:val="000000"/>
           <w:szCs w:val="24"/>
         </w:rPr>
-        <w:t>Fig 8: Events vs Time for job-id (</w:t>
+        <w:t xml:space="preserve">Fig </w:t>
+      </w:r>
+      <w:r>
+        <w:rPr>
+          <w:rFonts w:eastAsia="Times New Roman" w:cs="Times New Roman"/>
+          <w:color w:val="000000"/>
+          <w:szCs w:val="24"/>
+        </w:rPr>
+        <w:t>7</w:t>
+      </w:r>
+      <w:r>
+        <w:rPr>
+          <w:rFonts w:eastAsia="Times New Roman" w:cs="Times New Roman"/>
+          <w:color w:val="000000"/>
+          <w:szCs w:val="24"/>
+        </w:rPr>
+        <w:t>: Events vs Time for job-id (</w:t>
       </w:r>
       <w:r>
         <w:rPr>
@@ -3389,6 +3970,9 @@
     </w:p>
     <w:p/>
     <w:p>
+      <w:pPr>
+        <w:spacing w:line="360" w:lineRule="auto"/>
+      </w:pPr>
       <w:r>
         <w:t xml:space="preserve">From above plot we can again see that for each job id the render process </w:t>
       </w:r>
@@ -3397,6 +3981,113 @@
       </w:r>
       <w:r>
         <w:t xml:space="preserve"> more time than other events.</w:t>
+      </w:r>
+    </w:p>
+    <w:p/>
+    <w:p>
+      <w:pPr>
+        <w:pStyle w:val="Heading2"/>
+        <w:rPr>
+          <w:rFonts w:ascii="Times New Roman" w:hAnsi="Times New Roman" w:cs="Times New Roman"/>
+          <w:sz w:val="28"/>
+          <w:szCs w:val="28"/>
+        </w:rPr>
+      </w:pPr>
+      <w:r>
+        <w:rPr>
+          <w:rFonts w:ascii="Times New Roman" w:hAnsi="Times New Roman" w:cs="Times New Roman"/>
+          <w:sz w:val="28"/>
+          <w:szCs w:val="28"/>
+        </w:rPr>
+        <w:t>5.3 Which level dominates the task run time.</w:t>
+      </w:r>
+    </w:p>
+    <w:p/>
+    <w:p>
+      <w:r>
+        <w:t>In this part, we perform the analysis to predict which level dominates the task runtime</w:t>
+      </w:r>
+    </w:p>
+    <w:p/>
+    <w:p>
+      <w:r>
+        <w:rPr>
+          <w:noProof/>
+        </w:rPr>
+        <w:drawing>
+          <wp:inline distT="0" distB="0" distL="0" distR="0" wp14:anchorId="710EE001" wp14:editId="4547C9E2">
+            <wp:extent cx="5943600" cy="2961640"/>
+            <wp:effectExtent l="0" t="0" r="0" b="0"/>
+            <wp:docPr id="16" name="Picture 16"/>
+            <wp:cNvGraphicFramePr>
+              <a:graphicFrameLocks xmlns:a="http://schemas.openxmlformats.org/drawingml/2006/main" noChangeAspect="1"/>
+            </wp:cNvGraphicFramePr>
+            <a:graphic xmlns:a="http://schemas.openxmlformats.org/drawingml/2006/main">
+              <a:graphicData uri="http://schemas.openxmlformats.org/drawingml/2006/picture">
+                <pic:pic xmlns:pic="http://schemas.openxmlformats.org/drawingml/2006/picture">
+                  <pic:nvPicPr>
+                    <pic:cNvPr id="0" name="Picture 26"/>
+                    <pic:cNvPicPr>
+                      <a:picLocks noChangeAspect="1" noChangeArrowheads="1"/>
+                    </pic:cNvPicPr>
+                  </pic:nvPicPr>
+                  <pic:blipFill>
+                    <a:blip r:embed="rId17">
+                      <a:extLst>
+                        <a:ext uri="{28A0092B-C50C-407E-A947-70E740481C1C}">
+                          <a14:useLocalDpi xmlns:a14="http://schemas.microsoft.com/office/drawing/2010/main" val="0"/>
+                        </a:ext>
+                      </a:extLst>
+                    </a:blip>
+                    <a:srcRect/>
+                    <a:stretch>
+                      <a:fillRect/>
+                    </a:stretch>
+                  </pic:blipFill>
+                  <pic:spPr bwMode="auto">
+                    <a:xfrm>
+                      <a:off x="0" y="0"/>
+                      <a:ext cx="5943600" cy="2961640"/>
+                    </a:xfrm>
+                    <a:prstGeom prst="rect">
+                      <a:avLst/>
+                    </a:prstGeom>
+                    <a:noFill/>
+                    <a:ln>
+                      <a:noFill/>
+                    </a:ln>
+                  </pic:spPr>
+                </pic:pic>
+              </a:graphicData>
+            </a:graphic>
+          </wp:inline>
+        </w:drawing>
+      </w:r>
+    </w:p>
+    <w:p>
+      <w:pPr>
+        <w:jc w:val="center"/>
+      </w:pPr>
+      <w:r>
+        <w:t>Fig 8: level vs time</w:t>
+      </w:r>
+    </w:p>
+    <w:p>
+      <w:pPr>
+        <w:widowControl/>
+        <w:autoSpaceDE/>
+        <w:autoSpaceDN/>
+        <w:spacing w:after="160" w:line="360" w:lineRule="auto"/>
+      </w:pPr>
+      <w:r>
+        <w:lastRenderedPageBreak/>
+        <w:t xml:space="preserve">The </w:t>
+      </w:r>
+      <w:r>
+        <w:t>above</w:t>
+      </w:r>
+      <w:r>
+        <w:t xml:space="preserve"> graph shows that level 12 dominates the task run time. Whereas level 4 and 8 has very less impact on the run time. That is, the actions performed on the image by the levels 4, 8 are very less.</w:t>
       </w:r>
     </w:p>
     <w:p>
@@ -3405,37 +4096,40 @@
         <w:autoSpaceDE/>
         <w:autoSpaceDN/>
         <w:spacing w:after="160" w:line="259" w:lineRule="auto"/>
-        <w:jc w:val="left"/>
-      </w:pPr>
-      <w:r>
-        <w:br w:type="page"/>
-      </w:r>
-    </w:p>
-    <w:p>
-      <w:pPr>
-        <w:pStyle w:val="Heading1"/>
-        <w:rPr>
-          <w:rFonts w:eastAsia="Times New Roman"/>
-        </w:rPr>
-      </w:pPr>
-      <w:r>
-        <w:lastRenderedPageBreak/>
-        <w:t xml:space="preserve">5.2 </w:t>
-      </w:r>
-      <w:r>
-        <w:t>Analysis (</w:t>
-      </w:r>
-      <w:r>
-        <w:rPr>
-          <w:rFonts w:eastAsia="Times New Roman"/>
+      </w:pPr>
+    </w:p>
+    <w:p>
+      <w:pPr>
+        <w:pStyle w:val="Heading2"/>
+        <w:rPr>
+          <w:rFonts w:ascii="Times New Roman" w:eastAsia="LM Mono 10" w:hAnsi="Times New Roman" w:cs="Times New Roman"/>
+          <w:sz w:val="28"/>
+          <w:szCs w:val="28"/>
+        </w:rPr>
+      </w:pPr>
+      <w:r>
+        <w:rPr>
+          <w:rFonts w:ascii="Times New Roman" w:hAnsi="Times New Roman" w:cs="Times New Roman"/>
+          <w:sz w:val="28"/>
+          <w:szCs w:val="28"/>
+        </w:rPr>
+        <w:t>5.</w:t>
+      </w:r>
+      <w:r>
+        <w:rPr>
+          <w:rFonts w:ascii="Times New Roman" w:hAnsi="Times New Roman" w:cs="Times New Roman"/>
+          <w:sz w:val="28"/>
+          <w:szCs w:val="28"/>
+        </w:rPr>
+        <w:t xml:space="preserve">4 </w:t>
+      </w:r>
+      <w:r>
+        <w:rPr>
+          <w:rFonts w:ascii="Times New Roman" w:eastAsia="Times New Roman" w:hAnsi="Times New Roman" w:cs="Times New Roman"/>
+          <w:sz w:val="28"/>
+          <w:szCs w:val="28"/>
         </w:rPr>
         <w:t>Correlation between attributes of GPU dataset</w:t>
-      </w:r>
-      <w:r>
-        <w:rPr>
-          <w:rFonts w:eastAsia="Times New Roman"/>
-        </w:rPr>
-        <w:t>)</w:t>
       </w:r>
     </w:p>
     <w:p/>
@@ -3591,6 +4285,7 @@
                 <w:sz w:val="22"/>
               </w:rPr>
             </w:pPr>
+            <w:proofErr w:type="spellStart"/>
             <w:r>
               <w:rPr>
                 <w:rFonts w:eastAsia="Times New Roman" w:cs="Times New Roman"/>
@@ -3601,6 +4296,7 @@
               </w:rPr>
               <w:t>gpuSerial</w:t>
             </w:r>
+            <w:proofErr w:type="spellEnd"/>
           </w:p>
         </w:tc>
         <w:tc>
@@ -3636,6 +4332,7 @@
                 <w:sz w:val="22"/>
               </w:rPr>
             </w:pPr>
+            <w:proofErr w:type="spellStart"/>
             <w:r>
               <w:rPr>
                 <w:rFonts w:eastAsia="Times New Roman" w:cs="Times New Roman"/>
@@ -3646,6 +4343,7 @@
               </w:rPr>
               <w:t>powerDrawWatt</w:t>
             </w:r>
+            <w:proofErr w:type="spellEnd"/>
           </w:p>
         </w:tc>
         <w:tc>
@@ -3681,6 +4379,7 @@
                 <w:sz w:val="22"/>
               </w:rPr>
             </w:pPr>
+            <w:proofErr w:type="spellStart"/>
             <w:r>
               <w:rPr>
                 <w:rFonts w:eastAsia="Times New Roman" w:cs="Times New Roman"/>
@@ -3691,6 +4390,7 @@
               </w:rPr>
               <w:t>gpuTempC</w:t>
             </w:r>
+            <w:proofErr w:type="spellEnd"/>
           </w:p>
         </w:tc>
         <w:tc>
@@ -3726,6 +4426,7 @@
                 <w:sz w:val="22"/>
               </w:rPr>
             </w:pPr>
+            <w:proofErr w:type="spellStart"/>
             <w:r>
               <w:rPr>
                 <w:rFonts w:eastAsia="Times New Roman" w:cs="Times New Roman"/>
@@ -3736,6 +4437,7 @@
               </w:rPr>
               <w:t>gpuUtilPerc</w:t>
             </w:r>
+            <w:proofErr w:type="spellEnd"/>
           </w:p>
         </w:tc>
         <w:tc>
@@ -3771,6 +4473,7 @@
                 <w:sz w:val="22"/>
               </w:rPr>
             </w:pPr>
+            <w:proofErr w:type="spellStart"/>
             <w:r>
               <w:rPr>
                 <w:rFonts w:eastAsia="Times New Roman" w:cs="Times New Roman"/>
@@ -3781,6 +4484,7 @@
               </w:rPr>
               <w:t>gpuMemUtilPerc</w:t>
             </w:r>
+            <w:proofErr w:type="spellEnd"/>
           </w:p>
         </w:tc>
       </w:tr>
@@ -3819,6 +4523,7 @@
                 <w:szCs w:val="20"/>
               </w:rPr>
             </w:pPr>
+            <w:proofErr w:type="spellStart"/>
             <w:r>
               <w:rPr>
                 <w:rFonts w:eastAsia="Times New Roman" w:cs="Times New Roman"/>
@@ -3830,6 +4535,7 @@
               </w:rPr>
               <w:t>gpuSerial</w:t>
             </w:r>
+            <w:proofErr w:type="spellEnd"/>
           </w:p>
         </w:tc>
         <w:tc>
@@ -4073,6 +4779,7 @@
                 <w:szCs w:val="20"/>
               </w:rPr>
             </w:pPr>
+            <w:proofErr w:type="spellStart"/>
             <w:r>
               <w:rPr>
                 <w:rFonts w:eastAsia="Times New Roman" w:cs="Times New Roman"/>
@@ -4084,6 +4791,7 @@
               </w:rPr>
               <w:t>powerDrawWatt</w:t>
             </w:r>
+            <w:proofErr w:type="spellEnd"/>
           </w:p>
         </w:tc>
         <w:tc>
@@ -4327,6 +5035,7 @@
                 <w:szCs w:val="20"/>
               </w:rPr>
             </w:pPr>
+            <w:proofErr w:type="spellStart"/>
             <w:r>
               <w:rPr>
                 <w:rFonts w:eastAsia="Times New Roman" w:cs="Times New Roman"/>
@@ -4338,6 +5047,7 @@
               </w:rPr>
               <w:t>gpuTempC</w:t>
             </w:r>
+            <w:proofErr w:type="spellEnd"/>
           </w:p>
         </w:tc>
         <w:tc>
@@ -4584,6 +5294,7 @@
                 <w:szCs w:val="20"/>
               </w:rPr>
             </w:pPr>
+            <w:proofErr w:type="spellStart"/>
             <w:r>
               <w:rPr>
                 <w:rFonts w:eastAsia="Times New Roman" w:cs="Times New Roman"/>
@@ -4595,6 +5306,7 @@
               </w:rPr>
               <w:t>gpuUtilPerc</w:t>
             </w:r>
+            <w:proofErr w:type="spellEnd"/>
           </w:p>
         </w:tc>
         <w:tc>
@@ -4834,6 +5546,7 @@
                 <w:szCs w:val="20"/>
               </w:rPr>
             </w:pPr>
+            <w:proofErr w:type="spellStart"/>
             <w:r>
               <w:rPr>
                 <w:rFonts w:eastAsia="Times New Roman" w:cs="Times New Roman"/>
@@ -4845,6 +5558,7 @@
               </w:rPr>
               <w:t>gpuMemUtilPerc</w:t>
             </w:r>
+            <w:proofErr w:type="spellEnd"/>
           </w:p>
         </w:tc>
         <w:tc>
@@ -5250,7 +5964,21 @@
         <w:jc w:val="center"/>
       </w:pPr>
       <w:r>
-        <w:t>Table 1: Correlation between different attributes of gpu dataset</w:t>
+        <w:t xml:space="preserve">Table </w:t>
+      </w:r>
+      <w:r>
+        <w:t>2</w:t>
+      </w:r>
+      <w:r>
+        <w:t xml:space="preserve">: Correlation between different attributes of </w:t>
+      </w:r>
+      <w:proofErr w:type="spellStart"/>
+      <w:r>
+        <w:t>gpu</w:t>
+      </w:r>
+      <w:proofErr w:type="spellEnd"/>
+      <w:r>
+        <w:t xml:space="preserve"> dataset</w:t>
       </w:r>
     </w:p>
     <w:p/>
@@ -5262,10 +5990,11 @@
         <w:rPr>
           <w:noProof/>
         </w:rPr>
+        <w:lastRenderedPageBreak/>
         <w:drawing>
-          <wp:inline distT="0" distB="0" distL="0" distR="0" wp14:anchorId="51EA26C9" wp14:editId="1DB81AD5">
-            <wp:extent cx="4895382" cy="2078182"/>
-            <wp:effectExtent l="0" t="0" r="0" b="0"/>
+          <wp:inline distT="0" distB="0" distL="0" distR="0" wp14:anchorId="51EA26C9" wp14:editId="6D79E1EB">
+            <wp:extent cx="4069080" cy="2087880"/>
+            <wp:effectExtent l="0" t="0" r="0" b="7620"/>
             <wp:docPr id="6" name="Picture 6"/>
             <wp:cNvGraphicFramePr>
               <a:graphicFrameLocks xmlns:a="http://schemas.openxmlformats.org/drawingml/2006/main" noChangeAspect="1"/>
@@ -5275,77 +6004,6 @@
                 <pic:pic xmlns:pic="http://schemas.openxmlformats.org/drawingml/2006/picture">
                   <pic:nvPicPr>
                     <pic:cNvPr id="0" name="Picture 1"/>
-                    <pic:cNvPicPr>
-                      <a:picLocks noChangeAspect="1" noChangeArrowheads="1"/>
-                    </pic:cNvPicPr>
-                  </pic:nvPicPr>
-                  <pic:blipFill>
-                    <a:blip r:embed="rId17">
-                      <a:extLst>
-                        <a:ext uri="{28A0092B-C50C-407E-A947-70E740481C1C}">
-                          <a14:useLocalDpi xmlns:a14="http://schemas.microsoft.com/office/drawing/2010/main" val="0"/>
-                        </a:ext>
-                      </a:extLst>
-                    </a:blip>
-                    <a:srcRect/>
-                    <a:stretch>
-                      <a:fillRect/>
-                    </a:stretch>
-                  </pic:blipFill>
-                  <pic:spPr bwMode="auto">
-                    <a:xfrm>
-                      <a:off x="0" y="0"/>
-                      <a:ext cx="5024599" cy="2133037"/>
-                    </a:xfrm>
-                    <a:prstGeom prst="rect">
-                      <a:avLst/>
-                    </a:prstGeom>
-                    <a:noFill/>
-                    <a:ln>
-                      <a:noFill/>
-                    </a:ln>
-                  </pic:spPr>
-                </pic:pic>
-              </a:graphicData>
-            </a:graphic>
-          </wp:inline>
-        </w:drawing>
-      </w:r>
-    </w:p>
-    <w:p>
-      <w:pPr>
-        <w:jc w:val="center"/>
-      </w:pPr>
-      <w:r>
-        <w:t>Fig 9: Heatmap representing the correlation between different attributes of gpu dataset</w:t>
-      </w:r>
-    </w:p>
-    <w:p>
-      <w:pPr>
-        <w:widowControl/>
-        <w:autoSpaceDE/>
-        <w:autoSpaceDN/>
-        <w:spacing w:after="160" w:line="259" w:lineRule="auto"/>
-        <w:jc w:val="center"/>
-      </w:pPr>
-      <w:r>
-        <w:rPr>
-          <w:noProof/>
-        </w:rPr>
-        <w:lastRenderedPageBreak/>
-        <w:drawing>
-          <wp:inline distT="0" distB="0" distL="0" distR="0" wp14:anchorId="73786B3B" wp14:editId="6CE95823">
-            <wp:extent cx="4642297" cy="2313709"/>
-            <wp:effectExtent l="0" t="0" r="6350" b="0"/>
-            <wp:docPr id="7" name="Picture 7"/>
-            <wp:cNvGraphicFramePr>
-              <a:graphicFrameLocks xmlns:a="http://schemas.openxmlformats.org/drawingml/2006/main" noChangeAspect="1"/>
-            </wp:cNvGraphicFramePr>
-            <a:graphic xmlns:a="http://schemas.openxmlformats.org/drawingml/2006/main">
-              <a:graphicData uri="http://schemas.openxmlformats.org/drawingml/2006/picture">
-                <pic:pic xmlns:pic="http://schemas.openxmlformats.org/drawingml/2006/picture">
-                  <pic:nvPicPr>
-                    <pic:cNvPr id="0" name="Picture 3"/>
                     <pic:cNvPicPr>
                       <a:picLocks noChangeAspect="1" noChangeArrowheads="1"/>
                     </pic:cNvPicPr>
@@ -5366,7 +6024,7 @@
                   <pic:spPr bwMode="auto">
                     <a:xfrm>
                       <a:off x="0" y="0"/>
-                      <a:ext cx="4656740" cy="2320907"/>
+                      <a:ext cx="4181296" cy="2145459"/>
                     </a:xfrm>
                     <a:prstGeom prst="rect">
                       <a:avLst/>
@@ -5385,6 +6043,56 @@
     </w:p>
     <w:p>
       <w:pPr>
+        <w:jc w:val="center"/>
+      </w:pPr>
+      <w:r>
+        <w:t xml:space="preserve">Fig 9: Heatmap representing the correlation between different attributes of </w:t>
+      </w:r>
+      <w:proofErr w:type="spellStart"/>
+      <w:r>
+        <w:t>gpu</w:t>
+      </w:r>
+      <w:proofErr w:type="spellEnd"/>
+      <w:r>
+        <w:t xml:space="preserve"> dataset</w:t>
+      </w:r>
+    </w:p>
+    <w:p>
+      <w:pPr>
+        <w:widowControl/>
+        <w:autoSpaceDE/>
+        <w:autoSpaceDN/>
+        <w:spacing w:after="160" w:line="259" w:lineRule="auto"/>
+        <w:rPr>
+          <w:rFonts w:cs="Times New Roman"/>
+          <w:szCs w:val="24"/>
+        </w:rPr>
+      </w:pPr>
+    </w:p>
+    <w:p>
+      <w:pPr>
+        <w:widowControl/>
+        <w:autoSpaceDE/>
+        <w:autoSpaceDN/>
+        <w:spacing w:after="160" w:line="259" w:lineRule="auto"/>
+        <w:rPr>
+          <w:rFonts w:cs="Times New Roman"/>
+          <w:szCs w:val="24"/>
+        </w:rPr>
+      </w:pPr>
+      <w:r>
+        <w:rPr>
+          <w:rStyle w:val="Strong"/>
+          <w:rFonts w:cs="Times New Roman"/>
+          <w:color w:val="212121"/>
+          <w:szCs w:val="24"/>
+          <w:shd w:val="clear" w:color="auto" w:fill="FFFFFF"/>
+        </w:rPr>
+        <w:t>Correlation between percent utilization of the GPU (core) and percent utilization of the memory</w:t>
+      </w:r>
+    </w:p>
+    <w:p>
+      <w:pPr>
         <w:widowControl/>
         <w:autoSpaceDE/>
         <w:autoSpaceDN/>
@@ -5392,7 +6100,57 @@
         <w:jc w:val="center"/>
       </w:pPr>
       <w:r>
-        <w:t>Fig 10: Correlation between Percent utilization of the GPU and percent utilization of the memory</w:t>
+        <w:rPr>
+          <w:noProof/>
+        </w:rPr>
+        <w:drawing>
+          <wp:inline distT="0" distB="0" distL="0" distR="0" wp14:anchorId="73786B3B" wp14:editId="536EE0CF">
+            <wp:extent cx="4641487" cy="2773680"/>
+            <wp:effectExtent l="0" t="0" r="6985" b="7620"/>
+            <wp:docPr id="7" name="Picture 7"/>
+            <wp:cNvGraphicFramePr>
+              <a:graphicFrameLocks xmlns:a="http://schemas.openxmlformats.org/drawingml/2006/main" noChangeAspect="1"/>
+            </wp:cNvGraphicFramePr>
+            <a:graphic xmlns:a="http://schemas.openxmlformats.org/drawingml/2006/main">
+              <a:graphicData uri="http://schemas.openxmlformats.org/drawingml/2006/picture">
+                <pic:pic xmlns:pic="http://schemas.openxmlformats.org/drawingml/2006/picture">
+                  <pic:nvPicPr>
+                    <pic:cNvPr id="0" name="Picture 3"/>
+                    <pic:cNvPicPr>
+                      <a:picLocks noChangeAspect="1" noChangeArrowheads="1"/>
+                    </pic:cNvPicPr>
+                  </pic:nvPicPr>
+                  <pic:blipFill>
+                    <a:blip r:embed="rId19">
+                      <a:extLst>
+                        <a:ext uri="{28A0092B-C50C-407E-A947-70E740481C1C}">
+                          <a14:useLocalDpi xmlns:a14="http://schemas.microsoft.com/office/drawing/2010/main" val="0"/>
+                        </a:ext>
+                      </a:extLst>
+                    </a:blip>
+                    <a:srcRect/>
+                    <a:stretch>
+                      <a:fillRect/>
+                    </a:stretch>
+                  </pic:blipFill>
+                  <pic:spPr bwMode="auto">
+                    <a:xfrm>
+                      <a:off x="0" y="0"/>
+                      <a:ext cx="4661927" cy="2785895"/>
+                    </a:xfrm>
+                    <a:prstGeom prst="rect">
+                      <a:avLst/>
+                    </a:prstGeom>
+                    <a:noFill/>
+                    <a:ln>
+                      <a:noFill/>
+                    </a:ln>
+                  </pic:spPr>
+                </pic:pic>
+              </a:graphicData>
+            </a:graphic>
+          </wp:inline>
+        </w:drawing>
       </w:r>
     </w:p>
     <w:p>
@@ -5401,7 +6159,11 @@
         <w:autoSpaceDE/>
         <w:autoSpaceDN/>
         <w:spacing w:after="160" w:line="259" w:lineRule="auto"/>
-      </w:pPr>
+        <w:jc w:val="center"/>
+      </w:pPr>
+      <w:r>
+        <w:t>Fig 10: Correlation between Percent utilization of the GPU and percent utilization of the memory</w:t>
+      </w:r>
     </w:p>
     <w:p>
       <w:pPr>
@@ -5416,6 +6178,68 @@
       </w:r>
       <w:r>
         <w:t>.</w:t>
+      </w:r>
+    </w:p>
+    <w:p>
+      <w:pPr>
+        <w:widowControl/>
+        <w:autoSpaceDE/>
+        <w:autoSpaceDN/>
+        <w:spacing w:after="160" w:line="360" w:lineRule="auto"/>
+        <w:jc w:val="left"/>
+      </w:pPr>
+    </w:p>
+    <w:p>
+      <w:pPr>
+        <w:widowControl/>
+        <w:autoSpaceDE/>
+        <w:autoSpaceDN/>
+        <w:spacing w:after="160" w:line="360" w:lineRule="auto"/>
+        <w:jc w:val="left"/>
+      </w:pPr>
+    </w:p>
+    <w:p>
+      <w:pPr>
+        <w:widowControl/>
+        <w:autoSpaceDE/>
+        <w:autoSpaceDN/>
+        <w:spacing w:after="160" w:line="360" w:lineRule="auto"/>
+        <w:jc w:val="left"/>
+      </w:pPr>
+    </w:p>
+    <w:p>
+      <w:pPr>
+        <w:widowControl/>
+        <w:autoSpaceDE/>
+        <w:autoSpaceDN/>
+        <w:spacing w:after="160" w:line="360" w:lineRule="auto"/>
+        <w:jc w:val="left"/>
+      </w:pPr>
+    </w:p>
+    <w:p>
+      <w:pPr>
+        <w:widowControl/>
+        <w:shd w:val="clear" w:color="auto" w:fill="FFFFFE"/>
+        <w:autoSpaceDE/>
+        <w:autoSpaceDN/>
+        <w:spacing w:line="285" w:lineRule="atLeast"/>
+        <w:jc w:val="left"/>
+        <w:rPr>
+          <w:rFonts w:eastAsia="Times New Roman" w:cs="Times New Roman"/>
+          <w:color w:val="000000"/>
+          <w:szCs w:val="24"/>
+        </w:rPr>
+      </w:pPr>
+      <w:r>
+        <w:rPr>
+          <w:rFonts w:eastAsia="Times New Roman" w:cs="Times New Roman"/>
+          <w:b/>
+          <w:bCs/>
+          <w:color w:val="000000"/>
+          <w:szCs w:val="24"/>
+        </w:rPr>
+        <w:lastRenderedPageBreak/>
+        <w:t>Correlation between temperature and percent utilization of the GPU (core) and percent utilization of the memory</w:t>
       </w:r>
     </w:p>
     <w:p>
@@ -5448,7 +6272,7 @@
                     </pic:cNvPicPr>
                   </pic:nvPicPr>
                   <pic:blipFill>
-                    <a:blip r:embed="rId19">
+                    <a:blip r:embed="rId20">
                       <a:extLst>
                         <a:ext uri="{28A0092B-C50C-407E-A947-70E740481C1C}">
                           <a14:useLocalDpi xmlns:a14="http://schemas.microsoft.com/office/drawing/2010/main" val="0"/>
@@ -5504,7 +6328,7 @@
                     </pic:cNvPicPr>
                   </pic:nvPicPr>
                   <pic:blipFill>
-                    <a:blip r:embed="rId20">
+                    <a:blip r:embed="rId21">
                       <a:extLst>
                         <a:ext uri="{28A0092B-C50C-407E-A947-70E740481C1C}">
                           <a14:useLocalDpi xmlns:a14="http://schemas.microsoft.com/office/drawing/2010/main" val="0"/>
@@ -5562,6 +6386,85 @@
         <w:spacing w:after="160" w:line="360" w:lineRule="auto"/>
         <w:jc w:val="left"/>
       </w:pPr>
+      <w:r>
+        <w:t>GPU temperatu</w:t>
+      </w:r>
+      <w:r>
+        <w:t xml:space="preserve">re </w:t>
+      </w:r>
+      <w:r>
+        <w:t>has</w:t>
+      </w:r>
+      <w:r>
+        <w:t xml:space="preserve"> moderate effect on the</w:t>
+      </w:r>
+      <w:r>
+        <w:t xml:space="preserve"> percent of utilization of the GPU (core) and percent utilization of the memory.</w:t>
+      </w:r>
+      <w:r>
+        <w:t xml:space="preserve"> </w:t>
+      </w:r>
+    </w:p>
+    <w:p>
+      <w:pPr>
+        <w:widowControl/>
+        <w:shd w:val="clear" w:color="auto" w:fill="FFFFFE"/>
+        <w:autoSpaceDE/>
+        <w:autoSpaceDN/>
+        <w:spacing w:line="285" w:lineRule="atLeast"/>
+        <w:jc w:val="left"/>
+        <w:rPr>
+          <w:rFonts w:eastAsia="Times New Roman" w:cs="Times New Roman"/>
+          <w:b/>
+          <w:bCs/>
+          <w:color w:val="000000"/>
+          <w:szCs w:val="24"/>
+        </w:rPr>
+      </w:pPr>
+      <w:r>
+        <w:rPr>
+          <w:rFonts w:eastAsia="Times New Roman" w:cs="Times New Roman"/>
+          <w:b/>
+          <w:bCs/>
+          <w:color w:val="000000"/>
+          <w:szCs w:val="24"/>
+        </w:rPr>
+        <w:t>Correlation between Power drawn and remaining attributes</w:t>
+      </w:r>
+    </w:p>
+    <w:p>
+      <w:pPr>
+        <w:widowControl/>
+        <w:shd w:val="clear" w:color="auto" w:fill="FFFFFE"/>
+        <w:autoSpaceDE/>
+        <w:autoSpaceDN/>
+        <w:spacing w:line="285" w:lineRule="atLeast"/>
+        <w:jc w:val="left"/>
+        <w:rPr>
+          <w:rFonts w:eastAsia="Times New Roman" w:cs="Times New Roman"/>
+          <w:b/>
+          <w:bCs/>
+          <w:color w:val="000000"/>
+          <w:szCs w:val="24"/>
+        </w:rPr>
+      </w:pPr>
+    </w:p>
+    <w:p>
+      <w:pPr>
+        <w:widowControl/>
+        <w:shd w:val="clear" w:color="auto" w:fill="FFFFFE"/>
+        <w:autoSpaceDE/>
+        <w:autoSpaceDN/>
+        <w:spacing w:line="285" w:lineRule="atLeast"/>
+        <w:jc w:val="left"/>
+        <w:rPr>
+          <w:rFonts w:eastAsia="Times New Roman" w:cs="Times New Roman"/>
+          <w:b/>
+          <w:bCs/>
+          <w:color w:val="000000"/>
+          <w:szCs w:val="24"/>
+        </w:rPr>
+      </w:pPr>
     </w:p>
     <w:p>
       <w:pPr>
@@ -5571,20 +6474,509 @@
         <w:spacing w:after="160" w:line="360" w:lineRule="auto"/>
         <w:jc w:val="left"/>
       </w:pPr>
-      <w:r>
-        <w:t>GPU temperatu</w:t>
-      </w:r>
-      <w:r>
-        <w:t xml:space="preserve">re </w:t>
-      </w:r>
-      <w:r>
-        <w:t>has</w:t>
-      </w:r>
-      <w:r>
-        <w:t xml:space="preserve"> moderate effect on the</w:t>
-      </w:r>
-      <w:r>
-        <w:t xml:space="preserve"> percent of utilization of the GPU (core) and percent utilization of the memory.</w:t>
+    </w:p>
+    <w:p>
+      <w:pPr>
+        <w:pStyle w:val="Heading2"/>
+        <w:rPr>
+          <w:rFonts w:ascii="Times New Roman" w:hAnsi="Times New Roman" w:cs="Times New Roman"/>
+          <w:b/>
+          <w:bCs/>
+          <w:sz w:val="28"/>
+          <w:szCs w:val="28"/>
+        </w:rPr>
+      </w:pPr>
+    </w:p>
+    <w:p>
+      <w:pPr>
+        <w:pStyle w:val="Heading2"/>
+        <w:rPr>
+          <w:rFonts w:ascii="Times New Roman" w:hAnsi="Times New Roman" w:cs="Times New Roman"/>
+          <w:sz w:val="28"/>
+          <w:szCs w:val="28"/>
+        </w:rPr>
+      </w:pPr>
+    </w:p>
+    <w:p>
+      <w:pPr>
+        <w:pStyle w:val="Heading2"/>
+        <w:rPr>
+          <w:rFonts w:ascii="Times New Roman" w:hAnsi="Times New Roman" w:cs="Times New Roman"/>
+          <w:sz w:val="28"/>
+          <w:szCs w:val="28"/>
+        </w:rPr>
+      </w:pPr>
+    </w:p>
+    <w:p>
+      <w:pPr>
+        <w:pStyle w:val="Heading2"/>
+        <w:rPr>
+          <w:rFonts w:ascii="Times New Roman" w:hAnsi="Times New Roman" w:cs="Times New Roman"/>
+          <w:sz w:val="28"/>
+          <w:szCs w:val="28"/>
+        </w:rPr>
+      </w:pPr>
+    </w:p>
+    <w:p>
+      <w:pPr>
+        <w:pStyle w:val="Heading2"/>
+        <w:rPr>
+          <w:rFonts w:ascii="Times New Roman" w:hAnsi="Times New Roman" w:cs="Times New Roman"/>
+          <w:sz w:val="28"/>
+          <w:szCs w:val="28"/>
+        </w:rPr>
+      </w:pPr>
+    </w:p>
+    <w:p>
+      <w:pPr>
+        <w:pStyle w:val="Heading2"/>
+        <w:rPr>
+          <w:rFonts w:ascii="Times New Roman" w:hAnsi="Times New Roman" w:cs="Times New Roman"/>
+          <w:sz w:val="28"/>
+          <w:szCs w:val="28"/>
+        </w:rPr>
+      </w:pPr>
+    </w:p>
+    <w:p/>
+    <w:p/>
+    <w:p>
+      <w:pPr>
+        <w:pStyle w:val="Heading2"/>
+        <w:rPr>
+          <w:rFonts w:ascii="Times New Roman" w:hAnsi="Times New Roman" w:cs="Times New Roman"/>
+          <w:sz w:val="28"/>
+          <w:szCs w:val="28"/>
+        </w:rPr>
+      </w:pPr>
+      <w:r>
+        <w:rPr>
+          <w:rFonts w:ascii="Times New Roman" w:hAnsi="Times New Roman" w:cs="Times New Roman"/>
+          <w:sz w:val="28"/>
+          <w:szCs w:val="28"/>
+        </w:rPr>
+        <w:lastRenderedPageBreak/>
+        <w:t>5.5</w:t>
+      </w:r>
+      <w:r>
+        <w:rPr>
+          <w:rFonts w:ascii="Times New Roman" w:hAnsi="Times New Roman" w:cs="Times New Roman"/>
+          <w:b/>
+          <w:bCs/>
+          <w:sz w:val="28"/>
+          <w:szCs w:val="28"/>
+        </w:rPr>
+        <w:t xml:space="preserve"> </w:t>
+      </w:r>
+      <w:r>
+        <w:rPr>
+          <w:rFonts w:ascii="Times New Roman" w:hAnsi="Times New Roman" w:cs="Times New Roman"/>
+          <w:sz w:val="28"/>
+          <w:szCs w:val="28"/>
+        </w:rPr>
+        <w:t>Analyzing GPU Hardware performance by plotting box plot</w:t>
+      </w:r>
+    </w:p>
+    <w:p>
+      <w:pPr>
+        <w:pStyle w:val="Heading2"/>
+        <w:rPr>
+          <w:rFonts w:ascii="Times New Roman" w:hAnsi="Times New Roman" w:cs="Times New Roman"/>
+          <w:sz w:val="28"/>
+          <w:szCs w:val="28"/>
+        </w:rPr>
+      </w:pPr>
+    </w:p>
+    <w:p>
+      <w:r>
+        <w:rPr>
+          <w:noProof/>
+        </w:rPr>
+        <w:drawing>
+          <wp:inline distT="0" distB="0" distL="0" distR="0" wp14:anchorId="57C7A85B" wp14:editId="393763DC">
+            <wp:extent cx="5943600" cy="2941955"/>
+            <wp:effectExtent l="0" t="0" r="0" b="0"/>
+            <wp:docPr id="17" name="Picture 17"/>
+            <wp:cNvGraphicFramePr>
+              <a:graphicFrameLocks xmlns:a="http://schemas.openxmlformats.org/drawingml/2006/main" noChangeAspect="1"/>
+            </wp:cNvGraphicFramePr>
+            <a:graphic xmlns:a="http://schemas.openxmlformats.org/drawingml/2006/main">
+              <a:graphicData uri="http://schemas.openxmlformats.org/drawingml/2006/picture">
+                <pic:pic xmlns:pic="http://schemas.openxmlformats.org/drawingml/2006/picture">
+                  <pic:nvPicPr>
+                    <pic:cNvPr id="0" name="Picture 28"/>
+                    <pic:cNvPicPr>
+                      <a:picLocks noChangeAspect="1" noChangeArrowheads="1"/>
+                    </pic:cNvPicPr>
+                  </pic:nvPicPr>
+                  <pic:blipFill>
+                    <a:blip r:embed="rId22">
+                      <a:extLst>
+                        <a:ext uri="{28A0092B-C50C-407E-A947-70E740481C1C}">
+                          <a14:useLocalDpi xmlns:a14="http://schemas.microsoft.com/office/drawing/2010/main" val="0"/>
+                        </a:ext>
+                      </a:extLst>
+                    </a:blip>
+                    <a:srcRect/>
+                    <a:stretch>
+                      <a:fillRect/>
+                    </a:stretch>
+                  </pic:blipFill>
+                  <pic:spPr bwMode="auto">
+                    <a:xfrm>
+                      <a:off x="0" y="0"/>
+                      <a:ext cx="5943600" cy="2941955"/>
+                    </a:xfrm>
+                    <a:prstGeom prst="rect">
+                      <a:avLst/>
+                    </a:prstGeom>
+                    <a:noFill/>
+                    <a:ln>
+                      <a:noFill/>
+                    </a:ln>
+                  </pic:spPr>
+                </pic:pic>
+              </a:graphicData>
+            </a:graphic>
+          </wp:inline>
+        </w:drawing>
+      </w:r>
+    </w:p>
+    <w:p>
+      <w:pPr>
+        <w:jc w:val="center"/>
+      </w:pPr>
+      <w:r>
+        <w:t>Fig 12: Box Plot of GPU Statistics</w:t>
+      </w:r>
+    </w:p>
+    <w:p>
+      <w:pPr>
+        <w:jc w:val="center"/>
+      </w:pPr>
+    </w:p>
+    <w:p>
+      <w:pPr>
+        <w:spacing w:line="360" w:lineRule="auto"/>
+      </w:pPr>
+      <w:r>
+        <w:t xml:space="preserve">Various </w:t>
+      </w:r>
+      <w:proofErr w:type="spellStart"/>
+      <w:r>
+        <w:t>gpu</w:t>
+      </w:r>
+      <w:proofErr w:type="spellEnd"/>
+      <w:r>
+        <w:t xml:space="preserve"> parameters acquired during image rendering are represented in the above box plot of </w:t>
+      </w:r>
+      <w:proofErr w:type="spellStart"/>
+      <w:r>
+        <w:t>gpu</w:t>
+      </w:r>
+      <w:proofErr w:type="spellEnd"/>
+      <w:r>
+        <w:t xml:space="preserve"> statistics.</w:t>
+      </w:r>
+    </w:p>
+    <w:p>
+      <w:pPr>
+        <w:spacing w:line="360" w:lineRule="auto"/>
+      </w:pPr>
+    </w:p>
+    <w:p>
+      <w:pPr>
+        <w:pStyle w:val="ListParagraph"/>
+        <w:numPr>
+          <w:ilvl w:val="0"/>
+          <w:numId w:val="15"/>
+        </w:numPr>
+        <w:spacing w:line="360" w:lineRule="auto"/>
+      </w:pPr>
+      <w:r>
+        <w:rPr>
+          <w:b/>
+          <w:bCs/>
+          <w:u w:val="single"/>
+        </w:rPr>
+        <w:t>GPU Power Drawn:</w:t>
+      </w:r>
+      <w:r>
+        <w:t xml:space="preserve"> </w:t>
+      </w:r>
+      <w:r>
+        <w:t>Under normal conditions the power range is between 45 to 121W, with minimum 23W and maximum 200W.</w:t>
+      </w:r>
+    </w:p>
+    <w:p>
+      <w:pPr>
+        <w:spacing w:line="360" w:lineRule="auto"/>
+      </w:pPr>
+    </w:p>
+    <w:p>
+      <w:pPr>
+        <w:pStyle w:val="ListParagraph"/>
+        <w:numPr>
+          <w:ilvl w:val="0"/>
+          <w:numId w:val="15"/>
+        </w:numPr>
+        <w:spacing w:line="360" w:lineRule="auto"/>
+      </w:pPr>
+      <w:r>
+        <w:rPr>
+          <w:b/>
+          <w:bCs/>
+          <w:u w:val="single"/>
+        </w:rPr>
+        <w:t>GPU Temperature:</w:t>
+      </w:r>
+      <w:r>
+        <w:t xml:space="preserve"> </w:t>
+      </w:r>
+      <w:r>
+        <w:t xml:space="preserve">GPU temperate for maximum cases lies between </w:t>
+      </w:r>
+      <w:r>
+        <w:t>30-to-60-degree</w:t>
+      </w:r>
+      <w:r>
+        <w:t xml:space="preserve"> </w:t>
+      </w:r>
+      <w:r>
+        <w:t>Celsius.</w:t>
+      </w:r>
+    </w:p>
+    <w:p>
+      <w:pPr>
+        <w:spacing w:line="360" w:lineRule="auto"/>
+      </w:pPr>
+    </w:p>
+    <w:p>
+      <w:pPr>
+        <w:pStyle w:val="ListParagraph"/>
+        <w:numPr>
+          <w:ilvl w:val="0"/>
+          <w:numId w:val="15"/>
+        </w:numPr>
+        <w:spacing w:line="360" w:lineRule="auto"/>
+      </w:pPr>
+      <w:r>
+        <w:rPr>
+          <w:b/>
+          <w:bCs/>
+          <w:u w:val="single"/>
+        </w:rPr>
+        <w:t>GPU Util</w:t>
+      </w:r>
+      <w:r>
+        <w:rPr>
+          <w:b/>
+          <w:bCs/>
+          <w:u w:val="single"/>
+        </w:rPr>
+        <w:t>ity percentage</w:t>
+      </w:r>
+      <w:r>
+        <w:rPr>
+          <w:b/>
+          <w:bCs/>
+          <w:u w:val="single"/>
+        </w:rPr>
+        <w:t>:</w:t>
+      </w:r>
+      <w:r>
+        <w:t xml:space="preserve"> </w:t>
+      </w:r>
+      <w:r>
+        <w:t xml:space="preserve">Since the average is about 85-90 percent, we may assume that most GPUs are almost fully </w:t>
+      </w:r>
+      <w:r>
+        <w:t>utilized</w:t>
+      </w:r>
+      <w:r>
+        <w:t xml:space="preserve">, </w:t>
+      </w:r>
+      <w:r>
+        <w:t>however, due to the wide interquartile range, certain changes are still required for more efficient handling.</w:t>
+      </w:r>
+    </w:p>
+    <w:p>
+      <w:pPr>
+        <w:spacing w:line="360" w:lineRule="auto"/>
+      </w:pPr>
+    </w:p>
+    <w:p>
+      <w:pPr>
+        <w:pStyle w:val="ListParagraph"/>
+        <w:numPr>
+          <w:ilvl w:val="0"/>
+          <w:numId w:val="15"/>
+        </w:numPr>
+        <w:spacing w:line="360" w:lineRule="auto"/>
+      </w:pPr>
+      <w:r>
+        <w:rPr>
+          <w:b/>
+          <w:bCs/>
+          <w:u w:val="single"/>
+        </w:rPr>
+        <w:t>Memory Utility</w:t>
+      </w:r>
+      <w:r>
+        <w:rPr>
+          <w:b/>
+          <w:bCs/>
+          <w:u w:val="single"/>
+        </w:rPr>
+        <w:t xml:space="preserve"> percentage</w:t>
+      </w:r>
+      <w:r>
+        <w:rPr>
+          <w:b/>
+          <w:bCs/>
+          <w:u w:val="single"/>
+        </w:rPr>
+        <w:t>:</w:t>
+      </w:r>
+      <w:r>
+        <w:t xml:space="preserve"> </w:t>
+      </w:r>
+      <w:r>
+        <w:t>The average here is around 50%, with a smaller and narrower interquartile range, implying that either the rendering work is not memory intensive or the tasks</w:t>
+      </w:r>
+      <w:r>
+        <w:t>.</w:t>
+      </w:r>
+      <w:r>
+        <w:t xml:space="preserve"> are not well </w:t>
+      </w:r>
+      <w:proofErr w:type="spellStart"/>
+      <w:r>
+        <w:t>optimised</w:t>
+      </w:r>
+      <w:proofErr w:type="spellEnd"/>
+      <w:r>
+        <w:t xml:space="preserve"> to </w:t>
+      </w:r>
+      <w:proofErr w:type="spellStart"/>
+      <w:r>
+        <w:t>utilise</w:t>
+      </w:r>
+      <w:proofErr w:type="spellEnd"/>
+      <w:r>
+        <w:t xml:space="preserve"> the memory.</w:t>
+      </w:r>
+    </w:p>
+    <w:p>
+      <w:pPr>
+        <w:spacing w:line="360" w:lineRule="auto"/>
+      </w:pPr>
+    </w:p>
+    <w:p>
+      <w:pPr>
+        <w:pStyle w:val="Heading3"/>
+        <w:rPr>
+          <w:rStyle w:val="Strong"/>
+          <w:rFonts w:ascii="Times New Roman" w:hAnsi="Times New Roman" w:cs="Times New Roman"/>
+          <w:b w:val="0"/>
+          <w:bCs w:val="0"/>
+          <w:color w:val="4472C4" w:themeColor="accent1"/>
+          <w:sz w:val="28"/>
+          <w:szCs w:val="28"/>
+          <w:shd w:val="clear" w:color="auto" w:fill="FFFFFF"/>
+        </w:rPr>
+      </w:pPr>
+      <w:r>
+        <w:rPr>
+          <w:rFonts w:ascii="Times New Roman" w:hAnsi="Times New Roman" w:cs="Times New Roman"/>
+          <w:color w:val="4472C4" w:themeColor="accent1"/>
+          <w:sz w:val="28"/>
+          <w:szCs w:val="28"/>
+        </w:rPr>
+        <w:lastRenderedPageBreak/>
+        <w:t xml:space="preserve">5.5.1 </w:t>
+      </w:r>
+      <w:r>
+        <w:rPr>
+          <w:rStyle w:val="Strong"/>
+          <w:rFonts w:ascii="Times New Roman" w:hAnsi="Times New Roman" w:cs="Times New Roman"/>
+          <w:b w:val="0"/>
+          <w:bCs w:val="0"/>
+          <w:color w:val="4472C4" w:themeColor="accent1"/>
+          <w:sz w:val="28"/>
+          <w:szCs w:val="28"/>
+          <w:shd w:val="clear" w:color="auto" w:fill="FFFFFF"/>
+        </w:rPr>
+        <w:t>Power Consumption range</w:t>
+      </w:r>
+    </w:p>
+    <w:p/>
+    <w:p>
+      <w:r>
+        <w:rPr>
+          <w:noProof/>
+        </w:rPr>
+        <w:drawing>
+          <wp:inline distT="0" distB="0" distL="0" distR="0" wp14:anchorId="5EC805E9" wp14:editId="2BF31F0B">
+            <wp:extent cx="5943600" cy="2924175"/>
+            <wp:effectExtent l="0" t="0" r="0" b="9525"/>
+            <wp:docPr id="3" name="Picture 3"/>
+            <wp:cNvGraphicFramePr>
+              <a:graphicFrameLocks xmlns:a="http://schemas.openxmlformats.org/drawingml/2006/main" noChangeAspect="1"/>
+            </wp:cNvGraphicFramePr>
+            <a:graphic xmlns:a="http://schemas.openxmlformats.org/drawingml/2006/main">
+              <a:graphicData uri="http://schemas.openxmlformats.org/drawingml/2006/picture">
+                <pic:pic xmlns:pic="http://schemas.openxmlformats.org/drawingml/2006/picture">
+                  <pic:nvPicPr>
+                    <pic:cNvPr id="0" name="Picture 3"/>
+                    <pic:cNvPicPr>
+                      <a:picLocks noChangeAspect="1" noChangeArrowheads="1"/>
+                    </pic:cNvPicPr>
+                  </pic:nvPicPr>
+                  <pic:blipFill>
+                    <a:blip r:embed="rId23">
+                      <a:extLst>
+                        <a:ext uri="{28A0092B-C50C-407E-A947-70E740481C1C}">
+                          <a14:useLocalDpi xmlns:a14="http://schemas.microsoft.com/office/drawing/2010/main" val="0"/>
+                        </a:ext>
+                      </a:extLst>
+                    </a:blip>
+                    <a:srcRect/>
+                    <a:stretch>
+                      <a:fillRect/>
+                    </a:stretch>
+                  </pic:blipFill>
+                  <pic:spPr bwMode="auto">
+                    <a:xfrm>
+                      <a:off x="0" y="0"/>
+                      <a:ext cx="5943600" cy="2924175"/>
+                    </a:xfrm>
+                    <a:prstGeom prst="rect">
+                      <a:avLst/>
+                    </a:prstGeom>
+                    <a:noFill/>
+                    <a:ln>
+                      <a:noFill/>
+                    </a:ln>
+                  </pic:spPr>
+                </pic:pic>
+              </a:graphicData>
+            </a:graphic>
+          </wp:inline>
+        </w:drawing>
+      </w:r>
+    </w:p>
+    <w:p>
+      <w:pPr>
+        <w:jc w:val="center"/>
+      </w:pPr>
+      <w:r>
+        <w:t>Fig 13: Power consumption Range</w:t>
+      </w:r>
+    </w:p>
+    <w:p/>
+    <w:p>
+      <w:r>
+        <w:t>From above again we can see that most of the GPU consumes between 20 to 45W of power.</w:t>
       </w:r>
       <w:r>
         <w:t xml:space="preserve"> </w:t>
@@ -5601,6 +6993,159 @@
     </w:p>
     <w:p>
       <w:pPr>
+        <w:pStyle w:val="Heading1"/>
+      </w:pPr>
+      <w:r>
+        <w:t>6 Conclusion</w:t>
+      </w:r>
+      <w:r>
+        <w:t>, Results and Future Work</w:t>
+      </w:r>
+    </w:p>
+    <w:p/>
+    <w:p>
+      <w:pPr>
+        <w:spacing w:line="360" w:lineRule="auto"/>
+      </w:pPr>
+      <w:r>
+        <w:t xml:space="preserve">Summarization of above Exploratory Data Analysis on </w:t>
+      </w:r>
+      <w:proofErr w:type="spellStart"/>
+      <w:r>
+        <w:t>TersoScope</w:t>
+      </w:r>
+      <w:proofErr w:type="spellEnd"/>
+      <w:r>
+        <w:t xml:space="preserve"> dataset:</w:t>
+      </w:r>
+    </w:p>
+    <w:p>
+      <w:pPr>
+        <w:spacing w:line="360" w:lineRule="auto"/>
+      </w:pPr>
+    </w:p>
+    <w:p>
+      <w:pPr>
+        <w:widowControl/>
+        <w:autoSpaceDE/>
+        <w:autoSpaceDN/>
+        <w:spacing w:after="160" w:line="360" w:lineRule="auto"/>
+      </w:pPr>
+      <w:r>
+        <w:t xml:space="preserve">The GPU spends the majority of it’s </w:t>
+      </w:r>
+      <w:r>
+        <w:t>time rendering when compared to other events (tiling, uploading, saving configuration). It is the GPU's most critical task</w:t>
+      </w:r>
+      <w:r>
+        <w:t>. GPU power consumption and temperature readings were good.</w:t>
+      </w:r>
+      <w:r>
+        <w:t xml:space="preserve"> While plotting the correlation between different GPU stats we find out that </w:t>
+      </w:r>
+      <w:r>
+        <w:t>GPU temperature has moderate effect on the percent of utilization of the GPU (core) and percent utilization of the memory</w:t>
+      </w:r>
+      <w:r>
+        <w:t xml:space="preserve">, </w:t>
+      </w:r>
+      <w:r>
+        <w:t>percent utilization of the GPU (core) and percent utilization of the memory are highly correlated with each other.</w:t>
+      </w:r>
+      <w:r>
+        <w:t xml:space="preserve"> There was no proper correlation between the render time and power drawn by GPU.</w:t>
+      </w:r>
+    </w:p>
+    <w:p>
+      <w:pPr>
+        <w:widowControl/>
+        <w:autoSpaceDE/>
+        <w:autoSpaceDN/>
+        <w:spacing w:after="160" w:line="360" w:lineRule="auto"/>
+      </w:pPr>
+    </w:p>
+    <w:p>
+      <w:pPr>
+        <w:pStyle w:val="Heading2"/>
+        <w:rPr>
+          <w:rFonts w:ascii="Times New Roman" w:hAnsi="Times New Roman" w:cs="Times New Roman"/>
+          <w:sz w:val="28"/>
+          <w:szCs w:val="28"/>
+        </w:rPr>
+      </w:pPr>
+      <w:r>
+        <w:rPr>
+          <w:rFonts w:ascii="Times New Roman" w:hAnsi="Times New Roman" w:cs="Times New Roman"/>
+          <w:sz w:val="28"/>
+          <w:szCs w:val="28"/>
+        </w:rPr>
+        <w:t xml:space="preserve">6.1 </w:t>
+      </w:r>
+      <w:r>
+        <w:rPr>
+          <w:rFonts w:ascii="Times New Roman" w:hAnsi="Times New Roman" w:cs="Times New Roman"/>
+          <w:sz w:val="28"/>
+          <w:szCs w:val="28"/>
+        </w:rPr>
+        <w:t>Future Work</w:t>
+      </w:r>
+    </w:p>
+    <w:p/>
+    <w:p>
+      <w:r>
+        <w:t>We can use predictive technique to analyze the GPU performance and reliability.</w:t>
+      </w:r>
+    </w:p>
+    <w:p/>
+    <w:p>
+      <w:pPr>
+        <w:pStyle w:val="Heading1"/>
+      </w:pPr>
+      <w:r>
+        <w:lastRenderedPageBreak/>
+        <w:t>7 Learning</w:t>
+      </w:r>
+    </w:p>
+    <w:p/>
+    <w:p>
+      <w:pPr>
+        <w:spacing w:line="360" w:lineRule="auto"/>
+      </w:pPr>
+      <w:r>
+        <w:t>The project taught me how to use a number of tools and improved my understanding of how to evaluate the performance of a system. It has helped me better understand how to use CRISP-DM. Using the Python language and a literate programming framework, I've acquired a variety of analytical strategies for performing data analysis and obtaining relevant information.</w:t>
+      </w:r>
+      <w:r>
+        <w:t xml:space="preserve"> In the project, </w:t>
+      </w:r>
+      <w:r>
+        <w:t xml:space="preserve">I used </w:t>
+      </w:r>
+      <w:proofErr w:type="spellStart"/>
+      <w:r>
+        <w:t>Jupyter</w:t>
+      </w:r>
+      <w:proofErr w:type="spellEnd"/>
+      <w:r>
+        <w:t xml:space="preserve"> Notebooks and popular libraries like Pandas (for data processing</w:t>
+      </w:r>
+      <w:r>
+        <w:t xml:space="preserve">, data </w:t>
+      </w:r>
+      <w:r>
+        <w:t>cleansing</w:t>
+      </w:r>
+      <w:r>
+        <w:t xml:space="preserve">), matplotlib, and seaborn (for data </w:t>
+      </w:r>
+      <w:r>
+        <w:t>visualization</w:t>
+      </w:r>
+      <w:r>
+        <w:t>), as well as GitHub for version control, all of which helped me refine my skills in using these tools. I was also able to improve my report writing and data science project management skills as a result of the assignment.</w:t>
+      </w:r>
+    </w:p>
+    <w:p>
+      <w:pPr>
         <w:widowControl/>
         <w:autoSpaceDE/>
         <w:autoSpaceDN/>
@@ -5608,6 +7153,25 @@
         <w:jc w:val="left"/>
       </w:pPr>
     </w:p>
+    <w:p/>
+    <w:p>
+      <w:pPr>
+        <w:widowControl/>
+        <w:autoSpaceDE/>
+        <w:autoSpaceDN/>
+        <w:spacing w:after="160" w:line="360" w:lineRule="auto"/>
+        <w:jc w:val="left"/>
+      </w:pPr>
+    </w:p>
+    <w:p>
+      <w:pPr>
+        <w:widowControl/>
+        <w:autoSpaceDE/>
+        <w:autoSpaceDN/>
+        <w:spacing w:after="160" w:line="360" w:lineRule="auto"/>
+        <w:jc w:val="left"/>
+      </w:pPr>
+    </w:p>
     <w:p>
       <w:pPr>
         <w:widowControl/>
@@ -5618,112 +7182,137 @@
     </w:p>
     <w:p>
       <w:pPr>
-        <w:widowControl/>
-        <w:autoSpaceDE/>
-        <w:autoSpaceDN/>
-        <w:spacing w:after="160" w:line="259" w:lineRule="auto"/>
-      </w:pPr>
+        <w:pStyle w:val="Heading1"/>
+      </w:pPr>
+      <w:r>
+        <w:t xml:space="preserve"> </w:t>
+      </w:r>
+      <w:r>
+        <w:br w:type="page"/>
+      </w:r>
       <w:r>
         <w:lastRenderedPageBreak/>
-        <w:t xml:space="preserve"> </w:t>
-      </w:r>
-      <w:r>
-        <w:br w:type="page"/>
+        <w:t xml:space="preserve">8 </w:t>
+      </w:r>
+      <w:r>
+        <w:t>Reference</w:t>
       </w:r>
     </w:p>
     <w:p/>
-    <w:p/>
-    <w:p/>
-    <w:p/>
-    <w:p/>
-    <w:p/>
-    <w:p/>
-    <w:p/>
-    <w:p/>
-    <w:p/>
-    <w:p/>
-    <w:p/>
-    <w:p/>
-    <w:p/>
-    <w:p/>
-    <w:p/>
-    <w:p/>
-    <w:p/>
-    <w:p/>
-    <w:p/>
-    <w:p/>
-    <w:p/>
-    <w:p/>
-    <w:p/>
-    <w:p/>
-    <w:p/>
-    <w:p/>
-    <w:p/>
-    <w:p/>
-    <w:p/>
-    <w:p/>
-    <w:p/>
-    <w:p>
-      <w:r>
-        <w:t>Reference</w:t>
-      </w:r>
-    </w:p>
-    <w:p/>
-    <w:p>
-      <w:r>
+    <w:p>
+      <w:pPr>
+        <w:rPr>
+          <w:rFonts w:cs="Times New Roman"/>
+          <w:szCs w:val="24"/>
+        </w:rPr>
+      </w:pPr>
+      <w:r>
+        <w:rPr>
+          <w:rFonts w:cs="Times New Roman"/>
+          <w:szCs w:val="24"/>
+        </w:rPr>
         <w:t xml:space="preserve">[1] </w:t>
       </w:r>
-      <w:hyperlink r:id="rId21" w:history="1">
+      <w:hyperlink r:id="rId24" w:history="1">
         <w:r>
           <w:rPr>
             <w:rStyle w:val="Hyperlink"/>
+            <w:rFonts w:cs="Times New Roman"/>
+            <w:szCs w:val="24"/>
           </w:rPr>
           <w:t>https://www.microsoft.com/en-us/research/publication/data-intensive-science-terapixel-modisazure-projects/</w:t>
         </w:r>
       </w:hyperlink>
     </w:p>
-    <w:p/>
-    <w:p>
-      <w:pPr>
-        <w:rPr>
-          <w:rFonts w:ascii="Arial" w:hAnsi="Arial" w:cs="Arial"/>
+    <w:p>
+      <w:pPr>
+        <w:rPr>
+          <w:rFonts w:cs="Times New Roman"/>
+          <w:szCs w:val="24"/>
+        </w:rPr>
+      </w:pPr>
+    </w:p>
+    <w:p>
+      <w:pPr>
+        <w:rPr>
+          <w:rFonts w:cs="Times New Roman"/>
           <w:color w:val="222222"/>
-          <w:sz w:val="20"/>
-          <w:szCs w:val="20"/>
+          <w:szCs w:val="24"/>
           <w:shd w:val="clear" w:color="auto" w:fill="FFFFFF"/>
         </w:rPr>
       </w:pPr>
       <w:r>
+        <w:rPr>
+          <w:rFonts w:cs="Times New Roman"/>
+          <w:szCs w:val="24"/>
+        </w:rPr>
         <w:t xml:space="preserve">[2] </w:t>
       </w:r>
       <w:r>
         <w:rPr>
-          <w:rFonts w:ascii="Arial" w:hAnsi="Arial" w:cs="Arial"/>
+          <w:rFonts w:cs="Times New Roman"/>
           <w:color w:val="222222"/>
-          <w:sz w:val="20"/>
-          <w:szCs w:val="20"/>
+          <w:szCs w:val="24"/>
           <w:shd w:val="clear" w:color="auto" w:fill="FFFFFF"/>
         </w:rPr>
-        <w:t>Holliman, N.S., Antony, M., Charlton, J., Dowsland, S., James, P. and Turner, M., 2019. Petascale cloud supercomputing for terapixel visualization of a digital twin. </w:t>
-      </w:r>
-      <w:r>
-        <w:rPr>
-          <w:rFonts w:ascii="Arial" w:hAnsi="Arial" w:cs="Arial"/>
+        <w:t xml:space="preserve">Holliman, N.S., Antony, M., Charlton, J., </w:t>
+      </w:r>
+      <w:proofErr w:type="spellStart"/>
+      <w:r>
+        <w:rPr>
+          <w:rFonts w:cs="Times New Roman"/>
+          <w:color w:val="222222"/>
+          <w:szCs w:val="24"/>
+          <w:shd w:val="clear" w:color="auto" w:fill="FFFFFF"/>
+        </w:rPr>
+        <w:t>Dowsland</w:t>
+      </w:r>
+      <w:proofErr w:type="spellEnd"/>
+      <w:r>
+        <w:rPr>
+          <w:rFonts w:cs="Times New Roman"/>
+          <w:color w:val="222222"/>
+          <w:szCs w:val="24"/>
+          <w:shd w:val="clear" w:color="auto" w:fill="FFFFFF"/>
+        </w:rPr>
+        <w:t xml:space="preserve">, S., James, P. and Turner, M., 2019. </w:t>
+      </w:r>
+      <w:proofErr w:type="spellStart"/>
+      <w:r>
+        <w:rPr>
+          <w:rFonts w:cs="Times New Roman"/>
+          <w:color w:val="222222"/>
+          <w:szCs w:val="24"/>
+          <w:shd w:val="clear" w:color="auto" w:fill="FFFFFF"/>
+        </w:rPr>
+        <w:t>Petascale</w:t>
+      </w:r>
+      <w:proofErr w:type="spellEnd"/>
+      <w:r>
+        <w:rPr>
+          <w:rFonts w:cs="Times New Roman"/>
+          <w:color w:val="222222"/>
+          <w:szCs w:val="24"/>
+          <w:shd w:val="clear" w:color="auto" w:fill="FFFFFF"/>
+        </w:rPr>
+        <w:t xml:space="preserve"> cloud supercomputing for terapixel visualization of a digital twin. </w:t>
+      </w:r>
+      <w:r>
+        <w:rPr>
+          <w:rFonts w:cs="Times New Roman"/>
           <w:i/>
           <w:iCs/>
           <w:color w:val="222222"/>
-          <w:sz w:val="20"/>
-          <w:szCs w:val="20"/>
+          <w:szCs w:val="24"/>
           <w:shd w:val="clear" w:color="auto" w:fill="FFFFFF"/>
         </w:rPr>
         <w:t>IEEE Transactions on Cloud Computing</w:t>
       </w:r>
       <w:r>
         <w:rPr>
-          <w:rFonts w:ascii="Arial" w:hAnsi="Arial" w:cs="Arial"/>
+          <w:rFonts w:cs="Times New Roman"/>
           <w:color w:val="222222"/>
-          <w:sz w:val="20"/>
-          <w:szCs w:val="20"/>
+          <w:szCs w:val="24"/>
           <w:shd w:val="clear" w:color="auto" w:fill="FFFFFF"/>
         </w:rPr>
         <w:t>.</w:t>
@@ -5732,10 +7321,9 @@
     <w:p>
       <w:pPr>
         <w:rPr>
-          <w:rFonts w:ascii="Arial" w:hAnsi="Arial" w:cs="Arial"/>
+          <w:rFonts w:cs="Times New Roman"/>
           <w:color w:val="222222"/>
-          <w:sz w:val="20"/>
-          <w:szCs w:val="20"/>
+          <w:szCs w:val="24"/>
           <w:shd w:val="clear" w:color="auto" w:fill="FFFFFF"/>
         </w:rPr>
       </w:pPr>
@@ -5743,54 +7331,76 @@
     <w:p>
       <w:pPr>
         <w:rPr>
-          <w:rFonts w:ascii="Arial" w:hAnsi="Arial" w:cs="Arial"/>
+          <w:rFonts w:cs="Times New Roman"/>
           <w:color w:val="222222"/>
-          <w:sz w:val="20"/>
-          <w:szCs w:val="20"/>
+          <w:szCs w:val="24"/>
           <w:shd w:val="clear" w:color="auto" w:fill="FFFFFF"/>
         </w:rPr>
       </w:pPr>
       <w:r>
         <w:rPr>
-          <w:rFonts w:ascii="Arial" w:hAnsi="Arial" w:cs="Arial"/>
+          <w:rFonts w:cs="Times New Roman"/>
           <w:color w:val="222222"/>
-          <w:sz w:val="20"/>
-          <w:szCs w:val="20"/>
+          <w:szCs w:val="24"/>
           <w:shd w:val="clear" w:color="auto" w:fill="FFFFFF"/>
         </w:rPr>
         <w:t>[3]</w:t>
       </w:r>
     </w:p>
     <w:p>
-      <w:hyperlink r:id="rId22" w:history="1">
+      <w:pPr>
+        <w:rPr>
+          <w:rFonts w:cs="Times New Roman"/>
+          <w:szCs w:val="24"/>
+        </w:rPr>
+      </w:pPr>
+      <w:hyperlink r:id="rId25" w:history="1">
         <w:r>
           <w:rPr>
             <w:rStyle w:val="Hyperlink"/>
-            <w:rFonts w:ascii="Arial" w:hAnsi="Arial" w:cs="Arial"/>
-            <w:sz w:val="20"/>
-            <w:szCs w:val="20"/>
+            <w:rFonts w:cs="Times New Roman"/>
+            <w:szCs w:val="24"/>
             <w:shd w:val="clear" w:color="auto" w:fill="FFFFFF"/>
           </w:rPr>
           <w:t>https://github.com/NewcastleDataScience/StudentProjects202122/blob/master/TeraScope/Summary.md</w:t>
         </w:r>
       </w:hyperlink>
     </w:p>
-    <w:p/>
-    <w:p>
-      <w:r>
+    <w:p>
+      <w:pPr>
+        <w:rPr>
+          <w:rFonts w:cs="Times New Roman"/>
+          <w:szCs w:val="24"/>
+        </w:rPr>
+      </w:pPr>
+    </w:p>
+    <w:p>
+      <w:pPr>
+        <w:rPr>
+          <w:rFonts w:cs="Times New Roman"/>
+          <w:szCs w:val="24"/>
+        </w:rPr>
+      </w:pPr>
+      <w:r>
+        <w:rPr>
+          <w:rFonts w:cs="Times New Roman"/>
+          <w:szCs w:val="24"/>
+        </w:rPr>
         <w:t xml:space="preserve">[4] </w:t>
       </w:r>
-      <w:hyperlink r:id="rId23" w:history="1">
+      <w:hyperlink r:id="rId26" w:history="1">
         <w:r>
           <w:rPr>
             <w:rStyle w:val="Hyperlink"/>
+            <w:rFonts w:cs="Times New Roman"/>
+            <w:szCs w:val="24"/>
           </w:rPr>
           <w:t>https://www.ibm.com/uk-en/cloud/learn/exploratory-data-analysis</w:t>
         </w:r>
       </w:hyperlink>
     </w:p>
     <w:sectPr>
-      <w:footerReference w:type="default" r:id="rId24"/>
+      <w:footerReference w:type="default" r:id="rId27"/>
       <w:pgSz w:w="12240" w:h="15840"/>
       <w:pgMar w:top="1440" w:right="1440" w:bottom="1440" w:left="1440" w:header="720" w:footer="720" w:gutter="0"/>
       <w:cols w:space="720"/>
@@ -7244,6 +8854,119 @@
     </w:lvl>
   </w:abstractNum>
   <w:abstractNum w:abstractNumId="11" w15:restartNumberingAfterBreak="0">
+    <w:nsid w:val="694000F9"/>
+    <w:multiLevelType w:val="hybridMultilevel"/>
+    <w:tmpl w:val="082CECDA"/>
+    <w:lvl w:ilvl="0" w:tplc="04090001">
+      <w:start w:val="1"/>
+      <w:numFmt w:val="bullet"/>
+      <w:lvlText w:val=""/>
+      <w:lvlJc w:val="left"/>
+      <w:pPr>
+        <w:ind w:left="720" w:hanging="360"/>
+      </w:pPr>
+      <w:rPr>
+        <w:rFonts w:ascii="Symbol" w:hAnsi="Symbol" w:hint="default"/>
+      </w:rPr>
+    </w:lvl>
+    <w:lvl w:ilvl="1" w:tplc="04090003" w:tentative="1">
+      <w:start w:val="1"/>
+      <w:numFmt w:val="bullet"/>
+      <w:lvlText w:val="o"/>
+      <w:lvlJc w:val="left"/>
+      <w:pPr>
+        <w:ind w:left="1440" w:hanging="360"/>
+      </w:pPr>
+      <w:rPr>
+        <w:rFonts w:ascii="Courier New" w:hAnsi="Courier New" w:cs="Courier New" w:hint="default"/>
+      </w:rPr>
+    </w:lvl>
+    <w:lvl w:ilvl="2" w:tplc="04090005" w:tentative="1">
+      <w:start w:val="1"/>
+      <w:numFmt w:val="bullet"/>
+      <w:lvlText w:val=""/>
+      <w:lvlJc w:val="left"/>
+      <w:pPr>
+        <w:ind w:left="2160" w:hanging="360"/>
+      </w:pPr>
+      <w:rPr>
+        <w:rFonts w:ascii="Wingdings" w:hAnsi="Wingdings" w:hint="default"/>
+      </w:rPr>
+    </w:lvl>
+    <w:lvl w:ilvl="3" w:tplc="04090001" w:tentative="1">
+      <w:start w:val="1"/>
+      <w:numFmt w:val="bullet"/>
+      <w:lvlText w:val=""/>
+      <w:lvlJc w:val="left"/>
+      <w:pPr>
+        <w:ind w:left="2880" w:hanging="360"/>
+      </w:pPr>
+      <w:rPr>
+        <w:rFonts w:ascii="Symbol" w:hAnsi="Symbol" w:hint="default"/>
+      </w:rPr>
+    </w:lvl>
+    <w:lvl w:ilvl="4" w:tplc="04090003" w:tentative="1">
+      <w:start w:val="1"/>
+      <w:numFmt w:val="bullet"/>
+      <w:lvlText w:val="o"/>
+      <w:lvlJc w:val="left"/>
+      <w:pPr>
+        <w:ind w:left="3600" w:hanging="360"/>
+      </w:pPr>
+      <w:rPr>
+        <w:rFonts w:ascii="Courier New" w:hAnsi="Courier New" w:cs="Courier New" w:hint="default"/>
+      </w:rPr>
+    </w:lvl>
+    <w:lvl w:ilvl="5" w:tplc="04090005" w:tentative="1">
+      <w:start w:val="1"/>
+      <w:numFmt w:val="bullet"/>
+      <w:lvlText w:val=""/>
+      <w:lvlJc w:val="left"/>
+      <w:pPr>
+        <w:ind w:left="4320" w:hanging="360"/>
+      </w:pPr>
+      <w:rPr>
+        <w:rFonts w:ascii="Wingdings" w:hAnsi="Wingdings" w:hint="default"/>
+      </w:rPr>
+    </w:lvl>
+    <w:lvl w:ilvl="6" w:tplc="04090001" w:tentative="1">
+      <w:start w:val="1"/>
+      <w:numFmt w:val="bullet"/>
+      <w:lvlText w:val=""/>
+      <w:lvlJc w:val="left"/>
+      <w:pPr>
+        <w:ind w:left="5040" w:hanging="360"/>
+      </w:pPr>
+      <w:rPr>
+        <w:rFonts w:ascii="Symbol" w:hAnsi="Symbol" w:hint="default"/>
+      </w:rPr>
+    </w:lvl>
+    <w:lvl w:ilvl="7" w:tplc="04090003" w:tentative="1">
+      <w:start w:val="1"/>
+      <w:numFmt w:val="bullet"/>
+      <w:lvlText w:val="o"/>
+      <w:lvlJc w:val="left"/>
+      <w:pPr>
+        <w:ind w:left="5760" w:hanging="360"/>
+      </w:pPr>
+      <w:rPr>
+        <w:rFonts w:ascii="Courier New" w:hAnsi="Courier New" w:cs="Courier New" w:hint="default"/>
+      </w:rPr>
+    </w:lvl>
+    <w:lvl w:ilvl="8" w:tplc="04090005" w:tentative="1">
+      <w:start w:val="1"/>
+      <w:numFmt w:val="bullet"/>
+      <w:lvlText w:val=""/>
+      <w:lvlJc w:val="left"/>
+      <w:pPr>
+        <w:ind w:left="6480" w:hanging="360"/>
+      </w:pPr>
+      <w:rPr>
+        <w:rFonts w:ascii="Wingdings" w:hAnsi="Wingdings" w:hint="default"/>
+      </w:rPr>
+    </w:lvl>
+  </w:abstractNum>
+  <w:abstractNum w:abstractNumId="12" w15:restartNumberingAfterBreak="0">
     <w:nsid w:val="74D5718F"/>
     <w:multiLevelType w:val="multilevel"/>
     <w:tmpl w:val="A126B7AE"/>
@@ -7392,7 +9115,7 @@
       </w:rPr>
     </w:lvl>
   </w:abstractNum>
-  <w:abstractNum w:abstractNumId="12" w15:restartNumberingAfterBreak="0">
+  <w:abstractNum w:abstractNumId="13" w15:restartNumberingAfterBreak="0">
     <w:nsid w:val="76236971"/>
     <w:multiLevelType w:val="multilevel"/>
     <w:tmpl w:val="D03625E2"/>
@@ -7535,7 +9258,7 @@
       </w:rPr>
     </w:lvl>
   </w:abstractNum>
-  <w:abstractNum w:abstractNumId="13" w15:restartNumberingAfterBreak="0">
+  <w:abstractNum w:abstractNumId="14" w15:restartNumberingAfterBreak="0">
     <w:nsid w:val="7C435C46"/>
     <w:multiLevelType w:val="hybridMultilevel"/>
     <w:tmpl w:val="7C6EFA96"/>
@@ -7652,10 +9375,10 @@
     <w:abstractNumId w:val="2"/>
   </w:num>
   <w:num w:numId="2">
-    <w:abstractNumId w:val="11"/>
+    <w:abstractNumId w:val="12"/>
   </w:num>
   <w:num w:numId="3">
-    <w:abstractNumId w:val="12"/>
+    <w:abstractNumId w:val="13"/>
   </w:num>
   <w:num w:numId="4">
     <w:abstractNumId w:val="7"/>
@@ -7664,7 +9387,7 @@
     <w:abstractNumId w:val="8"/>
   </w:num>
   <w:num w:numId="6">
-    <w:abstractNumId w:val="13"/>
+    <w:abstractNumId w:val="14"/>
   </w:num>
   <w:num w:numId="7">
     <w:abstractNumId w:val="3"/>
@@ -7689,6 +9412,9 @@
   </w:num>
   <w:num w:numId="14">
     <w:abstractNumId w:val="4"/>
+  </w:num>
+  <w:num w:numId="15">
+    <w:abstractNumId w:val="11"/>
   </w:num>
 </w:numbering>
 </file>
@@ -8147,6 +9873,27 @@
       <w:szCs w:val="26"/>
     </w:rPr>
   </w:style>
+  <w:style w:type="paragraph" w:styleId="Heading3">
+    <w:name w:val="heading 3"/>
+    <w:basedOn w:val="Normal"/>
+    <w:next w:val="Normal"/>
+    <w:link w:val="Heading3Char"/>
+    <w:uiPriority w:val="9"/>
+    <w:unhideWhenUsed/>
+    <w:qFormat/>
+    <w:rsid w:val="00295AB0"/>
+    <w:pPr>
+      <w:keepNext/>
+      <w:keepLines/>
+      <w:spacing w:before="40"/>
+      <w:outlineLvl w:val="2"/>
+    </w:pPr>
+    <w:rPr>
+      <w:rFonts w:asciiTheme="majorHAnsi" w:eastAsiaTheme="majorEastAsia" w:hAnsiTheme="majorHAnsi" w:cstheme="majorBidi"/>
+      <w:color w:val="1F3763" w:themeColor="accent1" w:themeShade="7F"/>
+      <w:szCs w:val="24"/>
+    </w:rPr>
+  </w:style>
   <w:style w:type="character" w:default="1" w:styleId="DefaultParagraphFont">
     <w:name w:val="Default Paragraph Font"/>
     <w:uiPriority w:val="1"/>
@@ -8312,6 +10059,19 @@
       <w:color w:val="2F5496" w:themeColor="accent1" w:themeShade="BF"/>
       <w:sz w:val="26"/>
       <w:szCs w:val="26"/>
+    </w:rPr>
+  </w:style>
+  <w:style w:type="character" w:customStyle="1" w:styleId="Heading3Char">
+    <w:name w:val="Heading 3 Char"/>
+    <w:basedOn w:val="DefaultParagraphFont"/>
+    <w:link w:val="Heading3"/>
+    <w:uiPriority w:val="9"/>
+    <w:rsid w:val="00295AB0"/>
+    <w:rPr>
+      <w:rFonts w:asciiTheme="majorHAnsi" w:eastAsiaTheme="majorEastAsia" w:hAnsiTheme="majorHAnsi" w:cstheme="majorBidi"/>
+      <w:color w:val="1F3763" w:themeColor="accent1" w:themeShade="7F"/>
+      <w:sz w:val="24"/>
+      <w:szCs w:val="24"/>
     </w:rPr>
   </w:style>
 </w:styles>

</xml_diff>